<commit_message>
More progress with the performance measurement spike
</commit_message>
<xml_diff>
--- a/08 - Spike - Performance Measurement/Task 8 Spike Report - Performance Measurement.docx
+++ b/08 - Spike - Performance Measurement/Task 8 Spike Report - Performance Measurement.docx
@@ -559,7 +559,7 @@
           <w:sz w:val="22"/>
           <w:szCs w:val="22"/>
         </w:rPr>
-        <w:t xml:space="preserve">p Test: Execute and show (numbers/make a chart) both linear and exponential ramp-up testing of function execution time. </w:t>
+        <w:t>p Test: Execute and show (numbers/make a chart) both linear and exponential ramp-up testing of function execution time</w:t>
       </w:r>
       <w:r>
         <w:rPr>
@@ -569,9 +569,8 @@
           <w:iCs/>
           <w:sz w:val="22"/>
           <w:szCs w:val="22"/>
-          <w:highlight w:val="yellow"/>
-        </w:rPr>
-        <w:t>Is there a difference to ramp-down tests?</w:t>
+        </w:rPr>
+        <w:t>. Is there a difference to ramp-down tests?</w:t>
       </w:r>
     </w:p>
     <w:p>
@@ -598,6 +597,15 @@
           <w:sz w:val="22"/>
           <w:szCs w:val="22"/>
         </w:rPr>
+        <w:t xml:space="preserve"> </w:t>
+      </w:r>
+      <w:r>
+        <w:rPr>
+          <w:rFonts w:asciiTheme="minorHAnsi" w:hAnsiTheme="minorHAnsi" w:cstheme="minorHAnsi"/>
+          <w:bCs/>
+          <w:sz w:val="22"/>
+          <w:szCs w:val="22"/>
+        </w:rPr>
         <w:t>I examined</w:t>
       </w:r>
       <w:r>
@@ -954,110 +962,7 @@
           <w:sz w:val="22"/>
           <w:szCs w:val="22"/>
         </w:rPr>
-        <w:t xml:space="preserve">I examined the code for both of the </w:t>
-      </w:r>
-      <w:r>
-        <w:rPr>
-          <w:rFonts w:asciiTheme="minorHAnsi" w:hAnsiTheme="minorHAnsi" w:cstheme="minorHAnsi"/>
-          <w:bCs/>
-          <w:sz w:val="22"/>
-          <w:szCs w:val="22"/>
-        </w:rPr>
-        <w:t>string counting</w:t>
-      </w:r>
-      <w:r>
-        <w:rPr>
-          <w:rFonts w:asciiTheme="minorHAnsi" w:hAnsiTheme="minorHAnsi" w:cstheme="minorHAnsi"/>
-          <w:bCs/>
-          <w:sz w:val="22"/>
-          <w:szCs w:val="22"/>
-        </w:rPr>
-        <w:t xml:space="preserve"> methods to get an understanding of how </w:t>
-      </w:r>
-      <w:r>
-        <w:rPr>
-          <w:rFonts w:asciiTheme="minorHAnsi" w:hAnsiTheme="minorHAnsi" w:cstheme="minorHAnsi"/>
-          <w:bCs/>
-          <w:sz w:val="22"/>
-          <w:szCs w:val="22"/>
-        </w:rPr>
-        <w:t>they</w:t>
-      </w:r>
-      <w:r>
-        <w:rPr>
-          <w:rFonts w:asciiTheme="minorHAnsi" w:hAnsiTheme="minorHAnsi" w:cstheme="minorHAnsi"/>
-          <w:bCs/>
-          <w:sz w:val="22"/>
-          <w:szCs w:val="22"/>
-        </w:rPr>
-        <w:t xml:space="preserve"> operated</w:t>
-      </w:r>
-      <w:r>
-        <w:rPr>
-          <w:rFonts w:asciiTheme="minorHAnsi" w:hAnsiTheme="minorHAnsi" w:cstheme="minorHAnsi"/>
-          <w:bCs/>
-          <w:sz w:val="22"/>
-          <w:szCs w:val="22"/>
-        </w:rPr>
-        <w:t>. Particularly, I had a look at how the time recording was done in the</w:t>
-      </w:r>
-      <w:r>
-        <w:rPr>
-          <w:rFonts w:asciiTheme="minorHAnsi" w:hAnsiTheme="minorHAnsi" w:cstheme="minorHAnsi"/>
-          <w:bCs/>
-          <w:sz w:val="22"/>
-          <w:szCs w:val="22"/>
-        </w:rPr>
-        <w:t xml:space="preserve"> </w:t>
-      </w:r>
-      <w:r>
-        <w:rPr>
-          <w:rFonts w:asciiTheme="minorHAnsi" w:hAnsiTheme="minorHAnsi" w:cstheme="minorHAnsi"/>
-          <w:bCs/>
-          <w:sz w:val="22"/>
-          <w:szCs w:val="22"/>
-        </w:rPr>
-        <w:t xml:space="preserve">ramp-up testing methods, and replicated that around the methods being tested for this part of the spike. </w:t>
-      </w:r>
-      <w:r>
-        <w:rPr>
-          <w:rFonts w:asciiTheme="minorHAnsi" w:hAnsiTheme="minorHAnsi" w:cstheme="minorHAnsi"/>
-          <w:bCs/>
-          <w:sz w:val="22"/>
-          <w:szCs w:val="22"/>
-        </w:rPr>
-        <w:t xml:space="preserve">taking how it recorded the time it took to execute a chunk of code, and implemented that around the </w:t>
-      </w:r>
-      <w:proofErr w:type="spellStart"/>
-      <w:r>
-        <w:rPr>
-          <w:rFonts w:asciiTheme="minorHAnsi" w:hAnsiTheme="minorHAnsi" w:cstheme="minorHAnsi"/>
-          <w:bCs/>
-          <w:sz w:val="22"/>
-          <w:szCs w:val="22"/>
-        </w:rPr>
-        <w:t>count_char</w:t>
-      </w:r>
-      <w:proofErr w:type="spellEnd"/>
-      <w:proofErr w:type="gramStart"/>
-      <w:r>
-        <w:rPr>
-          <w:rFonts w:asciiTheme="minorHAnsi" w:hAnsiTheme="minorHAnsi" w:cstheme="minorHAnsi"/>
-          <w:bCs/>
-          <w:sz w:val="22"/>
-          <w:szCs w:val="22"/>
-        </w:rPr>
-        <w:t>…(</w:t>
-      </w:r>
-      <w:proofErr w:type="gramEnd"/>
-      <w:r>
-        <w:rPr>
-          <w:rFonts w:asciiTheme="minorHAnsi" w:hAnsiTheme="minorHAnsi" w:cstheme="minorHAnsi"/>
-          <w:bCs/>
-          <w:sz w:val="22"/>
-          <w:szCs w:val="22"/>
-        </w:rPr>
-        <w:t>) methods. Ran the code several times using strings of different lengths, and recorded the results.</w:t>
+        <w:t>I examined the code for both of the string counting methods to get an understanding of how they operated. Particularly, I had a look at how the time recording was done in the ramp-up testing methods, and replicated that around the methods being tested for this part of the spike. taking how it recorded the time it took to execute a chunk of code, and implemented that around the count_char…() methods. Ran the code several times using strings of different lengths, and recorded the results.</w:t>
       </w:r>
     </w:p>
     <w:p>
@@ -1084,61 +989,7 @@
           <w:sz w:val="22"/>
           <w:szCs w:val="22"/>
         </w:rPr>
-        <w:t xml:space="preserve">I </w:t>
-      </w:r>
-      <w:r>
-        <w:rPr>
-          <w:rFonts w:asciiTheme="minorHAnsi" w:hAnsiTheme="minorHAnsi" w:cstheme="minorHAnsi"/>
-          <w:bCs/>
-          <w:sz w:val="22"/>
-          <w:szCs w:val="22"/>
-        </w:rPr>
-        <w:t xml:space="preserve">adopted the existing test string and created 5 more test strings of varying lengths and compositions, and </w:t>
-      </w:r>
-      <w:r>
-        <w:rPr>
-          <w:rFonts w:asciiTheme="minorHAnsi" w:hAnsiTheme="minorHAnsi" w:cstheme="minorHAnsi"/>
-          <w:bCs/>
-          <w:sz w:val="22"/>
-          <w:szCs w:val="22"/>
-        </w:rPr>
-        <w:t>ran the code 5 times</w:t>
-      </w:r>
-      <w:r>
-        <w:rPr>
-          <w:rFonts w:asciiTheme="minorHAnsi" w:hAnsiTheme="minorHAnsi" w:cstheme="minorHAnsi"/>
-          <w:bCs/>
-          <w:sz w:val="22"/>
-          <w:szCs w:val="22"/>
-        </w:rPr>
-        <w:t xml:space="preserve"> for each</w:t>
-      </w:r>
-      <w:r>
-        <w:rPr>
-          <w:rFonts w:asciiTheme="minorHAnsi" w:hAnsiTheme="minorHAnsi" w:cstheme="minorHAnsi"/>
-          <w:bCs/>
-          <w:sz w:val="22"/>
-          <w:szCs w:val="22"/>
-        </w:rPr>
-        <w:t xml:space="preserve">, </w:t>
-      </w:r>
-      <w:r>
-        <w:rPr>
-          <w:rFonts w:asciiTheme="minorHAnsi" w:hAnsiTheme="minorHAnsi" w:cstheme="minorHAnsi"/>
-          <w:bCs/>
-          <w:sz w:val="22"/>
-          <w:szCs w:val="22"/>
-        </w:rPr>
-        <w:t>noting</w:t>
-      </w:r>
-      <w:r>
-        <w:rPr>
-          <w:rFonts w:asciiTheme="minorHAnsi" w:hAnsiTheme="minorHAnsi" w:cstheme="minorHAnsi"/>
-          <w:bCs/>
-          <w:sz w:val="22"/>
-          <w:szCs w:val="22"/>
-        </w:rPr>
-        <w:t xml:space="preserve"> down all of the results for each iteration in Excel.</w:t>
+        <w:t>I adopted the existing test string and created 5 more test strings of varying lengths and compositions, and ran the code 5 times for each, noting down all of the results for each iteration in Excel.</w:t>
       </w:r>
     </w:p>
     <w:p>
@@ -1165,25 +1016,7 @@
           <w:sz w:val="22"/>
           <w:szCs w:val="22"/>
         </w:rPr>
-        <w:t xml:space="preserve">Below the linear and exponential data sets, I configured some cells to calculate the average time </w:t>
-      </w:r>
-      <w:r>
-        <w:rPr>
-          <w:rFonts w:asciiTheme="minorHAnsi" w:hAnsiTheme="minorHAnsi" w:cstheme="minorHAnsi"/>
-          <w:bCs/>
-          <w:sz w:val="22"/>
-          <w:szCs w:val="22"/>
-        </w:rPr>
-        <w:t>each of the two methods took to calculate each string</w:t>
-      </w:r>
-      <w:r>
-        <w:rPr>
-          <w:rFonts w:asciiTheme="minorHAnsi" w:hAnsiTheme="minorHAnsi" w:cstheme="minorHAnsi"/>
-          <w:bCs/>
-          <w:sz w:val="22"/>
-          <w:szCs w:val="22"/>
-        </w:rPr>
-        <w:t>.</w:t>
+        <w:t>Below the linear and exponential data sets, I configured some cells to calculate the average time each of the two methods took to calculate each string.</w:t>
       </w:r>
     </w:p>
     <w:p>
@@ -1205,49 +1038,82 @@
       </w:pPr>
       <w:r>
         <w:rPr>
-          <w:rFonts w:asciiTheme="minorHAnsi" w:hAnsiTheme="minorHAnsi" w:cstheme="minorHAnsi"/>
-          <w:bCs/>
-          <w:sz w:val="22"/>
-          <w:szCs w:val="22"/>
+          <w:noProof/>
         </w:rPr>
         <w:lastRenderedPageBreak/>
-        <w:t xml:space="preserve">I used the average data sets to create </w:t>
-      </w:r>
-      <w:r>
-        <w:rPr>
-          <w:rFonts w:asciiTheme="minorHAnsi" w:hAnsiTheme="minorHAnsi" w:cstheme="minorHAnsi"/>
-          <w:bCs/>
-          <w:sz w:val="22"/>
-          <w:szCs w:val="22"/>
-        </w:rPr>
-        <w:t>a line chart comparing the two methods</w:t>
-      </w:r>
-      <w:r>
-        <w:rPr>
-          <w:rFonts w:asciiTheme="minorHAnsi" w:hAnsiTheme="minorHAnsi" w:cstheme="minorHAnsi"/>
-          <w:bCs/>
-          <w:sz w:val="22"/>
-          <w:szCs w:val="22"/>
-        </w:rPr>
-        <w:t>, labelling the charts and axes</w:t>
-      </w:r>
-      <w:r>
-        <w:rPr>
-          <w:rFonts w:asciiTheme="minorHAnsi" w:hAnsiTheme="minorHAnsi" w:cstheme="minorHAnsi"/>
-          <w:bCs/>
-          <w:sz w:val="22"/>
-          <w:szCs w:val="22"/>
-        </w:rPr>
-        <w:t>, including trendlines, and</w:t>
-      </w:r>
-      <w:r>
-        <w:rPr>
-          <w:rFonts w:asciiTheme="minorHAnsi" w:hAnsiTheme="minorHAnsi" w:cstheme="minorHAnsi"/>
-          <w:bCs/>
-          <w:sz w:val="22"/>
-          <w:szCs w:val="22"/>
-        </w:rPr>
-        <w:t xml:space="preserve"> displaying individual data points as appropriate for the chart. </w:t>
+        <w:drawing>
+          <wp:anchor distT="0" distB="0" distL="114300" distR="114300" simplePos="0" relativeHeight="251688960" behindDoc="0" locked="0" layoutInCell="1" allowOverlap="1" wp14:anchorId="3D4DF18E" wp14:editId="3A19BB7A">
+            <wp:simplePos x="0" y="0"/>
+            <wp:positionH relativeFrom="column">
+              <wp:posOffset>3289935</wp:posOffset>
+            </wp:positionH>
+            <wp:positionV relativeFrom="paragraph">
+              <wp:posOffset>66040</wp:posOffset>
+            </wp:positionV>
+            <wp:extent cx="3118485" cy="1123950"/>
+            <wp:effectExtent l="0" t="0" r="5715" b="0"/>
+            <wp:wrapTight wrapText="bothSides">
+              <wp:wrapPolygon edited="0">
+                <wp:start x="0" y="0"/>
+                <wp:lineTo x="0" y="21234"/>
+                <wp:lineTo x="21508" y="21234"/>
+                <wp:lineTo x="21508" y="0"/>
+                <wp:lineTo x="0" y="0"/>
+              </wp:wrapPolygon>
+            </wp:wrapTight>
+            <wp:docPr id="17" name="Picture 17"/>
+            <wp:cNvGraphicFramePr>
+              <a:graphicFrameLocks xmlns:a="http://schemas.openxmlformats.org/drawingml/2006/main" noChangeAspect="1"/>
+            </wp:cNvGraphicFramePr>
+            <a:graphic xmlns:a="http://schemas.openxmlformats.org/drawingml/2006/main">
+              <a:graphicData uri="http://schemas.openxmlformats.org/drawingml/2006/picture">
+                <pic:pic xmlns:pic="http://schemas.openxmlformats.org/drawingml/2006/picture">
+                  <pic:nvPicPr>
+                    <pic:cNvPr id="1" name=""/>
+                    <pic:cNvPicPr/>
+                  </pic:nvPicPr>
+                  <pic:blipFill rotWithShape="1">
+                    <a:blip r:embed="rId7"/>
+                    <a:srcRect l="40023" t="7393" r="41912" b="72802"/>
+                    <a:stretch/>
+                  </pic:blipFill>
+                  <pic:spPr bwMode="auto">
+                    <a:xfrm>
+                      <a:off x="0" y="0"/>
+                      <a:ext cx="3118485" cy="1123950"/>
+                    </a:xfrm>
+                    <a:prstGeom prst="rect">
+                      <a:avLst/>
+                    </a:prstGeom>
+                    <a:ln>
+                      <a:noFill/>
+                    </a:ln>
+                    <a:extLst>
+                      <a:ext uri="{53640926-AAD7-44D8-BBD7-CCE9431645EC}">
+                        <a14:shadowObscured xmlns:a14="http://schemas.microsoft.com/office/drawing/2010/main"/>
+                      </a:ext>
+                    </a:extLst>
+                  </pic:spPr>
+                </pic:pic>
+              </a:graphicData>
+            </a:graphic>
+            <wp14:sizeRelH relativeFrom="margin">
+              <wp14:pctWidth>0</wp14:pctWidth>
+            </wp14:sizeRelH>
+            <wp14:sizeRelV relativeFrom="margin">
+              <wp14:pctHeight>0</wp14:pctHeight>
+            </wp14:sizeRelV>
+          </wp:anchor>
+        </w:drawing>
+      </w:r>
+      <w:r>
+        <w:rPr>
+          <w:rFonts w:asciiTheme="minorHAnsi" w:hAnsiTheme="minorHAnsi" w:cstheme="minorHAnsi"/>
+          <w:bCs/>
+          <w:sz w:val="22"/>
+          <w:szCs w:val="22"/>
+        </w:rPr>
+        <w:t xml:space="preserve">I used the average data sets to create a line chart comparing the two methods, labelling the charts and axes, including trendlines, and displaying individual data points as appropriate for the chart. </w:t>
       </w:r>
     </w:p>
     <w:p>
@@ -1265,9 +1131,77 @@
           <w:iCs/>
           <w:sz w:val="22"/>
           <w:szCs w:val="22"/>
-          <w:highlight w:val="yellow"/>
-        </w:rPr>
-      </w:pPr>
+        </w:rPr>
+      </w:pPr>
+      <w:r>
+        <w:rPr>
+          <w:noProof/>
+        </w:rPr>
+        <w:drawing>
+          <wp:anchor distT="0" distB="0" distL="114300" distR="114300" simplePos="0" relativeHeight="251696128" behindDoc="0" locked="0" layoutInCell="1" allowOverlap="1" wp14:anchorId="27862A4C" wp14:editId="6F5B6A10">
+            <wp:simplePos x="0" y="0"/>
+            <wp:positionH relativeFrom="column">
+              <wp:posOffset>3289935</wp:posOffset>
+            </wp:positionH>
+            <wp:positionV relativeFrom="paragraph">
+              <wp:posOffset>360045</wp:posOffset>
+            </wp:positionV>
+            <wp:extent cx="3118485" cy="704850"/>
+            <wp:effectExtent l="0" t="0" r="5715" b="0"/>
+            <wp:wrapTight wrapText="bothSides">
+              <wp:wrapPolygon edited="0">
+                <wp:start x="0" y="0"/>
+                <wp:lineTo x="0" y="21016"/>
+                <wp:lineTo x="21508" y="21016"/>
+                <wp:lineTo x="21508" y="0"/>
+                <wp:lineTo x="0" y="0"/>
+              </wp:wrapPolygon>
+            </wp:wrapTight>
+            <wp:docPr id="18" name="Picture 18"/>
+            <wp:cNvGraphicFramePr>
+              <a:graphicFrameLocks xmlns:a="http://schemas.openxmlformats.org/drawingml/2006/main" noChangeAspect="1"/>
+            </wp:cNvGraphicFramePr>
+            <a:graphic xmlns:a="http://schemas.openxmlformats.org/drawingml/2006/main">
+              <a:graphicData uri="http://schemas.openxmlformats.org/drawingml/2006/picture">
+                <pic:pic xmlns:pic="http://schemas.openxmlformats.org/drawingml/2006/picture">
+                  <pic:nvPicPr>
+                    <pic:cNvPr id="1" name=""/>
+                    <pic:cNvPicPr/>
+                  </pic:nvPicPr>
+                  <pic:blipFill rotWithShape="1">
+                    <a:blip r:embed="rId7"/>
+                    <a:srcRect l="40023" t="83760" r="41912" b="3820"/>
+                    <a:stretch/>
+                  </pic:blipFill>
+                  <pic:spPr bwMode="auto">
+                    <a:xfrm>
+                      <a:off x="0" y="0"/>
+                      <a:ext cx="3118485" cy="704850"/>
+                    </a:xfrm>
+                    <a:prstGeom prst="rect">
+                      <a:avLst/>
+                    </a:prstGeom>
+                    <a:ln>
+                      <a:noFill/>
+                    </a:ln>
+                    <a:extLst>
+                      <a:ext uri="{53640926-AAD7-44D8-BBD7-CCE9431645EC}">
+                        <a14:shadowObscured xmlns:a14="http://schemas.microsoft.com/office/drawing/2010/main"/>
+                      </a:ext>
+                    </a:extLst>
+                  </pic:spPr>
+                </pic:pic>
+              </a:graphicData>
+            </a:graphic>
+            <wp14:sizeRelH relativeFrom="margin">
+              <wp14:pctWidth>0</wp14:pctWidth>
+            </wp14:sizeRelH>
+            <wp14:sizeRelV relativeFrom="margin">
+              <wp14:pctHeight>0</wp14:pctHeight>
+            </wp14:sizeRelV>
+          </wp:anchor>
+        </w:drawing>
+      </w:r>
       <w:r>
         <w:rPr>
           <w:rFonts w:asciiTheme="minorHAnsi" w:hAnsiTheme="minorHAnsi" w:cstheme="minorHAnsi"/>
@@ -1276,7 +1210,6 @@
           <w:iCs/>
           <w:sz w:val="22"/>
           <w:szCs w:val="22"/>
-          <w:highlight w:val="yellow"/>
         </w:rPr>
         <w:t>IDE Settings: Show what, if any, is the difference in execution time between debug settings and release settings. (Remember to have a task that runs for long enough that it matters.)</w:t>
       </w:r>
@@ -1296,258 +1229,7 @@
           <w:iCs/>
           <w:sz w:val="22"/>
           <w:szCs w:val="22"/>
-          <w:highlight w:val="yellow"/>
-        </w:rPr>
-      </w:pPr>
-      <w:r>
-        <w:rPr>
-          <w:rFonts w:asciiTheme="minorHAnsi" w:hAnsiTheme="minorHAnsi" w:cstheme="minorHAnsi"/>
-          <w:bCs/>
-          <w:sz w:val="22"/>
-          <w:szCs w:val="22"/>
-          <w:highlight w:val="yellow"/>
-        </w:rPr>
-        <w:t>Double check this is what I think it is.</w:t>
-      </w:r>
-    </w:p>
-    <w:p>
-      <w:pPr>
-        <w:pStyle w:val="ColorfulList-Accent11"/>
-        <w:numPr>
-          <w:ilvl w:val="0"/>
-          <w:numId w:val="7"/>
-        </w:numPr>
-        <w:jc w:val="both"/>
-        <w:rPr>
-          <w:rFonts w:asciiTheme="minorHAnsi" w:hAnsiTheme="minorHAnsi" w:cstheme="minorHAnsi"/>
-          <w:bCs/>
-          <w:i/>
-          <w:iCs/>
-          <w:sz w:val="22"/>
-          <w:szCs w:val="22"/>
-          <w:highlight w:val="yellow"/>
-        </w:rPr>
-      </w:pPr>
-      <w:r>
-        <w:rPr>
-          <w:rFonts w:asciiTheme="minorHAnsi" w:hAnsiTheme="minorHAnsi" w:cstheme="minorHAnsi"/>
-          <w:bCs/>
-          <w:i/>
-          <w:iCs/>
-          <w:sz w:val="22"/>
-          <w:szCs w:val="22"/>
-          <w:highlight w:val="yellow"/>
-        </w:rPr>
-        <w:t>Compiler Settings: Turn down/off compiler optimisation and demonstrate a difference.</w:t>
-      </w:r>
-    </w:p>
-    <w:p>
-      <w:pPr>
-        <w:pStyle w:val="ColorfulList-Accent11"/>
-        <w:numPr>
-          <w:ilvl w:val="1"/>
-          <w:numId w:val="1"/>
-        </w:numPr>
-        <w:jc w:val="both"/>
-        <w:rPr>
-          <w:rFonts w:asciiTheme="minorHAnsi" w:hAnsiTheme="minorHAnsi" w:cstheme="minorHAnsi"/>
-          <w:bCs/>
-          <w:i/>
-          <w:iCs/>
-          <w:sz w:val="22"/>
-          <w:szCs w:val="22"/>
-          <w:highlight w:val="yellow"/>
-        </w:rPr>
-      </w:pPr>
-      <w:r>
-        <w:rPr>
-          <w:rFonts w:asciiTheme="minorHAnsi" w:hAnsiTheme="minorHAnsi" w:cstheme="minorHAnsi"/>
-          <w:bCs/>
-          <w:sz w:val="22"/>
-          <w:szCs w:val="22"/>
-          <w:highlight w:val="yellow"/>
-        </w:rPr>
-        <w:t>.</w:t>
-      </w:r>
-    </w:p>
-    <w:p>
-      <w:pPr>
-        <w:jc w:val="both"/>
-        <w:rPr>
-          <w:rFonts w:asciiTheme="minorHAnsi" w:hAnsiTheme="minorHAnsi" w:cstheme="minorHAnsi"/>
-          <w:bCs/>
-          <w:sz w:val="22"/>
-          <w:szCs w:val="22"/>
-          <w:highlight w:val="yellow"/>
-        </w:rPr>
-      </w:pPr>
-      <w:r>
-        <w:rPr>
-          <w:rFonts w:asciiTheme="minorHAnsi" w:hAnsiTheme="minorHAnsi" w:cstheme="minorHAnsi"/>
-          <w:bCs/>
-          <w:sz w:val="22"/>
-          <w:szCs w:val="22"/>
-          <w:highlight w:val="yellow"/>
-        </w:rPr>
-        <w:br w:type="page"/>
-      </w:r>
-    </w:p>
-    <w:p>
-      <w:pPr>
-        <w:pStyle w:val="Heading1"/>
-        <w:jc w:val="both"/>
-      </w:pPr>
-      <w:r>
-        <w:lastRenderedPageBreak/>
-        <w:t>What we found out</w:t>
-      </w:r>
-    </w:p>
-    <w:p>
-      <w:pPr>
-        <w:pStyle w:val="Heading2"/>
-      </w:pPr>
-      <w:r>
-        <w:t>General</w:t>
-      </w:r>
-    </w:p>
-    <w:p>
-      <w:pPr>
-        <w:pStyle w:val="ColorfulList-Accent11"/>
-        <w:numPr>
-          <w:ilvl w:val="0"/>
-          <w:numId w:val="1"/>
-        </w:numPr>
-        <w:jc w:val="both"/>
-        <w:rPr>
-          <w:rFonts w:asciiTheme="minorHAnsi" w:hAnsiTheme="minorHAnsi" w:cstheme="minorHAnsi"/>
-          <w:bCs/>
-          <w:sz w:val="22"/>
-          <w:szCs w:val="22"/>
-        </w:rPr>
-      </w:pPr>
-      <w:r>
-        <w:rPr>
-          <w:rFonts w:asciiTheme="minorHAnsi" w:hAnsiTheme="minorHAnsi" w:cstheme="minorHAnsi"/>
-          <w:bCs/>
-          <w:sz w:val="22"/>
-          <w:szCs w:val="22"/>
-        </w:rPr>
-        <w:t>How to use stopwatch</w:t>
-      </w:r>
-      <w:r>
-        <w:rPr>
-          <w:rFonts w:asciiTheme="minorHAnsi" w:hAnsiTheme="minorHAnsi" w:cstheme="minorHAnsi"/>
-          <w:bCs/>
-          <w:sz w:val="22"/>
-          <w:szCs w:val="22"/>
-        </w:rPr>
-        <w:t>-like</w:t>
-      </w:r>
-      <w:r>
-        <w:rPr>
-          <w:rFonts w:asciiTheme="minorHAnsi" w:hAnsiTheme="minorHAnsi" w:cstheme="minorHAnsi"/>
-          <w:bCs/>
-          <w:sz w:val="22"/>
-          <w:szCs w:val="22"/>
-        </w:rPr>
-        <w:t xml:space="preserve"> functionality in C++</w:t>
-      </w:r>
-      <w:r>
-        <w:rPr>
-          <w:rFonts w:asciiTheme="minorHAnsi" w:hAnsiTheme="minorHAnsi" w:cstheme="minorHAnsi"/>
-          <w:bCs/>
-          <w:sz w:val="22"/>
-          <w:szCs w:val="22"/>
-        </w:rPr>
-        <w:t xml:space="preserve"> to examine how long something takes to be executed.</w:t>
-      </w:r>
-    </w:p>
-    <w:p>
-      <w:pPr>
-        <w:pStyle w:val="ColorfulList-Accent11"/>
-        <w:numPr>
-          <w:ilvl w:val="0"/>
-          <w:numId w:val="1"/>
-        </w:numPr>
-        <w:jc w:val="both"/>
-        <w:rPr>
-          <w:rFonts w:asciiTheme="minorHAnsi" w:hAnsiTheme="minorHAnsi" w:cstheme="minorHAnsi"/>
-          <w:bCs/>
-          <w:sz w:val="22"/>
-          <w:szCs w:val="22"/>
-        </w:rPr>
-      </w:pPr>
-      <w:r>
-        <w:rPr>
-          <w:rFonts w:asciiTheme="minorHAnsi" w:hAnsiTheme="minorHAnsi" w:cstheme="minorHAnsi"/>
-          <w:bCs/>
-          <w:sz w:val="22"/>
-          <w:szCs w:val="22"/>
-        </w:rPr>
-        <w:t xml:space="preserve">How to </w:t>
-      </w:r>
-      <w:r>
-        <w:rPr>
-          <w:rFonts w:asciiTheme="minorHAnsi" w:hAnsiTheme="minorHAnsi" w:cstheme="minorHAnsi"/>
-          <w:bCs/>
-          <w:sz w:val="22"/>
-          <w:szCs w:val="22"/>
-        </w:rPr>
-        <w:t>do linear and exponential ramp-up testing, and repeatability testing.</w:t>
-      </w:r>
-    </w:p>
-    <w:p>
-      <w:pPr>
-        <w:pStyle w:val="ColorfulList-Accent11"/>
-        <w:ind w:left="0"/>
-        <w:jc w:val="both"/>
-        <w:rPr>
-          <w:rFonts w:asciiTheme="minorHAnsi" w:hAnsiTheme="minorHAnsi" w:cstheme="minorHAnsi"/>
-          <w:bCs/>
-          <w:sz w:val="22"/>
-          <w:szCs w:val="22"/>
-        </w:rPr>
-      </w:pPr>
-    </w:p>
-    <w:p>
-      <w:pPr>
-        <w:pStyle w:val="Heading2"/>
-        <w:rPr>
-          <w:i/>
-          <w:iCs/>
-        </w:rPr>
-      </w:pPr>
-      <w:r>
-        <w:t>Test results</w:t>
-      </w:r>
-    </w:p>
-    <w:p>
-      <w:pPr>
-        <w:pStyle w:val="Heading3"/>
-      </w:pPr>
-      <w:r>
-        <w:t xml:space="preserve">1: </w:t>
-      </w:r>
-      <w:r>
-        <w:t>Single Tests</w:t>
-      </w:r>
-    </w:p>
-    <w:p>
-      <w:pPr>
-        <w:pStyle w:val="ColorfulList-Accent11"/>
-        <w:ind w:left="0"/>
-        <w:jc w:val="both"/>
-        <w:rPr>
-          <w:rFonts w:asciiTheme="minorHAnsi" w:hAnsiTheme="minorHAnsi" w:cstheme="minorHAnsi"/>
-          <w:bCs/>
-          <w:sz w:val="22"/>
-          <w:szCs w:val="22"/>
-        </w:rPr>
-      </w:pPr>
-    </w:p>
-    <w:p>
-      <w:pPr>
-        <w:pStyle w:val="Heading3"/>
+        </w:rPr>
       </w:pPr>
       <w:r>
         <w:rPr>
@@ -1556,26 +1238,26 @@
         <mc:AlternateContent>
           <mc:Choice Requires="wps">
             <w:drawing>
-              <wp:anchor distT="0" distB="0" distL="114300" distR="114300" simplePos="0" relativeHeight="251665408" behindDoc="1" locked="0" layoutInCell="1" allowOverlap="1" wp14:anchorId="6C33DE31" wp14:editId="6EA5D3D7">
+              <wp:anchor distT="0" distB="0" distL="114300" distR="114300" simplePos="0" relativeHeight="251698176" behindDoc="1" locked="0" layoutInCell="1" allowOverlap="1" wp14:anchorId="68825DB0" wp14:editId="1E050131">
                 <wp:simplePos x="0" y="0"/>
                 <wp:positionH relativeFrom="column">
-                  <wp:posOffset>70485</wp:posOffset>
+                  <wp:posOffset>3289935</wp:posOffset>
                 </wp:positionH>
                 <wp:positionV relativeFrom="paragraph">
-                  <wp:posOffset>4613275</wp:posOffset>
+                  <wp:posOffset>408305</wp:posOffset>
                 </wp:positionV>
-                <wp:extent cx="6105525" cy="1714500"/>
-                <wp:effectExtent l="0" t="0" r="9525" b="0"/>
+                <wp:extent cx="3118485" cy="133350"/>
+                <wp:effectExtent l="0" t="0" r="5715" b="0"/>
                 <wp:wrapTight wrapText="bothSides">
                   <wp:wrapPolygon edited="0">
                     <wp:start x="0" y="0"/>
-                    <wp:lineTo x="0" y="21360"/>
-                    <wp:lineTo x="21566" y="21360"/>
-                    <wp:lineTo x="21566" y="0"/>
+                    <wp:lineTo x="0" y="18514"/>
+                    <wp:lineTo x="21508" y="18514"/>
+                    <wp:lineTo x="21508" y="0"/>
                     <wp:lineTo x="0" y="0"/>
                   </wp:wrapPolygon>
                 </wp:wrapTight>
-                <wp:docPr id="4" name="Text Box 4"/>
+                <wp:docPr id="19" name="Text Box 19"/>
                 <wp:cNvGraphicFramePr/>
                 <a:graphic xmlns:a="http://schemas.openxmlformats.org/drawingml/2006/main">
                   <a:graphicData uri="http://schemas.microsoft.com/office/word/2010/wordprocessingShape">
@@ -1584,7 +1266,7 @@
                       <wps:spPr>
                         <a:xfrm>
                           <a:off x="0" y="0"/>
-                          <a:ext cx="6105525" cy="1714500"/>
+                          <a:ext cx="3118485" cy="133350"/>
                         </a:xfrm>
                         <a:prstGeom prst="rect">
                           <a:avLst/>
@@ -1603,13 +1285,23 @@
                               <w:pStyle w:val="Caption"/>
                               <w:rPr>
                                 <w:noProof/>
+                                <w:sz w:val="20"/>
+                                <w:szCs w:val="24"/>
                               </w:rPr>
                             </w:pPr>
                             <w:r>
-                              <w:t>Figure 2: the total time for the linear test method to execute was roughly linear, increasing in duration proportionate to the increasing number of items. Interestingly, its duration per item was rather variable, but the trend line did show a very slight increase in time per item as the number of items increased; I suspect that might be due to the linear disparity in average time per item for 10,000 items and 50,000 items. The exponential ramp-up method showed an exponential increase in time taken to process all items in line with the exponential increase in the number of items, but an exponential decrease in the time per item as the number of items increased exponentially. Note: while I was executing the two methods to obtain their respective data sets, I noticed that, at least several times, the exponential ramp-up method, would print out all the times and the time for the 100,000,000 item iteration would be zero point something like the rest, but it would stall before printing “done”, and once “done” was printed, the number would change to twenty-something</w:t>
+                              <w:t xml:space="preserve">Figure </w:t>
                             </w:r>
+                            <w:fldSimple w:instr=" SEQ Figure \* ARABIC ">
+                              <w:r>
+                                <w:rPr>
+                                  <w:noProof/>
+                                </w:rPr>
+                                <w:t>1</w:t>
+                              </w:r>
+                            </w:fldSimple>
                             <w:r>
-                              <w:t>. That said, each increase in the number of items to be processed by a factor of 10 (barring the single-item iteration) corresponds to an increase in duration by roughly a factor of 10, which the aforementioned data point conforms to, so it would not be unexpected that the zero point something values originally displayed were an algorithmic error and the twenty-something values were the accurate times.</w:t>
+                              <w:t>: how to open up the project properties window.</w:t>
                             </w:r>
                           </w:p>
                         </w:txbxContent>
@@ -1631,11 +1323,11 @@
           </mc:Choice>
           <mc:Fallback>
             <w:pict>
-              <v:shapetype w14:anchorId="6C33DE31" id="_x0000_t202" coordsize="21600,21600" o:spt="202" path="m,l,21600r21600,l21600,xe">
+              <v:shapetype w14:anchorId="68825DB0" id="_x0000_t202" coordsize="21600,21600" o:spt="202" path="m,l,21600r21600,l21600,xe">
                 <v:stroke joinstyle="miter"/>
                 <v:path gradientshapeok="t" o:connecttype="rect"/>
               </v:shapetype>
-              <v:shape id="Text Box 4" o:spid="_x0000_s1026" type="#_x0000_t202" style="position:absolute;margin-left:5.55pt;margin-top:363.25pt;width:480.75pt;height:135pt;z-index:-251651072;visibility:visible;mso-wrap-style:square;mso-height-percent:0;mso-wrap-distance-left:9pt;mso-wrap-distance-top:0;mso-wrap-distance-right:9pt;mso-wrap-distance-bottom:0;mso-position-horizontal:absolute;mso-position-horizontal-relative:text;mso-position-vertical:absolute;mso-position-vertical-relative:text;mso-height-percent:0;mso-height-relative:margin;v-text-anchor:top" o:gfxdata="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" stroked="f">
+              <v:shape id="Text Box 19" o:spid="_x0000_s1026" type="#_x0000_t202" style="position:absolute;left:0;text-align:left;margin-left:259.05pt;margin-top:32.15pt;width:245.55pt;height:10.5pt;z-index:-251618304;visibility:visible;mso-wrap-style:square;mso-height-percent:0;mso-wrap-distance-left:9pt;mso-wrap-distance-top:0;mso-wrap-distance-right:9pt;mso-wrap-distance-bottom:0;mso-position-horizontal:absolute;mso-position-horizontal-relative:text;mso-position-vertical:absolute;mso-position-vertical-relative:text;mso-height-percent:0;mso-height-relative:margin;v-text-anchor:top" o:gfxdata="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" stroked="f">
                 <v:textbox inset="0,0,0,0">
                   <w:txbxContent>
                     <w:p>
@@ -1643,13 +1335,23 @@
                         <w:pStyle w:val="Caption"/>
                         <w:rPr>
                           <w:noProof/>
+                          <w:sz w:val="20"/>
+                          <w:szCs w:val="24"/>
                         </w:rPr>
                       </w:pPr>
                       <w:r>
-                        <w:t>Figure 2: the total time for the linear test method to execute was roughly linear, increasing in duration proportionate to the increasing number of items. Interestingly, its duration per item was rather variable, but the trend line did show a very slight increase in time per item as the number of items increased; I suspect that might be due to the linear disparity in average time per item for 10,000 items and 50,000 items. The exponential ramp-up method showed an exponential increase in time taken to process all items in line with the exponential increase in the number of items, but an exponential decrease in the time per item as the number of items increased exponentially. Note: while I was executing the two methods to obtain their respective data sets, I noticed that, at least several times, the exponential ramp-up method, would print out all the times and the time for the 100,000,000 item iteration would be zero point something like the rest, but it would stall before printing “done”, and once “done” was printed, the number would change to twenty-something</w:t>
+                        <w:t xml:space="preserve">Figure </w:t>
                       </w:r>
+                      <w:fldSimple w:instr=" SEQ Figure \* ARABIC ">
+                        <w:r>
+                          <w:rPr>
+                            <w:noProof/>
+                          </w:rPr>
+                          <w:t>1</w:t>
+                        </w:r>
+                      </w:fldSimple>
                       <w:r>
-                        <w:t>. That said, each increase in the number of items to be processed by a factor of 10 (barring the single-item iteration) corresponds to an increase in duration by roughly a factor of 10, which the aforementioned data point conforms to, so it would not be unexpected that the zero point something values originally displayed were an algorithmic error and the twenty-something values were the accurate times.</w:t>
+                        <w:t>: how to open up the project properties window.</w:t>
                       </w:r>
                     </w:p>
                   </w:txbxContent>
@@ -1662,8 +1364,1307 @@
       </w:r>
       <w:r>
         <w:rPr>
+          <w:rFonts w:asciiTheme="minorHAnsi" w:hAnsiTheme="minorHAnsi" w:cstheme="minorHAnsi"/>
+          <w:bCs/>
+          <w:sz w:val="22"/>
+          <w:szCs w:val="22"/>
+        </w:rPr>
+        <w:t xml:space="preserve">I </w:t>
+      </w:r>
+      <w:r>
+        <w:rPr>
+          <w:rFonts w:asciiTheme="minorHAnsi" w:hAnsiTheme="minorHAnsi" w:cstheme="minorHAnsi"/>
+          <w:bCs/>
+          <w:sz w:val="22"/>
+          <w:szCs w:val="22"/>
+        </w:rPr>
+        <w:t>took the linear ramp-up method and tweaked it to run through 100,000 items 5 times</w:t>
+      </w:r>
+      <w:r>
+        <w:rPr>
+          <w:rFonts w:asciiTheme="minorHAnsi" w:hAnsiTheme="minorHAnsi" w:cstheme="minorHAnsi"/>
+          <w:bCs/>
+          <w:sz w:val="22"/>
+          <w:szCs w:val="22"/>
+        </w:rPr>
+        <w:t>.</w:t>
+      </w:r>
+    </w:p>
+    <w:p>
+      <w:pPr>
+        <w:pStyle w:val="ColorfulList-Accent11"/>
+        <w:numPr>
+          <w:ilvl w:val="1"/>
+          <w:numId w:val="1"/>
+        </w:numPr>
+        <w:jc w:val="both"/>
+        <w:rPr>
+          <w:rFonts w:asciiTheme="minorHAnsi" w:hAnsiTheme="minorHAnsi" w:cstheme="minorHAnsi"/>
+          <w:bCs/>
+          <w:i/>
+          <w:iCs/>
+          <w:sz w:val="22"/>
+          <w:szCs w:val="22"/>
+        </w:rPr>
+      </w:pPr>
+      <w:r>
+        <w:rPr>
           <w:noProof/>
         </w:rPr>
+        <w:drawing>
+          <wp:anchor distT="0" distB="0" distL="114300" distR="114300" simplePos="0" relativeHeight="251694080" behindDoc="0" locked="0" layoutInCell="1" allowOverlap="1" wp14:anchorId="6E861086" wp14:editId="0D3C6B02">
+            <wp:simplePos x="0" y="0"/>
+            <wp:positionH relativeFrom="column">
+              <wp:posOffset>3291205</wp:posOffset>
+            </wp:positionH>
+            <wp:positionV relativeFrom="paragraph">
+              <wp:posOffset>107315</wp:posOffset>
+            </wp:positionV>
+            <wp:extent cx="3019425" cy="1226185"/>
+            <wp:effectExtent l="0" t="0" r="9525" b="0"/>
+            <wp:wrapTight wrapText="bothSides">
+              <wp:wrapPolygon edited="0">
+                <wp:start x="0" y="0"/>
+                <wp:lineTo x="0" y="21141"/>
+                <wp:lineTo x="21532" y="21141"/>
+                <wp:lineTo x="21532" y="0"/>
+                <wp:lineTo x="0" y="0"/>
+              </wp:wrapPolygon>
+            </wp:wrapTight>
+            <wp:docPr id="16" name="Picture 16"/>
+            <wp:cNvGraphicFramePr>
+              <a:graphicFrameLocks xmlns:a="http://schemas.openxmlformats.org/drawingml/2006/main" noChangeAspect="1"/>
+            </wp:cNvGraphicFramePr>
+            <a:graphic xmlns:a="http://schemas.openxmlformats.org/drawingml/2006/main">
+              <a:graphicData uri="http://schemas.openxmlformats.org/drawingml/2006/picture">
+                <pic:pic xmlns:pic="http://schemas.openxmlformats.org/drawingml/2006/picture">
+                  <pic:nvPicPr>
+                    <pic:cNvPr id="1" name=""/>
+                    <pic:cNvPicPr/>
+                  </pic:nvPicPr>
+                  <pic:blipFill rotWithShape="1">
+                    <a:blip r:embed="rId8"/>
+                    <a:srcRect l="2458" t="10293" r="49617" b="57393"/>
+                    <a:stretch/>
+                  </pic:blipFill>
+                  <pic:spPr bwMode="auto">
+                    <a:xfrm>
+                      <a:off x="0" y="0"/>
+                      <a:ext cx="3019425" cy="1226185"/>
+                    </a:xfrm>
+                    <a:prstGeom prst="rect">
+                      <a:avLst/>
+                    </a:prstGeom>
+                    <a:ln>
+                      <a:noFill/>
+                    </a:ln>
+                    <a:extLst>
+                      <a:ext uri="{53640926-AAD7-44D8-BBD7-CCE9431645EC}">
+                        <a14:shadowObscured xmlns:a14="http://schemas.microsoft.com/office/drawing/2010/main"/>
+                      </a:ext>
+                    </a:extLst>
+                  </pic:spPr>
+                </pic:pic>
+              </a:graphicData>
+            </a:graphic>
+            <wp14:sizeRelH relativeFrom="margin">
+              <wp14:pctWidth>0</wp14:pctWidth>
+            </wp14:sizeRelH>
+            <wp14:sizeRelV relativeFrom="margin">
+              <wp14:pctHeight>0</wp14:pctHeight>
+            </wp14:sizeRelV>
+          </wp:anchor>
+        </w:drawing>
+      </w:r>
+      <w:r>
+        <w:rPr>
+          <w:rFonts w:asciiTheme="minorHAnsi" w:hAnsiTheme="minorHAnsi" w:cstheme="minorHAnsi"/>
+          <w:bCs/>
+          <w:sz w:val="22"/>
+          <w:szCs w:val="22"/>
+        </w:rPr>
+        <w:t xml:space="preserve">I ran the code </w:t>
+      </w:r>
+      <w:r>
+        <w:rPr>
+          <w:rFonts w:asciiTheme="minorHAnsi" w:hAnsiTheme="minorHAnsi" w:cstheme="minorHAnsi"/>
+          <w:bCs/>
+          <w:sz w:val="22"/>
+          <w:szCs w:val="22"/>
+        </w:rPr>
+        <w:t>4 times using debugging settings, and 4 times with release settings</w:t>
+      </w:r>
+      <w:r>
+        <w:rPr>
+          <w:rFonts w:asciiTheme="minorHAnsi" w:hAnsiTheme="minorHAnsi" w:cstheme="minorHAnsi"/>
+          <w:bCs/>
+          <w:sz w:val="22"/>
+          <w:szCs w:val="22"/>
+        </w:rPr>
+        <w:t xml:space="preserve">, and </w:t>
+      </w:r>
+      <w:r>
+        <w:rPr>
+          <w:rFonts w:asciiTheme="minorHAnsi" w:hAnsiTheme="minorHAnsi" w:cstheme="minorHAnsi"/>
+          <w:bCs/>
+          <w:sz w:val="22"/>
+          <w:szCs w:val="22"/>
+        </w:rPr>
+        <w:t>noting</w:t>
+      </w:r>
+      <w:r>
+        <w:rPr>
+          <w:rFonts w:asciiTheme="minorHAnsi" w:hAnsiTheme="minorHAnsi" w:cstheme="minorHAnsi"/>
+          <w:bCs/>
+          <w:sz w:val="22"/>
+          <w:szCs w:val="22"/>
+        </w:rPr>
+        <w:t xml:space="preserve"> down all of the results for each iteration in Excel.</w:t>
+      </w:r>
+    </w:p>
+    <w:p>
+      <w:pPr>
+        <w:pStyle w:val="ColorfulList-Accent11"/>
+        <w:numPr>
+          <w:ilvl w:val="1"/>
+          <w:numId w:val="1"/>
+        </w:numPr>
+        <w:jc w:val="both"/>
+        <w:rPr>
+          <w:rFonts w:asciiTheme="minorHAnsi" w:hAnsiTheme="minorHAnsi" w:cstheme="minorHAnsi"/>
+          <w:bCs/>
+          <w:i/>
+          <w:iCs/>
+          <w:sz w:val="22"/>
+          <w:szCs w:val="22"/>
+        </w:rPr>
+      </w:pPr>
+      <w:r>
+        <w:rPr>
+          <w:noProof/>
+        </w:rPr>
+        <mc:AlternateContent>
+          <mc:Choice Requires="wps">
+            <w:drawing>
+              <wp:anchor distT="0" distB="0" distL="114300" distR="114300" simplePos="0" relativeHeight="251700224" behindDoc="1" locked="0" layoutInCell="1" allowOverlap="1" wp14:anchorId="7491E9C6" wp14:editId="5A295F9B">
+                <wp:simplePos x="0" y="0"/>
+                <wp:positionH relativeFrom="column">
+                  <wp:posOffset>3299460</wp:posOffset>
+                </wp:positionH>
+                <wp:positionV relativeFrom="paragraph">
+                  <wp:posOffset>700405</wp:posOffset>
+                </wp:positionV>
+                <wp:extent cx="3019425" cy="161925"/>
+                <wp:effectExtent l="0" t="0" r="9525" b="9525"/>
+                <wp:wrapTight wrapText="bothSides">
+                  <wp:wrapPolygon edited="0">
+                    <wp:start x="0" y="0"/>
+                    <wp:lineTo x="0" y="20329"/>
+                    <wp:lineTo x="21532" y="20329"/>
+                    <wp:lineTo x="21532" y="0"/>
+                    <wp:lineTo x="0" y="0"/>
+                  </wp:wrapPolygon>
+                </wp:wrapTight>
+                <wp:docPr id="20" name="Text Box 20"/>
+                <wp:cNvGraphicFramePr/>
+                <a:graphic xmlns:a="http://schemas.openxmlformats.org/drawingml/2006/main">
+                  <a:graphicData uri="http://schemas.microsoft.com/office/word/2010/wordprocessingShape">
+                    <wps:wsp>
+                      <wps:cNvSpPr txBox="1"/>
+                      <wps:spPr>
+                        <a:xfrm>
+                          <a:off x="0" y="0"/>
+                          <a:ext cx="3019425" cy="161925"/>
+                        </a:xfrm>
+                        <a:prstGeom prst="rect">
+                          <a:avLst/>
+                        </a:prstGeom>
+                        <a:solidFill>
+                          <a:prstClr val="white"/>
+                        </a:solidFill>
+                        <a:ln>
+                          <a:noFill/>
+                        </a:ln>
+                      </wps:spPr>
+                      <wps:txbx>
+                        <w:txbxContent>
+                          <w:p>
+                            <w:pPr>
+                              <w:pStyle w:val="Caption"/>
+                              <w:rPr>
+                                <w:noProof/>
+                                <w:sz w:val="20"/>
+                                <w:szCs w:val="24"/>
+                              </w:rPr>
+                            </w:pPr>
+                            <w:r>
+                              <w:t>Figure 2: the default optimisation properties.</w:t>
+                            </w:r>
+                          </w:p>
+                        </w:txbxContent>
+                      </wps:txbx>
+                      <wps:bodyPr rot="0" spcFirstLastPara="0" vertOverflow="overflow" horzOverflow="overflow" vert="horz" wrap="square" lIns="0" tIns="0" rIns="0" bIns="0" numCol="1" spcCol="0" rtlCol="0" fromWordArt="0" anchor="t" anchorCtr="0" forceAA="0" compatLnSpc="1">
+                        <a:prstTxWarp prst="textNoShape">
+                          <a:avLst/>
+                        </a:prstTxWarp>
+                        <a:noAutofit/>
+                      </wps:bodyPr>
+                    </wps:wsp>
+                  </a:graphicData>
+                </a:graphic>
+                <wp14:sizeRelV relativeFrom="margin">
+                  <wp14:pctHeight>0</wp14:pctHeight>
+                </wp14:sizeRelV>
+              </wp:anchor>
+            </w:drawing>
+          </mc:Choice>
+          <mc:Fallback>
+            <w:pict>
+              <v:shape w14:anchorId="7491E9C6" id="Text Box 20" o:spid="_x0000_s1027" type="#_x0000_t202" style="position:absolute;left:0;text-align:left;margin-left:259.8pt;margin-top:55.15pt;width:237.75pt;height:12.75pt;z-index:-251616256;visibility:visible;mso-wrap-style:square;mso-height-percent:0;mso-wrap-distance-left:9pt;mso-wrap-distance-top:0;mso-wrap-distance-right:9pt;mso-wrap-distance-bottom:0;mso-position-horizontal:absolute;mso-position-horizontal-relative:text;mso-position-vertical:absolute;mso-position-vertical-relative:text;mso-height-percent:0;mso-height-relative:margin;v-text-anchor:top" o:gfxdata="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" stroked="f">
+                <v:textbox inset="0,0,0,0">
+                  <w:txbxContent>
+                    <w:p>
+                      <w:pPr>
+                        <w:pStyle w:val="Caption"/>
+                        <w:rPr>
+                          <w:noProof/>
+                          <w:sz w:val="20"/>
+                          <w:szCs w:val="24"/>
+                        </w:rPr>
+                      </w:pPr>
+                      <w:r>
+                        <w:t>Figure 2: the default optimisation properties.</w:t>
+                      </w:r>
+                    </w:p>
+                  </w:txbxContent>
+                </v:textbox>
+                <w10:wrap type="tight"/>
+              </v:shape>
+            </w:pict>
+          </mc:Fallback>
+        </mc:AlternateContent>
+      </w:r>
+      <w:r>
+        <w:rPr>
+          <w:rFonts w:asciiTheme="minorHAnsi" w:hAnsiTheme="minorHAnsi" w:cstheme="minorHAnsi"/>
+          <w:bCs/>
+          <w:sz w:val="22"/>
+          <w:szCs w:val="22"/>
+        </w:rPr>
+        <w:t xml:space="preserve">Below the </w:t>
+      </w:r>
+      <w:r>
+        <w:rPr>
+          <w:rFonts w:asciiTheme="minorHAnsi" w:hAnsiTheme="minorHAnsi" w:cstheme="minorHAnsi"/>
+          <w:bCs/>
+          <w:sz w:val="22"/>
+          <w:szCs w:val="22"/>
+        </w:rPr>
+        <w:t>data sets for debugging and release settings</w:t>
+      </w:r>
+      <w:r>
+        <w:rPr>
+          <w:rFonts w:asciiTheme="minorHAnsi" w:hAnsiTheme="minorHAnsi" w:cstheme="minorHAnsi"/>
+          <w:bCs/>
+          <w:sz w:val="22"/>
+          <w:szCs w:val="22"/>
+        </w:rPr>
+        <w:t xml:space="preserve">, I configured </w:t>
+      </w:r>
+      <w:r>
+        <w:rPr>
+          <w:rFonts w:asciiTheme="minorHAnsi" w:hAnsiTheme="minorHAnsi" w:cstheme="minorHAnsi"/>
+          <w:bCs/>
+          <w:sz w:val="22"/>
+          <w:szCs w:val="22"/>
+        </w:rPr>
+        <w:t>cells</w:t>
+      </w:r>
+      <w:r>
+        <w:rPr>
+          <w:rFonts w:asciiTheme="minorHAnsi" w:hAnsiTheme="minorHAnsi" w:cstheme="minorHAnsi"/>
+          <w:bCs/>
+          <w:sz w:val="22"/>
+          <w:szCs w:val="22"/>
+        </w:rPr>
+        <w:t xml:space="preserve"> to calculate the average time and time per item for each quantity of items tested in both data sets.</w:t>
+      </w:r>
+    </w:p>
+    <w:p>
+      <w:pPr>
+        <w:pStyle w:val="ColorfulList-Accent11"/>
+        <w:numPr>
+          <w:ilvl w:val="1"/>
+          <w:numId w:val="1"/>
+        </w:numPr>
+        <w:jc w:val="both"/>
+        <w:rPr>
+          <w:rFonts w:asciiTheme="minorHAnsi" w:hAnsiTheme="minorHAnsi" w:cstheme="minorHAnsi"/>
+          <w:bCs/>
+          <w:i/>
+          <w:iCs/>
+          <w:sz w:val="22"/>
+          <w:szCs w:val="22"/>
+        </w:rPr>
+      </w:pPr>
+      <w:r>
+        <w:rPr>
+          <w:noProof/>
+        </w:rPr>
+        <w:drawing>
+          <wp:anchor distT="0" distB="0" distL="114300" distR="114300" simplePos="0" relativeHeight="251691008" behindDoc="0" locked="0" layoutInCell="1" allowOverlap="1" wp14:anchorId="2BEFD154" wp14:editId="6A0B0F4C">
+            <wp:simplePos x="0" y="0"/>
+            <wp:positionH relativeFrom="column">
+              <wp:posOffset>3282315</wp:posOffset>
+            </wp:positionH>
+            <wp:positionV relativeFrom="paragraph">
+              <wp:posOffset>93980</wp:posOffset>
+            </wp:positionV>
+            <wp:extent cx="3174365" cy="1238250"/>
+            <wp:effectExtent l="0" t="0" r="6985" b="0"/>
+            <wp:wrapTight wrapText="bothSides">
+              <wp:wrapPolygon edited="0">
+                <wp:start x="0" y="0"/>
+                <wp:lineTo x="0" y="21268"/>
+                <wp:lineTo x="21518" y="21268"/>
+                <wp:lineTo x="21518" y="0"/>
+                <wp:lineTo x="0" y="0"/>
+              </wp:wrapPolygon>
+            </wp:wrapTight>
+            <wp:docPr id="12" name="Picture 12"/>
+            <wp:cNvGraphicFramePr>
+              <a:graphicFrameLocks xmlns:a="http://schemas.openxmlformats.org/drawingml/2006/main" noChangeAspect="1"/>
+            </wp:cNvGraphicFramePr>
+            <a:graphic xmlns:a="http://schemas.openxmlformats.org/drawingml/2006/main">
+              <a:graphicData uri="http://schemas.openxmlformats.org/drawingml/2006/picture">
+                <pic:pic xmlns:pic="http://schemas.openxmlformats.org/drawingml/2006/picture">
+                  <pic:nvPicPr>
+                    <pic:cNvPr id="1" name=""/>
+                    <pic:cNvPicPr/>
+                  </pic:nvPicPr>
+                  <pic:blipFill rotWithShape="1">
+                    <a:blip r:embed="rId9"/>
+                    <a:srcRect l="826" t="2431" r="18767" b="52164"/>
+                    <a:stretch/>
+                  </pic:blipFill>
+                  <pic:spPr bwMode="auto">
+                    <a:xfrm>
+                      <a:off x="0" y="0"/>
+                      <a:ext cx="3174365" cy="1238250"/>
+                    </a:xfrm>
+                    <a:prstGeom prst="rect">
+                      <a:avLst/>
+                    </a:prstGeom>
+                    <a:ln>
+                      <a:noFill/>
+                    </a:ln>
+                    <a:extLst>
+                      <a:ext uri="{53640926-AAD7-44D8-BBD7-CCE9431645EC}">
+                        <a14:shadowObscured xmlns:a14="http://schemas.microsoft.com/office/drawing/2010/main"/>
+                      </a:ext>
+                    </a:extLst>
+                  </pic:spPr>
+                </pic:pic>
+              </a:graphicData>
+            </a:graphic>
+            <wp14:sizeRelH relativeFrom="margin">
+              <wp14:pctWidth>0</wp14:pctWidth>
+            </wp14:sizeRelH>
+            <wp14:sizeRelV relativeFrom="margin">
+              <wp14:pctHeight>0</wp14:pctHeight>
+            </wp14:sizeRelV>
+          </wp:anchor>
+        </w:drawing>
+      </w:r>
+      <w:r>
+        <w:rPr>
+          <w:rFonts w:asciiTheme="minorHAnsi" w:hAnsiTheme="minorHAnsi" w:cstheme="minorHAnsi"/>
+          <w:bCs/>
+          <w:sz w:val="22"/>
+          <w:szCs w:val="22"/>
+        </w:rPr>
+        <w:t>I used the sample of total times to create a scatterplot comparing the time taken for all data points, and used the average total times to create a bar chart directly comparing those two values</w:t>
+      </w:r>
+      <w:r>
+        <w:rPr>
+          <w:rFonts w:asciiTheme="minorHAnsi" w:hAnsiTheme="minorHAnsi" w:cstheme="minorHAnsi"/>
+          <w:bCs/>
+          <w:sz w:val="22"/>
+          <w:szCs w:val="22"/>
+        </w:rPr>
+        <w:t xml:space="preserve">. </w:t>
+      </w:r>
+    </w:p>
+    <w:p>
+      <w:pPr>
+        <w:pStyle w:val="ColorfulList-Accent11"/>
+        <w:numPr>
+          <w:ilvl w:val="0"/>
+          <w:numId w:val="7"/>
+        </w:numPr>
+        <w:jc w:val="both"/>
+        <w:rPr>
+          <w:rFonts w:asciiTheme="minorHAnsi" w:hAnsiTheme="minorHAnsi" w:cstheme="minorHAnsi"/>
+          <w:bCs/>
+          <w:i/>
+          <w:iCs/>
+          <w:sz w:val="22"/>
+          <w:szCs w:val="22"/>
+        </w:rPr>
+      </w:pPr>
+      <w:r>
+        <w:rPr>
+          <w:rFonts w:asciiTheme="minorHAnsi" w:hAnsiTheme="minorHAnsi" w:cstheme="minorHAnsi"/>
+          <w:bCs/>
+          <w:i/>
+          <w:iCs/>
+          <w:sz w:val="22"/>
+          <w:szCs w:val="22"/>
+        </w:rPr>
+        <w:t>Compiler Settings: Turn down/off compiler optimisation and demonstrate a difference.</w:t>
+      </w:r>
+    </w:p>
+    <w:p>
+      <w:pPr>
+        <w:pStyle w:val="ColorfulList-Accent11"/>
+        <w:numPr>
+          <w:ilvl w:val="1"/>
+          <w:numId w:val="1"/>
+        </w:numPr>
+        <w:jc w:val="both"/>
+        <w:rPr>
+          <w:rFonts w:asciiTheme="minorHAnsi" w:hAnsiTheme="minorHAnsi" w:cstheme="minorHAnsi"/>
+          <w:bCs/>
+          <w:sz w:val="22"/>
+          <w:szCs w:val="22"/>
+        </w:rPr>
+      </w:pPr>
+      <w:r>
+        <w:rPr>
+          <w:noProof/>
+        </w:rPr>
+        <w:drawing>
+          <wp:anchor distT="0" distB="0" distL="114300" distR="114300" simplePos="0" relativeHeight="251693056" behindDoc="0" locked="0" layoutInCell="1" allowOverlap="1" wp14:anchorId="24E62F48" wp14:editId="52DF1F4B">
+            <wp:simplePos x="0" y="0"/>
+            <wp:positionH relativeFrom="column">
+              <wp:posOffset>3299460</wp:posOffset>
+            </wp:positionH>
+            <wp:positionV relativeFrom="paragraph">
+              <wp:posOffset>356235</wp:posOffset>
+            </wp:positionV>
+            <wp:extent cx="3257550" cy="1211580"/>
+            <wp:effectExtent l="0" t="0" r="0" b="7620"/>
+            <wp:wrapTight wrapText="bothSides">
+              <wp:wrapPolygon edited="0">
+                <wp:start x="0" y="0"/>
+                <wp:lineTo x="0" y="21396"/>
+                <wp:lineTo x="21474" y="21396"/>
+                <wp:lineTo x="21474" y="0"/>
+                <wp:lineTo x="0" y="0"/>
+              </wp:wrapPolygon>
+            </wp:wrapTight>
+            <wp:docPr id="15" name="Picture 15"/>
+            <wp:cNvGraphicFramePr>
+              <a:graphicFrameLocks xmlns:a="http://schemas.openxmlformats.org/drawingml/2006/main" noChangeAspect="1"/>
+            </wp:cNvGraphicFramePr>
+            <a:graphic xmlns:a="http://schemas.openxmlformats.org/drawingml/2006/main">
+              <a:graphicData uri="http://schemas.openxmlformats.org/drawingml/2006/picture">
+                <pic:pic xmlns:pic="http://schemas.openxmlformats.org/drawingml/2006/picture">
+                  <pic:nvPicPr>
+                    <pic:cNvPr id="1" name=""/>
+                    <pic:cNvPicPr/>
+                  </pic:nvPicPr>
+                  <pic:blipFill rotWithShape="1">
+                    <a:blip r:embed="rId10"/>
+                    <a:srcRect l="8890" t="3698" r="19108" b="57683"/>
+                    <a:stretch/>
+                  </pic:blipFill>
+                  <pic:spPr bwMode="auto">
+                    <a:xfrm>
+                      <a:off x="0" y="0"/>
+                      <a:ext cx="3257550" cy="1211580"/>
+                    </a:xfrm>
+                    <a:prstGeom prst="rect">
+                      <a:avLst/>
+                    </a:prstGeom>
+                    <a:ln>
+                      <a:noFill/>
+                    </a:ln>
+                    <a:extLst>
+                      <a:ext uri="{53640926-AAD7-44D8-BBD7-CCE9431645EC}">
+                        <a14:shadowObscured xmlns:a14="http://schemas.microsoft.com/office/drawing/2010/main"/>
+                      </a:ext>
+                    </a:extLst>
+                  </pic:spPr>
+                </pic:pic>
+              </a:graphicData>
+            </a:graphic>
+            <wp14:sizeRelH relativeFrom="margin">
+              <wp14:pctWidth>0</wp14:pctWidth>
+            </wp14:sizeRelH>
+            <wp14:sizeRelV relativeFrom="margin">
+              <wp14:pctHeight>0</wp14:pctHeight>
+            </wp14:sizeRelV>
+          </wp:anchor>
+        </w:drawing>
+      </w:r>
+      <w:r>
+        <w:rPr>
+          <w:noProof/>
+        </w:rPr>
+        <mc:AlternateContent>
+          <mc:Choice Requires="wps">
+            <w:drawing>
+              <wp:anchor distT="0" distB="0" distL="114300" distR="114300" simplePos="0" relativeHeight="251702272" behindDoc="1" locked="0" layoutInCell="1" allowOverlap="1" wp14:anchorId="451A5647" wp14:editId="271AFD7D">
+                <wp:simplePos x="0" y="0"/>
+                <wp:positionH relativeFrom="column">
+                  <wp:posOffset>3299460</wp:posOffset>
+                </wp:positionH>
+                <wp:positionV relativeFrom="paragraph">
+                  <wp:posOffset>187325</wp:posOffset>
+                </wp:positionV>
+                <wp:extent cx="3174365" cy="142875"/>
+                <wp:effectExtent l="0" t="0" r="6985" b="9525"/>
+                <wp:wrapTight wrapText="bothSides">
+                  <wp:wrapPolygon edited="0">
+                    <wp:start x="0" y="0"/>
+                    <wp:lineTo x="0" y="20160"/>
+                    <wp:lineTo x="21518" y="20160"/>
+                    <wp:lineTo x="21518" y="0"/>
+                    <wp:lineTo x="0" y="0"/>
+                  </wp:wrapPolygon>
+                </wp:wrapTight>
+                <wp:docPr id="21" name="Text Box 21"/>
+                <wp:cNvGraphicFramePr/>
+                <a:graphic xmlns:a="http://schemas.openxmlformats.org/drawingml/2006/main">
+                  <a:graphicData uri="http://schemas.microsoft.com/office/word/2010/wordprocessingShape">
+                    <wps:wsp>
+                      <wps:cNvSpPr txBox="1"/>
+                      <wps:spPr>
+                        <a:xfrm>
+                          <a:off x="0" y="0"/>
+                          <a:ext cx="3174365" cy="142875"/>
+                        </a:xfrm>
+                        <a:prstGeom prst="rect">
+                          <a:avLst/>
+                        </a:prstGeom>
+                        <a:solidFill>
+                          <a:prstClr val="white"/>
+                        </a:solidFill>
+                        <a:ln>
+                          <a:noFill/>
+                        </a:ln>
+                      </wps:spPr>
+                      <wps:txbx>
+                        <w:txbxContent>
+                          <w:p>
+                            <w:pPr>
+                              <w:pStyle w:val="Caption"/>
+                              <w:rPr>
+                                <w:noProof/>
+                                <w:sz w:val="20"/>
+                                <w:szCs w:val="24"/>
+                              </w:rPr>
+                            </w:pPr>
+                            <w:r>
+                              <w:t>Figure 3: the default code generation properties.</w:t>
+                            </w:r>
+                          </w:p>
+                        </w:txbxContent>
+                      </wps:txbx>
+                      <wps:bodyPr rot="0" spcFirstLastPara="0" vertOverflow="overflow" horzOverflow="overflow" vert="horz" wrap="square" lIns="0" tIns="0" rIns="0" bIns="0" numCol="1" spcCol="0" rtlCol="0" fromWordArt="0" anchor="t" anchorCtr="0" forceAA="0" compatLnSpc="1">
+                        <a:prstTxWarp prst="textNoShape">
+                          <a:avLst/>
+                        </a:prstTxWarp>
+                        <a:noAutofit/>
+                      </wps:bodyPr>
+                    </wps:wsp>
+                  </a:graphicData>
+                </a:graphic>
+                <wp14:sizeRelV relativeFrom="margin">
+                  <wp14:pctHeight>0</wp14:pctHeight>
+                </wp14:sizeRelV>
+              </wp:anchor>
+            </w:drawing>
+          </mc:Choice>
+          <mc:Fallback>
+            <w:pict>
+              <v:shape w14:anchorId="451A5647" id="Text Box 21" o:spid="_x0000_s1028" type="#_x0000_t202" style="position:absolute;left:0;text-align:left;margin-left:259.8pt;margin-top:14.75pt;width:249.95pt;height:11.25pt;z-index:-251614208;visibility:visible;mso-wrap-style:square;mso-height-percent:0;mso-wrap-distance-left:9pt;mso-wrap-distance-top:0;mso-wrap-distance-right:9pt;mso-wrap-distance-bottom:0;mso-position-horizontal:absolute;mso-position-horizontal-relative:text;mso-position-vertical:absolute;mso-position-vertical-relative:text;mso-height-percent:0;mso-height-relative:margin;v-text-anchor:top" o:gfxdata="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" stroked="f">
+                <v:textbox inset="0,0,0,0">
+                  <w:txbxContent>
+                    <w:p>
+                      <w:pPr>
+                        <w:pStyle w:val="Caption"/>
+                        <w:rPr>
+                          <w:noProof/>
+                          <w:sz w:val="20"/>
+                          <w:szCs w:val="24"/>
+                        </w:rPr>
+                      </w:pPr>
+                      <w:r>
+                        <w:t>Figure 3: the default code generation properties.</w:t>
+                      </w:r>
+                    </w:p>
+                  </w:txbxContent>
+                </v:textbox>
+                <w10:wrap type="tight"/>
+              </v:shape>
+            </w:pict>
+          </mc:Fallback>
+        </mc:AlternateContent>
+      </w:r>
+      <w:r>
+        <w:rPr>
+          <w:rFonts w:asciiTheme="minorHAnsi" w:hAnsiTheme="minorHAnsi" w:cstheme="minorHAnsi"/>
+          <w:bCs/>
+          <w:sz w:val="22"/>
+          <w:szCs w:val="22"/>
+        </w:rPr>
+        <w:t>I took the linear ramp-up method with the modifications for the IDE Settings testing, and tweaked it to iterate 20 times rather than 5, to increase efficiency of data entry for me.</w:t>
+      </w:r>
+    </w:p>
+    <w:p>
+      <w:pPr>
+        <w:pStyle w:val="ColorfulList-Accent11"/>
+        <w:numPr>
+          <w:ilvl w:val="1"/>
+          <w:numId w:val="1"/>
+        </w:numPr>
+        <w:jc w:val="both"/>
+        <w:rPr>
+          <w:rFonts w:asciiTheme="minorHAnsi" w:hAnsiTheme="minorHAnsi" w:cstheme="minorHAnsi"/>
+          <w:bCs/>
+          <w:sz w:val="22"/>
+          <w:szCs w:val="22"/>
+        </w:rPr>
+      </w:pPr>
+      <w:r>
+        <w:rPr>
+          <w:noProof/>
+        </w:rPr>
+        <mc:AlternateContent>
+          <mc:Choice Requires="wps">
+            <w:drawing>
+              <wp:anchor distT="0" distB="0" distL="114300" distR="114300" simplePos="0" relativeHeight="251704320" behindDoc="1" locked="0" layoutInCell="1" allowOverlap="1" wp14:anchorId="40DA02EA" wp14:editId="76738357">
+                <wp:simplePos x="0" y="0"/>
+                <wp:positionH relativeFrom="column">
+                  <wp:posOffset>3299460</wp:posOffset>
+                </wp:positionH>
+                <wp:positionV relativeFrom="paragraph">
+                  <wp:posOffset>754380</wp:posOffset>
+                </wp:positionV>
+                <wp:extent cx="3257550" cy="190500"/>
+                <wp:effectExtent l="0" t="0" r="0" b="0"/>
+                <wp:wrapTight wrapText="bothSides">
+                  <wp:wrapPolygon edited="0">
+                    <wp:start x="0" y="0"/>
+                    <wp:lineTo x="0" y="19440"/>
+                    <wp:lineTo x="21474" y="19440"/>
+                    <wp:lineTo x="21474" y="0"/>
+                    <wp:lineTo x="0" y="0"/>
+                  </wp:wrapPolygon>
+                </wp:wrapTight>
+                <wp:docPr id="24" name="Text Box 24"/>
+                <wp:cNvGraphicFramePr/>
+                <a:graphic xmlns:a="http://schemas.openxmlformats.org/drawingml/2006/main">
+                  <a:graphicData uri="http://schemas.microsoft.com/office/word/2010/wordprocessingShape">
+                    <wps:wsp>
+                      <wps:cNvSpPr txBox="1"/>
+                      <wps:spPr>
+                        <a:xfrm>
+                          <a:off x="0" y="0"/>
+                          <a:ext cx="3257550" cy="190500"/>
+                        </a:xfrm>
+                        <a:prstGeom prst="rect">
+                          <a:avLst/>
+                        </a:prstGeom>
+                        <a:solidFill>
+                          <a:prstClr val="white"/>
+                        </a:solidFill>
+                        <a:ln>
+                          <a:noFill/>
+                        </a:ln>
+                      </wps:spPr>
+                      <wps:txbx>
+                        <w:txbxContent>
+                          <w:p>
+                            <w:pPr>
+                              <w:pStyle w:val="Caption"/>
+                              <w:rPr>
+                                <w:noProof/>
+                                <w:sz w:val="20"/>
+                                <w:szCs w:val="24"/>
+                              </w:rPr>
+                            </w:pPr>
+                            <w:r>
+                              <w:t>Figure 4: the optimised optimisation properties.</w:t>
+                            </w:r>
+                          </w:p>
+                        </w:txbxContent>
+                      </wps:txbx>
+                      <wps:bodyPr rot="0" spcFirstLastPara="0" vertOverflow="overflow" horzOverflow="overflow" vert="horz" wrap="square" lIns="0" tIns="0" rIns="0" bIns="0" numCol="1" spcCol="0" rtlCol="0" fromWordArt="0" anchor="t" anchorCtr="0" forceAA="0" compatLnSpc="1">
+                        <a:prstTxWarp prst="textNoShape">
+                          <a:avLst/>
+                        </a:prstTxWarp>
+                        <a:noAutofit/>
+                      </wps:bodyPr>
+                    </wps:wsp>
+                  </a:graphicData>
+                </a:graphic>
+                <wp14:sizeRelV relativeFrom="margin">
+                  <wp14:pctHeight>0</wp14:pctHeight>
+                </wp14:sizeRelV>
+              </wp:anchor>
+            </w:drawing>
+          </mc:Choice>
+          <mc:Fallback>
+            <w:pict>
+              <v:shape w14:anchorId="40DA02EA" id="Text Box 24" o:spid="_x0000_s1029" type="#_x0000_t202" style="position:absolute;left:0;text-align:left;margin-left:259.8pt;margin-top:59.4pt;width:256.5pt;height:15pt;z-index:-251612160;visibility:visible;mso-wrap-style:square;mso-height-percent:0;mso-wrap-distance-left:9pt;mso-wrap-distance-top:0;mso-wrap-distance-right:9pt;mso-wrap-distance-bottom:0;mso-position-horizontal:absolute;mso-position-horizontal-relative:text;mso-position-vertical:absolute;mso-position-vertical-relative:text;mso-height-percent:0;mso-height-relative:margin;v-text-anchor:top" o:gfxdata="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" stroked="f">
+                <v:textbox inset="0,0,0,0">
+                  <w:txbxContent>
+                    <w:p>
+                      <w:pPr>
+                        <w:pStyle w:val="Caption"/>
+                        <w:rPr>
+                          <w:noProof/>
+                          <w:sz w:val="20"/>
+                          <w:szCs w:val="24"/>
+                        </w:rPr>
+                      </w:pPr>
+                      <w:r>
+                        <w:t>Figure 4: the optimised optimisation properties.</w:t>
+                      </w:r>
+                    </w:p>
+                  </w:txbxContent>
+                </v:textbox>
+                <w10:wrap type="tight"/>
+              </v:shape>
+            </w:pict>
+          </mc:Fallback>
+        </mc:AlternateContent>
+      </w:r>
+      <w:r>
+        <w:rPr>
+          <w:noProof/>
+        </w:rPr>
+        <w:drawing>
+          <wp:anchor distT="0" distB="0" distL="114300" distR="114300" simplePos="0" relativeHeight="251692032" behindDoc="0" locked="0" layoutInCell="1" allowOverlap="1" wp14:anchorId="352BA242" wp14:editId="466AE7BA">
+            <wp:simplePos x="0" y="0"/>
+            <wp:positionH relativeFrom="column">
+              <wp:posOffset>3280410</wp:posOffset>
+            </wp:positionH>
+            <wp:positionV relativeFrom="paragraph">
+              <wp:posOffset>991235</wp:posOffset>
+            </wp:positionV>
+            <wp:extent cx="3172460" cy="1381125"/>
+            <wp:effectExtent l="0" t="0" r="8890" b="0"/>
+            <wp:wrapTight wrapText="bothSides">
+              <wp:wrapPolygon edited="0">
+                <wp:start x="0" y="0"/>
+                <wp:lineTo x="0" y="21153"/>
+                <wp:lineTo x="21531" y="21153"/>
+                <wp:lineTo x="21531" y="0"/>
+                <wp:lineTo x="0" y="0"/>
+              </wp:wrapPolygon>
+            </wp:wrapTight>
+            <wp:docPr id="14" name="Picture 14"/>
+            <wp:cNvGraphicFramePr>
+              <a:graphicFrameLocks xmlns:a="http://schemas.openxmlformats.org/drawingml/2006/main" noChangeAspect="1"/>
+            </wp:cNvGraphicFramePr>
+            <a:graphic xmlns:a="http://schemas.openxmlformats.org/drawingml/2006/main">
+              <a:graphicData uri="http://schemas.openxmlformats.org/drawingml/2006/picture">
+                <pic:pic xmlns:pic="http://schemas.openxmlformats.org/drawingml/2006/picture">
+                  <pic:nvPicPr>
+                    <pic:cNvPr id="1" name=""/>
+                    <pic:cNvPicPr/>
+                  </pic:nvPicPr>
+                  <pic:blipFill rotWithShape="1">
+                    <a:blip r:embed="rId11"/>
+                    <a:srcRect l="1468" t="1785" r="20924" b="48929"/>
+                    <a:stretch/>
+                  </pic:blipFill>
+                  <pic:spPr bwMode="auto">
+                    <a:xfrm>
+                      <a:off x="0" y="0"/>
+                      <a:ext cx="3172460" cy="1381125"/>
+                    </a:xfrm>
+                    <a:prstGeom prst="rect">
+                      <a:avLst/>
+                    </a:prstGeom>
+                    <a:ln>
+                      <a:noFill/>
+                    </a:ln>
+                    <a:extLst>
+                      <a:ext uri="{53640926-AAD7-44D8-BBD7-CCE9431645EC}">
+                        <a14:shadowObscured xmlns:a14="http://schemas.microsoft.com/office/drawing/2010/main"/>
+                      </a:ext>
+                    </a:extLst>
+                  </pic:spPr>
+                </pic:pic>
+              </a:graphicData>
+            </a:graphic>
+            <wp14:sizeRelH relativeFrom="margin">
+              <wp14:pctWidth>0</wp14:pctWidth>
+            </wp14:sizeRelH>
+            <wp14:sizeRelV relativeFrom="margin">
+              <wp14:pctHeight>0</wp14:pctHeight>
+            </wp14:sizeRelV>
+          </wp:anchor>
+        </w:drawing>
+      </w:r>
+      <w:r>
+        <w:rPr>
+          <w:rFonts w:asciiTheme="minorHAnsi" w:hAnsiTheme="minorHAnsi" w:cstheme="minorHAnsi"/>
+          <w:bCs/>
+          <w:sz w:val="22"/>
+          <w:szCs w:val="22"/>
+        </w:rPr>
+        <w:t xml:space="preserve">To enable and disable </w:t>
+      </w:r>
+      <w:r>
+        <w:rPr>
+          <w:rFonts w:asciiTheme="minorHAnsi" w:hAnsiTheme="minorHAnsi" w:cstheme="minorHAnsi"/>
+          <w:bCs/>
+          <w:sz w:val="22"/>
+          <w:szCs w:val="22"/>
+        </w:rPr>
+        <w:t>optimisation settings for the code, I went into the solution explorer, right clicked on the project, and clicked on “Properties” at the bottom of the context menu (fig. 1). This opened up the project properties window, which had the default values shown in fig. 2 and fig. 3.</w:t>
+      </w:r>
+    </w:p>
+    <w:p>
+      <w:pPr>
+        <w:pStyle w:val="ColorfulList-Accent11"/>
+        <w:numPr>
+          <w:ilvl w:val="1"/>
+          <w:numId w:val="1"/>
+        </w:numPr>
+        <w:jc w:val="both"/>
+        <w:rPr>
+          <w:rFonts w:asciiTheme="minorHAnsi" w:hAnsiTheme="minorHAnsi" w:cstheme="minorHAnsi"/>
+          <w:bCs/>
+          <w:sz w:val="22"/>
+          <w:szCs w:val="22"/>
+        </w:rPr>
+      </w:pPr>
+      <w:r>
+        <w:rPr>
+          <w:noProof/>
+        </w:rPr>
+        <mc:AlternateContent>
+          <mc:Choice Requires="wps">
+            <w:drawing>
+              <wp:anchor distT="0" distB="0" distL="114300" distR="114300" simplePos="0" relativeHeight="251706368" behindDoc="1" locked="0" layoutInCell="1" allowOverlap="1" wp14:anchorId="69D58A3A" wp14:editId="7997866B">
+                <wp:simplePos x="0" y="0"/>
+                <wp:positionH relativeFrom="column">
+                  <wp:posOffset>3280410</wp:posOffset>
+                </wp:positionH>
+                <wp:positionV relativeFrom="paragraph">
+                  <wp:posOffset>1037590</wp:posOffset>
+                </wp:positionV>
+                <wp:extent cx="3172460" cy="161925"/>
+                <wp:effectExtent l="0" t="0" r="8890" b="9525"/>
+                <wp:wrapTight wrapText="bothSides">
+                  <wp:wrapPolygon edited="0">
+                    <wp:start x="0" y="0"/>
+                    <wp:lineTo x="0" y="20329"/>
+                    <wp:lineTo x="21531" y="20329"/>
+                    <wp:lineTo x="21531" y="0"/>
+                    <wp:lineTo x="0" y="0"/>
+                  </wp:wrapPolygon>
+                </wp:wrapTight>
+                <wp:docPr id="25" name="Text Box 25"/>
+                <wp:cNvGraphicFramePr/>
+                <a:graphic xmlns:a="http://schemas.openxmlformats.org/drawingml/2006/main">
+                  <a:graphicData uri="http://schemas.microsoft.com/office/word/2010/wordprocessingShape">
+                    <wps:wsp>
+                      <wps:cNvSpPr txBox="1"/>
+                      <wps:spPr>
+                        <a:xfrm>
+                          <a:off x="0" y="0"/>
+                          <a:ext cx="3172460" cy="161925"/>
+                        </a:xfrm>
+                        <a:prstGeom prst="rect">
+                          <a:avLst/>
+                        </a:prstGeom>
+                        <a:solidFill>
+                          <a:prstClr val="white"/>
+                        </a:solidFill>
+                        <a:ln>
+                          <a:noFill/>
+                        </a:ln>
+                      </wps:spPr>
+                      <wps:txbx>
+                        <w:txbxContent>
+                          <w:p>
+                            <w:pPr>
+                              <w:pStyle w:val="Caption"/>
+                              <w:rPr>
+                                <w:noProof/>
+                                <w:sz w:val="20"/>
+                                <w:szCs w:val="24"/>
+                              </w:rPr>
+                            </w:pPr>
+                            <w:r>
+                              <w:t>Figure 5: the optimised code generation properties.</w:t>
+                            </w:r>
+                          </w:p>
+                        </w:txbxContent>
+                      </wps:txbx>
+                      <wps:bodyPr rot="0" spcFirstLastPara="0" vertOverflow="overflow" horzOverflow="overflow" vert="horz" wrap="square" lIns="0" tIns="0" rIns="0" bIns="0" numCol="1" spcCol="0" rtlCol="0" fromWordArt="0" anchor="t" anchorCtr="0" forceAA="0" compatLnSpc="1">
+                        <a:prstTxWarp prst="textNoShape">
+                          <a:avLst/>
+                        </a:prstTxWarp>
+                        <a:noAutofit/>
+                      </wps:bodyPr>
+                    </wps:wsp>
+                  </a:graphicData>
+                </a:graphic>
+                <wp14:sizeRelV relativeFrom="margin">
+                  <wp14:pctHeight>0</wp14:pctHeight>
+                </wp14:sizeRelV>
+              </wp:anchor>
+            </w:drawing>
+          </mc:Choice>
+          <mc:Fallback>
+            <w:pict>
+              <v:shape w14:anchorId="69D58A3A" id="Text Box 25" o:spid="_x0000_s1030" type="#_x0000_t202" style="position:absolute;left:0;text-align:left;margin-left:258.3pt;margin-top:81.7pt;width:249.8pt;height:12.75pt;z-index:-251610112;visibility:visible;mso-wrap-style:square;mso-height-percent:0;mso-wrap-distance-left:9pt;mso-wrap-distance-top:0;mso-wrap-distance-right:9pt;mso-wrap-distance-bottom:0;mso-position-horizontal:absolute;mso-position-horizontal-relative:text;mso-position-vertical:absolute;mso-position-vertical-relative:text;mso-height-percent:0;mso-height-relative:margin;v-text-anchor:top" o:gfxdata="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" stroked="f">
+                <v:textbox inset="0,0,0,0">
+                  <w:txbxContent>
+                    <w:p>
+                      <w:pPr>
+                        <w:pStyle w:val="Caption"/>
+                        <w:rPr>
+                          <w:noProof/>
+                          <w:sz w:val="20"/>
+                          <w:szCs w:val="24"/>
+                        </w:rPr>
+                      </w:pPr>
+                      <w:r>
+                        <w:t>Figure 5: the optimised code generation properties.</w:t>
+                      </w:r>
+                    </w:p>
+                  </w:txbxContent>
+                </v:textbox>
+                <w10:wrap type="tight"/>
+              </v:shape>
+            </w:pict>
+          </mc:Fallback>
+        </mc:AlternateContent>
+      </w:r>
+      <w:r>
+        <w:rPr>
+          <w:rFonts w:asciiTheme="minorHAnsi" w:hAnsiTheme="minorHAnsi" w:cstheme="minorHAnsi"/>
+          <w:bCs/>
+          <w:sz w:val="22"/>
+          <w:szCs w:val="22"/>
+        </w:rPr>
+        <w:t xml:space="preserve">For the test with the optimisation off, I left the values as they were and executed the code, recording the results. For the test with the optimisation on, I altered the optimisation and code generation settings to what is shown in fig. 4 and fig. 5, turning on as much optimisation as I could without generating errors about conflicting settings. The “Optimisation” setting wouldn’t accept any value other than “Disabled” without throwing an error unless the “Basic Runtime Checks” field was changed to “Default”. </w:t>
+      </w:r>
+      <w:r>
+        <w:rPr>
+          <w:rFonts w:asciiTheme="minorHAnsi" w:hAnsiTheme="minorHAnsi" w:cstheme="minorHAnsi"/>
+          <w:bCs/>
+          <w:sz w:val="22"/>
+          <w:szCs w:val="22"/>
+        </w:rPr>
+        <w:lastRenderedPageBreak/>
+        <w:t>Once the optimisation settings were configured, I ran the code</w:t>
+      </w:r>
+      <w:r>
+        <w:rPr>
+          <w:rFonts w:asciiTheme="minorHAnsi" w:hAnsiTheme="minorHAnsi" w:cstheme="minorHAnsi"/>
+          <w:bCs/>
+          <w:sz w:val="22"/>
+          <w:szCs w:val="22"/>
+        </w:rPr>
+        <w:t xml:space="preserve"> again</w:t>
+      </w:r>
+      <w:r>
+        <w:rPr>
+          <w:rFonts w:asciiTheme="minorHAnsi" w:hAnsiTheme="minorHAnsi" w:cstheme="minorHAnsi"/>
+          <w:bCs/>
+          <w:sz w:val="22"/>
+          <w:szCs w:val="22"/>
+        </w:rPr>
+        <w:t xml:space="preserve"> and recorded the results.</w:t>
+      </w:r>
+    </w:p>
+    <w:p>
+      <w:pPr>
+        <w:pStyle w:val="ColorfulList-Accent11"/>
+        <w:numPr>
+          <w:ilvl w:val="1"/>
+          <w:numId w:val="1"/>
+        </w:numPr>
+        <w:jc w:val="both"/>
+        <w:rPr>
+          <w:rFonts w:asciiTheme="minorHAnsi" w:hAnsiTheme="minorHAnsi" w:cstheme="minorHAnsi"/>
+          <w:bCs/>
+          <w:sz w:val="22"/>
+          <w:szCs w:val="22"/>
+        </w:rPr>
+      </w:pPr>
+      <w:r>
+        <w:rPr>
+          <w:rFonts w:asciiTheme="minorHAnsi" w:hAnsiTheme="minorHAnsi" w:cstheme="minorHAnsi"/>
+          <w:bCs/>
+          <w:sz w:val="22"/>
+          <w:szCs w:val="22"/>
+        </w:rPr>
+        <w:t>Once all the results were recorded, I generated a scatterplot of the two data sets, comparing them directly, and a bar chart comparing the averages of the data sets.</w:t>
+      </w:r>
+      <w:bookmarkStart w:id="0" w:name="_GoBack"/>
+      <w:bookmarkEnd w:id="0"/>
+    </w:p>
+    <w:p>
+      <w:pPr>
+        <w:jc w:val="both"/>
+        <w:rPr>
+          <w:noProof/>
+        </w:rPr>
+      </w:pPr>
+    </w:p>
+    <w:p>
+      <w:pPr>
+        <w:jc w:val="both"/>
+        <w:rPr>
+          <w:noProof/>
+        </w:rPr>
+      </w:pPr>
+    </w:p>
+    <w:p>
+      <w:pPr>
+        <w:jc w:val="both"/>
+        <w:rPr>
+          <w:noProof/>
+        </w:rPr>
+      </w:pPr>
+    </w:p>
+    <w:p>
+      <w:pPr>
+        <w:jc w:val="both"/>
+        <w:rPr>
+          <w:noProof/>
+        </w:rPr>
+      </w:pPr>
+    </w:p>
+    <w:p>
+      <w:pPr>
+        <w:jc w:val="both"/>
+        <w:rPr>
+          <w:noProof/>
+        </w:rPr>
+      </w:pPr>
+    </w:p>
+    <w:p>
+      <w:pPr>
+        <w:jc w:val="both"/>
+        <w:rPr>
+          <w:rFonts w:asciiTheme="minorHAnsi" w:hAnsiTheme="minorHAnsi" w:cstheme="minorHAnsi"/>
+          <w:bCs/>
+          <w:sz w:val="22"/>
+          <w:szCs w:val="22"/>
+          <w:highlight w:val="yellow"/>
+        </w:rPr>
+      </w:pPr>
+      <w:r>
+        <w:rPr>
+          <w:rFonts w:asciiTheme="minorHAnsi" w:hAnsiTheme="minorHAnsi" w:cstheme="minorHAnsi"/>
+          <w:bCs/>
+          <w:sz w:val="22"/>
+          <w:szCs w:val="22"/>
+          <w:highlight w:val="yellow"/>
+        </w:rPr>
+        <w:br w:type="page"/>
+      </w:r>
+    </w:p>
+    <w:p>
+      <w:pPr>
+        <w:pStyle w:val="Heading1"/>
+        <w:jc w:val="both"/>
+      </w:pPr>
+      <w:r>
+        <w:lastRenderedPageBreak/>
+        <w:t>What we found out</w:t>
+      </w:r>
+    </w:p>
+    <w:p>
+      <w:pPr>
+        <w:pStyle w:val="Heading2"/>
+      </w:pPr>
+      <w:r>
+        <w:t>General</w:t>
+      </w:r>
+    </w:p>
+    <w:p>
+      <w:pPr>
+        <w:pStyle w:val="ColorfulList-Accent11"/>
+        <w:numPr>
+          <w:ilvl w:val="0"/>
+          <w:numId w:val="1"/>
+        </w:numPr>
+        <w:jc w:val="both"/>
+        <w:rPr>
+          <w:rFonts w:asciiTheme="minorHAnsi" w:hAnsiTheme="minorHAnsi" w:cstheme="minorHAnsi"/>
+          <w:bCs/>
+          <w:sz w:val="22"/>
+          <w:szCs w:val="22"/>
+        </w:rPr>
+      </w:pPr>
+      <w:r>
+        <w:rPr>
+          <w:rFonts w:asciiTheme="minorHAnsi" w:hAnsiTheme="minorHAnsi" w:cstheme="minorHAnsi"/>
+          <w:bCs/>
+          <w:sz w:val="22"/>
+          <w:szCs w:val="22"/>
+        </w:rPr>
+        <w:t>How to use stopwatch</w:t>
+      </w:r>
+      <w:r>
+        <w:rPr>
+          <w:rFonts w:asciiTheme="minorHAnsi" w:hAnsiTheme="minorHAnsi" w:cstheme="minorHAnsi"/>
+          <w:bCs/>
+          <w:sz w:val="22"/>
+          <w:szCs w:val="22"/>
+        </w:rPr>
+        <w:t>-like</w:t>
+      </w:r>
+      <w:r>
+        <w:rPr>
+          <w:rFonts w:asciiTheme="minorHAnsi" w:hAnsiTheme="minorHAnsi" w:cstheme="minorHAnsi"/>
+          <w:bCs/>
+          <w:sz w:val="22"/>
+          <w:szCs w:val="22"/>
+        </w:rPr>
+        <w:t xml:space="preserve"> functionality in C++</w:t>
+      </w:r>
+      <w:r>
+        <w:rPr>
+          <w:rFonts w:asciiTheme="minorHAnsi" w:hAnsiTheme="minorHAnsi" w:cstheme="minorHAnsi"/>
+          <w:bCs/>
+          <w:sz w:val="22"/>
+          <w:szCs w:val="22"/>
+        </w:rPr>
+        <w:t xml:space="preserve"> to examine how long something takes to be executed.</w:t>
+      </w:r>
+    </w:p>
+    <w:p>
+      <w:pPr>
+        <w:pStyle w:val="ColorfulList-Accent11"/>
+        <w:numPr>
+          <w:ilvl w:val="0"/>
+          <w:numId w:val="1"/>
+        </w:numPr>
+        <w:jc w:val="both"/>
+        <w:rPr>
+          <w:rFonts w:asciiTheme="minorHAnsi" w:hAnsiTheme="minorHAnsi" w:cstheme="minorHAnsi"/>
+          <w:bCs/>
+          <w:sz w:val="22"/>
+          <w:szCs w:val="22"/>
+        </w:rPr>
+      </w:pPr>
+      <w:r>
+        <w:rPr>
+          <w:rFonts w:asciiTheme="minorHAnsi" w:hAnsiTheme="minorHAnsi" w:cstheme="minorHAnsi"/>
+          <w:bCs/>
+          <w:sz w:val="22"/>
+          <w:szCs w:val="22"/>
+        </w:rPr>
+        <w:t xml:space="preserve">How to </w:t>
+      </w:r>
+      <w:r>
+        <w:rPr>
+          <w:rFonts w:asciiTheme="minorHAnsi" w:hAnsiTheme="minorHAnsi" w:cstheme="minorHAnsi"/>
+          <w:bCs/>
+          <w:sz w:val="22"/>
+          <w:szCs w:val="22"/>
+        </w:rPr>
+        <w:t>do linear and exponential ramp-up testing, and repeatability testing.</w:t>
+      </w:r>
+    </w:p>
+    <w:p>
+      <w:pPr>
+        <w:pStyle w:val="ColorfulList-Accent11"/>
+        <w:numPr>
+          <w:ilvl w:val="0"/>
+          <w:numId w:val="1"/>
+        </w:numPr>
+        <w:jc w:val="both"/>
+        <w:rPr>
+          <w:rFonts w:asciiTheme="minorHAnsi" w:hAnsiTheme="minorHAnsi" w:cstheme="minorHAnsi"/>
+          <w:bCs/>
+          <w:sz w:val="22"/>
+          <w:szCs w:val="22"/>
+        </w:rPr>
+      </w:pPr>
+      <w:r>
+        <w:rPr>
+          <w:rFonts w:asciiTheme="minorHAnsi" w:hAnsiTheme="minorHAnsi" w:cstheme="minorHAnsi"/>
+          <w:bCs/>
+          <w:sz w:val="22"/>
+          <w:szCs w:val="22"/>
+        </w:rPr>
+        <w:t>How to enable / disable various optimisation settings.</w:t>
+      </w:r>
+    </w:p>
+    <w:p>
+      <w:pPr>
+        <w:pStyle w:val="ColorfulList-Accent11"/>
+        <w:ind w:left="0"/>
+        <w:jc w:val="both"/>
+        <w:rPr>
+          <w:rFonts w:asciiTheme="minorHAnsi" w:hAnsiTheme="minorHAnsi" w:cstheme="minorHAnsi"/>
+          <w:bCs/>
+          <w:sz w:val="22"/>
+          <w:szCs w:val="22"/>
+        </w:rPr>
+      </w:pPr>
+    </w:p>
+    <w:p>
+      <w:pPr>
+        <w:pStyle w:val="Heading2"/>
+        <w:rPr>
+          <w:i/>
+          <w:iCs/>
+        </w:rPr>
+      </w:pPr>
+      <w:r>
+        <w:t>Test results</w:t>
+      </w:r>
+    </w:p>
+    <w:p>
+      <w:pPr>
+        <w:pStyle w:val="Heading3"/>
+      </w:pPr>
+      <w:r>
+        <w:t xml:space="preserve">1: </w:t>
+      </w:r>
+      <w:r>
+        <w:t>Single Tests</w:t>
+      </w:r>
+    </w:p>
+    <w:p>
+      <w:pPr>
+        <w:pStyle w:val="ColorfulList-Accent11"/>
+        <w:ind w:left="0"/>
+        <w:jc w:val="both"/>
+        <w:rPr>
+          <w:rFonts w:asciiTheme="minorHAnsi" w:hAnsiTheme="minorHAnsi" w:cstheme="minorHAnsi"/>
+          <w:bCs/>
+          <w:sz w:val="22"/>
+          <w:szCs w:val="22"/>
+        </w:rPr>
+      </w:pPr>
+    </w:p>
+    <w:p>
+      <w:pPr>
+        <w:pStyle w:val="Heading3"/>
+      </w:pPr>
+      <w:r>
+        <w:rPr>
+          <w:noProof/>
+        </w:rPr>
+        <w:lastRenderedPageBreak/>
         <w:drawing>
           <wp:anchor distT="0" distB="0" distL="114300" distR="114300" simplePos="0" relativeHeight="251663360" behindDoc="0" locked="0" layoutInCell="1" allowOverlap="1" wp14:anchorId="2F677B1D" wp14:editId="6216E7CB">
             <wp:simplePos x="0" y="0"/>
@@ -1696,7 +2697,7 @@
                     <pic:cNvPicPr/>
                   </pic:nvPicPr>
                   <pic:blipFill rotWithShape="1">
-                    <a:blip r:embed="rId7"/>
+                    <a:blip r:embed="rId12"/>
                     <a:srcRect l="2024" t="2174" r="1579" b="1319"/>
                     <a:stretch/>
                   </pic:blipFill>
@@ -1754,6 +2755,291 @@
           <w:szCs w:val="22"/>
         </w:rPr>
       </w:pPr>
+      <w:r>
+        <w:rPr>
+          <w:noProof/>
+        </w:rPr>
+        <mc:AlternateContent>
+          <mc:Choice Requires="wps">
+            <w:drawing>
+              <wp:anchor distT="0" distB="0" distL="114300" distR="114300" simplePos="0" relativeHeight="251665408" behindDoc="1" locked="0" layoutInCell="1" allowOverlap="1" wp14:anchorId="6C33DE31" wp14:editId="28793F7C">
+                <wp:simplePos x="0" y="0"/>
+                <wp:positionH relativeFrom="column">
+                  <wp:posOffset>70485</wp:posOffset>
+                </wp:positionH>
+                <wp:positionV relativeFrom="paragraph">
+                  <wp:posOffset>4652645</wp:posOffset>
+                </wp:positionV>
+                <wp:extent cx="6105525" cy="2295525"/>
+                <wp:effectExtent l="0" t="0" r="9525" b="9525"/>
+                <wp:wrapTight wrapText="bothSides">
+                  <wp:wrapPolygon edited="0">
+                    <wp:start x="0" y="0"/>
+                    <wp:lineTo x="0" y="21510"/>
+                    <wp:lineTo x="21566" y="21510"/>
+                    <wp:lineTo x="21566" y="0"/>
+                    <wp:lineTo x="0" y="0"/>
+                  </wp:wrapPolygon>
+                </wp:wrapTight>
+                <wp:docPr id="4" name="Text Box 4"/>
+                <wp:cNvGraphicFramePr/>
+                <a:graphic xmlns:a="http://schemas.openxmlformats.org/drawingml/2006/main">
+                  <a:graphicData uri="http://schemas.microsoft.com/office/word/2010/wordprocessingShape">
+                    <wps:wsp>
+                      <wps:cNvSpPr txBox="1"/>
+                      <wps:spPr>
+                        <a:xfrm>
+                          <a:off x="0" y="0"/>
+                          <a:ext cx="6105525" cy="2295525"/>
+                        </a:xfrm>
+                        <a:prstGeom prst="rect">
+                          <a:avLst/>
+                        </a:prstGeom>
+                        <a:solidFill>
+                          <a:prstClr val="white"/>
+                        </a:solidFill>
+                        <a:ln>
+                          <a:noFill/>
+                        </a:ln>
+                      </wps:spPr>
+                      <wps:txbx>
+                        <w:txbxContent>
+                          <w:p>
+                            <w:pPr>
+                              <w:pStyle w:val="Caption"/>
+                              <w:jc w:val="both"/>
+                            </w:pPr>
+                            <w:r>
+                              <w:t>Graph</w:t>
+                            </w:r>
+                            <w:r>
+                              <w:t xml:space="preserve"> 2: the total time for the linear test method to execute was roughly linear, increasing in duration proportionate to the increasing number of items. Interestingly, its duration per item was rather variable, but the trend line did show a very slight increase in time per item as the number of items increased; I suspect that might be due to the linear disparity in average time per item for 10,000 items and 50,000 items. The exponential ramp-up method showed an exponential increase in time taken to process all items in line with the exponential increase in the number of items, but an exponential decrease in the time per item as the number of items increased exponentially. Note: while I was executing the two methods to obtain their respective data sets, I noticed that, at least several times, the exponential ramp-up method, would print out all the times and the time for the 100,000,000 item iteration would be zero point something like the rest, but it would stall before printing “done”, and once “done” was printed, the number would change to twenty-something</w:t>
+                            </w:r>
+                            <w:r>
+                              <w:t>. That said, each increase in the number of items to be processed by a factor of 10 (barring the single-item iteration) corresponds to an increase in duration by roughly a factor of 10, which the aforementioned data point conforms to, so it would not be unexpected that the zero point something values originally displayed were an algorithmic error and the twenty-something values were the accurate times.</w:t>
+                            </w:r>
+                            <w:r>
+                              <w:tab/>
+                            </w:r>
+                            <w:r>
+                              <w:tab/>
+                            </w:r>
+                            <w:r>
+                              <w:tab/>
+                            </w:r>
+                            <w:r>
+                              <w:tab/>
+                            </w:r>
+                            <w:r>
+                              <w:tab/>
+                            </w:r>
+                            <w:r>
+                              <w:tab/>
+                            </w:r>
+                            <w:r>
+                              <w:tab/>
+                            </w:r>
+                            <w:r>
+                              <w:tab/>
+                            </w:r>
+                            <w:r>
+                              <w:tab/>
+                            </w:r>
+                            <w:r>
+                              <w:tab/>
+                            </w:r>
+                            <w:r>
+                              <w:tab/>
+                            </w:r>
+                            <w:r>
+                              <w:tab/>
+                            </w:r>
+                            <w:r>
+                              <w:tab/>
+                            </w:r>
+                            <w:r>
+                              <w:tab/>
+                            </w:r>
+                            <w:r>
+                              <w:tab/>
+                            </w:r>
+                            <w:r>
+                              <w:tab/>
+                            </w:r>
+                            <w:r>
+                              <w:tab/>
+                            </w:r>
+                            <w:r>
+                              <w:tab/>
+                            </w:r>
+                            <w:r>
+                              <w:tab/>
+                            </w:r>
+                            <w:r>
+                              <w:tab/>
+                              <w:t xml:space="preserve">           </w:t>
+                            </w:r>
+                            <w:r>
+                              <w:tab/>
+                            </w:r>
+                            <w:r>
+                              <w:tab/>
+                            </w:r>
+                            <w:r>
+                              <w:tab/>
+                            </w:r>
+                            <w:r>
+                              <w:tab/>
+                            </w:r>
+                            <w:r>
+                              <w:tab/>
+                              <w:t xml:space="preserve"> Note: I looked on Google for a comparison of ramp-up testing versus ramp-down testing, and the best answer I could find was that ramp-down is simply the inverse of ramp-up, where you reduce the number of items being tested each iteration. (</w:t>
+                            </w:r>
+                            <w:hyperlink r:id="rId13" w:history="1">
+                              <w:r>
+                                <w:rPr>
+                                  <w:rStyle w:val="Hyperlink"/>
+                                </w:rPr>
+                                <w:t>http://www.geekinterview.com/question_details/42823</w:t>
+                              </w:r>
+                            </w:hyperlink>
+                            <w:r>
+                              <w:t>)</w:t>
+                            </w:r>
+                          </w:p>
+                        </w:txbxContent>
+                      </wps:txbx>
+                      <wps:bodyPr rot="0" spcFirstLastPara="0" vertOverflow="overflow" horzOverflow="overflow" vert="horz" wrap="square" lIns="0" tIns="0" rIns="0" bIns="0" numCol="1" spcCol="0" rtlCol="0" fromWordArt="0" anchor="t" anchorCtr="0" forceAA="0" compatLnSpc="1">
+                        <a:prstTxWarp prst="textNoShape">
+                          <a:avLst/>
+                        </a:prstTxWarp>
+                        <a:noAutofit/>
+                      </wps:bodyPr>
+                    </wps:wsp>
+                  </a:graphicData>
+                </a:graphic>
+                <wp14:sizeRelV relativeFrom="margin">
+                  <wp14:pctHeight>0</wp14:pctHeight>
+                </wp14:sizeRelV>
+              </wp:anchor>
+            </w:drawing>
+          </mc:Choice>
+          <mc:Fallback>
+            <w:pict>
+              <v:shape w14:anchorId="6C33DE31" id="Text Box 4" o:spid="_x0000_s1031" type="#_x0000_t202" style="position:absolute;left:0;text-align:left;margin-left:5.55pt;margin-top:366.35pt;width:480.75pt;height:180.75pt;z-index:-251651072;visibility:visible;mso-wrap-style:square;mso-height-percent:0;mso-wrap-distance-left:9pt;mso-wrap-distance-top:0;mso-wrap-distance-right:9pt;mso-wrap-distance-bottom:0;mso-position-horizontal:absolute;mso-position-horizontal-relative:text;mso-position-vertical:absolute;mso-position-vertical-relative:text;mso-height-percent:0;mso-height-relative:margin;v-text-anchor:top" o:gfxdata="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" stroked="f">
+                <v:textbox inset="0,0,0,0">
+                  <w:txbxContent>
+                    <w:p>
+                      <w:pPr>
+                        <w:pStyle w:val="Caption"/>
+                        <w:jc w:val="both"/>
+                      </w:pPr>
+                      <w:r>
+                        <w:t>Graph</w:t>
+                      </w:r>
+                      <w:r>
+                        <w:t xml:space="preserve"> 2: the total time for the linear test method to execute was roughly linear, increasing in duration proportionate to the increasing number of items. Interestingly, its duration per item was rather variable, but the trend line did show a very slight increase in time per item as the number of items increased; I suspect that might be due to the linear disparity in average time per item for 10,000 items and 50,000 items. The exponential ramp-up method showed an exponential increase in time taken to process all items in line with the exponential increase in the number of items, but an exponential decrease in the time per item as the number of items increased exponentially. Note: while I was executing the two methods to obtain their respective data sets, I noticed that, at least several times, the exponential ramp-up method, would print out all the times and the time for the 100,000,000 item iteration would be zero point something like the rest, but it would stall before printing “done”, and once “done” was printed, the number would change to twenty-something</w:t>
+                      </w:r>
+                      <w:r>
+                        <w:t>. That said, each increase in the number of items to be processed by a factor of 10 (barring the single-item iteration) corresponds to an increase in duration by roughly a factor of 10, which the aforementioned data point conforms to, so it would not be unexpected that the zero point something values originally displayed were an algorithmic error and the twenty-something values were the accurate times.</w:t>
+                      </w:r>
+                      <w:r>
+                        <w:tab/>
+                      </w:r>
+                      <w:r>
+                        <w:tab/>
+                      </w:r>
+                      <w:r>
+                        <w:tab/>
+                      </w:r>
+                      <w:r>
+                        <w:tab/>
+                      </w:r>
+                      <w:r>
+                        <w:tab/>
+                      </w:r>
+                      <w:r>
+                        <w:tab/>
+                      </w:r>
+                      <w:r>
+                        <w:tab/>
+                      </w:r>
+                      <w:r>
+                        <w:tab/>
+                      </w:r>
+                      <w:r>
+                        <w:tab/>
+                      </w:r>
+                      <w:r>
+                        <w:tab/>
+                      </w:r>
+                      <w:r>
+                        <w:tab/>
+                      </w:r>
+                      <w:r>
+                        <w:tab/>
+                      </w:r>
+                      <w:r>
+                        <w:tab/>
+                      </w:r>
+                      <w:r>
+                        <w:tab/>
+                      </w:r>
+                      <w:r>
+                        <w:tab/>
+                      </w:r>
+                      <w:r>
+                        <w:tab/>
+                      </w:r>
+                      <w:r>
+                        <w:tab/>
+                      </w:r>
+                      <w:r>
+                        <w:tab/>
+                      </w:r>
+                      <w:r>
+                        <w:tab/>
+                      </w:r>
+                      <w:r>
+                        <w:tab/>
+                        <w:t xml:space="preserve">           </w:t>
+                      </w:r>
+                      <w:r>
+                        <w:tab/>
+                      </w:r>
+                      <w:r>
+                        <w:tab/>
+                      </w:r>
+                      <w:r>
+                        <w:tab/>
+                      </w:r>
+                      <w:r>
+                        <w:tab/>
+                      </w:r>
+                      <w:r>
+                        <w:tab/>
+                        <w:t xml:space="preserve"> Note: I looked on Google for a comparison of ramp-up testing versus ramp-down testing, and the best answer I could find was that ramp-down is simply the inverse of ramp-up, where you reduce the number of items being tested each iteration. (</w:t>
+                      </w:r>
+                      <w:hyperlink r:id="rId14" w:history="1">
+                        <w:r>
+                          <w:rPr>
+                            <w:rStyle w:val="Hyperlink"/>
+                          </w:rPr>
+                          <w:t>http://www.geekinterview.com/question_details/42823</w:t>
+                        </w:r>
+                      </w:hyperlink>
+                      <w:r>
+                        <w:t>)</w:t>
+                      </w:r>
+                    </w:p>
+                  </w:txbxContent>
+                </v:textbox>
+                <w10:wrap type="tight"/>
+              </v:shape>
+            </w:pict>
+          </mc:Fallback>
+        </mc:AlternateContent>
+      </w:r>
     </w:p>
     <w:p>
       <w:pPr>
@@ -1791,13 +3077,13 @@
         <mc:AlternateContent>
           <mc:Choice Requires="wps">
             <w:drawing>
-              <wp:anchor distT="0" distB="0" distL="114300" distR="114300" simplePos="0" relativeHeight="251661312" behindDoc="1" locked="0" layoutInCell="1" allowOverlap="1" wp14:anchorId="0B6E83CD" wp14:editId="44A318F2">
+              <wp:anchor distT="0" distB="0" distL="114300" distR="114300" simplePos="0" relativeHeight="251661312" behindDoc="1" locked="0" layoutInCell="1" allowOverlap="1" wp14:anchorId="0B6E83CD" wp14:editId="275D2F6A">
                 <wp:simplePos x="0" y="0"/>
                 <wp:positionH relativeFrom="column">
                   <wp:posOffset>89535</wp:posOffset>
                 </wp:positionH>
                 <wp:positionV relativeFrom="paragraph">
-                  <wp:posOffset>3797300</wp:posOffset>
+                  <wp:posOffset>3880485</wp:posOffset>
                 </wp:positionV>
                 <wp:extent cx="6116320" cy="685800"/>
                 <wp:effectExtent l="0" t="0" r="0" b="0"/>
@@ -1836,12 +3122,16 @@
                           <w:p>
                             <w:pPr>
                               <w:pStyle w:val="Caption"/>
+                              <w:jc w:val="both"/>
                               <w:rPr>
                                 <w:noProof/>
                               </w:rPr>
                             </w:pPr>
                             <w:r>
-                              <w:t xml:space="preserve">Figure 4: </w:t>
+                              <w:t>Graph</w:t>
+                            </w:r>
+                            <w:r>
+                              <w:t xml:space="preserve"> 4: </w:t>
                             </w:r>
                             <w:r>
                               <w:t>the time each method took to process the strings was, on average, proportionate to the length of the string. Diversity of characters seemed to affect efficiency as well (compare the three strings of length 111). The using count method, for whatever reason, showed the most variability, struggling particularly with the third string (“This is . . .”) but the using find first of method exhibited the steeper trendline. Whether that’s because of the former method’s variability or poorer handling of longer strings on its own part is unclear from the data collected.</w:t>
@@ -1866,18 +3156,22 @@
           </mc:Choice>
           <mc:Fallback>
             <w:pict>
-              <v:shape w14:anchorId="0B6E83CD" id="Text Box 2" o:spid="_x0000_s1027" type="#_x0000_t202" style="position:absolute;margin-left:7.05pt;margin-top:299pt;width:481.6pt;height:54pt;z-index:-251655168;visibility:visible;mso-wrap-style:square;mso-height-percent:0;mso-wrap-distance-left:9pt;mso-wrap-distance-top:0;mso-wrap-distance-right:9pt;mso-wrap-distance-bottom:0;mso-position-horizontal:absolute;mso-position-horizontal-relative:text;mso-position-vertical:absolute;mso-position-vertical-relative:text;mso-height-percent:0;mso-height-relative:margin;v-text-anchor:top" o:gfxdata="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" stroked="f">
+              <v:shape w14:anchorId="0B6E83CD" id="Text Box 2" o:spid="_x0000_s1032" type="#_x0000_t202" style="position:absolute;margin-left:7.05pt;margin-top:305.55pt;width:481.6pt;height:54pt;z-index:-251655168;visibility:visible;mso-wrap-style:square;mso-height-percent:0;mso-wrap-distance-left:9pt;mso-wrap-distance-top:0;mso-wrap-distance-right:9pt;mso-wrap-distance-bottom:0;mso-position-horizontal:absolute;mso-position-horizontal-relative:text;mso-position-vertical:absolute;mso-position-vertical-relative:text;mso-height-percent:0;mso-height-relative:margin;v-text-anchor:top" o:gfxdata="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" stroked="f">
                 <v:textbox inset="0,0,0,0">
                   <w:txbxContent>
                     <w:p>
                       <w:pPr>
                         <w:pStyle w:val="Caption"/>
+                        <w:jc w:val="both"/>
                         <w:rPr>
                           <w:noProof/>
                         </w:rPr>
                       </w:pPr>
                       <w:r>
-                        <w:t xml:space="preserve">Figure 4: </w:t>
+                        <w:t>Graph</w:t>
+                      </w:r>
+                      <w:r>
+                        <w:t xml:space="preserve"> 4: </w:t>
                       </w:r>
                       <w:r>
                         <w:t>the time each method took to process the strings was, on average, proportionate to the length of the string. Diversity of characters seemed to affect efficiency as well (compare the three strings of length 111). The using count method, for whatever reason, showed the most variability, struggling particularly with the third string (“This is . . .”) but the using find first of method exhibited the steeper trendline. Whether that’s because of the former method’s variability or poorer handling of longer strings on its own part is unclear from the data collected.</w:t>
@@ -1896,13 +3190,13 @@
           <w:noProof/>
         </w:rPr>
         <w:drawing>
-          <wp:anchor distT="0" distB="0" distL="114300" distR="114300" simplePos="0" relativeHeight="251659264" behindDoc="0" locked="0" layoutInCell="1" allowOverlap="1" wp14:anchorId="6FE33BD1" wp14:editId="6D851386">
+          <wp:anchor distT="0" distB="0" distL="114300" distR="114300" simplePos="0" relativeHeight="251659264" behindDoc="0" locked="0" layoutInCell="1" allowOverlap="1" wp14:anchorId="6FE33BD1" wp14:editId="642C54C0">
             <wp:simplePos x="0" y="0"/>
             <wp:positionH relativeFrom="column">
               <wp:posOffset>89535</wp:posOffset>
             </wp:positionH>
             <wp:positionV relativeFrom="paragraph">
-              <wp:posOffset>189865</wp:posOffset>
+              <wp:posOffset>275590</wp:posOffset>
             </wp:positionV>
             <wp:extent cx="6057900" cy="3607435"/>
             <wp:effectExtent l="0" t="0" r="0" b="0"/>
@@ -1927,7 +3221,7 @@
                     <pic:cNvPicPr/>
                   </pic:nvPicPr>
                   <pic:blipFill rotWithShape="1">
-                    <a:blip r:embed="rId8"/>
+                    <a:blip r:embed="rId15"/>
                     <a:srcRect l="1246" r="1733" b="4381"/>
                     <a:stretch/>
                   </pic:blipFill>
@@ -1972,6 +3266,392 @@
         <w:pStyle w:val="Heading3"/>
       </w:pPr>
       <w:r>
+        <w:rPr>
+          <w:noProof/>
+        </w:rPr>
+        <mc:AlternateContent>
+          <mc:Choice Requires="wps">
+            <w:drawing>
+              <wp:anchor distT="0" distB="0" distL="114300" distR="114300" simplePos="0" relativeHeight="251672576" behindDoc="1" locked="0" layoutInCell="1" allowOverlap="1" wp14:anchorId="2730FB88" wp14:editId="69E04AD9">
+                <wp:simplePos x="0" y="0"/>
+                <wp:positionH relativeFrom="column">
+                  <wp:posOffset>3883025</wp:posOffset>
+                </wp:positionH>
+                <wp:positionV relativeFrom="paragraph">
+                  <wp:posOffset>7028180</wp:posOffset>
+                </wp:positionV>
+                <wp:extent cx="2322830" cy="635"/>
+                <wp:effectExtent l="0" t="0" r="0" b="0"/>
+                <wp:wrapTight wrapText="bothSides">
+                  <wp:wrapPolygon edited="0">
+                    <wp:start x="0" y="0"/>
+                    <wp:lineTo x="0" y="21600"/>
+                    <wp:lineTo x="21600" y="21600"/>
+                    <wp:lineTo x="21600" y="0"/>
+                  </wp:wrapPolygon>
+                </wp:wrapTight>
+                <wp:docPr id="8" name="Text Box 8"/>
+                <wp:cNvGraphicFramePr/>
+                <a:graphic xmlns:a="http://schemas.openxmlformats.org/drawingml/2006/main">
+                  <a:graphicData uri="http://schemas.microsoft.com/office/word/2010/wordprocessingShape">
+                    <wps:wsp>
+                      <wps:cNvSpPr txBox="1"/>
+                      <wps:spPr>
+                        <a:xfrm>
+                          <a:off x="0" y="0"/>
+                          <a:ext cx="2322830" cy="635"/>
+                        </a:xfrm>
+                        <a:prstGeom prst="rect">
+                          <a:avLst/>
+                        </a:prstGeom>
+                        <a:solidFill>
+                          <a:prstClr val="white"/>
+                        </a:solidFill>
+                        <a:ln>
+                          <a:noFill/>
+                        </a:ln>
+                      </wps:spPr>
+                      <wps:txbx>
+                        <w:txbxContent>
+                          <w:p>
+                            <w:pPr>
+                              <w:pStyle w:val="Caption"/>
+                              <w:jc w:val="both"/>
+                              <w:rPr>
+                                <w:noProof/>
+                              </w:rPr>
+                            </w:pPr>
+                            <w:r>
+                              <w:t>Graph</w:t>
+                            </w:r>
+                            <w:r>
+                              <w:t xml:space="preserve"> 5b: the average times taken for the lin</w:t>
+                            </w:r>
+                            <w:r>
+                              <w:softHyphen/>
+                              <w:t>ear ramp-up method to iterate through all 100,000 items using debug settings and re</w:t>
+                            </w:r>
+                            <w:r>
+                              <w:softHyphen/>
+                              <w:t>lease settings. On average, the latter reduced the duration by about 0.015 seconds.</w:t>
+                            </w:r>
+                          </w:p>
+                        </w:txbxContent>
+                      </wps:txbx>
+                      <wps:bodyPr rot="0" spcFirstLastPara="0" vertOverflow="overflow" horzOverflow="overflow" vert="horz" wrap="square" lIns="0" tIns="0" rIns="0" bIns="0" numCol="1" spcCol="0" rtlCol="0" fromWordArt="0" anchor="t" anchorCtr="0" forceAA="0" compatLnSpc="1">
+                        <a:prstTxWarp prst="textNoShape">
+                          <a:avLst/>
+                        </a:prstTxWarp>
+                        <a:spAutoFit/>
+                      </wps:bodyPr>
+                    </wps:wsp>
+                  </a:graphicData>
+                </a:graphic>
+              </wp:anchor>
+            </w:drawing>
+          </mc:Choice>
+          <mc:Fallback>
+            <w:pict>
+              <v:shape w14:anchorId="2730FB88" id="Text Box 8" o:spid="_x0000_s1033" type="#_x0000_t202" style="position:absolute;margin-left:305.75pt;margin-top:553.4pt;width:182.9pt;height:.05pt;z-index:-251643904;visibility:visible;mso-wrap-style:square;mso-wrap-distance-left:9pt;mso-wrap-distance-top:0;mso-wrap-distance-right:9pt;mso-wrap-distance-bottom:0;mso-position-horizontal:absolute;mso-position-horizontal-relative:text;mso-position-vertical:absolute;mso-position-vertical-relative:text;v-text-anchor:top" o:gfxdata="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" stroked="f">
+                <v:textbox style="mso-fit-shape-to-text:t" inset="0,0,0,0">
+                  <w:txbxContent>
+                    <w:p>
+                      <w:pPr>
+                        <w:pStyle w:val="Caption"/>
+                        <w:jc w:val="both"/>
+                        <w:rPr>
+                          <w:noProof/>
+                        </w:rPr>
+                      </w:pPr>
+                      <w:r>
+                        <w:t>Graph</w:t>
+                      </w:r>
+                      <w:r>
+                        <w:t xml:space="preserve"> 5b: the average times taken for the lin</w:t>
+                      </w:r>
+                      <w:r>
+                        <w:softHyphen/>
+                        <w:t>ear ramp-up method to iterate through all 100,000 items using debug settings and re</w:t>
+                      </w:r>
+                      <w:r>
+                        <w:softHyphen/>
+                        <w:t>lease settings. On average, the latter reduced the duration by about 0.015 seconds.</w:t>
+                      </w:r>
+                    </w:p>
+                  </w:txbxContent>
+                </v:textbox>
+                <w10:wrap type="tight"/>
+              </v:shape>
+            </w:pict>
+          </mc:Fallback>
+        </mc:AlternateContent>
+      </w:r>
+      <w:r>
+        <w:rPr>
+          <w:noProof/>
+        </w:rPr>
+        <w:drawing>
+          <wp:anchor distT="0" distB="0" distL="114300" distR="114300" simplePos="0" relativeHeight="251668480" behindDoc="0" locked="0" layoutInCell="1" allowOverlap="1" wp14:anchorId="5C8E1123" wp14:editId="0ECA900B">
+            <wp:simplePos x="0" y="0"/>
+            <wp:positionH relativeFrom="column">
+              <wp:posOffset>3883025</wp:posOffset>
+            </wp:positionH>
+            <wp:positionV relativeFrom="paragraph">
+              <wp:posOffset>4699635</wp:posOffset>
+            </wp:positionV>
+            <wp:extent cx="2322830" cy="2271395"/>
+            <wp:effectExtent l="0" t="0" r="1270" b="0"/>
+            <wp:wrapTight wrapText="bothSides">
+              <wp:wrapPolygon edited="0">
+                <wp:start x="0" y="0"/>
+                <wp:lineTo x="0" y="21377"/>
+                <wp:lineTo x="21435" y="21377"/>
+                <wp:lineTo x="21435" y="0"/>
+                <wp:lineTo x="0" y="0"/>
+              </wp:wrapPolygon>
+            </wp:wrapTight>
+            <wp:docPr id="6" name="Picture 6"/>
+            <wp:cNvGraphicFramePr>
+              <a:graphicFrameLocks xmlns:a="http://schemas.openxmlformats.org/drawingml/2006/main" noChangeAspect="1"/>
+            </wp:cNvGraphicFramePr>
+            <a:graphic xmlns:a="http://schemas.openxmlformats.org/drawingml/2006/main">
+              <a:graphicData uri="http://schemas.openxmlformats.org/drawingml/2006/picture">
+                <pic:pic xmlns:pic="http://schemas.openxmlformats.org/drawingml/2006/picture">
+                  <pic:nvPicPr>
+                    <pic:cNvPr id="1" name=""/>
+                    <pic:cNvPicPr/>
+                  </pic:nvPicPr>
+                  <pic:blipFill rotWithShape="1">
+                    <a:blip r:embed="rId16"/>
+                    <a:srcRect l="3750" t="3404" r="2500" b="2979"/>
+                    <a:stretch/>
+                  </pic:blipFill>
+                  <pic:spPr bwMode="auto">
+                    <a:xfrm>
+                      <a:off x="0" y="0"/>
+                      <a:ext cx="2322830" cy="2271395"/>
+                    </a:xfrm>
+                    <a:prstGeom prst="rect">
+                      <a:avLst/>
+                    </a:prstGeom>
+                    <a:ln>
+                      <a:noFill/>
+                    </a:ln>
+                    <a:extLst>
+                      <a:ext uri="{53640926-AAD7-44D8-BBD7-CCE9431645EC}">
+                        <a14:shadowObscured xmlns:a14="http://schemas.microsoft.com/office/drawing/2010/main"/>
+                      </a:ext>
+                    </a:extLst>
+                  </pic:spPr>
+                </pic:pic>
+              </a:graphicData>
+            </a:graphic>
+            <wp14:sizeRelH relativeFrom="margin">
+              <wp14:pctWidth>0</wp14:pctWidth>
+            </wp14:sizeRelH>
+            <wp14:sizeRelV relativeFrom="margin">
+              <wp14:pctHeight>0</wp14:pctHeight>
+            </wp14:sizeRelV>
+          </wp:anchor>
+        </w:drawing>
+      </w:r>
+      <w:r>
+        <w:rPr>
+          <w:noProof/>
+        </w:rPr>
+        <mc:AlternateContent>
+          <mc:Choice Requires="wps">
+            <w:drawing>
+              <wp:anchor distT="0" distB="0" distL="114300" distR="114300" simplePos="0" relativeHeight="251670528" behindDoc="1" locked="0" layoutInCell="1" allowOverlap="1" wp14:anchorId="4DE71902" wp14:editId="7079C5B9">
+                <wp:simplePos x="0" y="0"/>
+                <wp:positionH relativeFrom="column">
+                  <wp:posOffset>-53340</wp:posOffset>
+                </wp:positionH>
+                <wp:positionV relativeFrom="paragraph">
+                  <wp:posOffset>7028180</wp:posOffset>
+                </wp:positionV>
+                <wp:extent cx="3876675" cy="635"/>
+                <wp:effectExtent l="0" t="0" r="0" b="0"/>
+                <wp:wrapTight wrapText="bothSides">
+                  <wp:wrapPolygon edited="0">
+                    <wp:start x="0" y="0"/>
+                    <wp:lineTo x="0" y="21600"/>
+                    <wp:lineTo x="21600" y="21600"/>
+                    <wp:lineTo x="21600" y="0"/>
+                  </wp:wrapPolygon>
+                </wp:wrapTight>
+                <wp:docPr id="7" name="Text Box 7"/>
+                <wp:cNvGraphicFramePr/>
+                <a:graphic xmlns:a="http://schemas.openxmlformats.org/drawingml/2006/main">
+                  <a:graphicData uri="http://schemas.microsoft.com/office/word/2010/wordprocessingShape">
+                    <wps:wsp>
+                      <wps:cNvSpPr txBox="1"/>
+                      <wps:spPr>
+                        <a:xfrm>
+                          <a:off x="0" y="0"/>
+                          <a:ext cx="3876675" cy="635"/>
+                        </a:xfrm>
+                        <a:prstGeom prst="rect">
+                          <a:avLst/>
+                        </a:prstGeom>
+                        <a:solidFill>
+                          <a:prstClr val="white"/>
+                        </a:solidFill>
+                        <a:ln>
+                          <a:noFill/>
+                        </a:ln>
+                      </wps:spPr>
+                      <wps:txbx>
+                        <w:txbxContent>
+                          <w:p>
+                            <w:pPr>
+                              <w:pStyle w:val="Caption"/>
+                              <w:jc w:val="both"/>
+                              <w:rPr>
+                                <w:noProof/>
+                              </w:rPr>
+                            </w:pPr>
+                            <w:r>
+                              <w:t>Grap</w:t>
+                            </w:r>
+                            <w:r>
+                              <w:t>h</w:t>
+                            </w:r>
+                            <w:r>
+                              <w:t xml:space="preserve"> 5a: The majority of the time, the linear ramp-up method, processing 100,000 items, ran faster using release settings than debug settings, some</w:t>
+                            </w:r>
+                            <w:r>
+                              <w:softHyphen/>
+                              <w:t>times substantially so. This suggests that debug settings do introduce addi</w:t>
+                            </w:r>
+                            <w:r>
+                              <w:softHyphen/>
+                              <w:t>tional overhead that impacts performance slightly.</w:t>
+                            </w:r>
+                          </w:p>
+                        </w:txbxContent>
+                      </wps:txbx>
+                      <wps:bodyPr rot="0" spcFirstLastPara="0" vertOverflow="overflow" horzOverflow="overflow" vert="horz" wrap="square" lIns="0" tIns="0" rIns="0" bIns="0" numCol="1" spcCol="0" rtlCol="0" fromWordArt="0" anchor="t" anchorCtr="0" forceAA="0" compatLnSpc="1">
+                        <a:prstTxWarp prst="textNoShape">
+                          <a:avLst/>
+                        </a:prstTxWarp>
+                        <a:spAutoFit/>
+                      </wps:bodyPr>
+                    </wps:wsp>
+                  </a:graphicData>
+                </a:graphic>
+              </wp:anchor>
+            </w:drawing>
+          </mc:Choice>
+          <mc:Fallback>
+            <w:pict>
+              <v:shape w14:anchorId="4DE71902" id="Text Box 7" o:spid="_x0000_s1034" type="#_x0000_t202" style="position:absolute;margin-left:-4.2pt;margin-top:553.4pt;width:305.25pt;height:.05pt;z-index:-251645952;visibility:visible;mso-wrap-style:square;mso-wrap-distance-left:9pt;mso-wrap-distance-top:0;mso-wrap-distance-right:9pt;mso-wrap-distance-bottom:0;mso-position-horizontal:absolute;mso-position-horizontal-relative:text;mso-position-vertical:absolute;mso-position-vertical-relative:text;v-text-anchor:top" o:gfxdata="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" stroked="f">
+                <v:textbox style="mso-fit-shape-to-text:t" inset="0,0,0,0">
+                  <w:txbxContent>
+                    <w:p>
+                      <w:pPr>
+                        <w:pStyle w:val="Caption"/>
+                        <w:jc w:val="both"/>
+                        <w:rPr>
+                          <w:noProof/>
+                        </w:rPr>
+                      </w:pPr>
+                      <w:r>
+                        <w:t>Grap</w:t>
+                      </w:r>
+                      <w:r>
+                        <w:t>h</w:t>
+                      </w:r>
+                      <w:r>
+                        <w:t xml:space="preserve"> 5a: The majority of the time, the linear ramp-up method, processing 100,000 items, ran faster using release settings than debug settings, some</w:t>
+                      </w:r>
+                      <w:r>
+                        <w:softHyphen/>
+                        <w:t>times substantially so. This suggests that debug settings do introduce addi</w:t>
+                      </w:r>
+                      <w:r>
+                        <w:softHyphen/>
+                        <w:t>tional overhead that impacts performance slightly.</w:t>
+                      </w:r>
+                    </w:p>
+                  </w:txbxContent>
+                </v:textbox>
+                <w10:wrap type="tight"/>
+              </v:shape>
+            </w:pict>
+          </mc:Fallback>
+        </mc:AlternateContent>
+      </w:r>
+      <w:r>
+        <w:rPr>
+          <w:noProof/>
+        </w:rPr>
+        <w:drawing>
+          <wp:anchor distT="0" distB="0" distL="114300" distR="114300" simplePos="0" relativeHeight="251667456" behindDoc="0" locked="0" layoutInCell="1" allowOverlap="1" wp14:anchorId="10864F84" wp14:editId="7C20E27F">
+            <wp:simplePos x="0" y="0"/>
+            <wp:positionH relativeFrom="column">
+              <wp:posOffset>-53340</wp:posOffset>
+            </wp:positionH>
+            <wp:positionV relativeFrom="paragraph">
+              <wp:posOffset>4699635</wp:posOffset>
+            </wp:positionV>
+            <wp:extent cx="3876675" cy="2271395"/>
+            <wp:effectExtent l="0" t="0" r="9525" b="0"/>
+            <wp:wrapTight wrapText="bothSides">
+              <wp:wrapPolygon edited="0">
+                <wp:start x="0" y="0"/>
+                <wp:lineTo x="0" y="21377"/>
+                <wp:lineTo x="21547" y="21377"/>
+                <wp:lineTo x="21547" y="0"/>
+                <wp:lineTo x="0" y="0"/>
+              </wp:wrapPolygon>
+            </wp:wrapTight>
+            <wp:docPr id="5" name="Picture 5"/>
+            <wp:cNvGraphicFramePr>
+              <a:graphicFrameLocks xmlns:a="http://schemas.openxmlformats.org/drawingml/2006/main" noChangeAspect="1"/>
+            </wp:cNvGraphicFramePr>
+            <a:graphic xmlns:a="http://schemas.openxmlformats.org/drawingml/2006/main">
+              <a:graphicData uri="http://schemas.openxmlformats.org/drawingml/2006/picture">
+                <pic:pic xmlns:pic="http://schemas.openxmlformats.org/drawingml/2006/picture">
+                  <pic:nvPicPr>
+                    <pic:cNvPr id="1" name=""/>
+                    <pic:cNvPicPr/>
+                  </pic:nvPicPr>
+                  <pic:blipFill rotWithShape="1">
+                    <a:blip r:embed="rId17"/>
+                    <a:srcRect l="2163" t="2002" r="1442" b="3974"/>
+                    <a:stretch/>
+                  </pic:blipFill>
+                  <pic:spPr bwMode="auto">
+                    <a:xfrm>
+                      <a:off x="0" y="0"/>
+                      <a:ext cx="3876675" cy="2271395"/>
+                    </a:xfrm>
+                    <a:prstGeom prst="rect">
+                      <a:avLst/>
+                    </a:prstGeom>
+                    <a:ln>
+                      <a:noFill/>
+                    </a:ln>
+                    <a:extLst>
+                      <a:ext uri="{53640926-AAD7-44D8-BBD7-CCE9431645EC}">
+                        <a14:shadowObscured xmlns:a14="http://schemas.microsoft.com/office/drawing/2010/main"/>
+                      </a:ext>
+                    </a:extLst>
+                  </pic:spPr>
+                </pic:pic>
+              </a:graphicData>
+            </a:graphic>
+            <wp14:sizeRelH relativeFrom="margin">
+              <wp14:pctWidth>0</wp14:pctWidth>
+            </wp14:sizeRelH>
+            <wp14:sizeRelV relativeFrom="margin">
+              <wp14:pctHeight>0</wp14:pctHeight>
+            </wp14:sizeRelV>
+          </wp:anchor>
+        </w:drawing>
+      </w:r>
+      <w:r>
         <w:t xml:space="preserve">5: </w:t>
       </w:r>
       <w:r>
@@ -1993,17 +3673,6 @@
     </w:p>
     <w:p>
       <w:pPr>
-        <w:pStyle w:val="Heading3"/>
-      </w:pPr>
-      <w:r>
-        <w:t xml:space="preserve">6: </w:t>
-      </w:r>
-      <w:r>
-        <w:t>Compiler Settings</w:t>
-      </w:r>
-    </w:p>
-    <w:p>
-      <w:pPr>
         <w:pStyle w:val="ColorfulList-Accent11"/>
         <w:ind w:left="0"/>
         <w:jc w:val="both"/>
@@ -2012,6 +3681,286 @@
           <w:bCs/>
           <w:sz w:val="22"/>
           <w:szCs w:val="22"/>
+        </w:rPr>
+      </w:pPr>
+    </w:p>
+    <w:p>
+      <w:pPr>
+        <w:pStyle w:val="ColorfulList-Accent11"/>
+        <w:ind w:left="0"/>
+        <w:jc w:val="both"/>
+        <w:rPr>
+          <w:rFonts w:asciiTheme="minorHAnsi" w:hAnsiTheme="minorHAnsi" w:cstheme="minorHAnsi"/>
+          <w:bCs/>
+          <w:sz w:val="22"/>
+          <w:szCs w:val="22"/>
+        </w:rPr>
+      </w:pPr>
+    </w:p>
+    <w:p>
+      <w:pPr>
+        <w:pStyle w:val="ColorfulList-Accent11"/>
+        <w:ind w:left="0"/>
+        <w:jc w:val="both"/>
+        <w:rPr>
+          <w:rFonts w:asciiTheme="minorHAnsi" w:hAnsiTheme="minorHAnsi" w:cstheme="minorHAnsi"/>
+          <w:bCs/>
+          <w:sz w:val="22"/>
+          <w:szCs w:val="22"/>
+        </w:rPr>
+      </w:pPr>
+    </w:p>
+    <w:p>
+      <w:pPr>
+        <w:pStyle w:val="Heading3"/>
+      </w:pPr>
+      <w:r>
+        <w:rPr>
+          <w:noProof/>
+        </w:rPr>
+        <w:lastRenderedPageBreak/>
+        <w:drawing>
+          <wp:anchor distT="0" distB="0" distL="114300" distR="114300" simplePos="0" relativeHeight="251710464" behindDoc="0" locked="0" layoutInCell="1" allowOverlap="1" wp14:anchorId="1BED6BCF" wp14:editId="7CDF87C4">
+            <wp:simplePos x="0" y="0"/>
+            <wp:positionH relativeFrom="column">
+              <wp:posOffset>4025900</wp:posOffset>
+            </wp:positionH>
+            <wp:positionV relativeFrom="paragraph">
+              <wp:posOffset>304800</wp:posOffset>
+            </wp:positionV>
+            <wp:extent cx="2333625" cy="2539365"/>
+            <wp:effectExtent l="0" t="0" r="9525" b="0"/>
+            <wp:wrapTight wrapText="bothSides">
+              <wp:wrapPolygon edited="0">
+                <wp:start x="0" y="0"/>
+                <wp:lineTo x="0" y="21389"/>
+                <wp:lineTo x="21512" y="21389"/>
+                <wp:lineTo x="21512" y="0"/>
+                <wp:lineTo x="0" y="0"/>
+              </wp:wrapPolygon>
+            </wp:wrapTight>
+            <wp:docPr id="27" name="Picture 27"/>
+            <wp:cNvGraphicFramePr>
+              <a:graphicFrameLocks xmlns:a="http://schemas.openxmlformats.org/drawingml/2006/main" noChangeAspect="1"/>
+            </wp:cNvGraphicFramePr>
+            <a:graphic xmlns:a="http://schemas.openxmlformats.org/drawingml/2006/main">
+              <a:graphicData uri="http://schemas.openxmlformats.org/drawingml/2006/picture">
+                <pic:pic xmlns:pic="http://schemas.openxmlformats.org/drawingml/2006/picture">
+                  <pic:nvPicPr>
+                    <pic:cNvPr id="1" name=""/>
+                    <pic:cNvPicPr/>
+                  </pic:nvPicPr>
+                  <pic:blipFill rotWithShape="1">
+                    <a:blip r:embed="rId18"/>
+                    <a:srcRect l="2973" t="1519" r="2162" b="1772"/>
+                    <a:stretch/>
+                  </pic:blipFill>
+                  <pic:spPr bwMode="auto">
+                    <a:xfrm>
+                      <a:off x="0" y="0"/>
+                      <a:ext cx="2333625" cy="2539365"/>
+                    </a:xfrm>
+                    <a:prstGeom prst="rect">
+                      <a:avLst/>
+                    </a:prstGeom>
+                    <a:ln>
+                      <a:noFill/>
+                    </a:ln>
+                    <a:extLst>
+                      <a:ext uri="{53640926-AAD7-44D8-BBD7-CCE9431645EC}">
+                        <a14:shadowObscured xmlns:a14="http://schemas.microsoft.com/office/drawing/2010/main"/>
+                      </a:ext>
+                    </a:extLst>
+                  </pic:spPr>
+                </pic:pic>
+              </a:graphicData>
+            </a:graphic>
+            <wp14:sizeRelH relativeFrom="margin">
+              <wp14:pctWidth>0</wp14:pctWidth>
+            </wp14:sizeRelH>
+            <wp14:sizeRelV relativeFrom="margin">
+              <wp14:pctHeight>0</wp14:pctHeight>
+            </wp14:sizeRelV>
+          </wp:anchor>
+        </w:drawing>
+      </w:r>
+      <w:r>
+        <w:t xml:space="preserve">6: </w:t>
+      </w:r>
+      <w:r>
+        <w:t>Compiler Settings</w:t>
+      </w:r>
+    </w:p>
+    <w:p>
+      <w:pPr>
+        <w:pStyle w:val="ColorfulList-Accent11"/>
+        <w:ind w:left="0"/>
+        <w:jc w:val="both"/>
+        <w:rPr>
+          <w:noProof/>
+        </w:rPr>
+      </w:pPr>
+      <w:r>
+        <w:rPr>
+          <w:noProof/>
+        </w:rPr>
+        <w:drawing>
+          <wp:anchor distT="0" distB="0" distL="114300" distR="114300" simplePos="0" relativeHeight="251708416" behindDoc="0" locked="0" layoutInCell="1" allowOverlap="1" wp14:anchorId="08C0C967" wp14:editId="27F5CFFE">
+            <wp:simplePos x="0" y="0"/>
+            <wp:positionH relativeFrom="column">
+              <wp:posOffset>-5715</wp:posOffset>
+            </wp:positionH>
+            <wp:positionV relativeFrom="paragraph">
+              <wp:posOffset>61595</wp:posOffset>
+            </wp:positionV>
+            <wp:extent cx="4031615" cy="2667000"/>
+            <wp:effectExtent l="0" t="0" r="6985" b="0"/>
+            <wp:wrapTight wrapText="bothSides">
+              <wp:wrapPolygon edited="0">
+                <wp:start x="0" y="0"/>
+                <wp:lineTo x="0" y="21446"/>
+                <wp:lineTo x="21535" y="21446"/>
+                <wp:lineTo x="21535" y="0"/>
+                <wp:lineTo x="0" y="0"/>
+              </wp:wrapPolygon>
+            </wp:wrapTight>
+            <wp:docPr id="26" name="Picture 26"/>
+            <wp:cNvGraphicFramePr>
+              <a:graphicFrameLocks xmlns:a="http://schemas.openxmlformats.org/drawingml/2006/main" noChangeAspect="1"/>
+            </wp:cNvGraphicFramePr>
+            <a:graphic xmlns:a="http://schemas.openxmlformats.org/drawingml/2006/main">
+              <a:graphicData uri="http://schemas.openxmlformats.org/drawingml/2006/picture">
+                <pic:pic xmlns:pic="http://schemas.openxmlformats.org/drawingml/2006/picture">
+                  <pic:nvPicPr>
+                    <pic:cNvPr id="1" name=""/>
+                    <pic:cNvPicPr/>
+                  </pic:nvPicPr>
+                  <pic:blipFill rotWithShape="1">
+                    <a:blip r:embed="rId19"/>
+                    <a:srcRect l="1520" t="1250" r="1182" b="3500"/>
+                    <a:stretch/>
+                  </pic:blipFill>
+                  <pic:spPr bwMode="auto">
+                    <a:xfrm>
+                      <a:off x="0" y="0"/>
+                      <a:ext cx="4031615" cy="2667000"/>
+                    </a:xfrm>
+                    <a:prstGeom prst="rect">
+                      <a:avLst/>
+                    </a:prstGeom>
+                    <a:ln>
+                      <a:noFill/>
+                    </a:ln>
+                    <a:extLst>
+                      <a:ext uri="{53640926-AAD7-44D8-BBD7-CCE9431645EC}">
+                        <a14:shadowObscured xmlns:a14="http://schemas.microsoft.com/office/drawing/2010/main"/>
+                      </a:ext>
+                    </a:extLst>
+                  </pic:spPr>
+                </pic:pic>
+              </a:graphicData>
+            </a:graphic>
+            <wp14:sizeRelH relativeFrom="margin">
+              <wp14:pctWidth>0</wp14:pctWidth>
+            </wp14:sizeRelH>
+            <wp14:sizeRelV relativeFrom="margin">
+              <wp14:pctHeight>0</wp14:pctHeight>
+            </wp14:sizeRelV>
+          </wp:anchor>
+        </w:drawing>
+      </w:r>
+    </w:p>
+    <w:p>
+      <w:pPr>
+        <w:pStyle w:val="ColorfulList-Accent11"/>
+        <w:ind w:left="0"/>
+        <w:jc w:val="both"/>
+        <w:rPr>
+          <w:rFonts w:asciiTheme="minorHAnsi" w:hAnsiTheme="minorHAnsi" w:cstheme="minorHAnsi"/>
+          <w:bCs/>
+          <w:sz w:val="22"/>
+          <w:szCs w:val="22"/>
+        </w:rPr>
+      </w:pPr>
+    </w:p>
+    <w:p>
+      <w:pPr>
+        <w:pStyle w:val="ColorfulList-Accent11"/>
+        <w:jc w:val="both"/>
+        <w:rPr>
+          <w:noProof/>
+        </w:rPr>
+      </w:pPr>
+    </w:p>
+    <w:p>
+      <w:pPr>
+        <w:pStyle w:val="ColorfulList-Accent11"/>
+        <w:jc w:val="both"/>
+        <w:rPr>
+          <w:noProof/>
+        </w:rPr>
+      </w:pPr>
+    </w:p>
+    <w:p>
+      <w:pPr>
+        <w:pStyle w:val="ColorfulList-Accent11"/>
+        <w:jc w:val="both"/>
+        <w:rPr>
+          <w:noProof/>
+        </w:rPr>
+      </w:pPr>
+    </w:p>
+    <w:p>
+      <w:pPr>
+        <w:pStyle w:val="ColorfulList-Accent11"/>
+        <w:jc w:val="both"/>
+        <w:rPr>
+          <w:noProof/>
+        </w:rPr>
+      </w:pPr>
+    </w:p>
+    <w:p>
+      <w:pPr>
+        <w:pStyle w:val="ColorfulList-Accent11"/>
+        <w:jc w:val="both"/>
+        <w:rPr>
+          <w:noProof/>
+        </w:rPr>
+      </w:pPr>
+    </w:p>
+    <w:p>
+      <w:pPr>
+        <w:pStyle w:val="ColorfulList-Accent11"/>
+        <w:jc w:val="both"/>
+        <w:rPr>
+          <w:noProof/>
+        </w:rPr>
+      </w:pPr>
+    </w:p>
+    <w:p>
+      <w:pPr>
+        <w:pStyle w:val="ColorfulList-Accent11"/>
+        <w:jc w:val="both"/>
+        <w:rPr>
+          <w:noProof/>
+        </w:rPr>
+      </w:pPr>
+    </w:p>
+    <w:p>
+      <w:pPr>
+        <w:pStyle w:val="ColorfulList-Accent11"/>
+        <w:jc w:val="both"/>
+        <w:rPr>
+          <w:noProof/>
+        </w:rPr>
+      </w:pPr>
+    </w:p>
+    <w:p>
+      <w:pPr>
+        <w:pStyle w:val="ColorfulList-Accent11"/>
+        <w:jc w:val="both"/>
+        <w:rPr>
+          <w:noProof/>
         </w:rPr>
       </w:pPr>
     </w:p>
@@ -2027,11 +3976,9 @@
           <w:szCs w:val="24"/>
         </w:rPr>
       </w:pPr>
-      <w:bookmarkStart w:id="0" w:name="_GoBack"/>
-      <w:bookmarkEnd w:id="0"/>
     </w:p>
     <w:sectPr>
-      <w:headerReference w:type="default" r:id="rId9"/>
+      <w:headerReference w:type="default" r:id="rId20"/>
       <w:pgSz w:w="11900" w:h="16840"/>
       <w:pgMar w:top="1440" w:right="1134" w:bottom="1440" w:left="1134" w:header="709" w:footer="709" w:gutter="0"/>
       <w:cols w:space="708"/>
@@ -3344,6 +5291,7 @@
   <w:style w:type="character" w:default="1" w:styleId="DefaultParagraphFont">
     <w:name w:val="Default Paragraph Font"/>
     <w:uiPriority w:val="1"/>
+    <w:semiHidden/>
     <w:unhideWhenUsed/>
   </w:style>
   <w:style w:type="table" w:default="1" w:styleId="TableNormal">
@@ -3506,6 +5454,29 @@
       <w:sz w:val="24"/>
       <w:szCs w:val="24"/>
       <w:lang w:eastAsia="ja-JP"/>
+    </w:rPr>
+  </w:style>
+  <w:style w:type="character" w:styleId="Hyperlink">
+    <w:name w:val="Hyperlink"/>
+    <w:basedOn w:val="DefaultParagraphFont"/>
+    <w:uiPriority w:val="99"/>
+    <w:unhideWhenUsed/>
+    <w:rsid w:val="00427922"/>
+    <w:rPr>
+      <w:color w:val="0563C1" w:themeColor="hyperlink"/>
+      <w:u w:val="single"/>
+    </w:rPr>
+  </w:style>
+  <w:style w:type="character" w:styleId="UnresolvedMention">
+    <w:name w:val="Unresolved Mention"/>
+    <w:basedOn w:val="DefaultParagraphFont"/>
+    <w:uiPriority w:val="99"/>
+    <w:semiHidden/>
+    <w:unhideWhenUsed/>
+    <w:rsid w:val="00427922"/>
+    <w:rPr>
+      <w:color w:val="605E5C"/>
+      <w:shd w:val="clear" w:color="auto" w:fill="E1DFDD"/>
     </w:rPr>
   </w:style>
 </w:styles>

</xml_diff>

<commit_message>
Finished stuff for compiler settings testing, and went back and compared exponential ramp-up testing to exponential ramp-down testing. Now gonna go and retrieve the task 5 doc that was overwritten.
</commit_message>
<xml_diff>
--- a/08 - Spike - Performance Measurement/Task 8 Spike Report - Performance Measurement.docx
+++ b/08 - Spike - Performance Measurement/Task 8 Spike Report - Performance Measurement.docx
@@ -642,6 +642,15 @@
           <w:sz w:val="22"/>
           <w:szCs w:val="22"/>
         </w:rPr>
+        <w:t xml:space="preserve"> in taks08_sample1.cpp</w:t>
+      </w:r>
+      <w:r>
+        <w:rPr>
+          <w:rFonts w:asciiTheme="minorHAnsi" w:hAnsiTheme="minorHAnsi" w:cstheme="minorHAnsi"/>
+          <w:bCs/>
+          <w:sz w:val="22"/>
+          <w:szCs w:val="22"/>
+        </w:rPr>
         <w:t xml:space="preserve"> to get an understanding of how </w:t>
       </w:r>
       <w:r>
@@ -829,8 +838,8 @@
       <w:pPr>
         <w:pStyle w:val="ColorfulList-Accent11"/>
         <w:numPr>
-          <w:ilvl w:val="0"/>
-          <w:numId w:val="7"/>
+          <w:ilvl w:val="1"/>
+          <w:numId w:val="1"/>
         </w:numPr>
         <w:jc w:val="both"/>
         <w:rPr>
@@ -840,44 +849,16 @@
           <w:iCs/>
           <w:sz w:val="22"/>
           <w:szCs w:val="22"/>
-          <w:highlight w:val="yellow"/>
-        </w:rPr>
-      </w:pPr>
-      <w:r>
-        <w:rPr>
-          <w:rFonts w:asciiTheme="minorHAnsi" w:hAnsiTheme="minorHAnsi" w:cstheme="minorHAnsi"/>
-          <w:bCs/>
-          <w:i/>
-          <w:iCs/>
-          <w:sz w:val="22"/>
-          <w:szCs w:val="22"/>
-          <w:highlight w:val="yellow"/>
-        </w:rPr>
-        <w:t>Repeatability: Show (with numbers/chart) how repe</w:t>
-      </w:r>
-      <w:r>
-        <w:rPr>
-          <w:rFonts w:asciiTheme="minorHAnsi" w:hAnsiTheme="minorHAnsi" w:cstheme="minorHAnsi"/>
-          <w:bCs/>
-          <w:i/>
-          <w:iCs/>
-          <w:sz w:val="22"/>
-          <w:szCs w:val="22"/>
-          <w:highlight w:val="yellow"/>
-        </w:rPr>
-        <w:t>a</w:t>
-      </w:r>
-      <w:r>
-        <w:rPr>
-          <w:rFonts w:asciiTheme="minorHAnsi" w:hAnsiTheme="minorHAnsi" w:cstheme="minorHAnsi"/>
-          <w:bCs/>
-          <w:i/>
-          <w:iCs/>
-          <w:sz w:val="22"/>
-          <w:szCs w:val="22"/>
-          <w:highlight w:val="yellow"/>
-        </w:rPr>
-        <w:t>tability will vary depending on test conditions.</w:t>
+        </w:rPr>
+      </w:pPr>
+      <w:r>
+        <w:rPr>
+          <w:rFonts w:asciiTheme="minorHAnsi" w:hAnsiTheme="minorHAnsi" w:cstheme="minorHAnsi"/>
+          <w:bCs/>
+          <w:sz w:val="22"/>
+          <w:szCs w:val="22"/>
+        </w:rPr>
+        <w:t>Next, I examined the code for the ramp-up and ramp-down test methods in tasks08_sample2.cpp to check that the to methods did the same actions just in inversely scaling quantities. I added a loop so that the methods would repeat themselves 5 times to quickly give a large data set, and then ran the code, recording the data.</w:t>
       </w:r>
     </w:p>
     <w:p>
@@ -895,18 +876,16 @@
           <w:iCs/>
           <w:sz w:val="22"/>
           <w:szCs w:val="22"/>
-          <w:highlight w:val="yellow"/>
-        </w:rPr>
-      </w:pPr>
-      <w:r>
-        <w:rPr>
-          <w:rFonts w:asciiTheme="minorHAnsi" w:hAnsiTheme="minorHAnsi" w:cstheme="minorHAnsi"/>
-          <w:bCs/>
-          <w:sz w:val="22"/>
-          <w:szCs w:val="22"/>
-          <w:highlight w:val="yellow"/>
-        </w:rPr>
-        <w:t>Requested clarification</w:t>
+        </w:rPr>
+      </w:pPr>
+      <w:r>
+        <w:rPr>
+          <w:rFonts w:asciiTheme="minorHAnsi" w:hAnsiTheme="minorHAnsi" w:cstheme="minorHAnsi"/>
+          <w:bCs/>
+          <w:sz w:val="22"/>
+          <w:szCs w:val="22"/>
+        </w:rPr>
+        <w:t>I configured cells to calculate the average duration in both seconds and nanoseconds for each number of items for both the ramp-up method and ramp-down method, and used them to construct line charts representing the data.</w:t>
       </w:r>
     </w:p>
     <w:p>
@@ -924,6 +903,7 @@
           <w:iCs/>
           <w:sz w:val="22"/>
           <w:szCs w:val="22"/>
+          <w:highlight w:val="yellow"/>
         </w:rPr>
       </w:pPr>
       <w:r>
@@ -934,8 +914,33 @@
           <w:iCs/>
           <w:sz w:val="22"/>
           <w:szCs w:val="22"/>
-        </w:rPr>
-        <w:t>Function Comparison: There are two "char in string” counting functions provided (code sample 1). Clearly show the difference in performance (if any), and show if the speed difference is linear to string size. (Note, you will probably want to create random strings of the various size to test with.)</w:t>
+          <w:highlight w:val="yellow"/>
+        </w:rPr>
+        <w:t>Repeatability: Show (with numbers/chart) how repe</w:t>
+      </w:r>
+      <w:r>
+        <w:rPr>
+          <w:rFonts w:asciiTheme="minorHAnsi" w:hAnsiTheme="minorHAnsi" w:cstheme="minorHAnsi"/>
+          <w:bCs/>
+          <w:i/>
+          <w:iCs/>
+          <w:sz w:val="22"/>
+          <w:szCs w:val="22"/>
+          <w:highlight w:val="yellow"/>
+        </w:rPr>
+        <w:t>a</w:t>
+      </w:r>
+      <w:r>
+        <w:rPr>
+          <w:rFonts w:asciiTheme="minorHAnsi" w:hAnsiTheme="minorHAnsi" w:cstheme="minorHAnsi"/>
+          <w:bCs/>
+          <w:i/>
+          <w:iCs/>
+          <w:sz w:val="22"/>
+          <w:szCs w:val="22"/>
+          <w:highlight w:val="yellow"/>
+        </w:rPr>
+        <w:t>tability will vary depending on test conditions.</w:t>
       </w:r>
     </w:p>
     <w:p>
@@ -953,16 +958,47 @@
           <w:iCs/>
           <w:sz w:val="22"/>
           <w:szCs w:val="22"/>
-        </w:rPr>
-      </w:pPr>
-      <w:r>
-        <w:rPr>
-          <w:rFonts w:asciiTheme="minorHAnsi" w:hAnsiTheme="minorHAnsi" w:cstheme="minorHAnsi"/>
-          <w:bCs/>
-          <w:sz w:val="22"/>
-          <w:szCs w:val="22"/>
-        </w:rPr>
-        <w:t>I examined the code for both of the string counting methods to get an understanding of how they operated. Particularly, I had a look at how the time recording was done in the ramp-up testing methods, and replicated that around the methods being tested for this part of the spike. taking how it recorded the time it took to execute a chunk of code, and implemented that around the count_char…() methods. Ran the code several times using strings of different lengths, and recorded the results.</w:t>
+          <w:highlight w:val="yellow"/>
+        </w:rPr>
+      </w:pPr>
+      <w:r>
+        <w:rPr>
+          <w:rFonts w:asciiTheme="minorHAnsi" w:hAnsiTheme="minorHAnsi" w:cstheme="minorHAnsi"/>
+          <w:bCs/>
+          <w:sz w:val="22"/>
+          <w:szCs w:val="22"/>
+          <w:highlight w:val="yellow"/>
+        </w:rPr>
+        <w:t>Requested clarification</w:t>
+      </w:r>
+    </w:p>
+    <w:p>
+      <w:pPr>
+        <w:pStyle w:val="ColorfulList-Accent11"/>
+        <w:numPr>
+          <w:ilvl w:val="0"/>
+          <w:numId w:val="7"/>
+        </w:numPr>
+        <w:jc w:val="both"/>
+        <w:rPr>
+          <w:rFonts w:asciiTheme="minorHAnsi" w:hAnsiTheme="minorHAnsi" w:cstheme="minorHAnsi"/>
+          <w:bCs/>
+          <w:i/>
+          <w:iCs/>
+          <w:sz w:val="22"/>
+          <w:szCs w:val="22"/>
+        </w:rPr>
+      </w:pPr>
+      <w:r>
+        <w:rPr>
+          <w:rFonts w:asciiTheme="minorHAnsi" w:hAnsiTheme="minorHAnsi" w:cstheme="minorHAnsi"/>
+          <w:bCs/>
+          <w:i/>
+          <w:iCs/>
+          <w:sz w:val="22"/>
+          <w:szCs w:val="22"/>
+        </w:rPr>
+        <w:t>Function Comparison: There are two "char in string” counting functions provided (code sample 1). Clearly show the difference in performance (if any), and show if the speed difference is linear to string size. (Note, you will probably want to create random strings of the various size to test with.)</w:t>
       </w:r>
     </w:p>
     <w:p>
@@ -989,66 +1025,21 @@
           <w:sz w:val="22"/>
           <w:szCs w:val="22"/>
         </w:rPr>
-        <w:t>I adopted the existing test string and created 5 more test strings of varying lengths and compositions, and ran the code 5 times for each, noting down all of the results for each iteration in Excel.</w:t>
-      </w:r>
-    </w:p>
-    <w:p>
-      <w:pPr>
-        <w:pStyle w:val="ColorfulList-Accent11"/>
-        <w:numPr>
-          <w:ilvl w:val="1"/>
-          <w:numId w:val="1"/>
-        </w:numPr>
-        <w:jc w:val="both"/>
-        <w:rPr>
-          <w:rFonts w:asciiTheme="minorHAnsi" w:hAnsiTheme="minorHAnsi" w:cstheme="minorHAnsi"/>
-          <w:bCs/>
-          <w:i/>
-          <w:iCs/>
-          <w:sz w:val="22"/>
-          <w:szCs w:val="22"/>
-        </w:rPr>
-      </w:pPr>
-      <w:r>
-        <w:rPr>
-          <w:rFonts w:asciiTheme="minorHAnsi" w:hAnsiTheme="minorHAnsi" w:cstheme="minorHAnsi"/>
-          <w:bCs/>
-          <w:sz w:val="22"/>
-          <w:szCs w:val="22"/>
-        </w:rPr>
-        <w:t>Below the linear and exponential data sets, I configured some cells to calculate the average time each of the two methods took to calculate each string.</w:t>
-      </w:r>
-    </w:p>
-    <w:p>
-      <w:pPr>
-        <w:pStyle w:val="ColorfulList-Accent11"/>
-        <w:numPr>
-          <w:ilvl w:val="1"/>
-          <w:numId w:val="1"/>
-        </w:numPr>
-        <w:jc w:val="both"/>
-        <w:rPr>
-          <w:rFonts w:asciiTheme="minorHAnsi" w:hAnsiTheme="minorHAnsi" w:cstheme="minorHAnsi"/>
-          <w:bCs/>
-          <w:i/>
-          <w:iCs/>
-          <w:sz w:val="22"/>
-          <w:szCs w:val="22"/>
-        </w:rPr>
-      </w:pPr>
+        <w:t xml:space="preserve">I examined the code for both of the string counting methods to get an understanding of how they operated. Particularly, I had a look at how the time recording was done in the ramp-up testing methods, and replicated that around the methods being tested for this part of the spike. taking how it recorded the time it took to execute a chunk of code, and implemented </w:t>
+      </w:r>
       <w:r>
         <w:rPr>
           <w:noProof/>
         </w:rPr>
         <w:lastRenderedPageBreak/>
         <w:drawing>
-          <wp:anchor distT="0" distB="0" distL="114300" distR="114300" simplePos="0" relativeHeight="251688960" behindDoc="0" locked="0" layoutInCell="1" allowOverlap="1" wp14:anchorId="3D4DF18E" wp14:editId="3A19BB7A">
+          <wp:anchor distT="0" distB="0" distL="114300" distR="114300" simplePos="0" relativeHeight="251688960" behindDoc="0" locked="0" layoutInCell="1" allowOverlap="1" wp14:anchorId="3D4DF18E" wp14:editId="49C1E4A8">
             <wp:simplePos x="0" y="0"/>
             <wp:positionH relativeFrom="column">
-              <wp:posOffset>3289935</wp:posOffset>
+              <wp:posOffset>3280410</wp:posOffset>
             </wp:positionH>
             <wp:positionV relativeFrom="paragraph">
-              <wp:posOffset>66040</wp:posOffset>
+              <wp:posOffset>31115</wp:posOffset>
             </wp:positionV>
             <wp:extent cx="3118485" cy="1123950"/>
             <wp:effectExtent l="0" t="0" r="5715" b="0"/>
@@ -1113,15 +1104,46 @@
           <w:sz w:val="22"/>
           <w:szCs w:val="22"/>
         </w:rPr>
-        <w:t xml:space="preserve">I used the average data sets to create a line chart comparing the two methods, labelling the charts and axes, including trendlines, and displaying individual data points as appropriate for the chart. </w:t>
+        <w:t xml:space="preserve">that around the </w:t>
+      </w:r>
+      <w:proofErr w:type="spellStart"/>
+      <w:r>
+        <w:rPr>
+          <w:rFonts w:asciiTheme="minorHAnsi" w:hAnsiTheme="minorHAnsi" w:cstheme="minorHAnsi"/>
+          <w:bCs/>
+          <w:sz w:val="22"/>
+          <w:szCs w:val="22"/>
+        </w:rPr>
+        <w:t>count_char</w:t>
+      </w:r>
+      <w:proofErr w:type="spellEnd"/>
+      <w:proofErr w:type="gramStart"/>
+      <w:r>
+        <w:rPr>
+          <w:rFonts w:asciiTheme="minorHAnsi" w:hAnsiTheme="minorHAnsi" w:cstheme="minorHAnsi"/>
+          <w:bCs/>
+          <w:sz w:val="22"/>
+          <w:szCs w:val="22"/>
+        </w:rPr>
+        <w:t>…(</w:t>
+      </w:r>
+      <w:proofErr w:type="gramEnd"/>
+      <w:r>
+        <w:rPr>
+          <w:rFonts w:asciiTheme="minorHAnsi" w:hAnsiTheme="minorHAnsi" w:cstheme="minorHAnsi"/>
+          <w:bCs/>
+          <w:sz w:val="22"/>
+          <w:szCs w:val="22"/>
+        </w:rPr>
+        <w:t>) methods. Ran the code several times using strings of different lengths, and recorded the results.</w:t>
       </w:r>
     </w:p>
     <w:p>
       <w:pPr>
         <w:pStyle w:val="ColorfulList-Accent11"/>
         <w:numPr>
-          <w:ilvl w:val="0"/>
-          <w:numId w:val="7"/>
+          <w:ilvl w:val="1"/>
+          <w:numId w:val="1"/>
         </w:numPr>
         <w:jc w:val="both"/>
         <w:rPr>
@@ -1138,13 +1160,13 @@
           <w:noProof/>
         </w:rPr>
         <w:drawing>
-          <wp:anchor distT="0" distB="0" distL="114300" distR="114300" simplePos="0" relativeHeight="251696128" behindDoc="0" locked="0" layoutInCell="1" allowOverlap="1" wp14:anchorId="27862A4C" wp14:editId="6F5B6A10">
+          <wp:anchor distT="0" distB="0" distL="114300" distR="114300" simplePos="0" relativeHeight="251696128" behindDoc="0" locked="0" layoutInCell="1" allowOverlap="1" wp14:anchorId="27862A4C" wp14:editId="64069075">
             <wp:simplePos x="0" y="0"/>
             <wp:positionH relativeFrom="column">
-              <wp:posOffset>3289935</wp:posOffset>
+              <wp:posOffset>3280410</wp:posOffset>
             </wp:positionH>
             <wp:positionV relativeFrom="paragraph">
-              <wp:posOffset>360045</wp:posOffset>
+              <wp:posOffset>495935</wp:posOffset>
             </wp:positionV>
             <wp:extent cx="3118485" cy="704850"/>
             <wp:effectExtent l="0" t="0" r="5715" b="0"/>
@@ -1206,12 +1228,10 @@
         <w:rPr>
           <w:rFonts w:asciiTheme="minorHAnsi" w:hAnsiTheme="minorHAnsi" w:cstheme="minorHAnsi"/>
           <w:bCs/>
-          <w:i/>
-          <w:iCs/>
-          <w:sz w:val="22"/>
-          <w:szCs w:val="22"/>
-        </w:rPr>
-        <w:t>IDE Settings: Show what, if any, is the difference in execution time between debug settings and release settings. (Remember to have a task that runs for long enough that it matters.)</w:t>
+          <w:sz w:val="22"/>
+          <w:szCs w:val="22"/>
+        </w:rPr>
+        <w:t>I adopted the existing test string and created 5 more test strings of varying lengths and compositions, and ran the code 5 times for each, noting down all of the results for each iteration in Excel.</w:t>
       </w:r>
     </w:p>
     <w:p>
@@ -1235,190 +1255,14 @@
         <w:rPr>
           <w:noProof/>
         </w:rPr>
-        <mc:AlternateContent>
-          <mc:Choice Requires="wps">
-            <w:drawing>
-              <wp:anchor distT="0" distB="0" distL="114300" distR="114300" simplePos="0" relativeHeight="251698176" behindDoc="1" locked="0" layoutInCell="1" allowOverlap="1" wp14:anchorId="68825DB0" wp14:editId="1E050131">
-                <wp:simplePos x="0" y="0"/>
-                <wp:positionH relativeFrom="column">
-                  <wp:posOffset>3289935</wp:posOffset>
-                </wp:positionH>
-                <wp:positionV relativeFrom="paragraph">
-                  <wp:posOffset>408305</wp:posOffset>
-                </wp:positionV>
-                <wp:extent cx="3118485" cy="133350"/>
-                <wp:effectExtent l="0" t="0" r="5715" b="0"/>
-                <wp:wrapTight wrapText="bothSides">
-                  <wp:wrapPolygon edited="0">
-                    <wp:start x="0" y="0"/>
-                    <wp:lineTo x="0" y="18514"/>
-                    <wp:lineTo x="21508" y="18514"/>
-                    <wp:lineTo x="21508" y="0"/>
-                    <wp:lineTo x="0" y="0"/>
-                  </wp:wrapPolygon>
-                </wp:wrapTight>
-                <wp:docPr id="19" name="Text Box 19"/>
-                <wp:cNvGraphicFramePr/>
-                <a:graphic xmlns:a="http://schemas.openxmlformats.org/drawingml/2006/main">
-                  <a:graphicData uri="http://schemas.microsoft.com/office/word/2010/wordprocessingShape">
-                    <wps:wsp>
-                      <wps:cNvSpPr txBox="1"/>
-                      <wps:spPr>
-                        <a:xfrm>
-                          <a:off x="0" y="0"/>
-                          <a:ext cx="3118485" cy="133350"/>
-                        </a:xfrm>
-                        <a:prstGeom prst="rect">
-                          <a:avLst/>
-                        </a:prstGeom>
-                        <a:solidFill>
-                          <a:prstClr val="white"/>
-                        </a:solidFill>
-                        <a:ln>
-                          <a:noFill/>
-                        </a:ln>
-                      </wps:spPr>
-                      <wps:txbx>
-                        <w:txbxContent>
-                          <w:p>
-                            <w:pPr>
-                              <w:pStyle w:val="Caption"/>
-                              <w:rPr>
-                                <w:noProof/>
-                                <w:sz w:val="20"/>
-                                <w:szCs w:val="24"/>
-                              </w:rPr>
-                            </w:pPr>
-                            <w:r>
-                              <w:t xml:space="preserve">Figure </w:t>
-                            </w:r>
-                            <w:fldSimple w:instr=" SEQ Figure \* ARABIC ">
-                              <w:r>
-                                <w:rPr>
-                                  <w:noProof/>
-                                </w:rPr>
-                                <w:t>1</w:t>
-                              </w:r>
-                            </w:fldSimple>
-                            <w:r>
-                              <w:t>: how to open up the project properties window.</w:t>
-                            </w:r>
-                          </w:p>
-                        </w:txbxContent>
-                      </wps:txbx>
-                      <wps:bodyPr rot="0" spcFirstLastPara="0" vertOverflow="overflow" horzOverflow="overflow" vert="horz" wrap="square" lIns="0" tIns="0" rIns="0" bIns="0" numCol="1" spcCol="0" rtlCol="0" fromWordArt="0" anchor="t" anchorCtr="0" forceAA="0" compatLnSpc="1">
-                        <a:prstTxWarp prst="textNoShape">
-                          <a:avLst/>
-                        </a:prstTxWarp>
-                        <a:noAutofit/>
-                      </wps:bodyPr>
-                    </wps:wsp>
-                  </a:graphicData>
-                </a:graphic>
-                <wp14:sizeRelV relativeFrom="margin">
-                  <wp14:pctHeight>0</wp14:pctHeight>
-                </wp14:sizeRelV>
-              </wp:anchor>
-            </w:drawing>
-          </mc:Choice>
-          <mc:Fallback>
-            <w:pict>
-              <v:shapetype w14:anchorId="68825DB0" id="_x0000_t202" coordsize="21600,21600" o:spt="202" path="m,l,21600r21600,l21600,xe">
-                <v:stroke joinstyle="miter"/>
-                <v:path gradientshapeok="t" o:connecttype="rect"/>
-              </v:shapetype>
-              <v:shape id="Text Box 19" o:spid="_x0000_s1026" type="#_x0000_t202" style="position:absolute;left:0;text-align:left;margin-left:259.05pt;margin-top:32.15pt;width:245.55pt;height:10.5pt;z-index:-251618304;visibility:visible;mso-wrap-style:square;mso-height-percent:0;mso-wrap-distance-left:9pt;mso-wrap-distance-top:0;mso-wrap-distance-right:9pt;mso-wrap-distance-bottom:0;mso-position-horizontal:absolute;mso-position-horizontal-relative:text;mso-position-vertical:absolute;mso-position-vertical-relative:text;mso-height-percent:0;mso-height-relative:margin;v-text-anchor:top" o:gfxdata="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" stroked="f">
-                <v:textbox inset="0,0,0,0">
-                  <w:txbxContent>
-                    <w:p>
-                      <w:pPr>
-                        <w:pStyle w:val="Caption"/>
-                        <w:rPr>
-                          <w:noProof/>
-                          <w:sz w:val="20"/>
-                          <w:szCs w:val="24"/>
-                        </w:rPr>
-                      </w:pPr>
-                      <w:r>
-                        <w:t xml:space="preserve">Figure </w:t>
-                      </w:r>
-                      <w:fldSimple w:instr=" SEQ Figure \* ARABIC ">
-                        <w:r>
-                          <w:rPr>
-                            <w:noProof/>
-                          </w:rPr>
-                          <w:t>1</w:t>
-                        </w:r>
-                      </w:fldSimple>
-                      <w:r>
-                        <w:t>: how to open up the project properties window.</w:t>
-                      </w:r>
-                    </w:p>
-                  </w:txbxContent>
-                </v:textbox>
-                <w10:wrap type="tight"/>
-              </v:shape>
-            </w:pict>
-          </mc:Fallback>
-        </mc:AlternateContent>
-      </w:r>
-      <w:r>
-        <w:rPr>
-          <w:rFonts w:asciiTheme="minorHAnsi" w:hAnsiTheme="minorHAnsi" w:cstheme="minorHAnsi"/>
-          <w:bCs/>
-          <w:sz w:val="22"/>
-          <w:szCs w:val="22"/>
-        </w:rPr>
-        <w:t xml:space="preserve">I </w:t>
-      </w:r>
-      <w:r>
-        <w:rPr>
-          <w:rFonts w:asciiTheme="minorHAnsi" w:hAnsiTheme="minorHAnsi" w:cstheme="minorHAnsi"/>
-          <w:bCs/>
-          <w:sz w:val="22"/>
-          <w:szCs w:val="22"/>
-        </w:rPr>
-        <w:t>took the linear ramp-up method and tweaked it to run through 100,000 items 5 times</w:t>
-      </w:r>
-      <w:r>
-        <w:rPr>
-          <w:rFonts w:asciiTheme="minorHAnsi" w:hAnsiTheme="minorHAnsi" w:cstheme="minorHAnsi"/>
-          <w:bCs/>
-          <w:sz w:val="22"/>
-          <w:szCs w:val="22"/>
-        </w:rPr>
-        <w:t>.</w:t>
-      </w:r>
-    </w:p>
-    <w:p>
-      <w:pPr>
-        <w:pStyle w:val="ColorfulList-Accent11"/>
-        <w:numPr>
-          <w:ilvl w:val="1"/>
-          <w:numId w:val="1"/>
-        </w:numPr>
-        <w:jc w:val="both"/>
-        <w:rPr>
-          <w:rFonts w:asciiTheme="minorHAnsi" w:hAnsiTheme="minorHAnsi" w:cstheme="minorHAnsi"/>
-          <w:bCs/>
-          <w:i/>
-          <w:iCs/>
-          <w:sz w:val="22"/>
-          <w:szCs w:val="22"/>
-        </w:rPr>
-      </w:pPr>
-      <w:r>
-        <w:rPr>
-          <w:noProof/>
-        </w:rPr>
         <w:drawing>
-          <wp:anchor distT="0" distB="0" distL="114300" distR="114300" simplePos="0" relativeHeight="251694080" behindDoc="0" locked="0" layoutInCell="1" allowOverlap="1" wp14:anchorId="6E861086" wp14:editId="0D3C6B02">
+          <wp:anchor distT="0" distB="0" distL="114300" distR="114300" simplePos="0" relativeHeight="251694080" behindDoc="0" locked="0" layoutInCell="1" allowOverlap="1" wp14:anchorId="6E861086" wp14:editId="7F04832F">
             <wp:simplePos x="0" y="0"/>
             <wp:positionH relativeFrom="column">
-              <wp:posOffset>3291205</wp:posOffset>
+              <wp:posOffset>3300730</wp:posOffset>
             </wp:positionH>
             <wp:positionV relativeFrom="paragraph">
-              <wp:posOffset>107315</wp:posOffset>
+              <wp:posOffset>655955</wp:posOffset>
             </wp:positionV>
             <wp:extent cx="3019425" cy="1226185"/>
             <wp:effectExtent l="0" t="0" r="9525" b="0"/>
@@ -1478,48 +1322,169 @@
       </w:r>
       <w:r>
         <w:rPr>
-          <w:rFonts w:asciiTheme="minorHAnsi" w:hAnsiTheme="minorHAnsi" w:cstheme="minorHAnsi"/>
-          <w:bCs/>
-          <w:sz w:val="22"/>
-          <w:szCs w:val="22"/>
-        </w:rPr>
-        <w:t xml:space="preserve">I ran the code </w:t>
-      </w:r>
-      <w:r>
-        <w:rPr>
-          <w:rFonts w:asciiTheme="minorHAnsi" w:hAnsiTheme="minorHAnsi" w:cstheme="minorHAnsi"/>
-          <w:bCs/>
-          <w:sz w:val="22"/>
-          <w:szCs w:val="22"/>
-        </w:rPr>
-        <w:t>4 times using debugging settings, and 4 times with release settings</w:t>
-      </w:r>
-      <w:r>
-        <w:rPr>
-          <w:rFonts w:asciiTheme="minorHAnsi" w:hAnsiTheme="minorHAnsi" w:cstheme="minorHAnsi"/>
-          <w:bCs/>
-          <w:sz w:val="22"/>
-          <w:szCs w:val="22"/>
-        </w:rPr>
-        <w:t xml:space="preserve">, and </w:t>
-      </w:r>
-      <w:r>
-        <w:rPr>
-          <w:rFonts w:asciiTheme="minorHAnsi" w:hAnsiTheme="minorHAnsi" w:cstheme="minorHAnsi"/>
-          <w:bCs/>
-          <w:sz w:val="22"/>
-          <w:szCs w:val="22"/>
-        </w:rPr>
-        <w:t>noting</w:t>
-      </w:r>
-      <w:r>
-        <w:rPr>
-          <w:rFonts w:asciiTheme="minorHAnsi" w:hAnsiTheme="minorHAnsi" w:cstheme="minorHAnsi"/>
-          <w:bCs/>
-          <w:sz w:val="22"/>
-          <w:szCs w:val="22"/>
-        </w:rPr>
-        <w:t xml:space="preserve"> down all of the results for each iteration in Excel.</w:t>
+          <w:noProof/>
+        </w:rPr>
+        <mc:AlternateContent>
+          <mc:Choice Requires="wps">
+            <w:drawing>
+              <wp:anchor distT="0" distB="0" distL="114300" distR="114300" simplePos="0" relativeHeight="251698176" behindDoc="1" locked="0" layoutInCell="1" allowOverlap="1" wp14:anchorId="68825DB0" wp14:editId="2AE21AF6">
+                <wp:simplePos x="0" y="0"/>
+                <wp:positionH relativeFrom="column">
+                  <wp:posOffset>3280410</wp:posOffset>
+                </wp:positionH>
+                <wp:positionV relativeFrom="paragraph">
+                  <wp:posOffset>373380</wp:posOffset>
+                </wp:positionV>
+                <wp:extent cx="3118485" cy="133350"/>
+                <wp:effectExtent l="0" t="0" r="5715" b="0"/>
+                <wp:wrapTight wrapText="bothSides">
+                  <wp:wrapPolygon edited="0">
+                    <wp:start x="0" y="0"/>
+                    <wp:lineTo x="0" y="18514"/>
+                    <wp:lineTo x="21508" y="18514"/>
+                    <wp:lineTo x="21508" y="0"/>
+                    <wp:lineTo x="0" y="0"/>
+                  </wp:wrapPolygon>
+                </wp:wrapTight>
+                <wp:docPr id="19" name="Text Box 19"/>
+                <wp:cNvGraphicFramePr/>
+                <a:graphic xmlns:a="http://schemas.openxmlformats.org/drawingml/2006/main">
+                  <a:graphicData uri="http://schemas.microsoft.com/office/word/2010/wordprocessingShape">
+                    <wps:wsp>
+                      <wps:cNvSpPr txBox="1"/>
+                      <wps:spPr>
+                        <a:xfrm>
+                          <a:off x="0" y="0"/>
+                          <a:ext cx="3118485" cy="133350"/>
+                        </a:xfrm>
+                        <a:prstGeom prst="rect">
+                          <a:avLst/>
+                        </a:prstGeom>
+                        <a:solidFill>
+                          <a:prstClr val="white"/>
+                        </a:solidFill>
+                        <a:ln>
+                          <a:noFill/>
+                        </a:ln>
+                      </wps:spPr>
+                      <wps:txbx>
+                        <w:txbxContent>
+                          <w:p>
+                            <w:pPr>
+                              <w:pStyle w:val="Caption"/>
+                              <w:rPr>
+                                <w:noProof/>
+                                <w:sz w:val="20"/>
+                                <w:szCs w:val="24"/>
+                              </w:rPr>
+                            </w:pPr>
+                            <w:r>
+                              <w:t xml:space="preserve">Figure </w:t>
+                            </w:r>
+                            <w:r>
+                              <w:fldChar w:fldCharType="begin"/>
+                            </w:r>
+                            <w:r>
+                              <w:instrText xml:space="preserve"> SEQ Figure \* ARABIC </w:instrText>
+                            </w:r>
+                            <w:r>
+                              <w:fldChar w:fldCharType="separate"/>
+                            </w:r>
+                            <w:r>
+                              <w:rPr>
+                                <w:noProof/>
+                              </w:rPr>
+                              <w:t>1</w:t>
+                            </w:r>
+                            <w:r>
+                              <w:rPr>
+                                <w:noProof/>
+                              </w:rPr>
+                              <w:fldChar w:fldCharType="end"/>
+                            </w:r>
+                            <w:r>
+                              <w:t>: how to open up the project properties window.</w:t>
+                            </w:r>
+                          </w:p>
+                        </w:txbxContent>
+                      </wps:txbx>
+                      <wps:bodyPr rot="0" spcFirstLastPara="0" vertOverflow="overflow" horzOverflow="overflow" vert="horz" wrap="square" lIns="0" tIns="0" rIns="0" bIns="0" numCol="1" spcCol="0" rtlCol="0" fromWordArt="0" anchor="t" anchorCtr="0" forceAA="0" compatLnSpc="1">
+                        <a:prstTxWarp prst="textNoShape">
+                          <a:avLst/>
+                        </a:prstTxWarp>
+                        <a:noAutofit/>
+                      </wps:bodyPr>
+                    </wps:wsp>
+                  </a:graphicData>
+                </a:graphic>
+                <wp14:sizeRelV relativeFrom="margin">
+                  <wp14:pctHeight>0</wp14:pctHeight>
+                </wp14:sizeRelV>
+              </wp:anchor>
+            </w:drawing>
+          </mc:Choice>
+          <mc:Fallback>
+            <w:pict>
+              <v:shapetype w14:anchorId="68825DB0" id="_x0000_t202" coordsize="21600,21600" o:spt="202" path="m,l,21600r21600,l21600,xe">
+                <v:stroke joinstyle="miter"/>
+                <v:path gradientshapeok="t" o:connecttype="rect"/>
+              </v:shapetype>
+              <v:shape id="Text Box 19" o:spid="_x0000_s1026" type="#_x0000_t202" style="position:absolute;left:0;text-align:left;margin-left:258.3pt;margin-top:29.4pt;width:245.55pt;height:10.5pt;z-index:-251618304;visibility:visible;mso-wrap-style:square;mso-height-percent:0;mso-wrap-distance-left:9pt;mso-wrap-distance-top:0;mso-wrap-distance-right:9pt;mso-wrap-distance-bottom:0;mso-position-horizontal:absolute;mso-position-horizontal-relative:text;mso-position-vertical:absolute;mso-position-vertical-relative:text;mso-height-percent:0;mso-height-relative:margin;v-text-anchor:top" o:gfxdata="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" stroked="f">
+                <v:textbox inset="0,0,0,0">
+                  <w:txbxContent>
+                    <w:p>
+                      <w:pPr>
+                        <w:pStyle w:val="Caption"/>
+                        <w:rPr>
+                          <w:noProof/>
+                          <w:sz w:val="20"/>
+                          <w:szCs w:val="24"/>
+                        </w:rPr>
+                      </w:pPr>
+                      <w:r>
+                        <w:t xml:space="preserve">Figure </w:t>
+                      </w:r>
+                      <w:r>
+                        <w:fldChar w:fldCharType="begin"/>
+                      </w:r>
+                      <w:r>
+                        <w:instrText xml:space="preserve"> SEQ Figure \* ARABIC </w:instrText>
+                      </w:r>
+                      <w:r>
+                        <w:fldChar w:fldCharType="separate"/>
+                      </w:r>
+                      <w:r>
+                        <w:rPr>
+                          <w:noProof/>
+                        </w:rPr>
+                        <w:t>1</w:t>
+                      </w:r>
+                      <w:r>
+                        <w:rPr>
+                          <w:noProof/>
+                        </w:rPr>
+                        <w:fldChar w:fldCharType="end"/>
+                      </w:r>
+                      <w:r>
+                        <w:t>: how to open up the project properties window.</w:t>
+                      </w:r>
+                    </w:p>
+                  </w:txbxContent>
+                </v:textbox>
+                <w10:wrap type="tight"/>
+              </v:shape>
+            </w:pict>
+          </mc:Fallback>
+        </mc:AlternateContent>
+      </w:r>
+      <w:r>
+        <w:rPr>
+          <w:rFonts w:asciiTheme="minorHAnsi" w:hAnsiTheme="minorHAnsi" w:cstheme="minorHAnsi"/>
+          <w:bCs/>
+          <w:sz w:val="22"/>
+          <w:szCs w:val="22"/>
+        </w:rPr>
+        <w:t>Below the linear and exponential data sets, I configured some cells to calculate the average time each of the two methods took to calculate each string.</w:t>
       </w:r>
     </w:p>
     <w:p>
@@ -1541,18 +1506,45 @@
       </w:pPr>
       <w:r>
         <w:rPr>
+          <w:rFonts w:asciiTheme="minorHAnsi" w:hAnsiTheme="minorHAnsi" w:cstheme="minorHAnsi"/>
+          <w:bCs/>
+          <w:sz w:val="22"/>
+          <w:szCs w:val="22"/>
+        </w:rPr>
+        <w:t xml:space="preserve">I used the average data sets to create a line chart comparing the two methods, labelling the charts and axes, including trendlines, and displaying individual data points as appropriate for the chart. </w:t>
+      </w:r>
+    </w:p>
+    <w:p>
+      <w:pPr>
+        <w:pStyle w:val="ColorfulList-Accent11"/>
+        <w:numPr>
+          <w:ilvl w:val="0"/>
+          <w:numId w:val="7"/>
+        </w:numPr>
+        <w:jc w:val="both"/>
+        <w:rPr>
+          <w:rFonts w:asciiTheme="minorHAnsi" w:hAnsiTheme="minorHAnsi" w:cstheme="minorHAnsi"/>
+          <w:bCs/>
+          <w:i/>
+          <w:iCs/>
+          <w:sz w:val="22"/>
+          <w:szCs w:val="22"/>
+        </w:rPr>
+      </w:pPr>
+      <w:r>
+        <w:rPr>
           <w:noProof/>
         </w:rPr>
         <mc:AlternateContent>
           <mc:Choice Requires="wps">
             <w:drawing>
-              <wp:anchor distT="0" distB="0" distL="114300" distR="114300" simplePos="0" relativeHeight="251700224" behindDoc="1" locked="0" layoutInCell="1" allowOverlap="1" wp14:anchorId="7491E9C6" wp14:editId="5A295F9B">
+              <wp:anchor distT="0" distB="0" distL="114300" distR="114300" simplePos="0" relativeHeight="251700224" behindDoc="1" locked="0" layoutInCell="1" allowOverlap="1" wp14:anchorId="7491E9C6" wp14:editId="72A57134">
                 <wp:simplePos x="0" y="0"/>
                 <wp:positionH relativeFrom="column">
                   <wp:posOffset>3299460</wp:posOffset>
                 </wp:positionH>
                 <wp:positionV relativeFrom="paragraph">
-                  <wp:posOffset>700405</wp:posOffset>
+                  <wp:posOffset>421005</wp:posOffset>
                 </wp:positionV>
                 <wp:extent cx="3019425" cy="161925"/>
                 <wp:effectExtent l="0" t="0" r="9525" b="9525"/>
@@ -1620,7 +1612,7 @@
           </mc:Choice>
           <mc:Fallback>
             <w:pict>
-              <v:shape w14:anchorId="7491E9C6" id="Text Box 20" o:spid="_x0000_s1027" type="#_x0000_t202" style="position:absolute;left:0;text-align:left;margin-left:259.8pt;margin-top:55.15pt;width:237.75pt;height:12.75pt;z-index:-251616256;visibility:visible;mso-wrap-style:square;mso-height-percent:0;mso-wrap-distance-left:9pt;mso-wrap-distance-top:0;mso-wrap-distance-right:9pt;mso-wrap-distance-bottom:0;mso-position-horizontal:absolute;mso-position-horizontal-relative:text;mso-position-vertical:absolute;mso-position-vertical-relative:text;mso-height-percent:0;mso-height-relative:margin;v-text-anchor:top" o:gfxdata="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" stroked="f">
+              <v:shape w14:anchorId="7491E9C6" id="Text Box 20" o:spid="_x0000_s1027" type="#_x0000_t202" style="position:absolute;left:0;text-align:left;margin-left:259.8pt;margin-top:33.15pt;width:237.75pt;height:12.75pt;z-index:-251616256;visibility:visible;mso-wrap-style:square;mso-height-percent:0;mso-wrap-distance-left:9pt;mso-wrap-distance-top:0;mso-wrap-distance-right:9pt;mso-wrap-distance-bottom:0;mso-position-horizontal:absolute;mso-position-horizontal-relative:text;mso-position-vertical:absolute;mso-position-vertical-relative:text;mso-height-percent:0;mso-height-relative:margin;v-text-anchor:top" o:gfxdata="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" stroked="f">
                 <v:textbox inset="0,0,0,0">
                   <w:txbxContent>
                     <w:p>
@@ -1648,46 +1640,12 @@
         <w:rPr>
           <w:rFonts w:asciiTheme="minorHAnsi" w:hAnsiTheme="minorHAnsi" w:cstheme="minorHAnsi"/>
           <w:bCs/>
-          <w:sz w:val="22"/>
-          <w:szCs w:val="22"/>
-        </w:rPr>
-        <w:t xml:space="preserve">Below the </w:t>
-      </w:r>
-      <w:r>
-        <w:rPr>
-          <w:rFonts w:asciiTheme="minorHAnsi" w:hAnsiTheme="minorHAnsi" w:cstheme="minorHAnsi"/>
-          <w:bCs/>
-          <w:sz w:val="22"/>
-          <w:szCs w:val="22"/>
-        </w:rPr>
-        <w:t>data sets for debugging and release settings</w:t>
-      </w:r>
-      <w:r>
-        <w:rPr>
-          <w:rFonts w:asciiTheme="minorHAnsi" w:hAnsiTheme="minorHAnsi" w:cstheme="minorHAnsi"/>
-          <w:bCs/>
-          <w:sz w:val="22"/>
-          <w:szCs w:val="22"/>
-        </w:rPr>
-        <w:t xml:space="preserve">, I configured </w:t>
-      </w:r>
-      <w:r>
-        <w:rPr>
-          <w:rFonts w:asciiTheme="minorHAnsi" w:hAnsiTheme="minorHAnsi" w:cstheme="minorHAnsi"/>
-          <w:bCs/>
-          <w:sz w:val="22"/>
-          <w:szCs w:val="22"/>
-        </w:rPr>
-        <w:t>cells</w:t>
-      </w:r>
-      <w:r>
-        <w:rPr>
-          <w:rFonts w:asciiTheme="minorHAnsi" w:hAnsiTheme="minorHAnsi" w:cstheme="minorHAnsi"/>
-          <w:bCs/>
-          <w:sz w:val="22"/>
-          <w:szCs w:val="22"/>
-        </w:rPr>
-        <w:t xml:space="preserve"> to calculate the average time and time per item for each quantity of items tested in both data sets.</w:t>
+          <w:i/>
+          <w:iCs/>
+          <w:sz w:val="22"/>
+          <w:szCs w:val="22"/>
+        </w:rPr>
+        <w:t>IDE Settings: Show what, if any, is the difference in execution time between debug settings and release settings. (Remember to have a task that runs for long enough that it matters.)</w:t>
       </w:r>
     </w:p>
     <w:p>
@@ -1712,13 +1670,13 @@
           <w:noProof/>
         </w:rPr>
         <w:drawing>
-          <wp:anchor distT="0" distB="0" distL="114300" distR="114300" simplePos="0" relativeHeight="251691008" behindDoc="0" locked="0" layoutInCell="1" allowOverlap="1" wp14:anchorId="2BEFD154" wp14:editId="6A0B0F4C">
+          <wp:anchor distT="0" distB="0" distL="114300" distR="114300" simplePos="0" relativeHeight="251691008" behindDoc="0" locked="0" layoutInCell="1" allowOverlap="1" wp14:anchorId="2BEFD154" wp14:editId="550F2C94">
             <wp:simplePos x="0" y="0"/>
             <wp:positionH relativeFrom="column">
-              <wp:posOffset>3282315</wp:posOffset>
+              <wp:posOffset>3261360</wp:posOffset>
             </wp:positionH>
             <wp:positionV relativeFrom="paragraph">
-              <wp:posOffset>93980</wp:posOffset>
+              <wp:posOffset>13335</wp:posOffset>
             </wp:positionV>
             <wp:extent cx="3174365" cy="1238250"/>
             <wp:effectExtent l="0" t="0" r="6985" b="0"/>
@@ -1783,45 +1741,7 @@
           <w:sz w:val="22"/>
           <w:szCs w:val="22"/>
         </w:rPr>
-        <w:t>I used the sample of total times to create a scatterplot comparing the time taken for all data points, and used the average total times to create a bar chart directly comparing those two values</w:t>
-      </w:r>
-      <w:r>
-        <w:rPr>
-          <w:rFonts w:asciiTheme="minorHAnsi" w:hAnsiTheme="minorHAnsi" w:cstheme="minorHAnsi"/>
-          <w:bCs/>
-          <w:sz w:val="22"/>
-          <w:szCs w:val="22"/>
-        </w:rPr>
-        <w:t xml:space="preserve">. </w:t>
-      </w:r>
-    </w:p>
-    <w:p>
-      <w:pPr>
-        <w:pStyle w:val="ColorfulList-Accent11"/>
-        <w:numPr>
-          <w:ilvl w:val="0"/>
-          <w:numId w:val="7"/>
-        </w:numPr>
-        <w:jc w:val="both"/>
-        <w:rPr>
-          <w:rFonts w:asciiTheme="minorHAnsi" w:hAnsiTheme="minorHAnsi" w:cstheme="minorHAnsi"/>
-          <w:bCs/>
-          <w:i/>
-          <w:iCs/>
-          <w:sz w:val="22"/>
-          <w:szCs w:val="22"/>
-        </w:rPr>
-      </w:pPr>
-      <w:r>
-        <w:rPr>
-          <w:rFonts w:asciiTheme="minorHAnsi" w:hAnsiTheme="minorHAnsi" w:cstheme="minorHAnsi"/>
-          <w:bCs/>
-          <w:i/>
-          <w:iCs/>
-          <w:sz w:val="22"/>
-          <w:szCs w:val="22"/>
-        </w:rPr>
-        <w:t>Compiler Settings: Turn down/off compiler optimisation and demonstrate a difference.</w:t>
+        <w:t>I took the linear ramp-up method and tweaked it to run through 100,000 items 5 times.</w:t>
       </w:r>
     </w:p>
     <w:p>
@@ -1835,79 +1755,75 @@
         <w:rPr>
           <w:rFonts w:asciiTheme="minorHAnsi" w:hAnsiTheme="minorHAnsi" w:cstheme="minorHAnsi"/>
           <w:bCs/>
-          <w:sz w:val="22"/>
-          <w:szCs w:val="22"/>
-        </w:rPr>
-      </w:pPr>
-      <w:r>
-        <w:rPr>
-          <w:noProof/>
-        </w:rPr>
-        <w:drawing>
-          <wp:anchor distT="0" distB="0" distL="114300" distR="114300" simplePos="0" relativeHeight="251693056" behindDoc="0" locked="0" layoutInCell="1" allowOverlap="1" wp14:anchorId="24E62F48" wp14:editId="52DF1F4B">
-            <wp:simplePos x="0" y="0"/>
-            <wp:positionH relativeFrom="column">
-              <wp:posOffset>3299460</wp:posOffset>
-            </wp:positionH>
-            <wp:positionV relativeFrom="paragraph">
-              <wp:posOffset>356235</wp:posOffset>
-            </wp:positionV>
-            <wp:extent cx="3257550" cy="1211580"/>
-            <wp:effectExtent l="0" t="0" r="0" b="7620"/>
-            <wp:wrapTight wrapText="bothSides">
-              <wp:wrapPolygon edited="0">
-                <wp:start x="0" y="0"/>
-                <wp:lineTo x="0" y="21396"/>
-                <wp:lineTo x="21474" y="21396"/>
-                <wp:lineTo x="21474" y="0"/>
-                <wp:lineTo x="0" y="0"/>
-              </wp:wrapPolygon>
-            </wp:wrapTight>
-            <wp:docPr id="15" name="Picture 15"/>
-            <wp:cNvGraphicFramePr>
-              <a:graphicFrameLocks xmlns:a="http://schemas.openxmlformats.org/drawingml/2006/main" noChangeAspect="1"/>
-            </wp:cNvGraphicFramePr>
-            <a:graphic xmlns:a="http://schemas.openxmlformats.org/drawingml/2006/main">
-              <a:graphicData uri="http://schemas.openxmlformats.org/drawingml/2006/picture">
-                <pic:pic xmlns:pic="http://schemas.openxmlformats.org/drawingml/2006/picture">
-                  <pic:nvPicPr>
-                    <pic:cNvPr id="1" name=""/>
-                    <pic:cNvPicPr/>
-                  </pic:nvPicPr>
-                  <pic:blipFill rotWithShape="1">
-                    <a:blip r:embed="rId10"/>
-                    <a:srcRect l="8890" t="3698" r="19108" b="57683"/>
-                    <a:stretch/>
-                  </pic:blipFill>
-                  <pic:spPr bwMode="auto">
-                    <a:xfrm>
-                      <a:off x="0" y="0"/>
-                      <a:ext cx="3257550" cy="1211580"/>
-                    </a:xfrm>
-                    <a:prstGeom prst="rect">
-                      <a:avLst/>
-                    </a:prstGeom>
-                    <a:ln>
-                      <a:noFill/>
-                    </a:ln>
-                    <a:extLst>
-                      <a:ext uri="{53640926-AAD7-44D8-BBD7-CCE9431645EC}">
-                        <a14:shadowObscured xmlns:a14="http://schemas.microsoft.com/office/drawing/2010/main"/>
-                      </a:ext>
-                    </a:extLst>
-                  </pic:spPr>
-                </pic:pic>
-              </a:graphicData>
-            </a:graphic>
-            <wp14:sizeRelH relativeFrom="margin">
-              <wp14:pctWidth>0</wp14:pctWidth>
-            </wp14:sizeRelH>
-            <wp14:sizeRelV relativeFrom="margin">
-              <wp14:pctHeight>0</wp14:pctHeight>
-            </wp14:sizeRelV>
-          </wp:anchor>
-        </w:drawing>
-      </w:r>
+          <w:i/>
+          <w:iCs/>
+          <w:sz w:val="22"/>
+          <w:szCs w:val="22"/>
+        </w:rPr>
+      </w:pPr>
+      <w:r>
+        <w:rPr>
+          <w:rFonts w:asciiTheme="minorHAnsi" w:hAnsiTheme="minorHAnsi" w:cstheme="minorHAnsi"/>
+          <w:bCs/>
+          <w:sz w:val="22"/>
+          <w:szCs w:val="22"/>
+        </w:rPr>
+        <w:t xml:space="preserve">I ran the code </w:t>
+      </w:r>
+      <w:r>
+        <w:rPr>
+          <w:rFonts w:asciiTheme="minorHAnsi" w:hAnsiTheme="minorHAnsi" w:cstheme="minorHAnsi"/>
+          <w:bCs/>
+          <w:sz w:val="22"/>
+          <w:szCs w:val="22"/>
+        </w:rPr>
+        <w:t>4 times using debugging settings, and 4 times with release settings</w:t>
+      </w:r>
+      <w:r>
+        <w:rPr>
+          <w:rFonts w:asciiTheme="minorHAnsi" w:hAnsiTheme="minorHAnsi" w:cstheme="minorHAnsi"/>
+          <w:bCs/>
+          <w:sz w:val="22"/>
+          <w:szCs w:val="22"/>
+        </w:rPr>
+        <w:t xml:space="preserve">, and </w:t>
+      </w:r>
+      <w:r>
+        <w:rPr>
+          <w:rFonts w:asciiTheme="minorHAnsi" w:hAnsiTheme="minorHAnsi" w:cstheme="minorHAnsi"/>
+          <w:bCs/>
+          <w:sz w:val="22"/>
+          <w:szCs w:val="22"/>
+        </w:rPr>
+        <w:t>noting</w:t>
+      </w:r>
+      <w:r>
+        <w:rPr>
+          <w:rFonts w:asciiTheme="minorHAnsi" w:hAnsiTheme="minorHAnsi" w:cstheme="minorHAnsi"/>
+          <w:bCs/>
+          <w:sz w:val="22"/>
+          <w:szCs w:val="22"/>
+        </w:rPr>
+        <w:t xml:space="preserve"> down all of the results for each iteration in Excel.</w:t>
+      </w:r>
+    </w:p>
+    <w:p>
+      <w:pPr>
+        <w:pStyle w:val="ColorfulList-Accent11"/>
+        <w:numPr>
+          <w:ilvl w:val="1"/>
+          <w:numId w:val="1"/>
+        </w:numPr>
+        <w:jc w:val="both"/>
+        <w:rPr>
+          <w:rFonts w:asciiTheme="minorHAnsi" w:hAnsiTheme="minorHAnsi" w:cstheme="minorHAnsi"/>
+          <w:bCs/>
+          <w:i/>
+          <w:iCs/>
+          <w:sz w:val="22"/>
+          <w:szCs w:val="22"/>
+        </w:rPr>
+      </w:pPr>
       <w:r>
         <w:rPr>
           <w:noProof/>
@@ -1915,13 +1831,13 @@
         <mc:AlternateContent>
           <mc:Choice Requires="wps">
             <w:drawing>
-              <wp:anchor distT="0" distB="0" distL="114300" distR="114300" simplePos="0" relativeHeight="251702272" behindDoc="1" locked="0" layoutInCell="1" allowOverlap="1" wp14:anchorId="451A5647" wp14:editId="271AFD7D">
+              <wp:anchor distT="0" distB="0" distL="114300" distR="114300" simplePos="0" relativeHeight="251702272" behindDoc="1" locked="0" layoutInCell="1" allowOverlap="1" wp14:anchorId="451A5647" wp14:editId="422E1D61">
                 <wp:simplePos x="0" y="0"/>
                 <wp:positionH relativeFrom="column">
-                  <wp:posOffset>3299460</wp:posOffset>
+                  <wp:posOffset>3278505</wp:posOffset>
                 </wp:positionH>
                 <wp:positionV relativeFrom="paragraph">
-                  <wp:posOffset>187325</wp:posOffset>
+                  <wp:posOffset>116205</wp:posOffset>
                 </wp:positionV>
                 <wp:extent cx="3174365" cy="142875"/>
                 <wp:effectExtent l="0" t="0" r="6985" b="9525"/>
@@ -1989,7 +1905,7 @@
           </mc:Choice>
           <mc:Fallback>
             <w:pict>
-              <v:shape w14:anchorId="451A5647" id="Text Box 21" o:spid="_x0000_s1028" type="#_x0000_t202" style="position:absolute;left:0;text-align:left;margin-left:259.8pt;margin-top:14.75pt;width:249.95pt;height:11.25pt;z-index:-251614208;visibility:visible;mso-wrap-style:square;mso-height-percent:0;mso-wrap-distance-left:9pt;mso-wrap-distance-top:0;mso-wrap-distance-right:9pt;mso-wrap-distance-bottom:0;mso-position-horizontal:absolute;mso-position-horizontal-relative:text;mso-position-vertical:absolute;mso-position-vertical-relative:text;mso-height-percent:0;mso-height-relative:margin;v-text-anchor:top" o:gfxdata="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" stroked="f">
+              <v:shape w14:anchorId="451A5647" id="Text Box 21" o:spid="_x0000_s1028" type="#_x0000_t202" style="position:absolute;left:0;text-align:left;margin-left:258.15pt;margin-top:9.15pt;width:249.95pt;height:11.25pt;z-index:-251614208;visibility:visible;mso-wrap-style:square;mso-height-percent:0;mso-wrap-distance-left:9pt;mso-wrap-distance-top:0;mso-wrap-distance-right:9pt;mso-wrap-distance-bottom:0;mso-position-horizontal:absolute;mso-position-horizontal-relative:text;mso-position-vertical:absolute;mso-position-vertical-relative:text;mso-height-percent:0;mso-height-relative:margin;v-text-anchor:top" o:gfxdata="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" stroked="f">
                 <v:textbox inset="0,0,0,0">
                   <w:txbxContent>
                     <w:p>
@@ -2015,12 +1931,117 @@
       </w:r>
       <w:r>
         <w:rPr>
-          <w:rFonts w:asciiTheme="minorHAnsi" w:hAnsiTheme="minorHAnsi" w:cstheme="minorHAnsi"/>
-          <w:bCs/>
-          <w:sz w:val="22"/>
-          <w:szCs w:val="22"/>
-        </w:rPr>
-        <w:t>I took the linear ramp-up method with the modifications for the IDE Settings testing, and tweaked it to iterate 20 times rather than 5, to increase efficiency of data entry for me.</w:t>
+          <w:noProof/>
+        </w:rPr>
+        <w:drawing>
+          <wp:anchor distT="0" distB="0" distL="114300" distR="114300" simplePos="0" relativeHeight="251693056" behindDoc="0" locked="0" layoutInCell="1" allowOverlap="1" wp14:anchorId="24E62F48" wp14:editId="336FD2EF">
+            <wp:simplePos x="0" y="0"/>
+            <wp:positionH relativeFrom="column">
+              <wp:posOffset>3299460</wp:posOffset>
+            </wp:positionH>
+            <wp:positionV relativeFrom="paragraph">
+              <wp:posOffset>368935</wp:posOffset>
+            </wp:positionV>
+            <wp:extent cx="3257550" cy="1211580"/>
+            <wp:effectExtent l="0" t="0" r="0" b="7620"/>
+            <wp:wrapTight wrapText="bothSides">
+              <wp:wrapPolygon edited="0">
+                <wp:start x="0" y="0"/>
+                <wp:lineTo x="0" y="21396"/>
+                <wp:lineTo x="21474" y="21396"/>
+                <wp:lineTo x="21474" y="0"/>
+                <wp:lineTo x="0" y="0"/>
+              </wp:wrapPolygon>
+            </wp:wrapTight>
+            <wp:docPr id="15" name="Picture 15"/>
+            <wp:cNvGraphicFramePr>
+              <a:graphicFrameLocks xmlns:a="http://schemas.openxmlformats.org/drawingml/2006/main" noChangeAspect="1"/>
+            </wp:cNvGraphicFramePr>
+            <a:graphic xmlns:a="http://schemas.openxmlformats.org/drawingml/2006/main">
+              <a:graphicData uri="http://schemas.openxmlformats.org/drawingml/2006/picture">
+                <pic:pic xmlns:pic="http://schemas.openxmlformats.org/drawingml/2006/picture">
+                  <pic:nvPicPr>
+                    <pic:cNvPr id="1" name=""/>
+                    <pic:cNvPicPr/>
+                  </pic:nvPicPr>
+                  <pic:blipFill rotWithShape="1">
+                    <a:blip r:embed="rId10"/>
+                    <a:srcRect l="8890" t="3698" r="19108" b="57683"/>
+                    <a:stretch/>
+                  </pic:blipFill>
+                  <pic:spPr bwMode="auto">
+                    <a:xfrm>
+                      <a:off x="0" y="0"/>
+                      <a:ext cx="3257550" cy="1211580"/>
+                    </a:xfrm>
+                    <a:prstGeom prst="rect">
+                      <a:avLst/>
+                    </a:prstGeom>
+                    <a:ln>
+                      <a:noFill/>
+                    </a:ln>
+                    <a:extLst>
+                      <a:ext uri="{53640926-AAD7-44D8-BBD7-CCE9431645EC}">
+                        <a14:shadowObscured xmlns:a14="http://schemas.microsoft.com/office/drawing/2010/main"/>
+                      </a:ext>
+                    </a:extLst>
+                  </pic:spPr>
+                </pic:pic>
+              </a:graphicData>
+            </a:graphic>
+            <wp14:sizeRelH relativeFrom="margin">
+              <wp14:pctWidth>0</wp14:pctWidth>
+            </wp14:sizeRelH>
+            <wp14:sizeRelV relativeFrom="margin">
+              <wp14:pctHeight>0</wp14:pctHeight>
+            </wp14:sizeRelV>
+          </wp:anchor>
+        </w:drawing>
+      </w:r>
+      <w:r>
+        <w:rPr>
+          <w:rFonts w:asciiTheme="minorHAnsi" w:hAnsiTheme="minorHAnsi" w:cstheme="minorHAnsi"/>
+          <w:bCs/>
+          <w:sz w:val="22"/>
+          <w:szCs w:val="22"/>
+        </w:rPr>
+        <w:t xml:space="preserve">Below the </w:t>
+      </w:r>
+      <w:r>
+        <w:rPr>
+          <w:rFonts w:asciiTheme="minorHAnsi" w:hAnsiTheme="minorHAnsi" w:cstheme="minorHAnsi"/>
+          <w:bCs/>
+          <w:sz w:val="22"/>
+          <w:szCs w:val="22"/>
+        </w:rPr>
+        <w:t>data sets for debugging and release settings</w:t>
+      </w:r>
+      <w:r>
+        <w:rPr>
+          <w:rFonts w:asciiTheme="minorHAnsi" w:hAnsiTheme="minorHAnsi" w:cstheme="minorHAnsi"/>
+          <w:bCs/>
+          <w:sz w:val="22"/>
+          <w:szCs w:val="22"/>
+        </w:rPr>
+        <w:t xml:space="preserve">, I configured </w:t>
+      </w:r>
+      <w:r>
+        <w:rPr>
+          <w:rFonts w:asciiTheme="minorHAnsi" w:hAnsiTheme="minorHAnsi" w:cstheme="minorHAnsi"/>
+          <w:bCs/>
+          <w:sz w:val="22"/>
+          <w:szCs w:val="22"/>
+        </w:rPr>
+        <w:t>cells</w:t>
+      </w:r>
+      <w:r>
+        <w:rPr>
+          <w:rFonts w:asciiTheme="minorHAnsi" w:hAnsiTheme="minorHAnsi" w:cstheme="minorHAnsi"/>
+          <w:bCs/>
+          <w:sz w:val="22"/>
+          <w:szCs w:val="22"/>
+        </w:rPr>
+        <w:t xml:space="preserve"> to calculate the average time and time per item for each quantity of items tested in both data sets.</w:t>
       </w:r>
     </w:p>
     <w:p>
@@ -2034,6 +2055,44 @@
         <w:rPr>
           <w:rFonts w:asciiTheme="minorHAnsi" w:hAnsiTheme="minorHAnsi" w:cstheme="minorHAnsi"/>
           <w:bCs/>
+          <w:i/>
+          <w:iCs/>
+          <w:sz w:val="22"/>
+          <w:szCs w:val="22"/>
+        </w:rPr>
+      </w:pPr>
+      <w:r>
+        <w:rPr>
+          <w:rFonts w:asciiTheme="minorHAnsi" w:hAnsiTheme="minorHAnsi" w:cstheme="minorHAnsi"/>
+          <w:bCs/>
+          <w:sz w:val="22"/>
+          <w:szCs w:val="22"/>
+        </w:rPr>
+        <w:t>I used the sample of total times to create a scatterplot comparing the time taken for all data points, and used the average total times to create a bar chart directly comparing those two values</w:t>
+      </w:r>
+      <w:r>
+        <w:rPr>
+          <w:rFonts w:asciiTheme="minorHAnsi" w:hAnsiTheme="minorHAnsi" w:cstheme="minorHAnsi"/>
+          <w:bCs/>
+          <w:sz w:val="22"/>
+          <w:szCs w:val="22"/>
+        </w:rPr>
+        <w:t xml:space="preserve">. </w:t>
+      </w:r>
+    </w:p>
+    <w:p>
+      <w:pPr>
+        <w:pStyle w:val="ColorfulList-Accent11"/>
+        <w:numPr>
+          <w:ilvl w:val="0"/>
+          <w:numId w:val="7"/>
+        </w:numPr>
+        <w:jc w:val="both"/>
+        <w:rPr>
+          <w:rFonts w:asciiTheme="minorHAnsi" w:hAnsiTheme="minorHAnsi" w:cstheme="minorHAnsi"/>
+          <w:bCs/>
+          <w:i/>
+          <w:iCs/>
           <w:sz w:val="22"/>
           <w:szCs w:val="22"/>
         </w:rPr>
@@ -2045,13 +2104,13 @@
         <mc:AlternateContent>
           <mc:Choice Requires="wps">
             <w:drawing>
-              <wp:anchor distT="0" distB="0" distL="114300" distR="114300" simplePos="0" relativeHeight="251704320" behindDoc="1" locked="0" layoutInCell="1" allowOverlap="1" wp14:anchorId="40DA02EA" wp14:editId="76738357">
+              <wp:anchor distT="0" distB="0" distL="114300" distR="114300" simplePos="0" relativeHeight="251704320" behindDoc="1" locked="0" layoutInCell="1" allowOverlap="1" wp14:anchorId="40DA02EA" wp14:editId="0BE32C6F">
                 <wp:simplePos x="0" y="0"/>
                 <wp:positionH relativeFrom="column">
                   <wp:posOffset>3299460</wp:posOffset>
                 </wp:positionH>
                 <wp:positionV relativeFrom="paragraph">
-                  <wp:posOffset>754380</wp:posOffset>
+                  <wp:posOffset>121920</wp:posOffset>
                 </wp:positionV>
                 <wp:extent cx="3257550" cy="190500"/>
                 <wp:effectExtent l="0" t="0" r="0" b="0"/>
@@ -2119,7 +2178,7 @@
           </mc:Choice>
           <mc:Fallback>
             <w:pict>
-              <v:shape w14:anchorId="40DA02EA" id="Text Box 24" o:spid="_x0000_s1029" type="#_x0000_t202" style="position:absolute;left:0;text-align:left;margin-left:259.8pt;margin-top:59.4pt;width:256.5pt;height:15pt;z-index:-251612160;visibility:visible;mso-wrap-style:square;mso-height-percent:0;mso-wrap-distance-left:9pt;mso-wrap-distance-top:0;mso-wrap-distance-right:9pt;mso-wrap-distance-bottom:0;mso-position-horizontal:absolute;mso-position-horizontal-relative:text;mso-position-vertical:absolute;mso-position-vertical-relative:text;mso-height-percent:0;mso-height-relative:margin;v-text-anchor:top" o:gfxdata="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" stroked="f">
+              <v:shape w14:anchorId="40DA02EA" id="Text Box 24" o:spid="_x0000_s1029" type="#_x0000_t202" style="position:absolute;left:0;text-align:left;margin-left:259.8pt;margin-top:9.6pt;width:256.5pt;height:15pt;z-index:-251612160;visibility:visible;mso-wrap-style:square;mso-height-percent:0;mso-wrap-distance-left:9pt;mso-wrap-distance-top:0;mso-wrap-distance-right:9pt;mso-wrap-distance-bottom:0;mso-position-horizontal:absolute;mso-position-horizontal-relative:text;mso-position-vertical:absolute;mso-position-vertical-relative:text;mso-height-percent:0;mso-height-relative:margin;v-text-anchor:top" o:gfxdata="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" stroked="f">
                 <v:textbox inset="0,0,0,0">
                   <w:txbxContent>
                     <w:p>
@@ -2145,16 +2204,43 @@
       </w:r>
       <w:r>
         <w:rPr>
+          <w:rFonts w:asciiTheme="minorHAnsi" w:hAnsiTheme="minorHAnsi" w:cstheme="minorHAnsi"/>
+          <w:bCs/>
+          <w:i/>
+          <w:iCs/>
+          <w:sz w:val="22"/>
+          <w:szCs w:val="22"/>
+        </w:rPr>
+        <w:t>Compiler Settings: Turn down/off compiler optimisation and demonstrate a difference.</w:t>
+      </w:r>
+    </w:p>
+    <w:p>
+      <w:pPr>
+        <w:pStyle w:val="ColorfulList-Accent11"/>
+        <w:numPr>
+          <w:ilvl w:val="1"/>
+          <w:numId w:val="1"/>
+        </w:numPr>
+        <w:jc w:val="both"/>
+        <w:rPr>
+          <w:rFonts w:asciiTheme="minorHAnsi" w:hAnsiTheme="minorHAnsi" w:cstheme="minorHAnsi"/>
+          <w:bCs/>
+          <w:sz w:val="22"/>
+          <w:szCs w:val="22"/>
+        </w:rPr>
+      </w:pPr>
+      <w:r>
+        <w:rPr>
           <w:noProof/>
         </w:rPr>
         <w:drawing>
-          <wp:anchor distT="0" distB="0" distL="114300" distR="114300" simplePos="0" relativeHeight="251692032" behindDoc="0" locked="0" layoutInCell="1" allowOverlap="1" wp14:anchorId="352BA242" wp14:editId="466AE7BA">
+          <wp:anchor distT="0" distB="0" distL="114300" distR="114300" simplePos="0" relativeHeight="251692032" behindDoc="0" locked="0" layoutInCell="1" allowOverlap="1" wp14:anchorId="352BA242" wp14:editId="66B74CD9">
             <wp:simplePos x="0" y="0"/>
             <wp:positionH relativeFrom="column">
-              <wp:posOffset>3280410</wp:posOffset>
+              <wp:posOffset>3282315</wp:posOffset>
             </wp:positionH>
             <wp:positionV relativeFrom="paragraph">
-              <wp:posOffset>991235</wp:posOffset>
+              <wp:posOffset>43180</wp:posOffset>
             </wp:positionV>
             <wp:extent cx="3172460" cy="1381125"/>
             <wp:effectExtent l="0" t="0" r="8890" b="0"/>
@@ -2219,16 +2305,7 @@
           <w:sz w:val="22"/>
           <w:szCs w:val="22"/>
         </w:rPr>
-        <w:t xml:space="preserve">To enable and disable </w:t>
-      </w:r>
-      <w:r>
-        <w:rPr>
-          <w:rFonts w:asciiTheme="minorHAnsi" w:hAnsiTheme="minorHAnsi" w:cstheme="minorHAnsi"/>
-          <w:bCs/>
-          <w:sz w:val="22"/>
-          <w:szCs w:val="22"/>
-        </w:rPr>
-        <w:t>optimisation settings for the code, I went into the solution explorer, right clicked on the project, and clicked on “Properties” at the bottom of the context menu (fig. 1). This opened up the project properties window, which had the default values shown in fig. 2 and fig. 3.</w:t>
+        <w:t>I took the linear ramp-up method with the modifications for the IDE Settings testing, and tweaked it to iterate 20 times rather than 5, to increase efficiency of data entry for me.</w:t>
       </w:r>
     </w:p>
     <w:p>
@@ -2253,13 +2330,13 @@
         <mc:AlternateContent>
           <mc:Choice Requires="wps">
             <w:drawing>
-              <wp:anchor distT="0" distB="0" distL="114300" distR="114300" simplePos="0" relativeHeight="251706368" behindDoc="1" locked="0" layoutInCell="1" allowOverlap="1" wp14:anchorId="69D58A3A" wp14:editId="7997866B">
+              <wp:anchor distT="0" distB="0" distL="114300" distR="114300" simplePos="0" relativeHeight="251706368" behindDoc="1" locked="0" layoutInCell="1" allowOverlap="1" wp14:anchorId="69D58A3A" wp14:editId="15EEF960">
                 <wp:simplePos x="0" y="0"/>
                 <wp:positionH relativeFrom="column">
                   <wp:posOffset>3280410</wp:posOffset>
                 </wp:positionH>
                 <wp:positionV relativeFrom="paragraph">
-                  <wp:posOffset>1037590</wp:posOffset>
+                  <wp:posOffset>688340</wp:posOffset>
                 </wp:positionV>
                 <wp:extent cx="3172460" cy="161925"/>
                 <wp:effectExtent l="0" t="0" r="8890" b="9525"/>
@@ -2327,7 +2404,7 @@
           </mc:Choice>
           <mc:Fallback>
             <w:pict>
-              <v:shape w14:anchorId="69D58A3A" id="Text Box 25" o:spid="_x0000_s1030" type="#_x0000_t202" style="position:absolute;left:0;text-align:left;margin-left:258.3pt;margin-top:81.7pt;width:249.8pt;height:12.75pt;z-index:-251610112;visibility:visible;mso-wrap-style:square;mso-height-percent:0;mso-wrap-distance-left:9pt;mso-wrap-distance-top:0;mso-wrap-distance-right:9pt;mso-wrap-distance-bottom:0;mso-position-horizontal:absolute;mso-position-horizontal-relative:text;mso-position-vertical:absolute;mso-position-vertical-relative:text;mso-height-percent:0;mso-height-relative:margin;v-text-anchor:top" o:gfxdata="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" stroked="f">
+              <v:shape w14:anchorId="69D58A3A" id="Text Box 25" o:spid="_x0000_s1030" type="#_x0000_t202" style="position:absolute;left:0;text-align:left;margin-left:258.3pt;margin-top:54.2pt;width:249.8pt;height:12.75pt;z-index:-251610112;visibility:visible;mso-wrap-style:square;mso-height-percent:0;mso-wrap-distance-left:9pt;mso-wrap-distance-top:0;mso-wrap-distance-right:9pt;mso-wrap-distance-bottom:0;mso-position-horizontal:absolute;mso-position-horizontal-relative:text;mso-position-vertical:absolute;mso-position-vertical-relative:text;mso-height-percent:0;mso-height-relative:margin;v-text-anchor:top" o:gfxdata="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" stroked="f">
                 <v:textbox inset="0,0,0,0">
                   <w:txbxContent>
                     <w:p>
@@ -2358,7 +2435,16 @@
           <w:sz w:val="22"/>
           <w:szCs w:val="22"/>
         </w:rPr>
-        <w:t xml:space="preserve">For the test with the optimisation off, I left the values as they were and executed the code, recording the results. For the test with the optimisation on, I altered the optimisation and code generation settings to what is shown in fig. 4 and fig. 5, turning on as much optimisation as I could without generating errors about conflicting settings. The “Optimisation” setting wouldn’t accept any value other than “Disabled” without throwing an error unless the “Basic Runtime Checks” field was changed to “Default”. </w:t>
+        <w:t xml:space="preserve">To enable and disable </w:t>
+      </w:r>
+      <w:r>
+        <w:rPr>
+          <w:rFonts w:asciiTheme="minorHAnsi" w:hAnsiTheme="minorHAnsi" w:cstheme="minorHAnsi"/>
+          <w:bCs/>
+          <w:sz w:val="22"/>
+          <w:szCs w:val="22"/>
+        </w:rPr>
+        <w:t xml:space="preserve">optimisation settings for the code, I went into the solution explorer, right clicked on the project, and clicked on “Properties” at the bottom of the context menu (fig. 1). </w:t>
       </w:r>
       <w:r>
         <w:rPr>
@@ -2368,25 +2454,7 @@
           <w:szCs w:val="22"/>
         </w:rPr>
         <w:lastRenderedPageBreak/>
-        <w:t>Once the optimisation settings were configured, I ran the code</w:t>
-      </w:r>
-      <w:r>
-        <w:rPr>
-          <w:rFonts w:asciiTheme="minorHAnsi" w:hAnsiTheme="minorHAnsi" w:cstheme="minorHAnsi"/>
-          <w:bCs/>
-          <w:sz w:val="22"/>
-          <w:szCs w:val="22"/>
-        </w:rPr>
-        <w:t xml:space="preserve"> again</w:t>
-      </w:r>
-      <w:r>
-        <w:rPr>
-          <w:rFonts w:asciiTheme="minorHAnsi" w:hAnsiTheme="minorHAnsi" w:cstheme="minorHAnsi"/>
-          <w:bCs/>
-          <w:sz w:val="22"/>
-          <w:szCs w:val="22"/>
-        </w:rPr>
-        <w:t xml:space="preserve"> and recorded the results.</w:t>
+        <w:t>This opened up the project properties window, which had the default values shown in fig. 2 and fig. 3.</w:t>
       </w:r>
     </w:p>
     <w:p>
@@ -2411,10 +2479,51 @@
           <w:sz w:val="22"/>
           <w:szCs w:val="22"/>
         </w:rPr>
+        <w:t>For the test with the optimisation off, I left the values as they were and executed the code, recording the results. For the test with the optimisation on, I altered the optimisation and code generation settings to what is shown in fig. 4 and fig. 5, turning on as much optimisation as I could without generating errors about conflicting settings. The “Optimisation” setting wouldn’t accept any value other than “Disabled” without throwing an error unless the “Basic Runtime Checks” field was changed to “Default”. Once the optimisation settings were configured, I ran the code</w:t>
+      </w:r>
+      <w:r>
+        <w:rPr>
+          <w:rFonts w:asciiTheme="minorHAnsi" w:hAnsiTheme="minorHAnsi" w:cstheme="minorHAnsi"/>
+          <w:bCs/>
+          <w:sz w:val="22"/>
+          <w:szCs w:val="22"/>
+        </w:rPr>
+        <w:t xml:space="preserve"> again</w:t>
+      </w:r>
+      <w:r>
+        <w:rPr>
+          <w:rFonts w:asciiTheme="minorHAnsi" w:hAnsiTheme="minorHAnsi" w:cstheme="minorHAnsi"/>
+          <w:bCs/>
+          <w:sz w:val="22"/>
+          <w:szCs w:val="22"/>
+        </w:rPr>
+        <w:t xml:space="preserve"> and recorded the results.</w:t>
+      </w:r>
+    </w:p>
+    <w:p>
+      <w:pPr>
+        <w:pStyle w:val="ColorfulList-Accent11"/>
+        <w:numPr>
+          <w:ilvl w:val="1"/>
+          <w:numId w:val="1"/>
+        </w:numPr>
+        <w:jc w:val="both"/>
+        <w:rPr>
+          <w:rFonts w:asciiTheme="minorHAnsi" w:hAnsiTheme="minorHAnsi" w:cstheme="minorHAnsi"/>
+          <w:bCs/>
+          <w:sz w:val="22"/>
+          <w:szCs w:val="22"/>
+        </w:rPr>
+      </w:pPr>
+      <w:r>
+        <w:rPr>
+          <w:rFonts w:asciiTheme="minorHAnsi" w:hAnsiTheme="minorHAnsi" w:cstheme="minorHAnsi"/>
+          <w:bCs/>
+          <w:sz w:val="22"/>
+          <w:szCs w:val="22"/>
+        </w:rPr>
         <w:t>Once all the results were recorded, I generated a scatterplot of the two data sets, comparing them directly, and a bar chart comparing the averages of the data sets.</w:t>
       </w:r>
-      <w:bookmarkStart w:id="0" w:name="_GoBack"/>
-      <w:bookmarkEnd w:id="0"/>
     </w:p>
     <w:p>
       <w:pPr>
@@ -2664,9 +2773,141 @@
         <w:rPr>
           <w:noProof/>
         </w:rPr>
-        <w:lastRenderedPageBreak/>
+        <mc:AlternateContent>
+          <mc:Choice Requires="wps">
+            <w:drawing>
+              <wp:anchor distT="0" distB="0" distL="114300" distR="114300" simplePos="0" relativeHeight="251665408" behindDoc="1" locked="0" layoutInCell="1" allowOverlap="1" wp14:anchorId="6C33DE31" wp14:editId="55903A0A">
+                <wp:simplePos x="0" y="0"/>
+                <wp:positionH relativeFrom="column">
+                  <wp:posOffset>127635</wp:posOffset>
+                </wp:positionH>
+                <wp:positionV relativeFrom="paragraph">
+                  <wp:posOffset>4568825</wp:posOffset>
+                </wp:positionV>
+                <wp:extent cx="6105525" cy="1743075"/>
+                <wp:effectExtent l="0" t="0" r="9525" b="9525"/>
+                <wp:wrapTight wrapText="bothSides">
+                  <wp:wrapPolygon edited="0">
+                    <wp:start x="0" y="0"/>
+                    <wp:lineTo x="0" y="21482"/>
+                    <wp:lineTo x="21566" y="21482"/>
+                    <wp:lineTo x="21566" y="0"/>
+                    <wp:lineTo x="0" y="0"/>
+                  </wp:wrapPolygon>
+                </wp:wrapTight>
+                <wp:docPr id="4" name="Text Box 4"/>
+                <wp:cNvGraphicFramePr/>
+                <a:graphic xmlns:a="http://schemas.openxmlformats.org/drawingml/2006/main">
+                  <a:graphicData uri="http://schemas.microsoft.com/office/word/2010/wordprocessingShape">
+                    <wps:wsp>
+                      <wps:cNvSpPr txBox="1"/>
+                      <wps:spPr>
+                        <a:xfrm>
+                          <a:off x="0" y="0"/>
+                          <a:ext cx="6105525" cy="1743075"/>
+                        </a:xfrm>
+                        <a:prstGeom prst="rect">
+                          <a:avLst/>
+                        </a:prstGeom>
+                        <a:solidFill>
+                          <a:prstClr val="white"/>
+                        </a:solidFill>
+                        <a:ln>
+                          <a:noFill/>
+                        </a:ln>
+                      </wps:spPr>
+                      <wps:txbx>
+                        <w:txbxContent>
+                          <w:p>
+                            <w:pPr>
+                              <w:pStyle w:val="Caption"/>
+                              <w:jc w:val="both"/>
+                            </w:pPr>
+                            <w:r>
+                              <w:t>Graph</w:t>
+                            </w:r>
+                            <w:r>
+                              <w:t xml:space="preserve"> 2</w:t>
+                            </w:r>
+                            <w:r>
+                              <w:t>a</w:t>
+                            </w:r>
+                            <w:r>
+                              <w:t>: the total time for the linear test method to execute was roughly linear, increasing in duration proportionate to the increasing number of items. Interestingly, its duration per item was rather variable, but the trend line did show a very slight increase in time per item as the number of items increased; I suspect that might be due to the linear disparity in average time per item for 10,000 items and 50,000 items. The exponential ramp-up method showed an exponential increase in time taken to process all items in line with the exponential increase in the number of items, but an exponential decrease in the time per item as the number of items increased exponentially. Note: while I was executing the two methods to obtain their respective data sets, I noticed that, at least several times, the exponential ramp-up method, would print out all the times and the time for the 100,000,000 item iteration would be zero point something like the rest, but it would stall before printing “done”, and once “done” was printed, the number would change to twenty-something</w:t>
+                            </w:r>
+                            <w:r>
+                              <w:t>. That said, each increase in the number of items to be processed by a factor of 10 (barring the single-item iteration) corresponds to an increase in duration by roughly a factor of 10, which the aforementioned data point conforms to, so it would not be unexpected that the zero point something values originally displayed were an algorithmic error and the twenty-something values were the accurate times.</w:t>
+                            </w:r>
+                            <w:r>
+                              <w:t xml:space="preserve"> </w:t>
+                            </w:r>
+                            <w:r>
+                              <w:tab/>
+                            </w:r>
+                          </w:p>
+                        </w:txbxContent>
+                      </wps:txbx>
+                      <wps:bodyPr rot="0" spcFirstLastPara="0" vertOverflow="overflow" horzOverflow="overflow" vert="horz" wrap="square" lIns="0" tIns="0" rIns="0" bIns="0" numCol="1" spcCol="0" rtlCol="0" fromWordArt="0" anchor="t" anchorCtr="0" forceAA="0" compatLnSpc="1">
+                        <a:prstTxWarp prst="textNoShape">
+                          <a:avLst/>
+                        </a:prstTxWarp>
+                        <a:noAutofit/>
+                      </wps:bodyPr>
+                    </wps:wsp>
+                  </a:graphicData>
+                </a:graphic>
+                <wp14:sizeRelV relativeFrom="margin">
+                  <wp14:pctHeight>0</wp14:pctHeight>
+                </wp14:sizeRelV>
+              </wp:anchor>
+            </w:drawing>
+          </mc:Choice>
+          <mc:Fallback>
+            <w:pict>
+              <v:shape w14:anchorId="6C33DE31" id="Text Box 4" o:spid="_x0000_s1031" type="#_x0000_t202" style="position:absolute;margin-left:10.05pt;margin-top:359.75pt;width:480.75pt;height:137.25pt;z-index:-251651072;visibility:visible;mso-wrap-style:square;mso-height-percent:0;mso-wrap-distance-left:9pt;mso-wrap-distance-top:0;mso-wrap-distance-right:9pt;mso-wrap-distance-bottom:0;mso-position-horizontal:absolute;mso-position-horizontal-relative:text;mso-position-vertical:absolute;mso-position-vertical-relative:text;mso-height-percent:0;mso-height-relative:margin;v-text-anchor:top" o:gfxdata="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" stroked="f">
+                <v:textbox inset="0,0,0,0">
+                  <w:txbxContent>
+                    <w:p>
+                      <w:pPr>
+                        <w:pStyle w:val="Caption"/>
+                        <w:jc w:val="both"/>
+                      </w:pPr>
+                      <w:r>
+                        <w:t>Graph</w:t>
+                      </w:r>
+                      <w:r>
+                        <w:t xml:space="preserve"> 2</w:t>
+                      </w:r>
+                      <w:r>
+                        <w:t>a</w:t>
+                      </w:r>
+                      <w:r>
+                        <w:t>: the total time for the linear test method to execute was roughly linear, increasing in duration proportionate to the increasing number of items. Interestingly, its duration per item was rather variable, but the trend line did show a very slight increase in time per item as the number of items increased; I suspect that might be due to the linear disparity in average time per item for 10,000 items and 50,000 items. The exponential ramp-up method showed an exponential increase in time taken to process all items in line with the exponential increase in the number of items, but an exponential decrease in the time per item as the number of items increased exponentially. Note: while I was executing the two methods to obtain their respective data sets, I noticed that, at least several times, the exponential ramp-up method, would print out all the times and the time for the 100,000,000 item iteration would be zero point something like the rest, but it would stall before printing “done”, and once “done” was printed, the number would change to twenty-something</w:t>
+                      </w:r>
+                      <w:r>
+                        <w:t>. That said, each increase in the number of items to be processed by a factor of 10 (barring the single-item iteration) corresponds to an increase in duration by roughly a factor of 10, which the aforementioned data point conforms to, so it would not be unexpected that the zero point something values originally displayed were an algorithmic error and the twenty-something values were the accurate times.</w:t>
+                      </w:r>
+                      <w:r>
+                        <w:t xml:space="preserve"> </w:t>
+                      </w:r>
+                      <w:r>
+                        <w:tab/>
+                      </w:r>
+                    </w:p>
+                  </w:txbxContent>
+                </v:textbox>
+                <w10:wrap type="tight"/>
+              </v:shape>
+            </w:pict>
+          </mc:Fallback>
+        </mc:AlternateContent>
+      </w:r>
+      <w:r>
+        <w:rPr>
+          <w:noProof/>
+        </w:rPr>
         <w:drawing>
-          <wp:anchor distT="0" distB="0" distL="114300" distR="114300" simplePos="0" relativeHeight="251663360" behindDoc="0" locked="0" layoutInCell="1" allowOverlap="1" wp14:anchorId="2F677B1D" wp14:editId="6216E7CB">
+          <wp:anchor distT="0" distB="0" distL="114300" distR="114300" simplePos="0" relativeHeight="251663360" behindDoc="0" locked="0" layoutInCell="1" allowOverlap="1" wp14:anchorId="2F677B1D" wp14:editId="7CEECE74">
             <wp:simplePos x="0" y="0"/>
             <wp:positionH relativeFrom="column">
               <wp:posOffset>70485</wp:posOffset>
@@ -2755,33 +2996,39 @@
           <w:szCs w:val="22"/>
         </w:rPr>
       </w:pPr>
+    </w:p>
+    <w:p>
+      <w:pPr>
+        <w:pStyle w:val="Heading3"/>
+      </w:pPr>
       <w:r>
         <w:rPr>
           <w:noProof/>
         </w:rPr>
+        <w:lastRenderedPageBreak/>
         <mc:AlternateContent>
           <mc:Choice Requires="wps">
             <w:drawing>
-              <wp:anchor distT="0" distB="0" distL="114300" distR="114300" simplePos="0" relativeHeight="251665408" behindDoc="1" locked="0" layoutInCell="1" allowOverlap="1" wp14:anchorId="6C33DE31" wp14:editId="28793F7C">
+              <wp:anchor distT="0" distB="0" distL="114300" distR="114300" simplePos="0" relativeHeight="251718656" behindDoc="1" locked="0" layoutInCell="1" allowOverlap="1" wp14:anchorId="54A1FA13" wp14:editId="2505EDA5">
                 <wp:simplePos x="0" y="0"/>
                 <wp:positionH relativeFrom="column">
-                  <wp:posOffset>70485</wp:posOffset>
+                  <wp:posOffset>32385</wp:posOffset>
                 </wp:positionH>
                 <wp:positionV relativeFrom="paragraph">
-                  <wp:posOffset>4652645</wp:posOffset>
+                  <wp:posOffset>1704975</wp:posOffset>
                 </wp:positionV>
-                <wp:extent cx="6105525" cy="2295525"/>
-                <wp:effectExtent l="0" t="0" r="9525" b="9525"/>
+                <wp:extent cx="6116320" cy="685800"/>
+                <wp:effectExtent l="0" t="0" r="0" b="0"/>
                 <wp:wrapTight wrapText="bothSides">
                   <wp:wrapPolygon edited="0">
                     <wp:start x="0" y="0"/>
-                    <wp:lineTo x="0" y="21510"/>
-                    <wp:lineTo x="21566" y="21510"/>
-                    <wp:lineTo x="21566" y="0"/>
+                    <wp:lineTo x="0" y="21000"/>
+                    <wp:lineTo x="21528" y="21000"/>
+                    <wp:lineTo x="21528" y="0"/>
                     <wp:lineTo x="0" y="0"/>
                   </wp:wrapPolygon>
                 </wp:wrapTight>
-                <wp:docPr id="4" name="Text Box 4"/>
+                <wp:docPr id="13" name="Text Box 13"/>
                 <wp:cNvGraphicFramePr/>
                 <a:graphic xmlns:a="http://schemas.openxmlformats.org/drawingml/2006/main">
                   <a:graphicData uri="http://schemas.microsoft.com/office/word/2010/wordprocessingShape">
@@ -2790,7 +3037,7 @@
                       <wps:spPr>
                         <a:xfrm>
                           <a:off x="0" y="0"/>
-                          <a:ext cx="6105525" cy="2295525"/>
+                          <a:ext cx="6116320" cy="685800"/>
                         </a:xfrm>
                         <a:prstGeom prst="rect">
                           <a:avLst/>
@@ -2808,92 +3055,15 @@
                             <w:pPr>
                               <w:pStyle w:val="Caption"/>
                               <w:jc w:val="both"/>
+                              <w:rPr>
+                                <w:noProof/>
+                              </w:rPr>
                             </w:pPr>
                             <w:r>
-                              <w:t>Graph</w:t>
+                              <w:t xml:space="preserve">Graph 2b: </w:t>
                             </w:r>
                             <w:r>
-                              <w:t xml:space="preserve"> 2: the total time for the linear test method to execute was roughly linear, increasing in duration proportionate to the increasing number of items. Interestingly, its duration per item was rather variable, but the trend line did show a very slight increase in time per item as the number of items increased; I suspect that might be due to the linear disparity in average time per item for 10,000 items and 50,000 items. The exponential ramp-up method showed an exponential increase in time taken to process all items in line with the exponential increase in the number of items, but an exponential decrease in the time per item as the number of items increased exponentially. Note: while I was executing the two methods to obtain their respective data sets, I noticed that, at least several times, the exponential ramp-up method, would print out all the times and the time for the 100,000,000 item iteration would be zero point something like the rest, but it would stall before printing “done”, and once “done” was printed, the number would change to twenty-something</w:t>
-                            </w:r>
-                            <w:r>
-                              <w:t>. That said, each increase in the number of items to be processed by a factor of 10 (barring the single-item iteration) corresponds to an increase in duration by roughly a factor of 10, which the aforementioned data point conforms to, so it would not be unexpected that the zero point something values originally displayed were an algorithmic error and the twenty-something values were the accurate times.</w:t>
-                            </w:r>
-                            <w:r>
-                              <w:tab/>
-                            </w:r>
-                            <w:r>
-                              <w:tab/>
-                            </w:r>
-                            <w:r>
-                              <w:tab/>
-                            </w:r>
-                            <w:r>
-                              <w:tab/>
-                            </w:r>
-                            <w:r>
-                              <w:tab/>
-                            </w:r>
-                            <w:r>
-                              <w:tab/>
-                            </w:r>
-                            <w:r>
-                              <w:tab/>
-                            </w:r>
-                            <w:r>
-                              <w:tab/>
-                            </w:r>
-                            <w:r>
-                              <w:tab/>
-                            </w:r>
-                            <w:r>
-                              <w:tab/>
-                            </w:r>
-                            <w:r>
-                              <w:tab/>
-                            </w:r>
-                            <w:r>
-                              <w:tab/>
-                            </w:r>
-                            <w:r>
-                              <w:tab/>
-                            </w:r>
-                            <w:r>
-                              <w:tab/>
-                            </w:r>
-                            <w:r>
-                              <w:tab/>
-                            </w:r>
-                            <w:r>
-                              <w:tab/>
-                            </w:r>
-                            <w:r>
-                              <w:tab/>
-                            </w:r>
-                            <w:r>
-                              <w:tab/>
-                            </w:r>
-                            <w:r>
-                              <w:tab/>
-                            </w:r>
-                            <w:r>
-                              <w:tab/>
-                              <w:t xml:space="preserve">           </w:t>
-                            </w:r>
-                            <w:r>
-                              <w:tab/>
-                            </w:r>
-                            <w:r>
-                              <w:tab/>
-                            </w:r>
-                            <w:r>
-                              <w:tab/>
-                            </w:r>
-                            <w:r>
-                              <w:tab/>
-                            </w:r>
-                            <w:r>
-                              <w:tab/>
-                              <w:t xml:space="preserve"> Note: I looked on Google for a comparison of ramp-up testing versus ramp-down testing, and the best answer I could find was that ramp-down is simply the inverse of ramp-up, where you reduce the number of items being tested each iteration. (</w:t>
+                              <w:t>I looked on Google for a comparison of ramp-up testing versus ramp-down testing, and the best answer I could find was that ramp-down is simply the inverse of ramp-up, where you reduce the number of items being tested each iteration. (</w:t>
                             </w:r>
                             <w:hyperlink r:id="rId13" w:history="1">
                               <w:r>
@@ -2905,6 +3075,16 @@
                             </w:hyperlink>
                             <w:r>
                               <w:t>)</w:t>
+                            </w:r>
+                            <w:r>
+                              <w:t xml:space="preserve"> Then I noticed that task08_sample2.cpp had ramp-up and ramp-down methods operating exactly the same barring changing the intervals inversely to each other. </w:t>
+                            </w:r>
+                            <w:r>
+                              <w:t>The two meth</w:t>
+                            </w:r>
+                            <w:r>
+                              <w:softHyphen/>
+                              <w:t>ods performed roughly the same, the ramp-down method being slightly more time consuming at higher volumes of items.</w:t>
                             </w:r>
                           </w:p>
                         </w:txbxContent>
@@ -2926,99 +3106,22 @@
           </mc:Choice>
           <mc:Fallback>
             <w:pict>
-              <v:shape w14:anchorId="6C33DE31" id="Text Box 4" o:spid="_x0000_s1031" type="#_x0000_t202" style="position:absolute;left:0;text-align:left;margin-left:5.55pt;margin-top:366.35pt;width:480.75pt;height:180.75pt;z-index:-251651072;visibility:visible;mso-wrap-style:square;mso-height-percent:0;mso-wrap-distance-left:9pt;mso-wrap-distance-top:0;mso-wrap-distance-right:9pt;mso-wrap-distance-bottom:0;mso-position-horizontal:absolute;mso-position-horizontal-relative:text;mso-position-vertical:absolute;mso-position-vertical-relative:text;mso-height-percent:0;mso-height-relative:margin;v-text-anchor:top" o:gfxdata="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" stroked="f">
+              <v:shape w14:anchorId="54A1FA13" id="Text Box 13" o:spid="_x0000_s1032" type="#_x0000_t202" style="position:absolute;margin-left:2.55pt;margin-top:134.25pt;width:481.6pt;height:54pt;z-index:-251597824;visibility:visible;mso-wrap-style:square;mso-height-percent:0;mso-wrap-distance-left:9pt;mso-wrap-distance-top:0;mso-wrap-distance-right:9pt;mso-wrap-distance-bottom:0;mso-position-horizontal:absolute;mso-position-horizontal-relative:text;mso-position-vertical:absolute;mso-position-vertical-relative:text;mso-height-percent:0;mso-height-relative:margin;v-text-anchor:top" o:gfxdata="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" stroked="f">
                 <v:textbox inset="0,0,0,0">
                   <w:txbxContent>
                     <w:p>
                       <w:pPr>
                         <w:pStyle w:val="Caption"/>
                         <w:jc w:val="both"/>
+                        <w:rPr>
+                          <w:noProof/>
+                        </w:rPr>
                       </w:pPr>
                       <w:r>
-                        <w:t>Graph</w:t>
+                        <w:t xml:space="preserve">Graph 2b: </w:t>
                       </w:r>
                       <w:r>
-                        <w:t xml:space="preserve"> 2: the total time for the linear test method to execute was roughly linear, increasing in duration proportionate to the increasing number of items. Interestingly, its duration per item was rather variable, but the trend line did show a very slight increase in time per item as the number of items increased; I suspect that might be due to the linear disparity in average time per item for 10,000 items and 50,000 items. The exponential ramp-up method showed an exponential increase in time taken to process all items in line with the exponential increase in the number of items, but an exponential decrease in the time per item as the number of items increased exponentially. Note: while I was executing the two methods to obtain their respective data sets, I noticed that, at least several times, the exponential ramp-up method, would print out all the times and the time for the 100,000,000 item iteration would be zero point something like the rest, but it would stall before printing “done”, and once “done” was printed, the number would change to twenty-something</w:t>
-                      </w:r>
-                      <w:r>
-                        <w:t>. That said, each increase in the number of items to be processed by a factor of 10 (barring the single-item iteration) corresponds to an increase in duration by roughly a factor of 10, which the aforementioned data point conforms to, so it would not be unexpected that the zero point something values originally displayed were an algorithmic error and the twenty-something values were the accurate times.</w:t>
-                      </w:r>
-                      <w:r>
-                        <w:tab/>
-                      </w:r>
-                      <w:r>
-                        <w:tab/>
-                      </w:r>
-                      <w:r>
-                        <w:tab/>
-                      </w:r>
-                      <w:r>
-                        <w:tab/>
-                      </w:r>
-                      <w:r>
-                        <w:tab/>
-                      </w:r>
-                      <w:r>
-                        <w:tab/>
-                      </w:r>
-                      <w:r>
-                        <w:tab/>
-                      </w:r>
-                      <w:r>
-                        <w:tab/>
-                      </w:r>
-                      <w:r>
-                        <w:tab/>
-                      </w:r>
-                      <w:r>
-                        <w:tab/>
-                      </w:r>
-                      <w:r>
-                        <w:tab/>
-                      </w:r>
-                      <w:r>
-                        <w:tab/>
-                      </w:r>
-                      <w:r>
-                        <w:tab/>
-                      </w:r>
-                      <w:r>
-                        <w:tab/>
-                      </w:r>
-                      <w:r>
-                        <w:tab/>
-                      </w:r>
-                      <w:r>
-                        <w:tab/>
-                      </w:r>
-                      <w:r>
-                        <w:tab/>
-                      </w:r>
-                      <w:r>
-                        <w:tab/>
-                      </w:r>
-                      <w:r>
-                        <w:tab/>
-                      </w:r>
-                      <w:r>
-                        <w:tab/>
-                        <w:t xml:space="preserve">           </w:t>
-                      </w:r>
-                      <w:r>
-                        <w:tab/>
-                      </w:r>
-                      <w:r>
-                        <w:tab/>
-                      </w:r>
-                      <w:r>
-                        <w:tab/>
-                      </w:r>
-                      <w:r>
-                        <w:tab/>
-                      </w:r>
-                      <w:r>
-                        <w:tab/>
-                        <w:t xml:space="preserve"> Note: I looked on Google for a comparison of ramp-up testing versus ramp-down testing, and the best answer I could find was that ramp-down is simply the inverse of ramp-up, where you reduce the number of items being tested each iteration. (</w:t>
+                        <w:t>I looked on Google for a comparison of ramp-up testing versus ramp-down testing, and the best answer I could find was that ramp-down is simply the inverse of ramp-up, where you reduce the number of items being tested each iteration. (</w:t>
                       </w:r>
                       <w:hyperlink r:id="rId14" w:history="1">
                         <w:r>
@@ -3031,6 +3134,16 @@
                       <w:r>
                         <w:t>)</w:t>
                       </w:r>
+                      <w:r>
+                        <w:t xml:space="preserve"> Then I noticed that task08_sample2.cpp had ramp-up and ramp-down methods operating exactly the same barring changing the intervals inversely to each other. </w:t>
+                      </w:r>
+                      <w:r>
+                        <w:t>The two meth</w:t>
+                      </w:r>
+                      <w:r>
+                        <w:softHyphen/>
+                        <w:t>ods performed roughly the same, the ramp-down method being slightly more time consuming at higher volumes of items.</w:t>
+                      </w:r>
                     </w:p>
                   </w:txbxContent>
                 </v:textbox>
@@ -3040,16 +3153,85 @@
           </mc:Fallback>
         </mc:AlternateContent>
       </w:r>
-    </w:p>
-    <w:p>
-      <w:pPr>
-        <w:pStyle w:val="Heading3"/>
-      </w:pPr>
+      <w:r>
+        <w:rPr>
+          <w:noProof/>
+        </w:rPr>
+        <w:drawing>
+          <wp:anchor distT="0" distB="0" distL="114300" distR="114300" simplePos="0" relativeHeight="251716608" behindDoc="0" locked="0" layoutInCell="1" allowOverlap="1" wp14:anchorId="75FC7751" wp14:editId="45935C74">
+            <wp:simplePos x="0" y="0"/>
+            <wp:positionH relativeFrom="column">
+              <wp:posOffset>3810</wp:posOffset>
+            </wp:positionH>
+            <wp:positionV relativeFrom="paragraph">
+              <wp:posOffset>0</wp:posOffset>
+            </wp:positionV>
+            <wp:extent cx="6145530" cy="1685925"/>
+            <wp:effectExtent l="0" t="0" r="7620" b="9525"/>
+            <wp:wrapTight wrapText="bothSides">
+              <wp:wrapPolygon edited="0">
+                <wp:start x="0" y="0"/>
+                <wp:lineTo x="0" y="21478"/>
+                <wp:lineTo x="21560" y="21478"/>
+                <wp:lineTo x="21560" y="0"/>
+                <wp:lineTo x="0" y="0"/>
+              </wp:wrapPolygon>
+            </wp:wrapTight>
+            <wp:docPr id="11" name="Picture 11"/>
+            <wp:cNvGraphicFramePr>
+              <a:graphicFrameLocks xmlns:a="http://schemas.openxmlformats.org/drawingml/2006/main" noChangeAspect="1"/>
+            </wp:cNvGraphicFramePr>
+            <a:graphic xmlns:a="http://schemas.openxmlformats.org/drawingml/2006/main">
+              <a:graphicData uri="http://schemas.openxmlformats.org/drawingml/2006/picture">
+                <pic:pic xmlns:pic="http://schemas.openxmlformats.org/drawingml/2006/picture">
+                  <pic:nvPicPr>
+                    <pic:cNvPr id="1" name=""/>
+                    <pic:cNvPicPr/>
+                  </pic:nvPicPr>
+                  <pic:blipFill rotWithShape="1">
+                    <a:blip r:embed="rId15"/>
+                    <a:srcRect l="1557" t="3742" r="800" b="4312"/>
+                    <a:stretch/>
+                  </pic:blipFill>
+                  <pic:spPr bwMode="auto">
+                    <a:xfrm>
+                      <a:off x="0" y="0"/>
+                      <a:ext cx="6145530" cy="1685925"/>
+                    </a:xfrm>
+                    <a:prstGeom prst="rect">
+                      <a:avLst/>
+                    </a:prstGeom>
+                    <a:ln>
+                      <a:noFill/>
+                    </a:ln>
+                    <a:extLst>
+                      <a:ext uri="{53640926-AAD7-44D8-BBD7-CCE9431645EC}">
+                        <a14:shadowObscured xmlns:a14="http://schemas.microsoft.com/office/drawing/2010/main"/>
+                      </a:ext>
+                    </a:extLst>
+                  </pic:spPr>
+                </pic:pic>
+              </a:graphicData>
+            </a:graphic>
+            <wp14:sizeRelH relativeFrom="margin">
+              <wp14:pctWidth>0</wp14:pctWidth>
+            </wp14:sizeRelH>
+            <wp14:sizeRelV relativeFrom="margin">
+              <wp14:pctHeight>0</wp14:pctHeight>
+            </wp14:sizeRelV>
+          </wp:anchor>
+        </w:drawing>
+      </w:r>
       <w:r>
         <w:t xml:space="preserve">3: </w:t>
       </w:r>
       <w:r>
-        <w:t>Repeatability</w:t>
+        <w:t>Repeat</w:t>
+      </w:r>
+      <w:bookmarkStart w:id="0" w:name="_GoBack"/>
+      <w:bookmarkEnd w:id="0"/>
+      <w:r>
+        <w:t>ability</w:t>
       </w:r>
     </w:p>
     <w:p>
@@ -3156,7 +3338,7 @@
           </mc:Choice>
           <mc:Fallback>
             <w:pict>
-              <v:shape w14:anchorId="0B6E83CD" id="Text Box 2" o:spid="_x0000_s1032" type="#_x0000_t202" style="position:absolute;margin-left:7.05pt;margin-top:305.55pt;width:481.6pt;height:54pt;z-index:-251655168;visibility:visible;mso-wrap-style:square;mso-height-percent:0;mso-wrap-distance-left:9pt;mso-wrap-distance-top:0;mso-wrap-distance-right:9pt;mso-wrap-distance-bottom:0;mso-position-horizontal:absolute;mso-position-horizontal-relative:text;mso-position-vertical:absolute;mso-position-vertical-relative:text;mso-height-percent:0;mso-height-relative:margin;v-text-anchor:top" o:gfxdata="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" stroked="f">
+              <v:shape w14:anchorId="0B6E83CD" id="Text Box 2" o:spid="_x0000_s1033" type="#_x0000_t202" style="position:absolute;margin-left:7.05pt;margin-top:305.55pt;width:481.6pt;height:54pt;z-index:-251655168;visibility:visible;mso-wrap-style:square;mso-height-percent:0;mso-wrap-distance-left:9pt;mso-wrap-distance-top:0;mso-wrap-distance-right:9pt;mso-wrap-distance-bottom:0;mso-position-horizontal:absolute;mso-position-horizontal-relative:text;mso-position-vertical:absolute;mso-position-vertical-relative:text;mso-height-percent:0;mso-height-relative:margin;v-text-anchor:top" o:gfxdata="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" stroked="f">
                 <v:textbox inset="0,0,0,0">
                   <w:txbxContent>
                     <w:p>
@@ -3221,7 +3403,7 @@
                     <pic:cNvPicPr/>
                   </pic:nvPicPr>
                   <pic:blipFill rotWithShape="1">
-                    <a:blip r:embed="rId15"/>
+                    <a:blip r:embed="rId16"/>
                     <a:srcRect l="1246" r="1733" b="4381"/>
                     <a:stretch/>
                   </pic:blipFill>
@@ -3265,6 +3447,149 @@
       <w:pPr>
         <w:pStyle w:val="Heading3"/>
       </w:pPr>
+      <w:r>
+        <w:rPr>
+          <w:noProof/>
+        </w:rPr>
+        <mc:AlternateContent>
+          <mc:Choice Requires="wps">
+            <w:drawing>
+              <wp:anchor distT="0" distB="0" distL="114300" distR="114300" simplePos="0" relativeHeight="251670528" behindDoc="1" locked="0" layoutInCell="1" allowOverlap="1" wp14:anchorId="4DE71902" wp14:editId="4A3936FD">
+                <wp:simplePos x="0" y="0"/>
+                <wp:positionH relativeFrom="column">
+                  <wp:posOffset>-53340</wp:posOffset>
+                </wp:positionH>
+                <wp:positionV relativeFrom="paragraph">
+                  <wp:posOffset>7024370</wp:posOffset>
+                </wp:positionV>
+                <wp:extent cx="3810000" cy="635"/>
+                <wp:effectExtent l="0" t="0" r="0" b="0"/>
+                <wp:wrapTight wrapText="bothSides">
+                  <wp:wrapPolygon edited="0">
+                    <wp:start x="0" y="0"/>
+                    <wp:lineTo x="0" y="20802"/>
+                    <wp:lineTo x="21492" y="20802"/>
+                    <wp:lineTo x="21492" y="0"/>
+                    <wp:lineTo x="0" y="0"/>
+                  </wp:wrapPolygon>
+                </wp:wrapTight>
+                <wp:docPr id="7" name="Text Box 7"/>
+                <wp:cNvGraphicFramePr/>
+                <a:graphic xmlns:a="http://schemas.openxmlformats.org/drawingml/2006/main">
+                  <a:graphicData uri="http://schemas.microsoft.com/office/word/2010/wordprocessingShape">
+                    <wps:wsp>
+                      <wps:cNvSpPr txBox="1"/>
+                      <wps:spPr>
+                        <a:xfrm>
+                          <a:off x="0" y="0"/>
+                          <a:ext cx="3810000" cy="635"/>
+                        </a:xfrm>
+                        <a:prstGeom prst="rect">
+                          <a:avLst/>
+                        </a:prstGeom>
+                        <a:solidFill>
+                          <a:prstClr val="white"/>
+                        </a:solidFill>
+                        <a:ln>
+                          <a:noFill/>
+                        </a:ln>
+                      </wps:spPr>
+                      <wps:txbx>
+                        <w:txbxContent>
+                          <w:p>
+                            <w:pPr>
+                              <w:pStyle w:val="Caption"/>
+                              <w:jc w:val="both"/>
+                              <w:rPr>
+                                <w:noProof/>
+                              </w:rPr>
+                            </w:pPr>
+                            <w:r>
+                              <w:t>Grap</w:t>
+                            </w:r>
+                            <w:r>
+                              <w:t>h</w:t>
+                            </w:r>
+                            <w:r>
+                              <w:t xml:space="preserve"> 5a: </w:t>
+                            </w:r>
+                            <w:r>
+                              <w:t>t</w:t>
+                            </w:r>
+                            <w:r>
+                              <w:t>he majority of the time, the linear ramp-up method, processing 100,000 items, ran faster using release settings than debug settings, some</w:t>
+                            </w:r>
+                            <w:r>
+                              <w:softHyphen/>
+                              <w:t>times substantially so. This suggests that debug settings do introduce addi</w:t>
+                            </w:r>
+                            <w:r>
+                              <w:softHyphen/>
+                              <w:t>tional overhead that impacts performance slightly.</w:t>
+                            </w:r>
+                          </w:p>
+                        </w:txbxContent>
+                      </wps:txbx>
+                      <wps:bodyPr rot="0" spcFirstLastPara="0" vertOverflow="overflow" horzOverflow="overflow" vert="horz" wrap="square" lIns="0" tIns="0" rIns="0" bIns="0" numCol="1" spcCol="0" rtlCol="0" fromWordArt="0" anchor="t" anchorCtr="0" forceAA="0" compatLnSpc="1">
+                        <a:prstTxWarp prst="textNoShape">
+                          <a:avLst/>
+                        </a:prstTxWarp>
+                        <a:spAutoFit/>
+                      </wps:bodyPr>
+                    </wps:wsp>
+                  </a:graphicData>
+                </a:graphic>
+                <wp14:sizeRelH relativeFrom="margin">
+                  <wp14:pctWidth>0</wp14:pctWidth>
+                </wp14:sizeRelH>
+              </wp:anchor>
+            </w:drawing>
+          </mc:Choice>
+          <mc:Fallback>
+            <w:pict>
+              <v:shape w14:anchorId="4DE71902" id="Text Box 7" o:spid="_x0000_s1034" type="#_x0000_t202" style="position:absolute;margin-left:-4.2pt;margin-top:553.1pt;width:300pt;height:.05pt;z-index:-251645952;visibility:visible;mso-wrap-style:square;mso-width-percent:0;mso-wrap-distance-left:9pt;mso-wrap-distance-top:0;mso-wrap-distance-right:9pt;mso-wrap-distance-bottom:0;mso-position-horizontal:absolute;mso-position-horizontal-relative:text;mso-position-vertical:absolute;mso-position-vertical-relative:text;mso-width-percent:0;mso-width-relative:margin;v-text-anchor:top" o:gfxdata="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" stroked="f">
+                <v:textbox style="mso-fit-shape-to-text:t" inset="0,0,0,0">
+                  <w:txbxContent>
+                    <w:p>
+                      <w:pPr>
+                        <w:pStyle w:val="Caption"/>
+                        <w:jc w:val="both"/>
+                        <w:rPr>
+                          <w:noProof/>
+                        </w:rPr>
+                      </w:pPr>
+                      <w:r>
+                        <w:t>Grap</w:t>
+                      </w:r>
+                      <w:r>
+                        <w:t>h</w:t>
+                      </w:r>
+                      <w:r>
+                        <w:t xml:space="preserve"> 5a: </w:t>
+                      </w:r>
+                      <w:r>
+                        <w:t>t</w:t>
+                      </w:r>
+                      <w:r>
+                        <w:t>he majority of the time, the linear ramp-up method, processing 100,000 items, ran faster using release settings than debug settings, some</w:t>
+                      </w:r>
+                      <w:r>
+                        <w:softHyphen/>
+                        <w:t>times substantially so. This suggests that debug settings do introduce addi</w:t>
+                      </w:r>
+                      <w:r>
+                        <w:softHyphen/>
+                        <w:t>tional overhead that impacts performance slightly.</w:t>
+                      </w:r>
+                    </w:p>
+                  </w:txbxContent>
+                </v:textbox>
+                <w10:wrap type="tight"/>
+              </v:shape>
+            </w:pict>
+          </mc:Fallback>
+        </mc:AlternateContent>
+      </w:r>
       <w:r>
         <w:rPr>
           <w:noProof/>
@@ -3352,7 +3677,7 @@
           </mc:Choice>
           <mc:Fallback>
             <w:pict>
-              <v:shape w14:anchorId="2730FB88" id="Text Box 8" o:spid="_x0000_s1033" type="#_x0000_t202" style="position:absolute;margin-left:305.75pt;margin-top:553.4pt;width:182.9pt;height:.05pt;z-index:-251643904;visibility:visible;mso-wrap-style:square;mso-wrap-distance-left:9pt;mso-wrap-distance-top:0;mso-wrap-distance-right:9pt;mso-wrap-distance-bottom:0;mso-position-horizontal:absolute;mso-position-horizontal-relative:text;mso-position-vertical:absolute;mso-position-vertical-relative:text;v-text-anchor:top" o:gfxdata="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" stroked="f">
+              <v:shape w14:anchorId="2730FB88" id="Text Box 8" o:spid="_x0000_s1035" type="#_x0000_t202" style="position:absolute;margin-left:305.75pt;margin-top:553.4pt;width:182.9pt;height:.05pt;z-index:-251643904;visibility:visible;mso-wrap-style:square;mso-wrap-distance-left:9pt;mso-wrap-distance-top:0;mso-wrap-distance-right:9pt;mso-wrap-distance-bottom:0;mso-position-horizontal:absolute;mso-position-horizontal-relative:text;mso-position-vertical:absolute;mso-position-vertical-relative:text;v-text-anchor:top" o:gfxdata="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" stroked="f">
                 <v:textbox style="mso-fit-shape-to-text:t" inset="0,0,0,0">
                   <w:txbxContent>
                     <w:p>
@@ -3391,7 +3716,7 @@
           <w:noProof/>
         </w:rPr>
         <w:drawing>
-          <wp:anchor distT="0" distB="0" distL="114300" distR="114300" simplePos="0" relativeHeight="251668480" behindDoc="0" locked="0" layoutInCell="1" allowOverlap="1" wp14:anchorId="5C8E1123" wp14:editId="0ECA900B">
+          <wp:anchor distT="0" distB="0" distL="114300" distR="114300" simplePos="0" relativeHeight="251668480" behindDoc="0" locked="0" layoutInCell="1" allowOverlap="1" wp14:anchorId="5C8E1123" wp14:editId="24E9CDC4">
             <wp:simplePos x="0" y="0"/>
             <wp:positionH relativeFrom="column">
               <wp:posOffset>3883025</wp:posOffset>
@@ -3422,7 +3747,7 @@
                     <pic:cNvPicPr/>
                   </pic:nvPicPr>
                   <pic:blipFill rotWithShape="1">
-                    <a:blip r:embed="rId16"/>
+                    <a:blip r:embed="rId17"/>
                     <a:srcRect l="3750" t="3404" r="2500" b="2979"/>
                     <a:stretch/>
                   </pic:blipFill>
@@ -3454,133 +3779,6 @@
             </wp14:sizeRelV>
           </wp:anchor>
         </w:drawing>
-      </w:r>
-      <w:r>
-        <w:rPr>
-          <w:noProof/>
-        </w:rPr>
-        <mc:AlternateContent>
-          <mc:Choice Requires="wps">
-            <w:drawing>
-              <wp:anchor distT="0" distB="0" distL="114300" distR="114300" simplePos="0" relativeHeight="251670528" behindDoc="1" locked="0" layoutInCell="1" allowOverlap="1" wp14:anchorId="4DE71902" wp14:editId="7079C5B9">
-                <wp:simplePos x="0" y="0"/>
-                <wp:positionH relativeFrom="column">
-                  <wp:posOffset>-53340</wp:posOffset>
-                </wp:positionH>
-                <wp:positionV relativeFrom="paragraph">
-                  <wp:posOffset>7028180</wp:posOffset>
-                </wp:positionV>
-                <wp:extent cx="3876675" cy="635"/>
-                <wp:effectExtent l="0" t="0" r="0" b="0"/>
-                <wp:wrapTight wrapText="bothSides">
-                  <wp:wrapPolygon edited="0">
-                    <wp:start x="0" y="0"/>
-                    <wp:lineTo x="0" y="21600"/>
-                    <wp:lineTo x="21600" y="21600"/>
-                    <wp:lineTo x="21600" y="0"/>
-                  </wp:wrapPolygon>
-                </wp:wrapTight>
-                <wp:docPr id="7" name="Text Box 7"/>
-                <wp:cNvGraphicFramePr/>
-                <a:graphic xmlns:a="http://schemas.openxmlformats.org/drawingml/2006/main">
-                  <a:graphicData uri="http://schemas.microsoft.com/office/word/2010/wordprocessingShape">
-                    <wps:wsp>
-                      <wps:cNvSpPr txBox="1"/>
-                      <wps:spPr>
-                        <a:xfrm>
-                          <a:off x="0" y="0"/>
-                          <a:ext cx="3876675" cy="635"/>
-                        </a:xfrm>
-                        <a:prstGeom prst="rect">
-                          <a:avLst/>
-                        </a:prstGeom>
-                        <a:solidFill>
-                          <a:prstClr val="white"/>
-                        </a:solidFill>
-                        <a:ln>
-                          <a:noFill/>
-                        </a:ln>
-                      </wps:spPr>
-                      <wps:txbx>
-                        <w:txbxContent>
-                          <w:p>
-                            <w:pPr>
-                              <w:pStyle w:val="Caption"/>
-                              <w:jc w:val="both"/>
-                              <w:rPr>
-                                <w:noProof/>
-                              </w:rPr>
-                            </w:pPr>
-                            <w:r>
-                              <w:t>Grap</w:t>
-                            </w:r>
-                            <w:r>
-                              <w:t>h</w:t>
-                            </w:r>
-                            <w:r>
-                              <w:t xml:space="preserve"> 5a: The majority of the time, the linear ramp-up method, processing 100,000 items, ran faster using release settings than debug settings, some</w:t>
-                            </w:r>
-                            <w:r>
-                              <w:softHyphen/>
-                              <w:t>times substantially so. This suggests that debug settings do introduce addi</w:t>
-                            </w:r>
-                            <w:r>
-                              <w:softHyphen/>
-                              <w:t>tional overhead that impacts performance slightly.</w:t>
-                            </w:r>
-                          </w:p>
-                        </w:txbxContent>
-                      </wps:txbx>
-                      <wps:bodyPr rot="0" spcFirstLastPara="0" vertOverflow="overflow" horzOverflow="overflow" vert="horz" wrap="square" lIns="0" tIns="0" rIns="0" bIns="0" numCol="1" spcCol="0" rtlCol="0" fromWordArt="0" anchor="t" anchorCtr="0" forceAA="0" compatLnSpc="1">
-                        <a:prstTxWarp prst="textNoShape">
-                          <a:avLst/>
-                        </a:prstTxWarp>
-                        <a:spAutoFit/>
-                      </wps:bodyPr>
-                    </wps:wsp>
-                  </a:graphicData>
-                </a:graphic>
-              </wp:anchor>
-            </w:drawing>
-          </mc:Choice>
-          <mc:Fallback>
-            <w:pict>
-              <v:shape w14:anchorId="4DE71902" id="Text Box 7" o:spid="_x0000_s1034" type="#_x0000_t202" style="position:absolute;margin-left:-4.2pt;margin-top:553.4pt;width:305.25pt;height:.05pt;z-index:-251645952;visibility:visible;mso-wrap-style:square;mso-wrap-distance-left:9pt;mso-wrap-distance-top:0;mso-wrap-distance-right:9pt;mso-wrap-distance-bottom:0;mso-position-horizontal:absolute;mso-position-horizontal-relative:text;mso-position-vertical:absolute;mso-position-vertical-relative:text;v-text-anchor:top" o:gfxdata="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" stroked="f">
-                <v:textbox style="mso-fit-shape-to-text:t" inset="0,0,0,0">
-                  <w:txbxContent>
-                    <w:p>
-                      <w:pPr>
-                        <w:pStyle w:val="Caption"/>
-                        <w:jc w:val="both"/>
-                        <w:rPr>
-                          <w:noProof/>
-                        </w:rPr>
-                      </w:pPr>
-                      <w:r>
-                        <w:t>Grap</w:t>
-                      </w:r>
-                      <w:r>
-                        <w:t>h</w:t>
-                      </w:r>
-                      <w:r>
-                        <w:t xml:space="preserve"> 5a: The majority of the time, the linear ramp-up method, processing 100,000 items, ran faster using release settings than debug settings, some</w:t>
-                      </w:r>
-                      <w:r>
-                        <w:softHyphen/>
-                        <w:t>times substantially so. This suggests that debug settings do introduce addi</w:t>
-                      </w:r>
-                      <w:r>
-                        <w:softHyphen/>
-                        <w:t>tional overhead that impacts performance slightly.</w:t>
-                      </w:r>
-                    </w:p>
-                  </w:txbxContent>
-                </v:textbox>
-                <w10:wrap type="tight"/>
-              </v:shape>
-            </w:pict>
-          </mc:Fallback>
-        </mc:AlternateContent>
       </w:r>
       <w:r>
         <w:rPr>
@@ -3618,7 +3816,7 @@
                     <pic:cNvPicPr/>
                   </pic:nvPicPr>
                   <pic:blipFill rotWithShape="1">
-                    <a:blip r:embed="rId17"/>
+                    <a:blip r:embed="rId18"/>
                     <a:srcRect l="2163" t="2002" r="1442" b="3974"/>
                     <a:stretch/>
                   </pic:blipFill>
@@ -3719,6 +3917,341 @@
           <w:noProof/>
         </w:rPr>
         <w:lastRenderedPageBreak/>
+        <mc:AlternateContent>
+          <mc:Choice Requires="wps">
+            <w:drawing>
+              <wp:anchor distT="0" distB="0" distL="114300" distR="114300" simplePos="0" relativeHeight="251714560" behindDoc="1" locked="0" layoutInCell="1" allowOverlap="1" wp14:anchorId="7FC035AD" wp14:editId="1BAB1703">
+                <wp:simplePos x="0" y="0"/>
+                <wp:positionH relativeFrom="column">
+                  <wp:posOffset>4080510</wp:posOffset>
+                </wp:positionH>
+                <wp:positionV relativeFrom="paragraph">
+                  <wp:posOffset>2971800</wp:posOffset>
+                </wp:positionV>
+                <wp:extent cx="2276475" cy="635"/>
+                <wp:effectExtent l="0" t="0" r="9525" b="0"/>
+                <wp:wrapTight wrapText="bothSides">
+                  <wp:wrapPolygon edited="0">
+                    <wp:start x="0" y="0"/>
+                    <wp:lineTo x="0" y="20521"/>
+                    <wp:lineTo x="21510" y="20521"/>
+                    <wp:lineTo x="21510" y="0"/>
+                    <wp:lineTo x="0" y="0"/>
+                  </wp:wrapPolygon>
+                </wp:wrapTight>
+                <wp:docPr id="10" name="Text Box 10"/>
+                <wp:cNvGraphicFramePr/>
+                <a:graphic xmlns:a="http://schemas.openxmlformats.org/drawingml/2006/main">
+                  <a:graphicData uri="http://schemas.microsoft.com/office/word/2010/wordprocessingShape">
+                    <wps:wsp>
+                      <wps:cNvSpPr txBox="1"/>
+                      <wps:spPr>
+                        <a:xfrm>
+                          <a:off x="0" y="0"/>
+                          <a:ext cx="2276475" cy="635"/>
+                        </a:xfrm>
+                        <a:prstGeom prst="rect">
+                          <a:avLst/>
+                        </a:prstGeom>
+                        <a:solidFill>
+                          <a:prstClr val="white"/>
+                        </a:solidFill>
+                        <a:ln>
+                          <a:noFill/>
+                        </a:ln>
+                      </wps:spPr>
+                      <wps:txbx>
+                        <w:txbxContent>
+                          <w:p>
+                            <w:pPr>
+                              <w:pStyle w:val="Caption"/>
+                              <w:jc w:val="both"/>
+                              <w:rPr>
+                                <w:noProof/>
+                              </w:rPr>
+                            </w:pPr>
+                            <w:r>
+                              <w:t>Graph 6b: the average time without optimisa</w:t>
+                            </w:r>
+                            <w:r>
+                              <w:softHyphen/>
+                              <w:t>tion was almost 258 times greater than the av</w:t>
+                            </w:r>
+                            <w:r>
+                              <w:softHyphen/>
+                              <w:t>erage time with optimisation.</w:t>
+                            </w:r>
+                          </w:p>
+                        </w:txbxContent>
+                      </wps:txbx>
+                      <wps:bodyPr rot="0" spcFirstLastPara="0" vertOverflow="overflow" horzOverflow="overflow" vert="horz" wrap="square" lIns="0" tIns="0" rIns="0" bIns="0" numCol="1" spcCol="0" rtlCol="0" fromWordArt="0" anchor="t" anchorCtr="0" forceAA="0" compatLnSpc="1">
+                        <a:prstTxWarp prst="textNoShape">
+                          <a:avLst/>
+                        </a:prstTxWarp>
+                        <a:spAutoFit/>
+                      </wps:bodyPr>
+                    </wps:wsp>
+                  </a:graphicData>
+                </a:graphic>
+                <wp14:sizeRelH relativeFrom="margin">
+                  <wp14:pctWidth>0</wp14:pctWidth>
+                </wp14:sizeRelH>
+              </wp:anchor>
+            </w:drawing>
+          </mc:Choice>
+          <mc:Fallback>
+            <w:pict>
+              <v:shape w14:anchorId="7FC035AD" id="Text Box 10" o:spid="_x0000_s1036" type="#_x0000_t202" style="position:absolute;margin-left:321.3pt;margin-top:234pt;width:179.25pt;height:.05pt;z-index:-251601920;visibility:visible;mso-wrap-style:square;mso-width-percent:0;mso-wrap-distance-left:9pt;mso-wrap-distance-top:0;mso-wrap-distance-right:9pt;mso-wrap-distance-bottom:0;mso-position-horizontal:absolute;mso-position-horizontal-relative:text;mso-position-vertical:absolute;mso-position-vertical-relative:text;mso-width-percent:0;mso-width-relative:margin;v-text-anchor:top" o:gfxdata="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" stroked="f">
+                <v:textbox style="mso-fit-shape-to-text:t" inset="0,0,0,0">
+                  <w:txbxContent>
+                    <w:p>
+                      <w:pPr>
+                        <w:pStyle w:val="Caption"/>
+                        <w:jc w:val="both"/>
+                        <w:rPr>
+                          <w:noProof/>
+                        </w:rPr>
+                      </w:pPr>
+                      <w:r>
+                        <w:t>Graph 6b: the average time without optimisa</w:t>
+                      </w:r>
+                      <w:r>
+                        <w:softHyphen/>
+                        <w:t>tion was almost 258 times greater than the av</w:t>
+                      </w:r>
+                      <w:r>
+                        <w:softHyphen/>
+                        <w:t>erage time with optimisation.</w:t>
+                      </w:r>
+                    </w:p>
+                  </w:txbxContent>
+                </v:textbox>
+                <w10:wrap type="tight"/>
+              </v:shape>
+            </w:pict>
+          </mc:Fallback>
+        </mc:AlternateContent>
+      </w:r>
+      <w:r>
+        <w:rPr>
+          <w:noProof/>
+        </w:rPr>
+        <w:drawing>
+          <wp:anchor distT="0" distB="0" distL="114300" distR="114300" simplePos="0" relativeHeight="251708416" behindDoc="0" locked="0" layoutInCell="1" allowOverlap="1" wp14:anchorId="08C0C967" wp14:editId="01808CD9">
+            <wp:simplePos x="0" y="0"/>
+            <wp:positionH relativeFrom="column">
+              <wp:posOffset>-5715</wp:posOffset>
+            </wp:positionH>
+            <wp:positionV relativeFrom="paragraph">
+              <wp:posOffset>247650</wp:posOffset>
+            </wp:positionV>
+            <wp:extent cx="3962400" cy="2620645"/>
+            <wp:effectExtent l="0" t="0" r="0" b="8255"/>
+            <wp:wrapTight wrapText="bothSides">
+              <wp:wrapPolygon edited="0">
+                <wp:start x="0" y="0"/>
+                <wp:lineTo x="0" y="21511"/>
+                <wp:lineTo x="21496" y="21511"/>
+                <wp:lineTo x="21496" y="0"/>
+                <wp:lineTo x="0" y="0"/>
+              </wp:wrapPolygon>
+            </wp:wrapTight>
+            <wp:docPr id="26" name="Picture 26"/>
+            <wp:cNvGraphicFramePr>
+              <a:graphicFrameLocks xmlns:a="http://schemas.openxmlformats.org/drawingml/2006/main" noChangeAspect="1"/>
+            </wp:cNvGraphicFramePr>
+            <a:graphic xmlns:a="http://schemas.openxmlformats.org/drawingml/2006/main">
+              <a:graphicData uri="http://schemas.openxmlformats.org/drawingml/2006/picture">
+                <pic:pic xmlns:pic="http://schemas.openxmlformats.org/drawingml/2006/picture">
+                  <pic:nvPicPr>
+                    <pic:cNvPr id="1" name=""/>
+                    <pic:cNvPicPr/>
+                  </pic:nvPicPr>
+                  <pic:blipFill rotWithShape="1">
+                    <a:blip r:embed="rId19"/>
+                    <a:srcRect l="1520" t="1250" r="1182" b="3500"/>
+                    <a:stretch/>
+                  </pic:blipFill>
+                  <pic:spPr bwMode="auto">
+                    <a:xfrm>
+                      <a:off x="0" y="0"/>
+                      <a:ext cx="3962400" cy="2620645"/>
+                    </a:xfrm>
+                    <a:prstGeom prst="rect">
+                      <a:avLst/>
+                    </a:prstGeom>
+                    <a:ln>
+                      <a:noFill/>
+                    </a:ln>
+                    <a:extLst>
+                      <a:ext uri="{53640926-AAD7-44D8-BBD7-CCE9431645EC}">
+                        <a14:shadowObscured xmlns:a14="http://schemas.microsoft.com/office/drawing/2010/main"/>
+                      </a:ext>
+                    </a:extLst>
+                  </pic:spPr>
+                </pic:pic>
+              </a:graphicData>
+            </a:graphic>
+            <wp14:sizeRelH relativeFrom="margin">
+              <wp14:pctWidth>0</wp14:pctWidth>
+            </wp14:sizeRelH>
+            <wp14:sizeRelV relativeFrom="margin">
+              <wp14:pctHeight>0</wp14:pctHeight>
+            </wp14:sizeRelV>
+          </wp:anchor>
+        </w:drawing>
+      </w:r>
+      <w:r>
+        <w:rPr>
+          <w:noProof/>
+        </w:rPr>
+        <mc:AlternateContent>
+          <mc:Choice Requires="wps">
+            <w:drawing>
+              <wp:anchor distT="0" distB="0" distL="114300" distR="114300" simplePos="0" relativeHeight="251712512" behindDoc="1" locked="0" layoutInCell="1" allowOverlap="1" wp14:anchorId="522A95E0" wp14:editId="605866B2">
+                <wp:simplePos x="0" y="0"/>
+                <wp:positionH relativeFrom="column">
+                  <wp:posOffset>-5715</wp:posOffset>
+                </wp:positionH>
+                <wp:positionV relativeFrom="paragraph">
+                  <wp:posOffset>2971800</wp:posOffset>
+                </wp:positionV>
+                <wp:extent cx="3962400" cy="635"/>
+                <wp:effectExtent l="0" t="0" r="0" b="0"/>
+                <wp:wrapTight wrapText="bothSides">
+                  <wp:wrapPolygon edited="0">
+                    <wp:start x="0" y="0"/>
+                    <wp:lineTo x="0" y="20802"/>
+                    <wp:lineTo x="21496" y="20802"/>
+                    <wp:lineTo x="21496" y="0"/>
+                    <wp:lineTo x="0" y="0"/>
+                  </wp:wrapPolygon>
+                </wp:wrapTight>
+                <wp:docPr id="9" name="Text Box 9"/>
+                <wp:cNvGraphicFramePr/>
+                <a:graphic xmlns:a="http://schemas.openxmlformats.org/drawingml/2006/main">
+                  <a:graphicData uri="http://schemas.microsoft.com/office/word/2010/wordprocessingShape">
+                    <wps:wsp>
+                      <wps:cNvSpPr txBox="1"/>
+                      <wps:spPr>
+                        <a:xfrm>
+                          <a:off x="0" y="0"/>
+                          <a:ext cx="3962400" cy="635"/>
+                        </a:xfrm>
+                        <a:prstGeom prst="rect">
+                          <a:avLst/>
+                        </a:prstGeom>
+                        <a:solidFill>
+                          <a:prstClr val="white"/>
+                        </a:solidFill>
+                        <a:ln>
+                          <a:noFill/>
+                        </a:ln>
+                      </wps:spPr>
+                      <wps:txbx>
+                        <w:txbxContent>
+                          <w:p>
+                            <w:pPr>
+                              <w:pStyle w:val="Caption"/>
+                              <w:jc w:val="both"/>
+                              <w:rPr>
+                                <w:noProof/>
+                              </w:rPr>
+                            </w:pPr>
+                            <w:r>
+                              <w:t>Graph 6a: the compiler settings testing showed a clear different in processing speed between having optimisation settings active and inactive. All times given without optimisation active were in the range of M x 10</w:t>
+                            </w:r>
+                            <w:r>
+                              <w:rPr>
+                                <w:vertAlign w:val="superscript"/>
+                              </w:rPr>
+                              <w:t>-2</w:t>
+                            </w:r>
+                            <w:r>
+                              <w:t>; all times with optimi</w:t>
+                            </w:r>
+                            <w:r>
+                              <w:softHyphen/>
+                              <w:t>sation active were in the range of N x 10</w:t>
+                            </w:r>
+                            <w:r>
+                              <w:rPr>
+                                <w:vertAlign w:val="superscript"/>
+                              </w:rPr>
+                              <w:t>-4</w:t>
+                            </w:r>
+                            <w:r>
+                              <w:t>, 100 times faster, give or take.</w:t>
+                            </w:r>
+                          </w:p>
+                        </w:txbxContent>
+                      </wps:txbx>
+                      <wps:bodyPr rot="0" spcFirstLastPara="0" vertOverflow="overflow" horzOverflow="overflow" vert="horz" wrap="square" lIns="0" tIns="0" rIns="0" bIns="0" numCol="1" spcCol="0" rtlCol="0" fromWordArt="0" anchor="t" anchorCtr="0" forceAA="0" compatLnSpc="1">
+                        <a:prstTxWarp prst="textNoShape">
+                          <a:avLst/>
+                        </a:prstTxWarp>
+                        <a:spAutoFit/>
+                      </wps:bodyPr>
+                    </wps:wsp>
+                  </a:graphicData>
+                </a:graphic>
+                <wp14:sizeRelH relativeFrom="margin">
+                  <wp14:pctWidth>0</wp14:pctWidth>
+                </wp14:sizeRelH>
+              </wp:anchor>
+            </w:drawing>
+          </mc:Choice>
+          <mc:Fallback>
+            <w:pict>
+              <v:shape w14:anchorId="522A95E0" id="Text Box 9" o:spid="_x0000_s1037" type="#_x0000_t202" style="position:absolute;margin-left:-.45pt;margin-top:234pt;width:312pt;height:.05pt;z-index:-251603968;visibility:visible;mso-wrap-style:square;mso-width-percent:0;mso-wrap-distance-left:9pt;mso-wrap-distance-top:0;mso-wrap-distance-right:9pt;mso-wrap-distance-bottom:0;mso-position-horizontal:absolute;mso-position-horizontal-relative:text;mso-position-vertical:absolute;mso-position-vertical-relative:text;mso-width-percent:0;mso-width-relative:margin;v-text-anchor:top" o:gfxdata="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" stroked="f">
+                <v:textbox style="mso-fit-shape-to-text:t" inset="0,0,0,0">
+                  <w:txbxContent>
+                    <w:p>
+                      <w:pPr>
+                        <w:pStyle w:val="Caption"/>
+                        <w:jc w:val="both"/>
+                        <w:rPr>
+                          <w:noProof/>
+                        </w:rPr>
+                      </w:pPr>
+                      <w:r>
+                        <w:t>Graph 6a: the compiler settings testing showed a clear different in processing speed between having optimisation settings active and inactive. All times given without optimisation active were in the range of M x 10</w:t>
+                      </w:r>
+                      <w:r>
+                        <w:rPr>
+                          <w:vertAlign w:val="superscript"/>
+                        </w:rPr>
+                        <w:t>-2</w:t>
+                      </w:r>
+                      <w:r>
+                        <w:t>; all times with optimi</w:t>
+                      </w:r>
+                      <w:r>
+                        <w:softHyphen/>
+                        <w:t>sation active were in the range of N x 10</w:t>
+                      </w:r>
+                      <w:r>
+                        <w:rPr>
+                          <w:vertAlign w:val="superscript"/>
+                        </w:rPr>
+                        <w:t>-4</w:t>
+                      </w:r>
+                      <w:r>
+                        <w:t>, 100 times faster, give or take.</w:t>
+                      </w:r>
+                    </w:p>
+                  </w:txbxContent>
+                </v:textbox>
+                <w10:wrap type="tight"/>
+              </v:shape>
+            </w:pict>
+          </mc:Fallback>
+        </mc:AlternateContent>
+      </w:r>
+      <w:r>
+        <w:rPr>
+          <w:noProof/>
+        </w:rPr>
         <w:drawing>
           <wp:anchor distT="0" distB="0" distL="114300" distR="114300" simplePos="0" relativeHeight="251710464" behindDoc="0" locked="0" layoutInCell="1" allowOverlap="1" wp14:anchorId="1BED6BCF" wp14:editId="7CDF87C4">
             <wp:simplePos x="0" y="0"/>
@@ -3751,7 +4284,7 @@
                     <pic:cNvPicPr/>
                   </pic:nvPicPr>
                   <pic:blipFill rotWithShape="1">
-                    <a:blip r:embed="rId18"/>
+                    <a:blip r:embed="rId20"/>
                     <a:srcRect l="2973" t="1519" r="2162" b="1772"/>
                     <a:stretch/>
                   </pic:blipFill>
@@ -3800,75 +4333,6 @@
           <w:noProof/>
         </w:rPr>
       </w:pPr>
-      <w:r>
-        <w:rPr>
-          <w:noProof/>
-        </w:rPr>
-        <w:drawing>
-          <wp:anchor distT="0" distB="0" distL="114300" distR="114300" simplePos="0" relativeHeight="251708416" behindDoc="0" locked="0" layoutInCell="1" allowOverlap="1" wp14:anchorId="08C0C967" wp14:editId="27F5CFFE">
-            <wp:simplePos x="0" y="0"/>
-            <wp:positionH relativeFrom="column">
-              <wp:posOffset>-5715</wp:posOffset>
-            </wp:positionH>
-            <wp:positionV relativeFrom="paragraph">
-              <wp:posOffset>61595</wp:posOffset>
-            </wp:positionV>
-            <wp:extent cx="4031615" cy="2667000"/>
-            <wp:effectExtent l="0" t="0" r="6985" b="0"/>
-            <wp:wrapTight wrapText="bothSides">
-              <wp:wrapPolygon edited="0">
-                <wp:start x="0" y="0"/>
-                <wp:lineTo x="0" y="21446"/>
-                <wp:lineTo x="21535" y="21446"/>
-                <wp:lineTo x="21535" y="0"/>
-                <wp:lineTo x="0" y="0"/>
-              </wp:wrapPolygon>
-            </wp:wrapTight>
-            <wp:docPr id="26" name="Picture 26"/>
-            <wp:cNvGraphicFramePr>
-              <a:graphicFrameLocks xmlns:a="http://schemas.openxmlformats.org/drawingml/2006/main" noChangeAspect="1"/>
-            </wp:cNvGraphicFramePr>
-            <a:graphic xmlns:a="http://schemas.openxmlformats.org/drawingml/2006/main">
-              <a:graphicData uri="http://schemas.openxmlformats.org/drawingml/2006/picture">
-                <pic:pic xmlns:pic="http://schemas.openxmlformats.org/drawingml/2006/picture">
-                  <pic:nvPicPr>
-                    <pic:cNvPr id="1" name=""/>
-                    <pic:cNvPicPr/>
-                  </pic:nvPicPr>
-                  <pic:blipFill rotWithShape="1">
-                    <a:blip r:embed="rId19"/>
-                    <a:srcRect l="1520" t="1250" r="1182" b="3500"/>
-                    <a:stretch/>
-                  </pic:blipFill>
-                  <pic:spPr bwMode="auto">
-                    <a:xfrm>
-                      <a:off x="0" y="0"/>
-                      <a:ext cx="4031615" cy="2667000"/>
-                    </a:xfrm>
-                    <a:prstGeom prst="rect">
-                      <a:avLst/>
-                    </a:prstGeom>
-                    <a:ln>
-                      <a:noFill/>
-                    </a:ln>
-                    <a:extLst>
-                      <a:ext uri="{53640926-AAD7-44D8-BBD7-CCE9431645EC}">
-                        <a14:shadowObscured xmlns:a14="http://schemas.microsoft.com/office/drawing/2010/main"/>
-                      </a:ext>
-                    </a:extLst>
-                  </pic:spPr>
-                </pic:pic>
-              </a:graphicData>
-            </a:graphic>
-            <wp14:sizeRelH relativeFrom="margin">
-              <wp14:pctWidth>0</wp14:pctWidth>
-            </wp14:sizeRelH>
-            <wp14:sizeRelV relativeFrom="margin">
-              <wp14:pctHeight>0</wp14:pctHeight>
-            </wp14:sizeRelV>
-          </wp:anchor>
-        </w:drawing>
-      </w:r>
     </w:p>
     <w:p>
       <w:pPr>
@@ -3978,7 +4442,7 @@
       </w:pPr>
     </w:p>
     <w:sectPr>
-      <w:headerReference w:type="default" r:id="rId20"/>
+      <w:headerReference w:type="default" r:id="rId21"/>
       <w:pgSz w:w="11900" w:h="16840"/>
       <w:pgMar w:top="1440" w:right="1134" w:bottom="1440" w:left="1134" w:header="709" w:footer="709" w:gutter="0"/>
       <w:cols w:space="708"/>
@@ -4059,7 +4523,7 @@
       <w:rPr>
         <w:noProof/>
       </w:rPr>
-      <w:t>24/08/19</w:t>
+      <w:t>25/08/19</w:t>
     </w:r>
     <w:r>
       <w:fldChar w:fldCharType="end"/>

</xml_diff>

<commit_message>
More progress with performance management, diagrams for state management, blank project for state management, instruction pdfs for a number of tasks.
</commit_message>
<xml_diff>
--- a/08 - Spike - Performance Measurement/Task 8 Spike Report - Performance Measurement.docx
+++ b/08 - Spike - Performance Measurement/Task 8 Spike Report - Performance Measurement.docx
@@ -468,7 +468,6 @@
           <w:iCs/>
           <w:sz w:val="22"/>
           <w:szCs w:val="22"/>
-          <w:highlight w:val="yellow"/>
         </w:rPr>
       </w:pPr>
       <w:r>
@@ -479,7 +478,6 @@
           <w:iCs/>
           <w:sz w:val="22"/>
           <w:szCs w:val="22"/>
-          <w:highlight w:val="yellow"/>
         </w:rPr>
         <w:t>Single Tests: Demonstrate how to measure both single and multiple function execution time.</w:t>
       </w:r>
@@ -497,18 +495,121 @@
           <w:bCs/>
           <w:sz w:val="22"/>
           <w:szCs w:val="22"/>
-          <w:highlight w:val="yellow"/>
-        </w:rPr>
-      </w:pPr>
-      <w:r>
-        <w:rPr>
-          <w:rFonts w:asciiTheme="minorHAnsi" w:hAnsiTheme="minorHAnsi" w:cstheme="minorHAnsi"/>
-          <w:bCs/>
-          <w:sz w:val="22"/>
-          <w:szCs w:val="22"/>
-          <w:highlight w:val="yellow"/>
-        </w:rPr>
-        <w:t>Requested clarification.</w:t>
+        </w:rPr>
+      </w:pPr>
+      <w:r>
+        <w:rPr>
+          <w:rFonts w:asciiTheme="minorHAnsi" w:hAnsiTheme="minorHAnsi" w:cstheme="minorHAnsi"/>
+          <w:bCs/>
+          <w:sz w:val="22"/>
+          <w:szCs w:val="22"/>
+        </w:rPr>
+        <w:t>Had a look at how the time recording was done in the ramp-up testing methods, and tweaked the main method of task08_sample1.cpp so that it would output how long the linear and exponential ramp-up methods had taken to execute individually, then how long they took together. “</w:t>
+      </w:r>
+      <w:proofErr w:type="spellStart"/>
+      <w:r>
+        <w:rPr>
+          <w:rFonts w:asciiTheme="minorHAnsi" w:hAnsiTheme="minorHAnsi" w:cstheme="minorHAnsi"/>
+          <w:bCs/>
+          <w:sz w:val="22"/>
+          <w:szCs w:val="22"/>
+        </w:rPr>
+        <w:t>steady_</w:t>
+      </w:r>
+      <w:proofErr w:type="gramStart"/>
+      <w:r>
+        <w:rPr>
+          <w:rFonts w:asciiTheme="minorHAnsi" w:hAnsiTheme="minorHAnsi" w:cstheme="minorHAnsi"/>
+          <w:bCs/>
+          <w:sz w:val="22"/>
+          <w:szCs w:val="22"/>
+        </w:rPr>
+        <w:t>clock</w:t>
+      </w:r>
+      <w:proofErr w:type="spellEnd"/>
+      <w:r>
+        <w:rPr>
+          <w:rFonts w:asciiTheme="minorHAnsi" w:hAnsiTheme="minorHAnsi" w:cstheme="minorHAnsi"/>
+          <w:bCs/>
+          <w:sz w:val="22"/>
+          <w:szCs w:val="22"/>
+        </w:rPr>
+        <w:t>::</w:t>
+      </w:r>
+      <w:proofErr w:type="gramEnd"/>
+      <w:r>
+        <w:rPr>
+          <w:rFonts w:asciiTheme="minorHAnsi" w:hAnsiTheme="minorHAnsi" w:cstheme="minorHAnsi"/>
+          <w:bCs/>
+          <w:sz w:val="22"/>
+          <w:szCs w:val="22"/>
+        </w:rPr>
+        <w:t>now()” assigned the start and end times to variables, the duration&lt;double&gt; “diff” took the result of the difference in the times, and “</w:t>
+      </w:r>
+      <w:proofErr w:type="spellStart"/>
+      <w:r>
+        <w:rPr>
+          <w:rFonts w:asciiTheme="minorHAnsi" w:hAnsiTheme="minorHAnsi" w:cstheme="minorHAnsi"/>
+          <w:bCs/>
+          <w:sz w:val="22"/>
+          <w:szCs w:val="22"/>
+        </w:rPr>
+        <w:t>diff.count</w:t>
+      </w:r>
+      <w:proofErr w:type="spellEnd"/>
+      <w:r>
+        <w:rPr>
+          <w:rFonts w:asciiTheme="minorHAnsi" w:hAnsiTheme="minorHAnsi" w:cstheme="minorHAnsi"/>
+          <w:bCs/>
+          <w:sz w:val="22"/>
+          <w:szCs w:val="22"/>
+        </w:rPr>
+        <w:t>()” allowed for outputting the result to the terminal as part of a “</w:t>
+      </w:r>
+      <w:proofErr w:type="spellStart"/>
+      <w:r>
+        <w:rPr>
+          <w:rFonts w:asciiTheme="minorHAnsi" w:hAnsiTheme="minorHAnsi" w:cstheme="minorHAnsi"/>
+          <w:bCs/>
+          <w:sz w:val="22"/>
+          <w:szCs w:val="22"/>
+        </w:rPr>
+        <w:t>cout</w:t>
+      </w:r>
+      <w:proofErr w:type="spellEnd"/>
+      <w:r>
+        <w:rPr>
+          <w:rFonts w:asciiTheme="minorHAnsi" w:hAnsiTheme="minorHAnsi" w:cstheme="minorHAnsi"/>
+          <w:bCs/>
+          <w:sz w:val="22"/>
+          <w:szCs w:val="22"/>
+        </w:rPr>
+        <w:t>” statement.</w:t>
+      </w:r>
+    </w:p>
+    <w:p>
+      <w:pPr>
+        <w:pStyle w:val="ColorfulList-Accent11"/>
+        <w:numPr>
+          <w:ilvl w:val="1"/>
+          <w:numId w:val="1"/>
+        </w:numPr>
+        <w:jc w:val="both"/>
+        <w:rPr>
+          <w:rFonts w:asciiTheme="minorHAnsi" w:hAnsiTheme="minorHAnsi" w:cstheme="minorHAnsi"/>
+          <w:bCs/>
+          <w:sz w:val="22"/>
+          <w:szCs w:val="22"/>
+        </w:rPr>
+      </w:pPr>
+      <w:r>
+        <w:rPr>
+          <w:rFonts w:asciiTheme="minorHAnsi" w:hAnsiTheme="minorHAnsi" w:cstheme="minorHAnsi"/>
+          <w:bCs/>
+          <w:sz w:val="22"/>
+          <w:szCs w:val="22"/>
+        </w:rPr>
+        <w:t>I ran each combination of methods 5 times, noting down the results. Once complete, I took the results and calculated the average time for each combination of methods.</w:t>
       </w:r>
     </w:p>
     <w:p>
@@ -597,15 +698,6 @@
           <w:sz w:val="22"/>
           <w:szCs w:val="22"/>
         </w:rPr>
-        <w:t xml:space="preserve"> </w:t>
-      </w:r>
-      <w:r>
-        <w:rPr>
-          <w:rFonts w:asciiTheme="minorHAnsi" w:hAnsiTheme="minorHAnsi" w:cstheme="minorHAnsi"/>
-          <w:bCs/>
-          <w:sz w:val="22"/>
-          <w:szCs w:val="22"/>
-        </w:rPr>
         <w:t>I examined</w:t>
       </w:r>
       <w:r>
@@ -642,7 +734,25 @@
           <w:sz w:val="22"/>
           <w:szCs w:val="22"/>
         </w:rPr>
-        <w:t xml:space="preserve"> in taks08_sample1.cpp</w:t>
+        <w:t xml:space="preserve"> in tas</w:t>
+      </w:r>
+      <w:r>
+        <w:rPr>
+          <w:rFonts w:asciiTheme="minorHAnsi" w:hAnsiTheme="minorHAnsi" w:cstheme="minorHAnsi"/>
+          <w:bCs/>
+          <w:sz w:val="22"/>
+          <w:szCs w:val="22"/>
+        </w:rPr>
+        <w:t>k</w:t>
+      </w:r>
+      <w:r>
+        <w:rPr>
+          <w:rFonts w:asciiTheme="minorHAnsi" w:hAnsiTheme="minorHAnsi" w:cstheme="minorHAnsi"/>
+          <w:bCs/>
+          <w:sz w:val="22"/>
+          <w:szCs w:val="22"/>
+        </w:rPr>
+        <w:t>08_sample1.cpp</w:t>
       </w:r>
       <w:r>
         <w:rPr>
@@ -998,6 +1108,7 @@
           <w:sz w:val="22"/>
           <w:szCs w:val="22"/>
         </w:rPr>
+        <w:lastRenderedPageBreak/>
         <w:t>Function Comparison: There are two "char in string” counting functions provided (code sample 1). Clearly show the difference in performance (if any), and show if the speed difference is linear to string size. (Note, you will probably want to create random strings of the various size to test with.)</w:t>
       </w:r>
     </w:p>
@@ -1031,7 +1142,6 @@
         <w:rPr>
           <w:noProof/>
         </w:rPr>
-        <w:lastRenderedPageBreak/>
         <w:drawing>
           <wp:anchor distT="0" distB="0" distL="114300" distR="114300" simplePos="0" relativeHeight="251688960" behindDoc="0" locked="0" layoutInCell="1" allowOverlap="1" wp14:anchorId="3D4DF18E" wp14:editId="49C1E4A8">
             <wp:simplePos x="0" y="0"/>
@@ -2233,6 +2343,7 @@
         <w:rPr>
           <w:noProof/>
         </w:rPr>
+        <w:lastRenderedPageBreak/>
         <w:drawing>
           <wp:anchor distT="0" distB="0" distL="114300" distR="114300" simplePos="0" relativeHeight="251692032" behindDoc="0" locked="0" layoutInCell="1" allowOverlap="1" wp14:anchorId="352BA242" wp14:editId="66B74CD9">
             <wp:simplePos x="0" y="0"/>
@@ -2444,17 +2555,7 @@
           <w:sz w:val="22"/>
           <w:szCs w:val="22"/>
         </w:rPr>
-        <w:t xml:space="preserve">optimisation settings for the code, I went into the solution explorer, right clicked on the project, and clicked on “Properties” at the bottom of the context menu (fig. 1). </w:t>
-      </w:r>
-      <w:r>
-        <w:rPr>
-          <w:rFonts w:asciiTheme="minorHAnsi" w:hAnsiTheme="minorHAnsi" w:cstheme="minorHAnsi"/>
-          <w:bCs/>
-          <w:sz w:val="22"/>
-          <w:szCs w:val="22"/>
-        </w:rPr>
-        <w:lastRenderedPageBreak/>
-        <w:t>This opened up the project properties window, which had the default values shown in fig. 2 and fig. 3.</w:t>
+        <w:t>optimisation settings for the code, I went into the solution explorer, right clicked on the project, and clicked on “Properties” at the bottom of the context menu (fig. 1). This opened up the project properties window, which had the default values shown in fig. 2 and fig. 3.</w:t>
       </w:r>
     </w:p>
     <w:p>
@@ -2754,21 +2855,159 @@
     </w:p>
     <w:p>
       <w:pPr>
-        <w:pStyle w:val="ColorfulList-Accent11"/>
-        <w:ind w:left="0"/>
-        <w:jc w:val="both"/>
-        <w:rPr>
-          <w:rFonts w:asciiTheme="minorHAnsi" w:hAnsiTheme="minorHAnsi" w:cstheme="minorHAnsi"/>
-          <w:bCs/>
-          <w:sz w:val="22"/>
-          <w:szCs w:val="22"/>
-        </w:rPr>
-      </w:pPr>
+        <w:jc w:val="both"/>
+        <w:rPr>
+          <w:rFonts w:ascii="Calibri" w:eastAsia="Times New Roman" w:hAnsi="Calibri" w:cs="Calibri"/>
+          <w:color w:val="000000"/>
+          <w:sz w:val="22"/>
+          <w:szCs w:val="22"/>
+          <w:lang w:eastAsia="en-AU"/>
+        </w:rPr>
+      </w:pPr>
+      <w:r>
+        <w:rPr>
+          <w:rFonts w:asciiTheme="minorHAnsi" w:hAnsiTheme="minorHAnsi" w:cstheme="minorHAnsi"/>
+          <w:bCs/>
+          <w:sz w:val="22"/>
+          <w:szCs w:val="22"/>
+        </w:rPr>
+        <w:t xml:space="preserve">I recorded how long the linear ramp-up and exponential ramp-up methods took to execute with their default values, both individually and together, five times over. The average time for the linear ramp-up method alone was </w:t>
+      </w:r>
+      <w:r>
+        <w:rPr>
+          <w:rFonts w:ascii="Calibri" w:eastAsia="Times New Roman" w:hAnsi="Calibri" w:cs="Calibri"/>
+          <w:color w:val="000000"/>
+          <w:sz w:val="22"/>
+          <w:szCs w:val="22"/>
+          <w:lang w:eastAsia="en-AU"/>
+        </w:rPr>
+        <w:t>0.02527926</w:t>
+      </w:r>
+      <w:r>
+        <w:rPr>
+          <w:rFonts w:ascii="Calibri" w:eastAsia="Times New Roman" w:hAnsi="Calibri" w:cs="Calibri"/>
+          <w:color w:val="000000"/>
+          <w:sz w:val="22"/>
+          <w:szCs w:val="22"/>
+          <w:lang w:eastAsia="en-AU"/>
+        </w:rPr>
+        <w:t xml:space="preserve"> seconds; for the exponential ramp-up method, </w:t>
+      </w:r>
+      <w:r>
+        <w:rPr>
+          <w:rFonts w:ascii="Calibri" w:eastAsia="Times New Roman" w:hAnsi="Calibri" w:cs="Calibri"/>
+          <w:color w:val="000000"/>
+          <w:sz w:val="22"/>
+          <w:szCs w:val="22"/>
+          <w:lang w:eastAsia="en-AU"/>
+        </w:rPr>
+        <w:t>1.5372924</w:t>
+      </w:r>
+      <w:r>
+        <w:rPr>
+          <w:rFonts w:ascii="Calibri" w:eastAsia="Times New Roman" w:hAnsi="Calibri" w:cs="Calibri"/>
+          <w:color w:val="000000"/>
+          <w:sz w:val="22"/>
+          <w:szCs w:val="22"/>
+          <w:lang w:eastAsia="en-AU"/>
+        </w:rPr>
+        <w:t xml:space="preserve"> seconds; and for both together, </w:t>
+      </w:r>
+      <w:r>
+        <w:rPr>
+          <w:rFonts w:ascii="Calibri" w:eastAsia="Times New Roman" w:hAnsi="Calibri" w:cs="Calibri"/>
+          <w:color w:val="000000"/>
+          <w:sz w:val="22"/>
+          <w:szCs w:val="22"/>
+          <w:lang w:eastAsia="en-AU"/>
+        </w:rPr>
+        <w:t>1.114022</w:t>
+      </w:r>
+      <w:r>
+        <w:rPr>
+          <w:rFonts w:ascii="Calibri" w:eastAsia="Times New Roman" w:hAnsi="Calibri" w:cs="Calibri"/>
+          <w:color w:val="000000"/>
+          <w:sz w:val="22"/>
+          <w:szCs w:val="22"/>
+          <w:lang w:eastAsia="en-AU"/>
+        </w:rPr>
+        <w:t xml:space="preserve"> seconds. From these times, it would seem my computer was struggling a bit when it was doing the exponential ramp-up method on its own, as its average time was greater than the combined average of it and the linear ramp-up method.</w:t>
+      </w:r>
     </w:p>
     <w:p>
       <w:pPr>
         <w:pStyle w:val="Heading3"/>
       </w:pPr>
+      <w:r>
+        <w:rPr>
+          <w:noProof/>
+        </w:rPr>
+        <w:lastRenderedPageBreak/>
+        <w:drawing>
+          <wp:anchor distT="0" distB="0" distL="114300" distR="114300" simplePos="0" relativeHeight="251716608" behindDoc="0" locked="0" layoutInCell="1" allowOverlap="1" wp14:anchorId="75FC7751" wp14:editId="5DA0DA8C">
+            <wp:simplePos x="0" y="0"/>
+            <wp:positionH relativeFrom="column">
+              <wp:posOffset>57150</wp:posOffset>
+            </wp:positionH>
+            <wp:positionV relativeFrom="paragraph">
+              <wp:posOffset>6489700</wp:posOffset>
+            </wp:positionV>
+            <wp:extent cx="6145530" cy="1685925"/>
+            <wp:effectExtent l="0" t="0" r="7620" b="9525"/>
+            <wp:wrapTight wrapText="bothSides">
+              <wp:wrapPolygon edited="0">
+                <wp:start x="0" y="0"/>
+                <wp:lineTo x="0" y="21478"/>
+                <wp:lineTo x="21560" y="21478"/>
+                <wp:lineTo x="21560" y="0"/>
+                <wp:lineTo x="0" y="0"/>
+              </wp:wrapPolygon>
+            </wp:wrapTight>
+            <wp:docPr id="11" name="Picture 11"/>
+            <wp:cNvGraphicFramePr>
+              <a:graphicFrameLocks xmlns:a="http://schemas.openxmlformats.org/drawingml/2006/main" noChangeAspect="1"/>
+            </wp:cNvGraphicFramePr>
+            <a:graphic xmlns:a="http://schemas.openxmlformats.org/drawingml/2006/main">
+              <a:graphicData uri="http://schemas.openxmlformats.org/drawingml/2006/picture">
+                <pic:pic xmlns:pic="http://schemas.openxmlformats.org/drawingml/2006/picture">
+                  <pic:nvPicPr>
+                    <pic:cNvPr id="1" name=""/>
+                    <pic:cNvPicPr/>
+                  </pic:nvPicPr>
+                  <pic:blipFill rotWithShape="1">
+                    <a:blip r:embed="rId12"/>
+                    <a:srcRect l="1557" t="3742" r="800" b="4312"/>
+                    <a:stretch/>
+                  </pic:blipFill>
+                  <pic:spPr bwMode="auto">
+                    <a:xfrm>
+                      <a:off x="0" y="0"/>
+                      <a:ext cx="6145530" cy="1685925"/>
+                    </a:xfrm>
+                    <a:prstGeom prst="rect">
+                      <a:avLst/>
+                    </a:prstGeom>
+                    <a:ln>
+                      <a:noFill/>
+                    </a:ln>
+                    <a:extLst>
+                      <a:ext uri="{53640926-AAD7-44D8-BBD7-CCE9431645EC}">
+                        <a14:shadowObscured xmlns:a14="http://schemas.microsoft.com/office/drawing/2010/main"/>
+                      </a:ext>
+                    </a:extLst>
+                  </pic:spPr>
+                </pic:pic>
+              </a:graphicData>
+            </a:graphic>
+            <wp14:sizeRelH relativeFrom="margin">
+              <wp14:pctWidth>0</wp14:pctWidth>
+            </wp14:sizeRelH>
+            <wp14:sizeRelV relativeFrom="margin">
+              <wp14:pctHeight>0</wp14:pctHeight>
+            </wp14:sizeRelV>
+          </wp:anchor>
+        </w:drawing>
+      </w:r>
       <w:r>
         <w:rPr>
           <w:noProof/>
@@ -2776,13 +3015,152 @@
         <mc:AlternateContent>
           <mc:Choice Requires="wps">
             <w:drawing>
-              <wp:anchor distT="0" distB="0" distL="114300" distR="114300" simplePos="0" relativeHeight="251665408" behindDoc="1" locked="0" layoutInCell="1" allowOverlap="1" wp14:anchorId="6C33DE31" wp14:editId="55903A0A">
+              <wp:anchor distT="0" distB="0" distL="114300" distR="114300" simplePos="0" relativeHeight="251718656" behindDoc="1" locked="0" layoutInCell="1" allowOverlap="1" wp14:anchorId="54A1FA13" wp14:editId="3E3F4B58">
                 <wp:simplePos x="0" y="0"/>
                 <wp:positionH relativeFrom="column">
-                  <wp:posOffset>127635</wp:posOffset>
+                  <wp:posOffset>59690</wp:posOffset>
                 </wp:positionH>
                 <wp:positionV relativeFrom="paragraph">
-                  <wp:posOffset>4568825</wp:posOffset>
+                  <wp:posOffset>8175625</wp:posOffset>
+                </wp:positionV>
+                <wp:extent cx="6116320" cy="685800"/>
+                <wp:effectExtent l="0" t="0" r="0" b="0"/>
+                <wp:wrapTight wrapText="bothSides">
+                  <wp:wrapPolygon edited="0">
+                    <wp:start x="0" y="0"/>
+                    <wp:lineTo x="0" y="21000"/>
+                    <wp:lineTo x="21528" y="21000"/>
+                    <wp:lineTo x="21528" y="0"/>
+                    <wp:lineTo x="0" y="0"/>
+                  </wp:wrapPolygon>
+                </wp:wrapTight>
+                <wp:docPr id="13" name="Text Box 13"/>
+                <wp:cNvGraphicFramePr/>
+                <a:graphic xmlns:a="http://schemas.openxmlformats.org/drawingml/2006/main">
+                  <a:graphicData uri="http://schemas.microsoft.com/office/word/2010/wordprocessingShape">
+                    <wps:wsp>
+                      <wps:cNvSpPr txBox="1"/>
+                      <wps:spPr>
+                        <a:xfrm>
+                          <a:off x="0" y="0"/>
+                          <a:ext cx="6116320" cy="685800"/>
+                        </a:xfrm>
+                        <a:prstGeom prst="rect">
+                          <a:avLst/>
+                        </a:prstGeom>
+                        <a:solidFill>
+                          <a:prstClr val="white"/>
+                        </a:solidFill>
+                        <a:ln>
+                          <a:noFill/>
+                        </a:ln>
+                      </wps:spPr>
+                      <wps:txbx>
+                        <w:txbxContent>
+                          <w:p>
+                            <w:pPr>
+                              <w:pStyle w:val="Caption"/>
+                              <w:jc w:val="both"/>
+                              <w:rPr>
+                                <w:noProof/>
+                              </w:rPr>
+                            </w:pPr>
+                            <w:r>
+                              <w:t>Graph 2b: I looked on Google for a comparison of ramp-up testing versus ramp-down testing, and the best answer I could find was that ramp-down is simply the inverse of ramp-up, where you reduce the number of items being tested each iteration. (</w:t>
+                            </w:r>
+                            <w:hyperlink r:id="rId13" w:history="1">
+                              <w:r>
+                                <w:rPr>
+                                  <w:rStyle w:val="Hyperlink"/>
+                                </w:rPr>
+                                <w:t>http://www.geekinterview.com/question_details/42823</w:t>
+                              </w:r>
+                            </w:hyperlink>
+                            <w:r>
+                              <w:t xml:space="preserve">) Then I noticed that task08_sample2.cpp had ramp-up and ramp-down methods operating exactly the same barring changing the intervals inversely to each other. </w:t>
+                            </w:r>
+                            <w:r>
+                              <w:t>The two meth</w:t>
+                            </w:r>
+                            <w:r>
+                              <w:softHyphen/>
+                              <w:t>ods performed roughly the same, the ramp-down method being slightly more time consuming at higher volumes of items.</w:t>
+                            </w:r>
+                          </w:p>
+                        </w:txbxContent>
+                      </wps:txbx>
+                      <wps:bodyPr rot="0" spcFirstLastPara="0" vertOverflow="overflow" horzOverflow="overflow" vert="horz" wrap="square" lIns="0" tIns="0" rIns="0" bIns="0" numCol="1" spcCol="0" rtlCol="0" fromWordArt="0" anchor="t" anchorCtr="0" forceAA="0" compatLnSpc="1">
+                        <a:prstTxWarp prst="textNoShape">
+                          <a:avLst/>
+                        </a:prstTxWarp>
+                        <a:noAutofit/>
+                      </wps:bodyPr>
+                    </wps:wsp>
+                  </a:graphicData>
+                </a:graphic>
+                <wp14:sizeRelV relativeFrom="margin">
+                  <wp14:pctHeight>0</wp14:pctHeight>
+                </wp14:sizeRelV>
+              </wp:anchor>
+            </w:drawing>
+          </mc:Choice>
+          <mc:Fallback>
+            <w:pict>
+              <v:shape w14:anchorId="54A1FA13" id="Text Box 13" o:spid="_x0000_s1031" type="#_x0000_t202" style="position:absolute;margin-left:4.7pt;margin-top:643.75pt;width:481.6pt;height:54pt;z-index:-251597824;visibility:visible;mso-wrap-style:square;mso-height-percent:0;mso-wrap-distance-left:9pt;mso-wrap-distance-top:0;mso-wrap-distance-right:9pt;mso-wrap-distance-bottom:0;mso-position-horizontal:absolute;mso-position-horizontal-relative:text;mso-position-vertical:absolute;mso-position-vertical-relative:text;mso-height-percent:0;mso-height-relative:margin;v-text-anchor:top" o:gfxdata="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" stroked="f">
+                <v:textbox inset="0,0,0,0">
+                  <w:txbxContent>
+                    <w:p>
+                      <w:pPr>
+                        <w:pStyle w:val="Caption"/>
+                        <w:jc w:val="both"/>
+                        <w:rPr>
+                          <w:noProof/>
+                        </w:rPr>
+                      </w:pPr>
+                      <w:r>
+                        <w:t>Graph 2b: I looked on Google for a comparison of ramp-up testing versus ramp-down testing, and the best answer I could find was that ramp-down is simply the inverse of ramp-up, where you reduce the number of items being tested each iteration. (</w:t>
+                      </w:r>
+                      <w:hyperlink r:id="rId14" w:history="1">
+                        <w:r>
+                          <w:rPr>
+                            <w:rStyle w:val="Hyperlink"/>
+                          </w:rPr>
+                          <w:t>http://www.geekinterview.com/question_details/42823</w:t>
+                        </w:r>
+                      </w:hyperlink>
+                      <w:r>
+                        <w:t xml:space="preserve">) Then I noticed that task08_sample2.cpp had ramp-up and ramp-down methods operating exactly the same barring changing the intervals inversely to each other. </w:t>
+                      </w:r>
+                      <w:r>
+                        <w:t>The two meth</w:t>
+                      </w:r>
+                      <w:r>
+                        <w:softHyphen/>
+                        <w:t>ods performed roughly the same, the ramp-down method being slightly more time consuming at higher volumes of items.</w:t>
+                      </w:r>
+                    </w:p>
+                  </w:txbxContent>
+                </v:textbox>
+                <w10:wrap type="tight"/>
+              </v:shape>
+            </w:pict>
+          </mc:Fallback>
+        </mc:AlternateContent>
+      </w:r>
+      <w:r>
+        <w:rPr>
+          <w:noProof/>
+        </w:rPr>
+        <mc:AlternateContent>
+          <mc:Choice Requires="wps">
+            <w:drawing>
+              <wp:anchor distT="0" distB="0" distL="114300" distR="114300" simplePos="0" relativeHeight="251665408" behindDoc="1" locked="0" layoutInCell="1" allowOverlap="1" wp14:anchorId="6C33DE31" wp14:editId="43490C78">
+                <wp:simplePos x="0" y="0"/>
+                <wp:positionH relativeFrom="column">
+                  <wp:posOffset>70485</wp:posOffset>
+                </wp:positionH>
+                <wp:positionV relativeFrom="paragraph">
+                  <wp:posOffset>4604385</wp:posOffset>
                 </wp:positionV>
                 <wp:extent cx="6105525" cy="1743075"/>
                 <wp:effectExtent l="0" t="0" r="9525" b="9525"/>
@@ -2864,7 +3242,7 @@
           </mc:Choice>
           <mc:Fallback>
             <w:pict>
-              <v:shape w14:anchorId="6C33DE31" id="Text Box 4" o:spid="_x0000_s1031" type="#_x0000_t202" style="position:absolute;margin-left:10.05pt;margin-top:359.75pt;width:480.75pt;height:137.25pt;z-index:-251651072;visibility:visible;mso-wrap-style:square;mso-height-percent:0;mso-wrap-distance-left:9pt;mso-wrap-distance-top:0;mso-wrap-distance-right:9pt;mso-wrap-distance-bottom:0;mso-position-horizontal:absolute;mso-position-horizontal-relative:text;mso-position-vertical:absolute;mso-position-vertical-relative:text;mso-height-percent:0;mso-height-relative:margin;v-text-anchor:top" o:gfxdata="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" stroked="f">
+              <v:shape w14:anchorId="6C33DE31" id="Text Box 4" o:spid="_x0000_s1032" type="#_x0000_t202" style="position:absolute;margin-left:5.55pt;margin-top:362.55pt;width:480.75pt;height:137.25pt;z-index:-251651072;visibility:visible;mso-wrap-style:square;mso-height-percent:0;mso-wrap-distance-left:9pt;mso-wrap-distance-top:0;mso-wrap-distance-right:9pt;mso-wrap-distance-bottom:0;mso-position-horizontal:absolute;mso-position-horizontal-relative:text;mso-position-vertical:absolute;mso-position-vertical-relative:text;mso-height-percent:0;mso-height-relative:margin;v-text-anchor:top" o:gfxdata="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" stroked="f">
                 <v:textbox inset="0,0,0,0">
                   <w:txbxContent>
                     <w:p>
@@ -2907,7 +3285,7 @@
           <w:noProof/>
         </w:rPr>
         <w:drawing>
-          <wp:anchor distT="0" distB="0" distL="114300" distR="114300" simplePos="0" relativeHeight="251663360" behindDoc="0" locked="0" layoutInCell="1" allowOverlap="1" wp14:anchorId="2F677B1D" wp14:editId="7CEECE74">
+          <wp:anchor distT="0" distB="0" distL="114300" distR="114300" simplePos="0" relativeHeight="251663360" behindDoc="0" locked="0" layoutInCell="1" allowOverlap="1" wp14:anchorId="2F677B1D" wp14:editId="46936A5A">
             <wp:simplePos x="0" y="0"/>
             <wp:positionH relativeFrom="column">
               <wp:posOffset>70485</wp:posOffset>
@@ -2916,13 +3294,13 @@
               <wp:posOffset>231140</wp:posOffset>
             </wp:positionV>
             <wp:extent cx="6105525" cy="4378960"/>
-            <wp:effectExtent l="0" t="0" r="9525" b="2540"/>
+            <wp:effectExtent l="0" t="0" r="0" b="0"/>
             <wp:wrapTight wrapText="bothSides">
               <wp:wrapPolygon edited="0">
                 <wp:start x="0" y="0"/>
-                <wp:lineTo x="0" y="21519"/>
-                <wp:lineTo x="21566" y="21519"/>
-                <wp:lineTo x="21566" y="0"/>
+                <wp:lineTo x="0" y="21501"/>
+                <wp:lineTo x="21529" y="21501"/>
+                <wp:lineTo x="21529" y="0"/>
                 <wp:lineTo x="0" y="0"/>
               </wp:wrapPolygon>
             </wp:wrapTight>
@@ -2938,7 +3316,7 @@
                     <pic:cNvPicPr/>
                   </pic:nvPicPr>
                   <pic:blipFill rotWithShape="1">
-                    <a:blip r:embed="rId12"/>
+                    <a:blip r:embed="rId15"/>
                     <a:srcRect l="2024" t="2174" r="1579" b="1319"/>
                     <a:stretch/>
                   </pic:blipFill>
@@ -2986,6 +3364,18 @@
     </w:p>
     <w:p>
       <w:pPr>
+        <w:pStyle w:val="Heading3"/>
+      </w:pPr>
+      <w:r>
+        <w:lastRenderedPageBreak/>
+        <w:t xml:space="preserve">3: </w:t>
+      </w:r>
+      <w:r>
+        <w:t>Repeatability</w:t>
+      </w:r>
+    </w:p>
+    <w:p>
+      <w:pPr>
         <w:pStyle w:val="ColorfulList-Accent11"/>
         <w:ind w:left="0"/>
         <w:jc w:val="both"/>
@@ -2996,256 +3386,8 @@
           <w:szCs w:val="22"/>
         </w:rPr>
       </w:pPr>
-    </w:p>
-    <w:p>
-      <w:pPr>
-        <w:pStyle w:val="Heading3"/>
-      </w:pPr>
-      <w:r>
-        <w:rPr>
-          <w:noProof/>
-        </w:rPr>
-        <w:lastRenderedPageBreak/>
-        <mc:AlternateContent>
-          <mc:Choice Requires="wps">
-            <w:drawing>
-              <wp:anchor distT="0" distB="0" distL="114300" distR="114300" simplePos="0" relativeHeight="251718656" behindDoc="1" locked="0" layoutInCell="1" allowOverlap="1" wp14:anchorId="54A1FA13" wp14:editId="2505EDA5">
-                <wp:simplePos x="0" y="0"/>
-                <wp:positionH relativeFrom="column">
-                  <wp:posOffset>32385</wp:posOffset>
-                </wp:positionH>
-                <wp:positionV relativeFrom="paragraph">
-                  <wp:posOffset>1704975</wp:posOffset>
-                </wp:positionV>
-                <wp:extent cx="6116320" cy="685800"/>
-                <wp:effectExtent l="0" t="0" r="0" b="0"/>
-                <wp:wrapTight wrapText="bothSides">
-                  <wp:wrapPolygon edited="0">
-                    <wp:start x="0" y="0"/>
-                    <wp:lineTo x="0" y="21000"/>
-                    <wp:lineTo x="21528" y="21000"/>
-                    <wp:lineTo x="21528" y="0"/>
-                    <wp:lineTo x="0" y="0"/>
-                  </wp:wrapPolygon>
-                </wp:wrapTight>
-                <wp:docPr id="13" name="Text Box 13"/>
-                <wp:cNvGraphicFramePr/>
-                <a:graphic xmlns:a="http://schemas.openxmlformats.org/drawingml/2006/main">
-                  <a:graphicData uri="http://schemas.microsoft.com/office/word/2010/wordprocessingShape">
-                    <wps:wsp>
-                      <wps:cNvSpPr txBox="1"/>
-                      <wps:spPr>
-                        <a:xfrm>
-                          <a:off x="0" y="0"/>
-                          <a:ext cx="6116320" cy="685800"/>
-                        </a:xfrm>
-                        <a:prstGeom prst="rect">
-                          <a:avLst/>
-                        </a:prstGeom>
-                        <a:solidFill>
-                          <a:prstClr val="white"/>
-                        </a:solidFill>
-                        <a:ln>
-                          <a:noFill/>
-                        </a:ln>
-                      </wps:spPr>
-                      <wps:txbx>
-                        <w:txbxContent>
-                          <w:p>
-                            <w:pPr>
-                              <w:pStyle w:val="Caption"/>
-                              <w:jc w:val="both"/>
-                              <w:rPr>
-                                <w:noProof/>
-                              </w:rPr>
-                            </w:pPr>
-                            <w:r>
-                              <w:t xml:space="preserve">Graph 2b: </w:t>
-                            </w:r>
-                            <w:r>
-                              <w:t>I looked on Google for a comparison of ramp-up testing versus ramp-down testing, and the best answer I could find was that ramp-down is simply the inverse of ramp-up, where you reduce the number of items being tested each iteration. (</w:t>
-                            </w:r>
-                            <w:hyperlink r:id="rId13" w:history="1">
-                              <w:r>
-                                <w:rPr>
-                                  <w:rStyle w:val="Hyperlink"/>
-                                </w:rPr>
-                                <w:t>http://www.geekinterview.com/question_details/42823</w:t>
-                              </w:r>
-                            </w:hyperlink>
-                            <w:r>
-                              <w:t>)</w:t>
-                            </w:r>
-                            <w:r>
-                              <w:t xml:space="preserve"> Then I noticed that task08_sample2.cpp had ramp-up and ramp-down methods operating exactly the same barring changing the intervals inversely to each other. </w:t>
-                            </w:r>
-                            <w:r>
-                              <w:t>The two meth</w:t>
-                            </w:r>
-                            <w:r>
-                              <w:softHyphen/>
-                              <w:t>ods performed roughly the same, the ramp-down method being slightly more time consuming at higher volumes of items.</w:t>
-                            </w:r>
-                          </w:p>
-                        </w:txbxContent>
-                      </wps:txbx>
-                      <wps:bodyPr rot="0" spcFirstLastPara="0" vertOverflow="overflow" horzOverflow="overflow" vert="horz" wrap="square" lIns="0" tIns="0" rIns="0" bIns="0" numCol="1" spcCol="0" rtlCol="0" fromWordArt="0" anchor="t" anchorCtr="0" forceAA="0" compatLnSpc="1">
-                        <a:prstTxWarp prst="textNoShape">
-                          <a:avLst/>
-                        </a:prstTxWarp>
-                        <a:noAutofit/>
-                      </wps:bodyPr>
-                    </wps:wsp>
-                  </a:graphicData>
-                </a:graphic>
-                <wp14:sizeRelV relativeFrom="margin">
-                  <wp14:pctHeight>0</wp14:pctHeight>
-                </wp14:sizeRelV>
-              </wp:anchor>
-            </w:drawing>
-          </mc:Choice>
-          <mc:Fallback>
-            <w:pict>
-              <v:shape w14:anchorId="54A1FA13" id="Text Box 13" o:spid="_x0000_s1032" type="#_x0000_t202" style="position:absolute;margin-left:2.55pt;margin-top:134.25pt;width:481.6pt;height:54pt;z-index:-251597824;visibility:visible;mso-wrap-style:square;mso-height-percent:0;mso-wrap-distance-left:9pt;mso-wrap-distance-top:0;mso-wrap-distance-right:9pt;mso-wrap-distance-bottom:0;mso-position-horizontal:absolute;mso-position-horizontal-relative:text;mso-position-vertical:absolute;mso-position-vertical-relative:text;mso-height-percent:0;mso-height-relative:margin;v-text-anchor:top" o:gfxdata="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" stroked="f">
-                <v:textbox inset="0,0,0,0">
-                  <w:txbxContent>
-                    <w:p>
-                      <w:pPr>
-                        <w:pStyle w:val="Caption"/>
-                        <w:jc w:val="both"/>
-                        <w:rPr>
-                          <w:noProof/>
-                        </w:rPr>
-                      </w:pPr>
-                      <w:r>
-                        <w:t xml:space="preserve">Graph 2b: </w:t>
-                      </w:r>
-                      <w:r>
-                        <w:t>I looked on Google for a comparison of ramp-up testing versus ramp-down testing, and the best answer I could find was that ramp-down is simply the inverse of ramp-up, where you reduce the number of items being tested each iteration. (</w:t>
-                      </w:r>
-                      <w:hyperlink r:id="rId14" w:history="1">
-                        <w:r>
-                          <w:rPr>
-                            <w:rStyle w:val="Hyperlink"/>
-                          </w:rPr>
-                          <w:t>http://www.geekinterview.com/question_details/42823</w:t>
-                        </w:r>
-                      </w:hyperlink>
-                      <w:r>
-                        <w:t>)</w:t>
-                      </w:r>
-                      <w:r>
-                        <w:t xml:space="preserve"> Then I noticed that task08_sample2.cpp had ramp-up and ramp-down methods operating exactly the same barring changing the intervals inversely to each other. </w:t>
-                      </w:r>
-                      <w:r>
-                        <w:t>The two meth</w:t>
-                      </w:r>
-                      <w:r>
-                        <w:softHyphen/>
-                        <w:t>ods performed roughly the same, the ramp-down method being slightly more time consuming at higher volumes of items.</w:t>
-                      </w:r>
-                    </w:p>
-                  </w:txbxContent>
-                </v:textbox>
-                <w10:wrap type="tight"/>
-              </v:shape>
-            </w:pict>
-          </mc:Fallback>
-        </mc:AlternateContent>
-      </w:r>
-      <w:r>
-        <w:rPr>
-          <w:noProof/>
-        </w:rPr>
-        <w:drawing>
-          <wp:anchor distT="0" distB="0" distL="114300" distR="114300" simplePos="0" relativeHeight="251716608" behindDoc="0" locked="0" layoutInCell="1" allowOverlap="1" wp14:anchorId="75FC7751" wp14:editId="45935C74">
-            <wp:simplePos x="0" y="0"/>
-            <wp:positionH relativeFrom="column">
-              <wp:posOffset>3810</wp:posOffset>
-            </wp:positionH>
-            <wp:positionV relativeFrom="paragraph">
-              <wp:posOffset>0</wp:posOffset>
-            </wp:positionV>
-            <wp:extent cx="6145530" cy="1685925"/>
-            <wp:effectExtent l="0" t="0" r="7620" b="9525"/>
-            <wp:wrapTight wrapText="bothSides">
-              <wp:wrapPolygon edited="0">
-                <wp:start x="0" y="0"/>
-                <wp:lineTo x="0" y="21478"/>
-                <wp:lineTo x="21560" y="21478"/>
-                <wp:lineTo x="21560" y="0"/>
-                <wp:lineTo x="0" y="0"/>
-              </wp:wrapPolygon>
-            </wp:wrapTight>
-            <wp:docPr id="11" name="Picture 11"/>
-            <wp:cNvGraphicFramePr>
-              <a:graphicFrameLocks xmlns:a="http://schemas.openxmlformats.org/drawingml/2006/main" noChangeAspect="1"/>
-            </wp:cNvGraphicFramePr>
-            <a:graphic xmlns:a="http://schemas.openxmlformats.org/drawingml/2006/main">
-              <a:graphicData uri="http://schemas.openxmlformats.org/drawingml/2006/picture">
-                <pic:pic xmlns:pic="http://schemas.openxmlformats.org/drawingml/2006/picture">
-                  <pic:nvPicPr>
-                    <pic:cNvPr id="1" name=""/>
-                    <pic:cNvPicPr/>
-                  </pic:nvPicPr>
-                  <pic:blipFill rotWithShape="1">
-                    <a:blip r:embed="rId15"/>
-                    <a:srcRect l="1557" t="3742" r="800" b="4312"/>
-                    <a:stretch/>
-                  </pic:blipFill>
-                  <pic:spPr bwMode="auto">
-                    <a:xfrm>
-                      <a:off x="0" y="0"/>
-                      <a:ext cx="6145530" cy="1685925"/>
-                    </a:xfrm>
-                    <a:prstGeom prst="rect">
-                      <a:avLst/>
-                    </a:prstGeom>
-                    <a:ln>
-                      <a:noFill/>
-                    </a:ln>
-                    <a:extLst>
-                      <a:ext uri="{53640926-AAD7-44D8-BBD7-CCE9431645EC}">
-                        <a14:shadowObscured xmlns:a14="http://schemas.microsoft.com/office/drawing/2010/main"/>
-                      </a:ext>
-                    </a:extLst>
-                  </pic:spPr>
-                </pic:pic>
-              </a:graphicData>
-            </a:graphic>
-            <wp14:sizeRelH relativeFrom="margin">
-              <wp14:pctWidth>0</wp14:pctWidth>
-            </wp14:sizeRelH>
-            <wp14:sizeRelV relativeFrom="margin">
-              <wp14:pctHeight>0</wp14:pctHeight>
-            </wp14:sizeRelV>
-          </wp:anchor>
-        </w:drawing>
-      </w:r>
-      <w:r>
-        <w:t xml:space="preserve">3: </w:t>
-      </w:r>
-      <w:r>
-        <w:t>Repeat</w:t>
-      </w:r>
       <w:bookmarkStart w:id="0" w:name="_GoBack"/>
       <w:bookmarkEnd w:id="0"/>
-      <w:r>
-        <w:t>ability</w:t>
-      </w:r>
-    </w:p>
-    <w:p>
-      <w:pPr>
-        <w:pStyle w:val="ColorfulList-Accent11"/>
-        <w:ind w:left="0"/>
-        <w:jc w:val="both"/>
-        <w:rPr>
-          <w:rFonts w:asciiTheme="minorHAnsi" w:hAnsiTheme="minorHAnsi" w:cstheme="minorHAnsi"/>
-          <w:bCs/>
-          <w:sz w:val="22"/>
-          <w:szCs w:val="22"/>
-        </w:rPr>
-      </w:pPr>
     </w:p>
     <w:p>
       <w:pPr>
@@ -3255,7 +3397,6 @@
         <w:rPr>
           <w:noProof/>
         </w:rPr>
-        <w:lastRenderedPageBreak/>
         <mc:AlternateContent>
           <mc:Choice Requires="wps">
             <w:drawing>
@@ -3916,7 +4057,6 @@
         <w:rPr>
           <w:noProof/>
         </w:rPr>
-        <w:lastRenderedPageBreak/>
         <mc:AlternateContent>
           <mc:Choice Requires="wps">
             <w:drawing>
@@ -4523,7 +4663,7 @@
       <w:rPr>
         <w:noProof/>
       </w:rPr>
-      <w:t>25/08/19</w:t>
+      <w:t>27/08/19</w:t>
     </w:r>
     <w:r>
       <w:fldChar w:fldCharType="end"/>

</xml_diff>

<commit_message>
Finished task 8, submitting the spike report to doubtfire, starting task 9.
</commit_message>
<xml_diff>
--- a/08 - Spike - Performance Measurement/Task 8 Spike Report - Performance Measurement.docx
+++ b/08 - Spike - Performance Measurement/Task 8 Spike Report - Performance Measurement.docx
@@ -1013,7 +1013,6 @@
           <w:iCs/>
           <w:sz w:val="22"/>
           <w:szCs w:val="22"/>
-          <w:highlight w:val="yellow"/>
         </w:rPr>
       </w:pPr>
       <w:r>
@@ -1024,7 +1023,6 @@
           <w:iCs/>
           <w:sz w:val="22"/>
           <w:szCs w:val="22"/>
-          <w:highlight w:val="yellow"/>
         </w:rPr>
         <w:t>Repeatability: Show (with numbers/chart) how repe</w:t>
       </w:r>
@@ -1036,7 +1034,6 @@
           <w:iCs/>
           <w:sz w:val="22"/>
           <w:szCs w:val="22"/>
-          <w:highlight w:val="yellow"/>
         </w:rPr>
         <w:t>a</w:t>
       </w:r>
@@ -1048,7 +1045,6 @@
           <w:iCs/>
           <w:sz w:val="22"/>
           <w:szCs w:val="22"/>
-          <w:highlight w:val="yellow"/>
         </w:rPr>
         <w:t>tability will vary depending on test conditions.</w:t>
       </w:r>
@@ -1068,18 +1064,280 @@
           <w:iCs/>
           <w:sz w:val="22"/>
           <w:szCs w:val="22"/>
-          <w:highlight w:val="yellow"/>
-        </w:rPr>
-      </w:pPr>
-      <w:r>
-        <w:rPr>
-          <w:rFonts w:asciiTheme="minorHAnsi" w:hAnsiTheme="minorHAnsi" w:cstheme="minorHAnsi"/>
-          <w:bCs/>
-          <w:sz w:val="22"/>
-          <w:szCs w:val="22"/>
-          <w:highlight w:val="yellow"/>
-        </w:rPr>
-        <w:t>Requested clarification</w:t>
+        </w:rPr>
+      </w:pPr>
+      <w:r>
+        <w:rPr>
+          <w:rFonts w:asciiTheme="minorHAnsi" w:hAnsiTheme="minorHAnsi" w:cstheme="minorHAnsi"/>
+          <w:bCs/>
+          <w:sz w:val="22"/>
+          <w:szCs w:val="22"/>
+        </w:rPr>
+        <w:lastRenderedPageBreak/>
+        <w:t>This part confused me, so I a</w:t>
+      </w:r>
+      <w:r>
+        <w:rPr>
+          <w:rFonts w:asciiTheme="minorHAnsi" w:hAnsiTheme="minorHAnsi" w:cstheme="minorHAnsi"/>
+          <w:bCs/>
+          <w:sz w:val="22"/>
+          <w:szCs w:val="22"/>
+        </w:rPr>
+        <w:t>sked Tien</w:t>
+      </w:r>
+      <w:r>
+        <w:rPr>
+          <w:rFonts w:asciiTheme="minorHAnsi" w:hAnsiTheme="minorHAnsi" w:cstheme="minorHAnsi"/>
+          <w:bCs/>
+          <w:sz w:val="22"/>
+          <w:szCs w:val="22"/>
+        </w:rPr>
+        <w:t xml:space="preserve"> what this part of the spike was asking, and</w:t>
+      </w:r>
+      <w:r>
+        <w:rPr>
+          <w:rFonts w:asciiTheme="minorHAnsi" w:hAnsiTheme="minorHAnsi" w:cstheme="minorHAnsi"/>
+          <w:bCs/>
+          <w:sz w:val="22"/>
+          <w:szCs w:val="22"/>
+        </w:rPr>
+        <w:t xml:space="preserve"> he </w:t>
+      </w:r>
+      <w:r>
+        <w:rPr>
+          <w:rFonts w:asciiTheme="minorHAnsi" w:hAnsiTheme="minorHAnsi" w:cstheme="minorHAnsi"/>
+          <w:bCs/>
+          <w:sz w:val="22"/>
+          <w:szCs w:val="22"/>
+        </w:rPr>
+        <w:t>explained</w:t>
+      </w:r>
+      <w:r>
+        <w:rPr>
+          <w:rFonts w:asciiTheme="minorHAnsi" w:hAnsiTheme="minorHAnsi" w:cstheme="minorHAnsi"/>
+          <w:bCs/>
+          <w:sz w:val="22"/>
+          <w:szCs w:val="22"/>
+        </w:rPr>
+        <w:t xml:space="preserve"> this </w:t>
+      </w:r>
+      <w:r>
+        <w:rPr>
+          <w:rFonts w:asciiTheme="minorHAnsi" w:hAnsiTheme="minorHAnsi" w:cstheme="minorHAnsi"/>
+          <w:bCs/>
+          <w:sz w:val="22"/>
+          <w:szCs w:val="22"/>
+        </w:rPr>
+        <w:t>part more or less as</w:t>
+      </w:r>
+      <w:r>
+        <w:rPr>
+          <w:rFonts w:asciiTheme="minorHAnsi" w:hAnsiTheme="minorHAnsi" w:cstheme="minorHAnsi"/>
+          <w:bCs/>
+          <w:sz w:val="22"/>
+          <w:szCs w:val="22"/>
+        </w:rPr>
+        <w:t xml:space="preserve"> </w:t>
+      </w:r>
+      <w:r>
+        <w:rPr>
+          <w:rFonts w:asciiTheme="minorHAnsi" w:hAnsiTheme="minorHAnsi" w:cstheme="minorHAnsi"/>
+          <w:bCs/>
+          <w:sz w:val="22"/>
+          <w:szCs w:val="22"/>
+        </w:rPr>
+        <w:t>“</w:t>
+      </w:r>
+      <w:r>
+        <w:rPr>
+          <w:rFonts w:asciiTheme="minorHAnsi" w:hAnsiTheme="minorHAnsi" w:cstheme="minorHAnsi"/>
+          <w:bCs/>
+          <w:sz w:val="22"/>
+          <w:szCs w:val="22"/>
+        </w:rPr>
+        <w:t>repeat</w:t>
+      </w:r>
+      <w:r>
+        <w:rPr>
+          <w:rFonts w:asciiTheme="minorHAnsi" w:hAnsiTheme="minorHAnsi" w:cstheme="minorHAnsi"/>
+          <w:bCs/>
+          <w:sz w:val="22"/>
+          <w:szCs w:val="22"/>
+        </w:rPr>
+        <w:t xml:space="preserve"> a test 50 times or something, and have a look at how much variability there is in the output”.</w:t>
+      </w:r>
+    </w:p>
+    <w:p>
+      <w:pPr>
+        <w:pStyle w:val="ColorfulList-Accent11"/>
+        <w:numPr>
+          <w:ilvl w:val="1"/>
+          <w:numId w:val="1"/>
+        </w:numPr>
+        <w:jc w:val="both"/>
+        <w:rPr>
+          <w:rFonts w:asciiTheme="minorHAnsi" w:hAnsiTheme="minorHAnsi" w:cstheme="minorHAnsi"/>
+          <w:bCs/>
+          <w:i/>
+          <w:iCs/>
+          <w:sz w:val="22"/>
+          <w:szCs w:val="22"/>
+        </w:rPr>
+      </w:pPr>
+      <w:r>
+        <w:rPr>
+          <w:rFonts w:asciiTheme="minorHAnsi" w:hAnsiTheme="minorHAnsi" w:cstheme="minorHAnsi"/>
+          <w:bCs/>
+          <w:sz w:val="22"/>
+          <w:szCs w:val="22"/>
+        </w:rPr>
+        <w:t>I took the method call for the linear ramp-up test method, and surrounded it with time recording code to determine how long it took and store the time in a vector&lt;float&gt;, and to loop through this process 50 times. Then I added a loop and “</w:t>
+      </w:r>
+      <w:proofErr w:type="spellStart"/>
+      <w:r>
+        <w:rPr>
+          <w:rFonts w:asciiTheme="minorHAnsi" w:hAnsiTheme="minorHAnsi" w:cstheme="minorHAnsi"/>
+          <w:bCs/>
+          <w:sz w:val="22"/>
+          <w:szCs w:val="22"/>
+        </w:rPr>
+        <w:t>cout</w:t>
+      </w:r>
+      <w:proofErr w:type="spellEnd"/>
+      <w:r>
+        <w:rPr>
+          <w:rFonts w:asciiTheme="minorHAnsi" w:hAnsiTheme="minorHAnsi" w:cstheme="minorHAnsi"/>
+          <w:bCs/>
+          <w:sz w:val="22"/>
+          <w:szCs w:val="22"/>
+        </w:rPr>
+        <w:t>” statements after that to print all times to the terminal.</w:t>
+      </w:r>
+    </w:p>
+    <w:p>
+      <w:pPr>
+        <w:pStyle w:val="ColorfulList-Accent11"/>
+        <w:numPr>
+          <w:ilvl w:val="1"/>
+          <w:numId w:val="1"/>
+        </w:numPr>
+        <w:jc w:val="both"/>
+        <w:rPr>
+          <w:rFonts w:asciiTheme="minorHAnsi" w:hAnsiTheme="minorHAnsi" w:cstheme="minorHAnsi"/>
+          <w:bCs/>
+          <w:i/>
+          <w:iCs/>
+          <w:sz w:val="22"/>
+          <w:szCs w:val="22"/>
+        </w:rPr>
+      </w:pPr>
+      <w:r>
+        <w:rPr>
+          <w:rFonts w:asciiTheme="minorHAnsi" w:hAnsiTheme="minorHAnsi" w:cstheme="minorHAnsi"/>
+          <w:bCs/>
+          <w:sz w:val="22"/>
+          <w:szCs w:val="22"/>
+        </w:rPr>
+        <w:t xml:space="preserve">Next, I ran the code, recording all of the data in Excel, </w:t>
+      </w:r>
+      <w:r>
+        <w:rPr>
+          <w:rFonts w:asciiTheme="minorHAnsi" w:hAnsiTheme="minorHAnsi" w:cstheme="minorHAnsi"/>
+          <w:bCs/>
+          <w:sz w:val="22"/>
+          <w:szCs w:val="22"/>
+        </w:rPr>
+        <w:t xml:space="preserve">sorting it, </w:t>
+      </w:r>
+      <w:r>
+        <w:rPr>
+          <w:rFonts w:asciiTheme="minorHAnsi" w:hAnsiTheme="minorHAnsi" w:cstheme="minorHAnsi"/>
+          <w:bCs/>
+          <w:sz w:val="22"/>
+          <w:szCs w:val="22"/>
+        </w:rPr>
+        <w:t>and adding below the data set cells to calculate the minimum, maximum</w:t>
+      </w:r>
+      <w:r>
+        <w:rPr>
+          <w:rFonts w:asciiTheme="minorHAnsi" w:hAnsiTheme="minorHAnsi" w:cstheme="minorHAnsi"/>
+          <w:bCs/>
+          <w:sz w:val="22"/>
+          <w:szCs w:val="22"/>
+        </w:rPr>
+        <w:t>,</w:t>
+      </w:r>
+      <w:r>
+        <w:rPr>
+          <w:rFonts w:asciiTheme="minorHAnsi" w:hAnsiTheme="minorHAnsi" w:cstheme="minorHAnsi"/>
+          <w:bCs/>
+          <w:sz w:val="22"/>
+          <w:szCs w:val="22"/>
+        </w:rPr>
+        <w:t xml:space="preserve"> average</w:t>
+      </w:r>
+      <w:r>
+        <w:rPr>
+          <w:rFonts w:asciiTheme="minorHAnsi" w:hAnsiTheme="minorHAnsi" w:cstheme="minorHAnsi"/>
+          <w:bCs/>
+          <w:sz w:val="22"/>
+          <w:szCs w:val="22"/>
+        </w:rPr>
+        <w:t xml:space="preserve"> and standard deviation</w:t>
+      </w:r>
+      <w:r>
+        <w:rPr>
+          <w:rFonts w:asciiTheme="minorHAnsi" w:hAnsiTheme="minorHAnsi" w:cstheme="minorHAnsi"/>
+          <w:bCs/>
+          <w:sz w:val="22"/>
+          <w:szCs w:val="22"/>
+        </w:rPr>
+        <w:t xml:space="preserve"> values of the data set</w:t>
+      </w:r>
+      <w:r>
+        <w:rPr>
+          <w:rFonts w:asciiTheme="minorHAnsi" w:hAnsiTheme="minorHAnsi" w:cstheme="minorHAnsi"/>
+          <w:bCs/>
+          <w:sz w:val="22"/>
+          <w:szCs w:val="22"/>
+        </w:rPr>
+        <w:t>, and the normal distributions of each value</w:t>
+      </w:r>
+      <w:r>
+        <w:rPr>
+          <w:rFonts w:asciiTheme="minorHAnsi" w:hAnsiTheme="minorHAnsi" w:cstheme="minorHAnsi"/>
+          <w:bCs/>
+          <w:sz w:val="22"/>
+          <w:szCs w:val="22"/>
+        </w:rPr>
+        <w:t>.</w:t>
+      </w:r>
+    </w:p>
+    <w:p>
+      <w:pPr>
+        <w:pStyle w:val="ColorfulList-Accent11"/>
+        <w:numPr>
+          <w:ilvl w:val="1"/>
+          <w:numId w:val="1"/>
+        </w:numPr>
+        <w:jc w:val="both"/>
+        <w:rPr>
+          <w:rFonts w:asciiTheme="minorHAnsi" w:hAnsiTheme="minorHAnsi" w:cstheme="minorHAnsi"/>
+          <w:bCs/>
+          <w:i/>
+          <w:iCs/>
+          <w:sz w:val="22"/>
+          <w:szCs w:val="22"/>
+        </w:rPr>
+      </w:pPr>
+      <w:r>
+        <w:rPr>
+          <w:rFonts w:asciiTheme="minorHAnsi" w:hAnsiTheme="minorHAnsi" w:cstheme="minorHAnsi"/>
+          <w:bCs/>
+          <w:sz w:val="22"/>
+          <w:szCs w:val="22"/>
+        </w:rPr>
+        <w:t>Last, I took the data and compiled it into a scatterplot akin to a bell curve.</w:t>
       </w:r>
     </w:p>
     <w:p>
@@ -1108,7 +1366,6 @@
           <w:sz w:val="22"/>
           <w:szCs w:val="22"/>
         </w:rPr>
-        <w:lastRenderedPageBreak/>
         <w:t>Function Comparison: There are two "char in string” counting functions provided (code sample 1). Clearly show the difference in performance (if any), and show if the speed difference is linear to string size. (Note, you will probably want to create random strings of the various size to test with.)</w:t>
       </w:r>
     </w:p>
@@ -1136,20 +1393,437 @@
           <w:sz w:val="22"/>
           <w:szCs w:val="22"/>
         </w:rPr>
-        <w:t xml:space="preserve">I examined the code for both of the string counting methods to get an understanding of how they operated. Particularly, I had a look at how the time recording was done in the ramp-up testing methods, and replicated that around the methods being tested for this part of the spike. taking how it recorded the time it took to execute a chunk of code, and implemented </w:t>
-      </w:r>
+        <w:t xml:space="preserve">I examined the code for both of the string counting methods to get an understanding of how they operated. Particularly, I had a look at how the time recording was done in the ramp-up testing methods, and replicated that around the methods being tested for this part of the spike. taking how it recorded the time it took to execute a chunk of code, and implemented that around the </w:t>
+      </w:r>
+      <w:proofErr w:type="spellStart"/>
+      <w:r>
+        <w:rPr>
+          <w:rFonts w:asciiTheme="minorHAnsi" w:hAnsiTheme="minorHAnsi" w:cstheme="minorHAnsi"/>
+          <w:bCs/>
+          <w:sz w:val="22"/>
+          <w:szCs w:val="22"/>
+        </w:rPr>
+        <w:t>count_char</w:t>
+      </w:r>
+      <w:proofErr w:type="spellEnd"/>
+      <w:proofErr w:type="gramStart"/>
+      <w:r>
+        <w:rPr>
+          <w:rFonts w:asciiTheme="minorHAnsi" w:hAnsiTheme="minorHAnsi" w:cstheme="minorHAnsi"/>
+          <w:bCs/>
+          <w:sz w:val="22"/>
+          <w:szCs w:val="22"/>
+        </w:rPr>
+        <w:t>…(</w:t>
+      </w:r>
+      <w:proofErr w:type="gramEnd"/>
+      <w:r>
+        <w:rPr>
+          <w:rFonts w:asciiTheme="minorHAnsi" w:hAnsiTheme="minorHAnsi" w:cstheme="minorHAnsi"/>
+          <w:bCs/>
+          <w:sz w:val="22"/>
+          <w:szCs w:val="22"/>
+        </w:rPr>
+        <w:t>) methods. Ran the code several times using strings of different lengths, and recorded the results.</w:t>
+      </w:r>
+    </w:p>
+    <w:p>
+      <w:pPr>
+        <w:pStyle w:val="ColorfulList-Accent11"/>
+        <w:numPr>
+          <w:ilvl w:val="1"/>
+          <w:numId w:val="1"/>
+        </w:numPr>
+        <w:jc w:val="both"/>
+        <w:rPr>
+          <w:rFonts w:asciiTheme="minorHAnsi" w:hAnsiTheme="minorHAnsi" w:cstheme="minorHAnsi"/>
+          <w:bCs/>
+          <w:i/>
+          <w:iCs/>
+          <w:sz w:val="22"/>
+          <w:szCs w:val="22"/>
+        </w:rPr>
+      </w:pPr>
+      <w:r>
+        <w:rPr>
+          <w:rFonts w:asciiTheme="minorHAnsi" w:hAnsiTheme="minorHAnsi" w:cstheme="minorHAnsi"/>
+          <w:bCs/>
+          <w:sz w:val="22"/>
+          <w:szCs w:val="22"/>
+        </w:rPr>
+        <w:t>I adopted the existing test string and created 5 more test strings of varying lengths and compositions, and ran the code 5 times for each, noting down all of the results for each iteration in Excel.</w:t>
+      </w:r>
+    </w:p>
+    <w:p>
+      <w:pPr>
+        <w:pStyle w:val="ColorfulList-Accent11"/>
+        <w:numPr>
+          <w:ilvl w:val="1"/>
+          <w:numId w:val="1"/>
+        </w:numPr>
+        <w:jc w:val="both"/>
+        <w:rPr>
+          <w:rFonts w:asciiTheme="minorHAnsi" w:hAnsiTheme="minorHAnsi" w:cstheme="minorHAnsi"/>
+          <w:bCs/>
+          <w:i/>
+          <w:iCs/>
+          <w:sz w:val="22"/>
+          <w:szCs w:val="22"/>
+        </w:rPr>
+      </w:pPr>
+      <w:r>
+        <w:rPr>
+          <w:rFonts w:asciiTheme="minorHAnsi" w:hAnsiTheme="minorHAnsi" w:cstheme="minorHAnsi"/>
+          <w:bCs/>
+          <w:sz w:val="22"/>
+          <w:szCs w:val="22"/>
+        </w:rPr>
+        <w:t>Below the linear and exponential data sets, I configured some cells to calculate the average time each of the two methods took to calculate each string.</w:t>
+      </w:r>
+    </w:p>
+    <w:p>
+      <w:pPr>
+        <w:pStyle w:val="ColorfulList-Accent11"/>
+        <w:numPr>
+          <w:ilvl w:val="1"/>
+          <w:numId w:val="1"/>
+        </w:numPr>
+        <w:jc w:val="both"/>
+        <w:rPr>
+          <w:rFonts w:asciiTheme="minorHAnsi" w:hAnsiTheme="minorHAnsi" w:cstheme="minorHAnsi"/>
+          <w:bCs/>
+          <w:i/>
+          <w:iCs/>
+          <w:sz w:val="22"/>
+          <w:szCs w:val="22"/>
+        </w:rPr>
+      </w:pPr>
+      <w:r>
+        <w:rPr>
+          <w:rFonts w:asciiTheme="minorHAnsi" w:hAnsiTheme="minorHAnsi" w:cstheme="minorHAnsi"/>
+          <w:bCs/>
+          <w:sz w:val="22"/>
+          <w:szCs w:val="22"/>
+        </w:rPr>
+        <w:t xml:space="preserve">I used the average data sets to create a line chart comparing the two methods, labelling the charts and axes, including trendlines, and displaying individual data points as appropriate for the chart. </w:t>
+      </w:r>
+    </w:p>
+    <w:p>
+      <w:pPr>
+        <w:pStyle w:val="ColorfulList-Accent11"/>
+        <w:numPr>
+          <w:ilvl w:val="0"/>
+          <w:numId w:val="7"/>
+        </w:numPr>
+        <w:jc w:val="both"/>
+        <w:rPr>
+          <w:rFonts w:asciiTheme="minorHAnsi" w:hAnsiTheme="minorHAnsi" w:cstheme="minorHAnsi"/>
+          <w:bCs/>
+          <w:i/>
+          <w:iCs/>
+          <w:sz w:val="22"/>
+          <w:szCs w:val="22"/>
+        </w:rPr>
+      </w:pPr>
+      <w:r>
+        <w:rPr>
+          <w:rFonts w:asciiTheme="minorHAnsi" w:hAnsiTheme="minorHAnsi" w:cstheme="minorHAnsi"/>
+          <w:bCs/>
+          <w:i/>
+          <w:iCs/>
+          <w:sz w:val="22"/>
+          <w:szCs w:val="22"/>
+        </w:rPr>
+        <w:t>IDE Settings: Show what, if any, is the difference in execution time between debug settings and release settings. (Remember to have a task that runs for long enough that it matters.)</w:t>
+      </w:r>
+    </w:p>
+    <w:p>
+      <w:pPr>
+        <w:pStyle w:val="ColorfulList-Accent11"/>
+        <w:numPr>
+          <w:ilvl w:val="1"/>
+          <w:numId w:val="1"/>
+        </w:numPr>
+        <w:jc w:val="both"/>
+        <w:rPr>
+          <w:rFonts w:asciiTheme="minorHAnsi" w:hAnsiTheme="minorHAnsi" w:cstheme="minorHAnsi"/>
+          <w:bCs/>
+          <w:i/>
+          <w:iCs/>
+          <w:sz w:val="22"/>
+          <w:szCs w:val="22"/>
+        </w:rPr>
+      </w:pPr>
+      <w:r>
+        <w:rPr>
+          <w:rFonts w:asciiTheme="minorHAnsi" w:hAnsiTheme="minorHAnsi" w:cstheme="minorHAnsi"/>
+          <w:bCs/>
+          <w:sz w:val="22"/>
+          <w:szCs w:val="22"/>
+        </w:rPr>
+        <w:t>I took the linear ramp-up method and tweaked it to run through 100,000 items 5 times.</w:t>
+      </w:r>
+    </w:p>
+    <w:p>
+      <w:pPr>
+        <w:pStyle w:val="ColorfulList-Accent11"/>
+        <w:numPr>
+          <w:ilvl w:val="1"/>
+          <w:numId w:val="1"/>
+        </w:numPr>
+        <w:jc w:val="both"/>
+        <w:rPr>
+          <w:rFonts w:asciiTheme="minorHAnsi" w:hAnsiTheme="minorHAnsi" w:cstheme="minorHAnsi"/>
+          <w:bCs/>
+          <w:i/>
+          <w:iCs/>
+          <w:sz w:val="22"/>
+          <w:szCs w:val="22"/>
+        </w:rPr>
+      </w:pPr>
+      <w:r>
+        <w:rPr>
+          <w:rFonts w:asciiTheme="minorHAnsi" w:hAnsiTheme="minorHAnsi" w:cstheme="minorHAnsi"/>
+          <w:bCs/>
+          <w:sz w:val="22"/>
+          <w:szCs w:val="22"/>
+        </w:rPr>
+        <w:t xml:space="preserve">I ran the code </w:t>
+      </w:r>
+      <w:r>
+        <w:rPr>
+          <w:rFonts w:asciiTheme="minorHAnsi" w:hAnsiTheme="minorHAnsi" w:cstheme="minorHAnsi"/>
+          <w:bCs/>
+          <w:sz w:val="22"/>
+          <w:szCs w:val="22"/>
+        </w:rPr>
+        <w:t>4 times using debugging settings, and 4 times with release settings</w:t>
+      </w:r>
+      <w:r>
+        <w:rPr>
+          <w:rFonts w:asciiTheme="minorHAnsi" w:hAnsiTheme="minorHAnsi" w:cstheme="minorHAnsi"/>
+          <w:bCs/>
+          <w:sz w:val="22"/>
+          <w:szCs w:val="22"/>
+        </w:rPr>
+        <w:t xml:space="preserve">, and </w:t>
+      </w:r>
+      <w:r>
+        <w:rPr>
+          <w:rFonts w:asciiTheme="minorHAnsi" w:hAnsiTheme="minorHAnsi" w:cstheme="minorHAnsi"/>
+          <w:bCs/>
+          <w:sz w:val="22"/>
+          <w:szCs w:val="22"/>
+        </w:rPr>
+        <w:t>noting</w:t>
+      </w:r>
+      <w:r>
+        <w:rPr>
+          <w:rFonts w:asciiTheme="minorHAnsi" w:hAnsiTheme="minorHAnsi" w:cstheme="minorHAnsi"/>
+          <w:bCs/>
+          <w:sz w:val="22"/>
+          <w:szCs w:val="22"/>
+        </w:rPr>
+        <w:t xml:space="preserve"> down all of the results for each iteration in Excel.</w:t>
+      </w:r>
+    </w:p>
+    <w:p>
+      <w:pPr>
+        <w:pStyle w:val="ColorfulList-Accent11"/>
+        <w:numPr>
+          <w:ilvl w:val="1"/>
+          <w:numId w:val="1"/>
+        </w:numPr>
+        <w:jc w:val="both"/>
+        <w:rPr>
+          <w:rFonts w:asciiTheme="minorHAnsi" w:hAnsiTheme="minorHAnsi" w:cstheme="minorHAnsi"/>
+          <w:bCs/>
+          <w:i/>
+          <w:iCs/>
+          <w:sz w:val="22"/>
+          <w:szCs w:val="22"/>
+        </w:rPr>
+      </w:pPr>
+      <w:r>
+        <w:rPr>
+          <w:rFonts w:asciiTheme="minorHAnsi" w:hAnsiTheme="minorHAnsi" w:cstheme="minorHAnsi"/>
+          <w:bCs/>
+          <w:sz w:val="22"/>
+          <w:szCs w:val="22"/>
+        </w:rPr>
+        <w:t xml:space="preserve">Below the </w:t>
+      </w:r>
+      <w:r>
+        <w:rPr>
+          <w:rFonts w:asciiTheme="minorHAnsi" w:hAnsiTheme="minorHAnsi" w:cstheme="minorHAnsi"/>
+          <w:bCs/>
+          <w:sz w:val="22"/>
+          <w:szCs w:val="22"/>
+        </w:rPr>
+        <w:t>data sets for debugging and release settings</w:t>
+      </w:r>
+      <w:r>
+        <w:rPr>
+          <w:rFonts w:asciiTheme="minorHAnsi" w:hAnsiTheme="minorHAnsi" w:cstheme="minorHAnsi"/>
+          <w:bCs/>
+          <w:sz w:val="22"/>
+          <w:szCs w:val="22"/>
+        </w:rPr>
+        <w:t xml:space="preserve">, I configured </w:t>
+      </w:r>
+      <w:r>
+        <w:rPr>
+          <w:rFonts w:asciiTheme="minorHAnsi" w:hAnsiTheme="minorHAnsi" w:cstheme="minorHAnsi"/>
+          <w:bCs/>
+          <w:sz w:val="22"/>
+          <w:szCs w:val="22"/>
+        </w:rPr>
+        <w:t>cells</w:t>
+      </w:r>
+      <w:r>
+        <w:rPr>
+          <w:rFonts w:asciiTheme="minorHAnsi" w:hAnsiTheme="minorHAnsi" w:cstheme="minorHAnsi"/>
+          <w:bCs/>
+          <w:sz w:val="22"/>
+          <w:szCs w:val="22"/>
+        </w:rPr>
+        <w:t xml:space="preserve"> to calculate the average time and time per item for each quantity of items tested in both data sets.</w:t>
+      </w:r>
+    </w:p>
+    <w:p>
+      <w:pPr>
+        <w:pStyle w:val="ColorfulList-Accent11"/>
+        <w:numPr>
+          <w:ilvl w:val="1"/>
+          <w:numId w:val="1"/>
+        </w:numPr>
+        <w:jc w:val="both"/>
+        <w:rPr>
+          <w:rFonts w:asciiTheme="minorHAnsi" w:hAnsiTheme="minorHAnsi" w:cstheme="minorHAnsi"/>
+          <w:bCs/>
+          <w:i/>
+          <w:iCs/>
+          <w:sz w:val="22"/>
+          <w:szCs w:val="22"/>
+        </w:rPr>
+      </w:pPr>
+      <w:r>
+        <w:rPr>
+          <w:rFonts w:asciiTheme="minorHAnsi" w:hAnsiTheme="minorHAnsi" w:cstheme="minorHAnsi"/>
+          <w:bCs/>
+          <w:sz w:val="22"/>
+          <w:szCs w:val="22"/>
+        </w:rPr>
+        <w:t>I used the sample of total times to create a scatterplot comparing the time taken for all data points, and used the average total times to create a bar chart directly comparing those two values</w:t>
+      </w:r>
+      <w:r>
+        <w:rPr>
+          <w:rFonts w:asciiTheme="minorHAnsi" w:hAnsiTheme="minorHAnsi" w:cstheme="minorHAnsi"/>
+          <w:bCs/>
+          <w:sz w:val="22"/>
+          <w:szCs w:val="22"/>
+        </w:rPr>
+        <w:t xml:space="preserve">. </w:t>
+      </w:r>
+    </w:p>
+    <w:p>
+      <w:pPr>
+        <w:pStyle w:val="ColorfulList-Accent11"/>
+        <w:numPr>
+          <w:ilvl w:val="0"/>
+          <w:numId w:val="7"/>
+        </w:numPr>
+        <w:jc w:val="both"/>
+        <w:rPr>
+          <w:rFonts w:asciiTheme="minorHAnsi" w:hAnsiTheme="minorHAnsi" w:cstheme="minorHAnsi"/>
+          <w:bCs/>
+          <w:i/>
+          <w:iCs/>
+          <w:sz w:val="22"/>
+          <w:szCs w:val="22"/>
+        </w:rPr>
+      </w:pPr>
       <w:r>
         <w:rPr>
           <w:noProof/>
         </w:rPr>
         <w:drawing>
-          <wp:anchor distT="0" distB="0" distL="114300" distR="114300" simplePos="0" relativeHeight="251688960" behindDoc="0" locked="0" layoutInCell="1" allowOverlap="1" wp14:anchorId="3D4DF18E" wp14:editId="49C1E4A8">
+          <wp:anchor distT="0" distB="0" distL="114300" distR="114300" simplePos="0" relativeHeight="251696128" behindDoc="0" locked="0" layoutInCell="1" allowOverlap="1" wp14:anchorId="27862A4C" wp14:editId="45B1F2F2">
             <wp:simplePos x="0" y="0"/>
             <wp:positionH relativeFrom="column">
               <wp:posOffset>3280410</wp:posOffset>
             </wp:positionH>
             <wp:positionV relativeFrom="paragraph">
-              <wp:posOffset>31115</wp:posOffset>
+              <wp:posOffset>1186815</wp:posOffset>
+            </wp:positionV>
+            <wp:extent cx="3118485" cy="704850"/>
+            <wp:effectExtent l="0" t="0" r="5715" b="0"/>
+            <wp:wrapTight wrapText="bothSides">
+              <wp:wrapPolygon edited="0">
+                <wp:start x="0" y="0"/>
+                <wp:lineTo x="0" y="21016"/>
+                <wp:lineTo x="21508" y="21016"/>
+                <wp:lineTo x="21508" y="0"/>
+                <wp:lineTo x="0" y="0"/>
+              </wp:wrapPolygon>
+            </wp:wrapTight>
+            <wp:docPr id="18" name="Picture 18"/>
+            <wp:cNvGraphicFramePr>
+              <a:graphicFrameLocks xmlns:a="http://schemas.openxmlformats.org/drawingml/2006/main" noChangeAspect="1"/>
+            </wp:cNvGraphicFramePr>
+            <a:graphic xmlns:a="http://schemas.openxmlformats.org/drawingml/2006/main">
+              <a:graphicData uri="http://schemas.openxmlformats.org/drawingml/2006/picture">
+                <pic:pic xmlns:pic="http://schemas.openxmlformats.org/drawingml/2006/picture">
+                  <pic:nvPicPr>
+                    <pic:cNvPr id="1" name=""/>
+                    <pic:cNvPicPr/>
+                  </pic:nvPicPr>
+                  <pic:blipFill rotWithShape="1">
+                    <a:blip r:embed="rId7"/>
+                    <a:srcRect l="40023" t="83760" r="41912" b="3820"/>
+                    <a:stretch/>
+                  </pic:blipFill>
+                  <pic:spPr bwMode="auto">
+                    <a:xfrm>
+                      <a:off x="0" y="0"/>
+                      <a:ext cx="3118485" cy="704850"/>
+                    </a:xfrm>
+                    <a:prstGeom prst="rect">
+                      <a:avLst/>
+                    </a:prstGeom>
+                    <a:ln>
+                      <a:noFill/>
+                    </a:ln>
+                    <a:extLst>
+                      <a:ext uri="{53640926-AAD7-44D8-BBD7-CCE9431645EC}">
+                        <a14:shadowObscured xmlns:a14="http://schemas.microsoft.com/office/drawing/2010/main"/>
+                      </a:ext>
+                    </a:extLst>
+                  </pic:spPr>
+                </pic:pic>
+              </a:graphicData>
+            </a:graphic>
+            <wp14:sizeRelH relativeFrom="margin">
+              <wp14:pctWidth>0</wp14:pctWidth>
+            </wp14:sizeRelH>
+            <wp14:sizeRelV relativeFrom="margin">
+              <wp14:pctHeight>0</wp14:pctHeight>
+            </wp14:sizeRelV>
+          </wp:anchor>
+        </w:drawing>
+      </w:r>
+      <w:r>
+        <w:rPr>
+          <w:noProof/>
+        </w:rPr>
+        <w:drawing>
+          <wp:anchor distT="0" distB="0" distL="114300" distR="114300" simplePos="0" relativeHeight="251688960" behindDoc="0" locked="0" layoutInCell="1" allowOverlap="1" wp14:anchorId="3D4DF18E" wp14:editId="51D2C19F">
+            <wp:simplePos x="0" y="0"/>
+            <wp:positionH relativeFrom="column">
+              <wp:posOffset>3280410</wp:posOffset>
+            </wp:positionH>
+            <wp:positionV relativeFrom="paragraph">
+              <wp:posOffset>34290</wp:posOffset>
             </wp:positionV>
             <wp:extent cx="3118485" cy="1123950"/>
             <wp:effectExtent l="0" t="0" r="5715" b="0"/>
@@ -1211,41 +1885,12 @@
         <w:rPr>
           <w:rFonts w:asciiTheme="minorHAnsi" w:hAnsiTheme="minorHAnsi" w:cstheme="minorHAnsi"/>
           <w:bCs/>
-          <w:sz w:val="22"/>
-          <w:szCs w:val="22"/>
-        </w:rPr>
-        <w:t xml:space="preserve">that around the </w:t>
-      </w:r>
-      <w:proofErr w:type="spellStart"/>
-      <w:r>
-        <w:rPr>
-          <w:rFonts w:asciiTheme="minorHAnsi" w:hAnsiTheme="minorHAnsi" w:cstheme="minorHAnsi"/>
-          <w:bCs/>
-          <w:sz w:val="22"/>
-          <w:szCs w:val="22"/>
-        </w:rPr>
-        <w:t>count_char</w:t>
-      </w:r>
-      <w:proofErr w:type="spellEnd"/>
-      <w:proofErr w:type="gramStart"/>
-      <w:r>
-        <w:rPr>
-          <w:rFonts w:asciiTheme="minorHAnsi" w:hAnsiTheme="minorHAnsi" w:cstheme="minorHAnsi"/>
-          <w:bCs/>
-          <w:sz w:val="22"/>
-          <w:szCs w:val="22"/>
-        </w:rPr>
-        <w:t>…(</w:t>
-      </w:r>
-      <w:proofErr w:type="gramEnd"/>
-      <w:r>
-        <w:rPr>
-          <w:rFonts w:asciiTheme="minorHAnsi" w:hAnsiTheme="minorHAnsi" w:cstheme="minorHAnsi"/>
-          <w:bCs/>
-          <w:sz w:val="22"/>
-          <w:szCs w:val="22"/>
-        </w:rPr>
-        <w:t>) methods. Ran the code several times using strings of different lengths, and recorded the results.</w:t>
+          <w:i/>
+          <w:iCs/>
+          <w:sz w:val="22"/>
+          <w:szCs w:val="22"/>
+        </w:rPr>
+        <w:t>Compiler Settings: Turn down/off compiler optimisation and demonstrate a difference.</w:t>
       </w:r>
     </w:p>
     <w:p>
@@ -1259,8 +1904,6 @@
         <w:rPr>
           <w:rFonts w:asciiTheme="minorHAnsi" w:hAnsiTheme="minorHAnsi" w:cstheme="minorHAnsi"/>
           <w:bCs/>
-          <w:i/>
-          <w:iCs/>
           <w:sz w:val="22"/>
           <w:szCs w:val="22"/>
         </w:rPr>
@@ -1269,79 +1912,141 @@
         <w:rPr>
           <w:noProof/>
         </w:rPr>
-        <w:drawing>
-          <wp:anchor distT="0" distB="0" distL="114300" distR="114300" simplePos="0" relativeHeight="251696128" behindDoc="0" locked="0" layoutInCell="1" allowOverlap="1" wp14:anchorId="27862A4C" wp14:editId="64069075">
-            <wp:simplePos x="0" y="0"/>
-            <wp:positionH relativeFrom="column">
-              <wp:posOffset>3280410</wp:posOffset>
-            </wp:positionH>
-            <wp:positionV relativeFrom="paragraph">
-              <wp:posOffset>495935</wp:posOffset>
-            </wp:positionV>
-            <wp:extent cx="3118485" cy="704850"/>
-            <wp:effectExtent l="0" t="0" r="5715" b="0"/>
-            <wp:wrapTight wrapText="bothSides">
-              <wp:wrapPolygon edited="0">
-                <wp:start x="0" y="0"/>
-                <wp:lineTo x="0" y="21016"/>
-                <wp:lineTo x="21508" y="21016"/>
-                <wp:lineTo x="21508" y="0"/>
-                <wp:lineTo x="0" y="0"/>
-              </wp:wrapPolygon>
-            </wp:wrapTight>
-            <wp:docPr id="18" name="Picture 18"/>
-            <wp:cNvGraphicFramePr>
-              <a:graphicFrameLocks xmlns:a="http://schemas.openxmlformats.org/drawingml/2006/main" noChangeAspect="1"/>
-            </wp:cNvGraphicFramePr>
-            <a:graphic xmlns:a="http://schemas.openxmlformats.org/drawingml/2006/main">
-              <a:graphicData uri="http://schemas.openxmlformats.org/drawingml/2006/picture">
-                <pic:pic xmlns:pic="http://schemas.openxmlformats.org/drawingml/2006/picture">
-                  <pic:nvPicPr>
-                    <pic:cNvPr id="1" name=""/>
-                    <pic:cNvPicPr/>
-                  </pic:nvPicPr>
-                  <pic:blipFill rotWithShape="1">
-                    <a:blip r:embed="rId7"/>
-                    <a:srcRect l="40023" t="83760" r="41912" b="3820"/>
-                    <a:stretch/>
-                  </pic:blipFill>
-                  <pic:spPr bwMode="auto">
-                    <a:xfrm>
-                      <a:off x="0" y="0"/>
-                      <a:ext cx="3118485" cy="704850"/>
-                    </a:xfrm>
-                    <a:prstGeom prst="rect">
-                      <a:avLst/>
-                    </a:prstGeom>
-                    <a:ln>
-                      <a:noFill/>
-                    </a:ln>
-                    <a:extLst>
-                      <a:ext uri="{53640926-AAD7-44D8-BBD7-CCE9431645EC}">
-                        <a14:shadowObscured xmlns:a14="http://schemas.microsoft.com/office/drawing/2010/main"/>
-                      </a:ext>
-                    </a:extLst>
-                  </pic:spPr>
-                </pic:pic>
-              </a:graphicData>
-            </a:graphic>
-            <wp14:sizeRelH relativeFrom="margin">
-              <wp14:pctWidth>0</wp14:pctWidth>
-            </wp14:sizeRelH>
-            <wp14:sizeRelV relativeFrom="margin">
-              <wp14:pctHeight>0</wp14:pctHeight>
-            </wp14:sizeRelV>
-          </wp:anchor>
-        </w:drawing>
-      </w:r>
-      <w:r>
-        <w:rPr>
-          <w:rFonts w:asciiTheme="minorHAnsi" w:hAnsiTheme="minorHAnsi" w:cstheme="minorHAnsi"/>
-          <w:bCs/>
-          <w:sz w:val="22"/>
-          <w:szCs w:val="22"/>
-        </w:rPr>
-        <w:t>I adopted the existing test string and created 5 more test strings of varying lengths and compositions, and ran the code 5 times for each, noting down all of the results for each iteration in Excel.</w:t>
+        <mc:AlternateContent>
+          <mc:Choice Requires="wps">
+            <w:drawing>
+              <wp:anchor distT="0" distB="0" distL="114300" distR="114300" simplePos="0" relativeHeight="251698176" behindDoc="1" locked="0" layoutInCell="1" allowOverlap="1" wp14:anchorId="68825DB0" wp14:editId="256F184B">
+                <wp:simplePos x="0" y="0"/>
+                <wp:positionH relativeFrom="column">
+                  <wp:posOffset>3280410</wp:posOffset>
+                </wp:positionH>
+                <wp:positionV relativeFrom="paragraph">
+                  <wp:posOffset>1615440</wp:posOffset>
+                </wp:positionV>
+                <wp:extent cx="3118485" cy="133350"/>
+                <wp:effectExtent l="0" t="0" r="5715" b="0"/>
+                <wp:wrapTight wrapText="bothSides">
+                  <wp:wrapPolygon edited="0">
+                    <wp:start x="0" y="0"/>
+                    <wp:lineTo x="0" y="18514"/>
+                    <wp:lineTo x="21508" y="18514"/>
+                    <wp:lineTo x="21508" y="0"/>
+                    <wp:lineTo x="0" y="0"/>
+                  </wp:wrapPolygon>
+                </wp:wrapTight>
+                <wp:docPr id="19" name="Text Box 19"/>
+                <wp:cNvGraphicFramePr/>
+                <a:graphic xmlns:a="http://schemas.openxmlformats.org/drawingml/2006/main">
+                  <a:graphicData uri="http://schemas.microsoft.com/office/word/2010/wordprocessingShape">
+                    <wps:wsp>
+                      <wps:cNvSpPr txBox="1"/>
+                      <wps:spPr>
+                        <a:xfrm>
+                          <a:off x="0" y="0"/>
+                          <a:ext cx="3118485" cy="133350"/>
+                        </a:xfrm>
+                        <a:prstGeom prst="rect">
+                          <a:avLst/>
+                        </a:prstGeom>
+                        <a:solidFill>
+                          <a:prstClr val="white"/>
+                        </a:solidFill>
+                        <a:ln>
+                          <a:noFill/>
+                        </a:ln>
+                      </wps:spPr>
+                      <wps:txbx>
+                        <w:txbxContent>
+                          <w:p>
+                            <w:pPr>
+                              <w:pStyle w:val="Caption"/>
+                              <w:rPr>
+                                <w:noProof/>
+                                <w:sz w:val="20"/>
+                                <w:szCs w:val="24"/>
+                              </w:rPr>
+                            </w:pPr>
+                            <w:r>
+                              <w:t xml:space="preserve">Figure </w:t>
+                            </w:r>
+                            <w:fldSimple w:instr=" SEQ Figure \* ARABIC ">
+                              <w:r>
+                                <w:rPr>
+                                  <w:noProof/>
+                                </w:rPr>
+                                <w:t>1</w:t>
+                              </w:r>
+                            </w:fldSimple>
+                            <w:r>
+                              <w:t>: how to open up the project properties window.</w:t>
+                            </w:r>
+                          </w:p>
+                        </w:txbxContent>
+                      </wps:txbx>
+                      <wps:bodyPr rot="0" spcFirstLastPara="0" vertOverflow="overflow" horzOverflow="overflow" vert="horz" wrap="square" lIns="0" tIns="0" rIns="0" bIns="0" numCol="1" spcCol="0" rtlCol="0" fromWordArt="0" anchor="t" anchorCtr="0" forceAA="0" compatLnSpc="1">
+                        <a:prstTxWarp prst="textNoShape">
+                          <a:avLst/>
+                        </a:prstTxWarp>
+                        <a:noAutofit/>
+                      </wps:bodyPr>
+                    </wps:wsp>
+                  </a:graphicData>
+                </a:graphic>
+                <wp14:sizeRelV relativeFrom="margin">
+                  <wp14:pctHeight>0</wp14:pctHeight>
+                </wp14:sizeRelV>
+              </wp:anchor>
+            </w:drawing>
+          </mc:Choice>
+          <mc:Fallback>
+            <w:pict>
+              <v:shapetype w14:anchorId="68825DB0" id="_x0000_t202" coordsize="21600,21600" o:spt="202" path="m,l,21600r21600,l21600,xe">
+                <v:stroke joinstyle="miter"/>
+                <v:path gradientshapeok="t" o:connecttype="rect"/>
+              </v:shapetype>
+              <v:shape id="Text Box 19" o:spid="_x0000_s1026" type="#_x0000_t202" style="position:absolute;left:0;text-align:left;margin-left:258.3pt;margin-top:127.2pt;width:245.55pt;height:10.5pt;z-index:-251618304;visibility:visible;mso-wrap-style:square;mso-height-percent:0;mso-wrap-distance-left:9pt;mso-wrap-distance-top:0;mso-wrap-distance-right:9pt;mso-wrap-distance-bottom:0;mso-position-horizontal:absolute;mso-position-horizontal-relative:text;mso-position-vertical:absolute;mso-position-vertical-relative:text;mso-height-percent:0;mso-height-relative:margin;v-text-anchor:top" o:gfxdata="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" stroked="f">
+                <v:textbox inset="0,0,0,0">
+                  <w:txbxContent>
+                    <w:p>
+                      <w:pPr>
+                        <w:pStyle w:val="Caption"/>
+                        <w:rPr>
+                          <w:noProof/>
+                          <w:sz w:val="20"/>
+                          <w:szCs w:val="24"/>
+                        </w:rPr>
+                      </w:pPr>
+                      <w:r>
+                        <w:t xml:space="preserve">Figure </w:t>
+                      </w:r>
+                      <w:fldSimple w:instr=" SEQ Figure \* ARABIC ">
+                        <w:r>
+                          <w:rPr>
+                            <w:noProof/>
+                          </w:rPr>
+                          <w:t>1</w:t>
+                        </w:r>
+                      </w:fldSimple>
+                      <w:r>
+                        <w:t>: how to open up the project properties window.</w:t>
+                      </w:r>
+                    </w:p>
+                  </w:txbxContent>
+                </v:textbox>
+                <w10:wrap type="tight"/>
+              </v:shape>
+            </w:pict>
+          </mc:Fallback>
+        </mc:AlternateContent>
+      </w:r>
+      <w:r>
+        <w:rPr>
+          <w:rFonts w:asciiTheme="minorHAnsi" w:hAnsiTheme="minorHAnsi" w:cstheme="minorHAnsi"/>
+          <w:bCs/>
+          <w:sz w:val="22"/>
+          <w:szCs w:val="22"/>
+        </w:rPr>
+        <w:t>I took the linear ramp-up method with the modifications for the IDE Settings testing, and tweaked it to iterate 20 times rather than 5, to increase efficiency of data entry for me.</w:t>
       </w:r>
     </w:p>
     <w:p>
@@ -1355,24 +2060,41 @@
         <w:rPr>
           <w:rFonts w:asciiTheme="minorHAnsi" w:hAnsiTheme="minorHAnsi" w:cstheme="minorHAnsi"/>
           <w:bCs/>
-          <w:i/>
-          <w:iCs/>
-          <w:sz w:val="22"/>
-          <w:szCs w:val="22"/>
-        </w:rPr>
-      </w:pPr>
+          <w:sz w:val="22"/>
+          <w:szCs w:val="22"/>
+        </w:rPr>
+      </w:pPr>
+      <w:r>
+        <w:rPr>
+          <w:rFonts w:asciiTheme="minorHAnsi" w:hAnsiTheme="minorHAnsi" w:cstheme="minorHAnsi"/>
+          <w:bCs/>
+          <w:sz w:val="22"/>
+          <w:szCs w:val="22"/>
+        </w:rPr>
+        <w:t xml:space="preserve">To enable and disable </w:t>
+      </w:r>
+      <w:r>
+        <w:rPr>
+          <w:rFonts w:asciiTheme="minorHAnsi" w:hAnsiTheme="minorHAnsi" w:cstheme="minorHAnsi"/>
+          <w:bCs/>
+          <w:sz w:val="22"/>
+          <w:szCs w:val="22"/>
+        </w:rPr>
+        <w:t xml:space="preserve">optimisation settings for the code, I went into the solution explorer, right clicked on the project, and clicked on “Properties” at the bottom of the context menu (fig. 1). </w:t>
+      </w:r>
       <w:r>
         <w:rPr>
           <w:noProof/>
         </w:rPr>
+        <w:lastRenderedPageBreak/>
         <w:drawing>
-          <wp:anchor distT="0" distB="0" distL="114300" distR="114300" simplePos="0" relativeHeight="251694080" behindDoc="0" locked="0" layoutInCell="1" allowOverlap="1" wp14:anchorId="6E861086" wp14:editId="7F04832F">
+          <wp:anchor distT="0" distB="0" distL="114300" distR="114300" simplePos="0" relativeHeight="251694080" behindDoc="0" locked="0" layoutInCell="1" allowOverlap="1" wp14:anchorId="6E861086" wp14:editId="4AF69C0F">
             <wp:simplePos x="0" y="0"/>
             <wp:positionH relativeFrom="column">
-              <wp:posOffset>3300730</wp:posOffset>
+              <wp:posOffset>-13970</wp:posOffset>
             </wp:positionH>
             <wp:positionV relativeFrom="paragraph">
-              <wp:posOffset>655955</wp:posOffset>
+              <wp:posOffset>0</wp:posOffset>
             </wp:positionV>
             <wp:extent cx="3019425" cy="1226185"/>
             <wp:effectExtent l="0" t="0" r="9525" b="0"/>
@@ -1437,224 +2159,13 @@
         <mc:AlternateContent>
           <mc:Choice Requires="wps">
             <w:drawing>
-              <wp:anchor distT="0" distB="0" distL="114300" distR="114300" simplePos="0" relativeHeight="251698176" behindDoc="1" locked="0" layoutInCell="1" allowOverlap="1" wp14:anchorId="68825DB0" wp14:editId="2AE21AF6">
+              <wp:anchor distT="0" distB="0" distL="114300" distR="114300" simplePos="0" relativeHeight="251700224" behindDoc="1" locked="0" layoutInCell="1" allowOverlap="1" wp14:anchorId="7491E9C6" wp14:editId="62A5C532">
                 <wp:simplePos x="0" y="0"/>
                 <wp:positionH relativeFrom="column">
-                  <wp:posOffset>3280410</wp:posOffset>
+                  <wp:posOffset>-15240</wp:posOffset>
                 </wp:positionH>
                 <wp:positionV relativeFrom="paragraph">
-                  <wp:posOffset>373380</wp:posOffset>
-                </wp:positionV>
-                <wp:extent cx="3118485" cy="133350"/>
-                <wp:effectExtent l="0" t="0" r="5715" b="0"/>
-                <wp:wrapTight wrapText="bothSides">
-                  <wp:wrapPolygon edited="0">
-                    <wp:start x="0" y="0"/>
-                    <wp:lineTo x="0" y="18514"/>
-                    <wp:lineTo x="21508" y="18514"/>
-                    <wp:lineTo x="21508" y="0"/>
-                    <wp:lineTo x="0" y="0"/>
-                  </wp:wrapPolygon>
-                </wp:wrapTight>
-                <wp:docPr id="19" name="Text Box 19"/>
-                <wp:cNvGraphicFramePr/>
-                <a:graphic xmlns:a="http://schemas.openxmlformats.org/drawingml/2006/main">
-                  <a:graphicData uri="http://schemas.microsoft.com/office/word/2010/wordprocessingShape">
-                    <wps:wsp>
-                      <wps:cNvSpPr txBox="1"/>
-                      <wps:spPr>
-                        <a:xfrm>
-                          <a:off x="0" y="0"/>
-                          <a:ext cx="3118485" cy="133350"/>
-                        </a:xfrm>
-                        <a:prstGeom prst="rect">
-                          <a:avLst/>
-                        </a:prstGeom>
-                        <a:solidFill>
-                          <a:prstClr val="white"/>
-                        </a:solidFill>
-                        <a:ln>
-                          <a:noFill/>
-                        </a:ln>
-                      </wps:spPr>
-                      <wps:txbx>
-                        <w:txbxContent>
-                          <w:p>
-                            <w:pPr>
-                              <w:pStyle w:val="Caption"/>
-                              <w:rPr>
-                                <w:noProof/>
-                                <w:sz w:val="20"/>
-                                <w:szCs w:val="24"/>
-                              </w:rPr>
-                            </w:pPr>
-                            <w:r>
-                              <w:t xml:space="preserve">Figure </w:t>
-                            </w:r>
-                            <w:r>
-                              <w:fldChar w:fldCharType="begin"/>
-                            </w:r>
-                            <w:r>
-                              <w:instrText xml:space="preserve"> SEQ Figure \* ARABIC </w:instrText>
-                            </w:r>
-                            <w:r>
-                              <w:fldChar w:fldCharType="separate"/>
-                            </w:r>
-                            <w:r>
-                              <w:rPr>
-                                <w:noProof/>
-                              </w:rPr>
-                              <w:t>1</w:t>
-                            </w:r>
-                            <w:r>
-                              <w:rPr>
-                                <w:noProof/>
-                              </w:rPr>
-                              <w:fldChar w:fldCharType="end"/>
-                            </w:r>
-                            <w:r>
-                              <w:t>: how to open up the project properties window.</w:t>
-                            </w:r>
-                          </w:p>
-                        </w:txbxContent>
-                      </wps:txbx>
-                      <wps:bodyPr rot="0" spcFirstLastPara="0" vertOverflow="overflow" horzOverflow="overflow" vert="horz" wrap="square" lIns="0" tIns="0" rIns="0" bIns="0" numCol="1" spcCol="0" rtlCol="0" fromWordArt="0" anchor="t" anchorCtr="0" forceAA="0" compatLnSpc="1">
-                        <a:prstTxWarp prst="textNoShape">
-                          <a:avLst/>
-                        </a:prstTxWarp>
-                        <a:noAutofit/>
-                      </wps:bodyPr>
-                    </wps:wsp>
-                  </a:graphicData>
-                </a:graphic>
-                <wp14:sizeRelV relativeFrom="margin">
-                  <wp14:pctHeight>0</wp14:pctHeight>
-                </wp14:sizeRelV>
-              </wp:anchor>
-            </w:drawing>
-          </mc:Choice>
-          <mc:Fallback>
-            <w:pict>
-              <v:shapetype w14:anchorId="68825DB0" id="_x0000_t202" coordsize="21600,21600" o:spt="202" path="m,l,21600r21600,l21600,xe">
-                <v:stroke joinstyle="miter"/>
-                <v:path gradientshapeok="t" o:connecttype="rect"/>
-              </v:shapetype>
-              <v:shape id="Text Box 19" o:spid="_x0000_s1026" type="#_x0000_t202" style="position:absolute;left:0;text-align:left;margin-left:258.3pt;margin-top:29.4pt;width:245.55pt;height:10.5pt;z-index:-251618304;visibility:visible;mso-wrap-style:square;mso-height-percent:0;mso-wrap-distance-left:9pt;mso-wrap-distance-top:0;mso-wrap-distance-right:9pt;mso-wrap-distance-bottom:0;mso-position-horizontal:absolute;mso-position-horizontal-relative:text;mso-position-vertical:absolute;mso-position-vertical-relative:text;mso-height-percent:0;mso-height-relative:margin;v-text-anchor:top" o:gfxdata="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" stroked="f">
-                <v:textbox inset="0,0,0,0">
-                  <w:txbxContent>
-                    <w:p>
-                      <w:pPr>
-                        <w:pStyle w:val="Caption"/>
-                        <w:rPr>
-                          <w:noProof/>
-                          <w:sz w:val="20"/>
-                          <w:szCs w:val="24"/>
-                        </w:rPr>
-                      </w:pPr>
-                      <w:r>
-                        <w:t xml:space="preserve">Figure </w:t>
-                      </w:r>
-                      <w:r>
-                        <w:fldChar w:fldCharType="begin"/>
-                      </w:r>
-                      <w:r>
-                        <w:instrText xml:space="preserve"> SEQ Figure \* ARABIC </w:instrText>
-                      </w:r>
-                      <w:r>
-                        <w:fldChar w:fldCharType="separate"/>
-                      </w:r>
-                      <w:r>
-                        <w:rPr>
-                          <w:noProof/>
-                        </w:rPr>
-                        <w:t>1</w:t>
-                      </w:r>
-                      <w:r>
-                        <w:rPr>
-                          <w:noProof/>
-                        </w:rPr>
-                        <w:fldChar w:fldCharType="end"/>
-                      </w:r>
-                      <w:r>
-                        <w:t>: how to open up the project properties window.</w:t>
-                      </w:r>
-                    </w:p>
-                  </w:txbxContent>
-                </v:textbox>
-                <w10:wrap type="tight"/>
-              </v:shape>
-            </w:pict>
-          </mc:Fallback>
-        </mc:AlternateContent>
-      </w:r>
-      <w:r>
-        <w:rPr>
-          <w:rFonts w:asciiTheme="minorHAnsi" w:hAnsiTheme="minorHAnsi" w:cstheme="minorHAnsi"/>
-          <w:bCs/>
-          <w:sz w:val="22"/>
-          <w:szCs w:val="22"/>
-        </w:rPr>
-        <w:t>Below the linear and exponential data sets, I configured some cells to calculate the average time each of the two methods took to calculate each string.</w:t>
-      </w:r>
-    </w:p>
-    <w:p>
-      <w:pPr>
-        <w:pStyle w:val="ColorfulList-Accent11"/>
-        <w:numPr>
-          <w:ilvl w:val="1"/>
-          <w:numId w:val="1"/>
-        </w:numPr>
-        <w:jc w:val="both"/>
-        <w:rPr>
-          <w:rFonts w:asciiTheme="minorHAnsi" w:hAnsiTheme="minorHAnsi" w:cstheme="minorHAnsi"/>
-          <w:bCs/>
-          <w:i/>
-          <w:iCs/>
-          <w:sz w:val="22"/>
-          <w:szCs w:val="22"/>
-        </w:rPr>
-      </w:pPr>
-      <w:r>
-        <w:rPr>
-          <w:rFonts w:asciiTheme="minorHAnsi" w:hAnsiTheme="minorHAnsi" w:cstheme="minorHAnsi"/>
-          <w:bCs/>
-          <w:sz w:val="22"/>
-          <w:szCs w:val="22"/>
-        </w:rPr>
-        <w:t xml:space="preserve">I used the average data sets to create a line chart comparing the two methods, labelling the charts and axes, including trendlines, and displaying individual data points as appropriate for the chart. </w:t>
-      </w:r>
-    </w:p>
-    <w:p>
-      <w:pPr>
-        <w:pStyle w:val="ColorfulList-Accent11"/>
-        <w:numPr>
-          <w:ilvl w:val="0"/>
-          <w:numId w:val="7"/>
-        </w:numPr>
-        <w:jc w:val="both"/>
-        <w:rPr>
-          <w:rFonts w:asciiTheme="minorHAnsi" w:hAnsiTheme="minorHAnsi" w:cstheme="minorHAnsi"/>
-          <w:bCs/>
-          <w:i/>
-          <w:iCs/>
-          <w:sz w:val="22"/>
-          <w:szCs w:val="22"/>
-        </w:rPr>
-      </w:pPr>
-      <w:r>
-        <w:rPr>
-          <w:noProof/>
-        </w:rPr>
-        <mc:AlternateContent>
-          <mc:Choice Requires="wps">
-            <w:drawing>
-              <wp:anchor distT="0" distB="0" distL="114300" distR="114300" simplePos="0" relativeHeight="251700224" behindDoc="1" locked="0" layoutInCell="1" allowOverlap="1" wp14:anchorId="7491E9C6" wp14:editId="72A57134">
-                <wp:simplePos x="0" y="0"/>
-                <wp:positionH relativeFrom="column">
-                  <wp:posOffset>3299460</wp:posOffset>
-                </wp:positionH>
-                <wp:positionV relativeFrom="paragraph">
-                  <wp:posOffset>421005</wp:posOffset>
+                  <wp:posOffset>1262380</wp:posOffset>
                 </wp:positionV>
                 <wp:extent cx="3019425" cy="161925"/>
                 <wp:effectExtent l="0" t="0" r="9525" b="9525"/>
@@ -1722,7 +2233,7 @@
           </mc:Choice>
           <mc:Fallback>
             <w:pict>
-              <v:shape w14:anchorId="7491E9C6" id="Text Box 20" o:spid="_x0000_s1027" type="#_x0000_t202" style="position:absolute;left:0;text-align:left;margin-left:259.8pt;margin-top:33.15pt;width:237.75pt;height:12.75pt;z-index:-251616256;visibility:visible;mso-wrap-style:square;mso-height-percent:0;mso-wrap-distance-left:9pt;mso-wrap-distance-top:0;mso-wrap-distance-right:9pt;mso-wrap-distance-bottom:0;mso-position-horizontal:absolute;mso-position-horizontal-relative:text;mso-position-vertical:absolute;mso-position-vertical-relative:text;mso-height-percent:0;mso-height-relative:margin;v-text-anchor:top" o:gfxdata="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" stroked="f">
+              <v:shape w14:anchorId="7491E9C6" id="Text Box 20" o:spid="_x0000_s1027" type="#_x0000_t202" style="position:absolute;left:0;text-align:left;margin-left:-1.2pt;margin-top:99.4pt;width:237.75pt;height:12.75pt;z-index:-251616256;visibility:visible;mso-wrap-style:square;mso-height-percent:0;mso-wrap-distance-left:9pt;mso-wrap-distance-top:0;mso-wrap-distance-right:9pt;mso-wrap-distance-bottom:0;mso-position-horizontal:absolute;mso-position-horizontal-relative:text;mso-position-vertical:absolute;mso-position-vertical-relative:text;mso-height-percent:0;mso-height-relative:margin;v-text-anchor:top" o:gfxdata="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" stroked="f">
                 <v:textbox inset="0,0,0,0">
                   <w:txbxContent>
                     <w:p>
@@ -1748,206 +2259,18 @@
       </w:r>
       <w:r>
         <w:rPr>
-          <w:rFonts w:asciiTheme="minorHAnsi" w:hAnsiTheme="minorHAnsi" w:cstheme="minorHAnsi"/>
-          <w:bCs/>
-          <w:i/>
-          <w:iCs/>
-          <w:sz w:val="22"/>
-          <w:szCs w:val="22"/>
-        </w:rPr>
-        <w:t>IDE Settings: Show what, if any, is the difference in execution time between debug settings and release settings. (Remember to have a task that runs for long enough that it matters.)</w:t>
-      </w:r>
-    </w:p>
-    <w:p>
-      <w:pPr>
-        <w:pStyle w:val="ColorfulList-Accent11"/>
-        <w:numPr>
-          <w:ilvl w:val="1"/>
-          <w:numId w:val="1"/>
-        </w:numPr>
-        <w:jc w:val="both"/>
-        <w:rPr>
-          <w:rFonts w:asciiTheme="minorHAnsi" w:hAnsiTheme="minorHAnsi" w:cstheme="minorHAnsi"/>
-          <w:bCs/>
-          <w:i/>
-          <w:iCs/>
-          <w:sz w:val="22"/>
-          <w:szCs w:val="22"/>
-        </w:rPr>
-      </w:pPr>
-      <w:r>
-        <w:rPr>
-          <w:noProof/>
-        </w:rPr>
-        <w:drawing>
-          <wp:anchor distT="0" distB="0" distL="114300" distR="114300" simplePos="0" relativeHeight="251691008" behindDoc="0" locked="0" layoutInCell="1" allowOverlap="1" wp14:anchorId="2BEFD154" wp14:editId="550F2C94">
-            <wp:simplePos x="0" y="0"/>
-            <wp:positionH relativeFrom="column">
-              <wp:posOffset>3261360</wp:posOffset>
-            </wp:positionH>
-            <wp:positionV relativeFrom="paragraph">
-              <wp:posOffset>13335</wp:posOffset>
-            </wp:positionV>
-            <wp:extent cx="3174365" cy="1238250"/>
-            <wp:effectExtent l="0" t="0" r="6985" b="0"/>
-            <wp:wrapTight wrapText="bothSides">
-              <wp:wrapPolygon edited="0">
-                <wp:start x="0" y="0"/>
-                <wp:lineTo x="0" y="21268"/>
-                <wp:lineTo x="21518" y="21268"/>
-                <wp:lineTo x="21518" y="0"/>
-                <wp:lineTo x="0" y="0"/>
-              </wp:wrapPolygon>
-            </wp:wrapTight>
-            <wp:docPr id="12" name="Picture 12"/>
-            <wp:cNvGraphicFramePr>
-              <a:graphicFrameLocks xmlns:a="http://schemas.openxmlformats.org/drawingml/2006/main" noChangeAspect="1"/>
-            </wp:cNvGraphicFramePr>
-            <a:graphic xmlns:a="http://schemas.openxmlformats.org/drawingml/2006/main">
-              <a:graphicData uri="http://schemas.openxmlformats.org/drawingml/2006/picture">
-                <pic:pic xmlns:pic="http://schemas.openxmlformats.org/drawingml/2006/picture">
-                  <pic:nvPicPr>
-                    <pic:cNvPr id="1" name=""/>
-                    <pic:cNvPicPr/>
-                  </pic:nvPicPr>
-                  <pic:blipFill rotWithShape="1">
-                    <a:blip r:embed="rId9"/>
-                    <a:srcRect l="826" t="2431" r="18767" b="52164"/>
-                    <a:stretch/>
-                  </pic:blipFill>
-                  <pic:spPr bwMode="auto">
-                    <a:xfrm>
-                      <a:off x="0" y="0"/>
-                      <a:ext cx="3174365" cy="1238250"/>
-                    </a:xfrm>
-                    <a:prstGeom prst="rect">
-                      <a:avLst/>
-                    </a:prstGeom>
-                    <a:ln>
-                      <a:noFill/>
-                    </a:ln>
-                    <a:extLst>
-                      <a:ext uri="{53640926-AAD7-44D8-BBD7-CCE9431645EC}">
-                        <a14:shadowObscured xmlns:a14="http://schemas.microsoft.com/office/drawing/2010/main"/>
-                      </a:ext>
-                    </a:extLst>
-                  </pic:spPr>
-                </pic:pic>
-              </a:graphicData>
-            </a:graphic>
-            <wp14:sizeRelH relativeFrom="margin">
-              <wp14:pctWidth>0</wp14:pctWidth>
-            </wp14:sizeRelH>
-            <wp14:sizeRelV relativeFrom="margin">
-              <wp14:pctHeight>0</wp14:pctHeight>
-            </wp14:sizeRelV>
-          </wp:anchor>
-        </w:drawing>
-      </w:r>
-      <w:r>
-        <w:rPr>
-          <w:rFonts w:asciiTheme="minorHAnsi" w:hAnsiTheme="minorHAnsi" w:cstheme="minorHAnsi"/>
-          <w:bCs/>
-          <w:sz w:val="22"/>
-          <w:szCs w:val="22"/>
-        </w:rPr>
-        <w:t>I took the linear ramp-up method and tweaked it to run through 100,000 items 5 times.</w:t>
-      </w:r>
-    </w:p>
-    <w:p>
-      <w:pPr>
-        <w:pStyle w:val="ColorfulList-Accent11"/>
-        <w:numPr>
-          <w:ilvl w:val="1"/>
-          <w:numId w:val="1"/>
-        </w:numPr>
-        <w:jc w:val="both"/>
-        <w:rPr>
-          <w:rFonts w:asciiTheme="minorHAnsi" w:hAnsiTheme="minorHAnsi" w:cstheme="minorHAnsi"/>
-          <w:bCs/>
-          <w:i/>
-          <w:iCs/>
-          <w:sz w:val="22"/>
-          <w:szCs w:val="22"/>
-        </w:rPr>
-      </w:pPr>
-      <w:r>
-        <w:rPr>
-          <w:rFonts w:asciiTheme="minorHAnsi" w:hAnsiTheme="minorHAnsi" w:cstheme="minorHAnsi"/>
-          <w:bCs/>
-          <w:sz w:val="22"/>
-          <w:szCs w:val="22"/>
-        </w:rPr>
-        <w:t xml:space="preserve">I ran the code </w:t>
-      </w:r>
-      <w:r>
-        <w:rPr>
-          <w:rFonts w:asciiTheme="minorHAnsi" w:hAnsiTheme="minorHAnsi" w:cstheme="minorHAnsi"/>
-          <w:bCs/>
-          <w:sz w:val="22"/>
-          <w:szCs w:val="22"/>
-        </w:rPr>
-        <w:t>4 times using debugging settings, and 4 times with release settings</w:t>
-      </w:r>
-      <w:r>
-        <w:rPr>
-          <w:rFonts w:asciiTheme="minorHAnsi" w:hAnsiTheme="minorHAnsi" w:cstheme="minorHAnsi"/>
-          <w:bCs/>
-          <w:sz w:val="22"/>
-          <w:szCs w:val="22"/>
-        </w:rPr>
-        <w:t xml:space="preserve">, and </w:t>
-      </w:r>
-      <w:r>
-        <w:rPr>
-          <w:rFonts w:asciiTheme="minorHAnsi" w:hAnsiTheme="minorHAnsi" w:cstheme="minorHAnsi"/>
-          <w:bCs/>
-          <w:sz w:val="22"/>
-          <w:szCs w:val="22"/>
-        </w:rPr>
-        <w:t>noting</w:t>
-      </w:r>
-      <w:r>
-        <w:rPr>
-          <w:rFonts w:asciiTheme="minorHAnsi" w:hAnsiTheme="minorHAnsi" w:cstheme="minorHAnsi"/>
-          <w:bCs/>
-          <w:sz w:val="22"/>
-          <w:szCs w:val="22"/>
-        </w:rPr>
-        <w:t xml:space="preserve"> down all of the results for each iteration in Excel.</w:t>
-      </w:r>
-    </w:p>
-    <w:p>
-      <w:pPr>
-        <w:pStyle w:val="ColorfulList-Accent11"/>
-        <w:numPr>
-          <w:ilvl w:val="1"/>
-          <w:numId w:val="1"/>
-        </w:numPr>
-        <w:jc w:val="both"/>
-        <w:rPr>
-          <w:rFonts w:asciiTheme="minorHAnsi" w:hAnsiTheme="minorHAnsi" w:cstheme="minorHAnsi"/>
-          <w:bCs/>
-          <w:i/>
-          <w:iCs/>
-          <w:sz w:val="22"/>
-          <w:szCs w:val="22"/>
-        </w:rPr>
-      </w:pPr>
-      <w:r>
-        <w:rPr>
           <w:noProof/>
         </w:rPr>
         <mc:AlternateContent>
           <mc:Choice Requires="wps">
             <w:drawing>
-              <wp:anchor distT="0" distB="0" distL="114300" distR="114300" simplePos="0" relativeHeight="251702272" behindDoc="1" locked="0" layoutInCell="1" allowOverlap="1" wp14:anchorId="451A5647" wp14:editId="422E1D61">
+              <wp:anchor distT="0" distB="0" distL="114300" distR="114300" simplePos="0" relativeHeight="251702272" behindDoc="1" locked="0" layoutInCell="1" allowOverlap="1" wp14:anchorId="451A5647" wp14:editId="443FC2EE">
                 <wp:simplePos x="0" y="0"/>
                 <wp:positionH relativeFrom="column">
-                  <wp:posOffset>3278505</wp:posOffset>
+                  <wp:posOffset>3041650</wp:posOffset>
                 </wp:positionH>
                 <wp:positionV relativeFrom="paragraph">
-                  <wp:posOffset>116205</wp:posOffset>
+                  <wp:posOffset>1294130</wp:posOffset>
                 </wp:positionV>
                 <wp:extent cx="3174365" cy="142875"/>
                 <wp:effectExtent l="0" t="0" r="6985" b="9525"/>
@@ -2015,7 +2338,7 @@
           </mc:Choice>
           <mc:Fallback>
             <w:pict>
-              <v:shape w14:anchorId="451A5647" id="Text Box 21" o:spid="_x0000_s1028" type="#_x0000_t202" style="position:absolute;left:0;text-align:left;margin-left:258.15pt;margin-top:9.15pt;width:249.95pt;height:11.25pt;z-index:-251614208;visibility:visible;mso-wrap-style:square;mso-height-percent:0;mso-wrap-distance-left:9pt;mso-wrap-distance-top:0;mso-wrap-distance-right:9pt;mso-wrap-distance-bottom:0;mso-position-horizontal:absolute;mso-position-horizontal-relative:text;mso-position-vertical:absolute;mso-position-vertical-relative:text;mso-height-percent:0;mso-height-relative:margin;v-text-anchor:top" o:gfxdata="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" stroked="f">
+              <v:shape w14:anchorId="451A5647" id="Text Box 21" o:spid="_x0000_s1028" type="#_x0000_t202" style="position:absolute;left:0;text-align:left;margin-left:239.5pt;margin-top:101.9pt;width:249.95pt;height:11.25pt;z-index:-251614208;visibility:visible;mso-wrap-style:square;mso-height-percent:0;mso-wrap-distance-left:9pt;mso-wrap-distance-top:0;mso-wrap-distance-right:9pt;mso-wrap-distance-bottom:0;mso-position-horizontal:absolute;mso-position-horizontal-relative:text;mso-position-vertical:absolute;mso-position-vertical-relative:text;mso-height-percent:0;mso-height-relative:margin;v-text-anchor:top" o:gfxdata="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" stroked="f">
                 <v:textbox inset="0,0,0,0">
                   <w:txbxContent>
                     <w:p>
@@ -2044,26 +2367,26 @@
           <w:noProof/>
         </w:rPr>
         <w:drawing>
-          <wp:anchor distT="0" distB="0" distL="114300" distR="114300" simplePos="0" relativeHeight="251693056" behindDoc="0" locked="0" layoutInCell="1" allowOverlap="1" wp14:anchorId="24E62F48" wp14:editId="336FD2EF">
+          <wp:anchor distT="0" distB="0" distL="114300" distR="114300" simplePos="0" relativeHeight="251691008" behindDoc="0" locked="0" layoutInCell="1" allowOverlap="1" wp14:anchorId="2BEFD154" wp14:editId="2EA1A98A">
             <wp:simplePos x="0" y="0"/>
             <wp:positionH relativeFrom="column">
-              <wp:posOffset>3299460</wp:posOffset>
+              <wp:posOffset>3043555</wp:posOffset>
             </wp:positionH>
             <wp:positionV relativeFrom="paragraph">
-              <wp:posOffset>368935</wp:posOffset>
+              <wp:posOffset>0</wp:posOffset>
             </wp:positionV>
-            <wp:extent cx="3257550" cy="1211580"/>
-            <wp:effectExtent l="0" t="0" r="0" b="7620"/>
+            <wp:extent cx="3174365" cy="1238250"/>
+            <wp:effectExtent l="0" t="0" r="6985" b="0"/>
             <wp:wrapTight wrapText="bothSides">
               <wp:wrapPolygon edited="0">
                 <wp:start x="0" y="0"/>
-                <wp:lineTo x="0" y="21396"/>
-                <wp:lineTo x="21474" y="21396"/>
-                <wp:lineTo x="21474" y="0"/>
+                <wp:lineTo x="0" y="21268"/>
+                <wp:lineTo x="21518" y="21268"/>
+                <wp:lineTo x="21518" y="0"/>
                 <wp:lineTo x="0" y="0"/>
               </wp:wrapPolygon>
             </wp:wrapTight>
-            <wp:docPr id="15" name="Picture 15"/>
+            <wp:docPr id="12" name="Picture 12"/>
             <wp:cNvGraphicFramePr>
               <a:graphicFrameLocks xmlns:a="http://schemas.openxmlformats.org/drawingml/2006/main" noChangeAspect="1"/>
             </wp:cNvGraphicFramePr>
@@ -2075,14 +2398,14 @@
                     <pic:cNvPicPr/>
                   </pic:nvPicPr>
                   <pic:blipFill rotWithShape="1">
-                    <a:blip r:embed="rId10"/>
-                    <a:srcRect l="8890" t="3698" r="19108" b="57683"/>
+                    <a:blip r:embed="rId9"/>
+                    <a:srcRect l="826" t="2431" r="18767" b="52164"/>
                     <a:stretch/>
                   </pic:blipFill>
                   <pic:spPr bwMode="auto">
                     <a:xfrm>
                       <a:off x="0" y="0"/>
-                      <a:ext cx="3257550" cy="1211580"/>
+                      <a:ext cx="3174365" cy="1238250"/>
                     </a:xfrm>
                     <a:prstGeom prst="rect">
                       <a:avLst/>
@@ -2115,43 +2438,7 @@
           <w:sz w:val="22"/>
           <w:szCs w:val="22"/>
         </w:rPr>
-        <w:t xml:space="preserve">Below the </w:t>
-      </w:r>
-      <w:r>
-        <w:rPr>
-          <w:rFonts w:asciiTheme="minorHAnsi" w:hAnsiTheme="minorHAnsi" w:cstheme="minorHAnsi"/>
-          <w:bCs/>
-          <w:sz w:val="22"/>
-          <w:szCs w:val="22"/>
-        </w:rPr>
-        <w:t>data sets for debugging and release settings</w:t>
-      </w:r>
-      <w:r>
-        <w:rPr>
-          <w:rFonts w:asciiTheme="minorHAnsi" w:hAnsiTheme="minorHAnsi" w:cstheme="minorHAnsi"/>
-          <w:bCs/>
-          <w:sz w:val="22"/>
-          <w:szCs w:val="22"/>
-        </w:rPr>
-        <w:t xml:space="preserve">, I configured </w:t>
-      </w:r>
-      <w:r>
-        <w:rPr>
-          <w:rFonts w:asciiTheme="minorHAnsi" w:hAnsiTheme="minorHAnsi" w:cstheme="minorHAnsi"/>
-          <w:bCs/>
-          <w:sz w:val="22"/>
-          <w:szCs w:val="22"/>
-        </w:rPr>
-        <w:t>cells</w:t>
-      </w:r>
-      <w:r>
-        <w:rPr>
-          <w:rFonts w:asciiTheme="minorHAnsi" w:hAnsiTheme="minorHAnsi" w:cstheme="minorHAnsi"/>
-          <w:bCs/>
-          <w:sz w:val="22"/>
-          <w:szCs w:val="22"/>
-        </w:rPr>
-        <w:t xml:space="preserve"> to calculate the average time and time per item for each quantity of items tested in both data sets.</w:t>
+        <w:t>This opened up the project properties window, which had the default values shown in fig. 2 and fig. 3.</w:t>
       </w:r>
     </w:p>
     <w:p>
@@ -2165,46 +2452,68 @@
         <w:rPr>
           <w:rFonts w:asciiTheme="minorHAnsi" w:hAnsiTheme="minorHAnsi" w:cstheme="minorHAnsi"/>
           <w:bCs/>
-          <w:i/>
-          <w:iCs/>
-          <w:sz w:val="22"/>
-          <w:szCs w:val="22"/>
-        </w:rPr>
-      </w:pPr>
-      <w:r>
-        <w:rPr>
-          <w:rFonts w:asciiTheme="minorHAnsi" w:hAnsiTheme="minorHAnsi" w:cstheme="minorHAnsi"/>
-          <w:bCs/>
-          <w:sz w:val="22"/>
-          <w:szCs w:val="22"/>
-        </w:rPr>
-        <w:t>I used the sample of total times to create a scatterplot comparing the time taken for all data points, and used the average total times to create a bar chart directly comparing those two values</w:t>
-      </w:r>
-      <w:r>
-        <w:rPr>
-          <w:rFonts w:asciiTheme="minorHAnsi" w:hAnsiTheme="minorHAnsi" w:cstheme="minorHAnsi"/>
-          <w:bCs/>
-          <w:sz w:val="22"/>
-          <w:szCs w:val="22"/>
-        </w:rPr>
-        <w:t xml:space="preserve">. </w:t>
+          <w:sz w:val="22"/>
+          <w:szCs w:val="22"/>
+        </w:rPr>
+      </w:pPr>
+      <w:r>
+        <w:rPr>
+          <w:rFonts w:asciiTheme="minorHAnsi" w:hAnsiTheme="minorHAnsi" w:cstheme="minorHAnsi"/>
+          <w:bCs/>
+          <w:sz w:val="22"/>
+          <w:szCs w:val="22"/>
+        </w:rPr>
+        <w:t>For the test with the optimisation off, I left the values as they were and executed the code, recording the results. For the test with the optimisation on, I altered the optimisation and code generation settings to what is shown in fig. 4 and fig. 5, turning on as much optimisation as I could without generating errors about conflicting settings. The “Optimisation” setting wouldn’t accept any value other than “Disabled” without throwing an error unless the “Basic Runtime Checks” field was changed to “Default”. Once the optimisation settings were configured, I ran the code</w:t>
+      </w:r>
+      <w:r>
+        <w:rPr>
+          <w:rFonts w:asciiTheme="minorHAnsi" w:hAnsiTheme="minorHAnsi" w:cstheme="minorHAnsi"/>
+          <w:bCs/>
+          <w:sz w:val="22"/>
+          <w:szCs w:val="22"/>
+        </w:rPr>
+        <w:t xml:space="preserve"> again</w:t>
+      </w:r>
+      <w:r>
+        <w:rPr>
+          <w:rFonts w:asciiTheme="minorHAnsi" w:hAnsiTheme="minorHAnsi" w:cstheme="minorHAnsi"/>
+          <w:bCs/>
+          <w:sz w:val="22"/>
+          <w:szCs w:val="22"/>
+        </w:rPr>
+        <w:t xml:space="preserve"> and recorded the results.</w:t>
       </w:r>
     </w:p>
     <w:p>
       <w:pPr>
         <w:pStyle w:val="ColorfulList-Accent11"/>
         <w:numPr>
-          <w:ilvl w:val="0"/>
-          <w:numId w:val="7"/>
+          <w:ilvl w:val="1"/>
+          <w:numId w:val="1"/>
         </w:numPr>
         <w:jc w:val="both"/>
         <w:rPr>
           <w:rFonts w:asciiTheme="minorHAnsi" w:hAnsiTheme="minorHAnsi" w:cstheme="minorHAnsi"/>
           <w:bCs/>
-          <w:i/>
-          <w:iCs/>
-          <w:sz w:val="22"/>
-          <w:szCs w:val="22"/>
+          <w:sz w:val="22"/>
+          <w:szCs w:val="22"/>
+        </w:rPr>
+      </w:pPr>
+      <w:r>
+        <w:rPr>
+          <w:rFonts w:asciiTheme="minorHAnsi" w:hAnsiTheme="minorHAnsi" w:cstheme="minorHAnsi"/>
+          <w:bCs/>
+          <w:sz w:val="22"/>
+          <w:szCs w:val="22"/>
+        </w:rPr>
+        <w:t>Once all the results were recorded, I generated a scatterplot of the two data sets, comparing them directly, and a bar chart comparing the averages of the data sets.</w:t>
+      </w:r>
+    </w:p>
+    <w:p>
+      <w:pPr>
+        <w:jc w:val="both"/>
+        <w:rPr>
+          <w:noProof/>
         </w:rPr>
       </w:pPr>
       <w:r>
@@ -2214,13 +2523,118 @@
         <mc:AlternateContent>
           <mc:Choice Requires="wps">
             <w:drawing>
-              <wp:anchor distT="0" distB="0" distL="114300" distR="114300" simplePos="0" relativeHeight="251704320" behindDoc="1" locked="0" layoutInCell="1" allowOverlap="1" wp14:anchorId="40DA02EA" wp14:editId="0BE32C6F">
+              <wp:anchor distT="0" distB="0" distL="114300" distR="114300" simplePos="0" relativeHeight="251706368" behindDoc="1" locked="0" layoutInCell="1" allowOverlap="1" wp14:anchorId="69D58A3A" wp14:editId="5C56C5B8">
                 <wp:simplePos x="0" y="0"/>
                 <wp:positionH relativeFrom="column">
-                  <wp:posOffset>3299460</wp:posOffset>
+                  <wp:posOffset>3127375</wp:posOffset>
                 </wp:positionH>
                 <wp:positionV relativeFrom="paragraph">
-                  <wp:posOffset>121920</wp:posOffset>
+                  <wp:posOffset>1592580</wp:posOffset>
+                </wp:positionV>
+                <wp:extent cx="3172460" cy="161925"/>
+                <wp:effectExtent l="0" t="0" r="8890" b="9525"/>
+                <wp:wrapTight wrapText="bothSides">
+                  <wp:wrapPolygon edited="0">
+                    <wp:start x="0" y="0"/>
+                    <wp:lineTo x="0" y="20329"/>
+                    <wp:lineTo x="21531" y="20329"/>
+                    <wp:lineTo x="21531" y="0"/>
+                    <wp:lineTo x="0" y="0"/>
+                  </wp:wrapPolygon>
+                </wp:wrapTight>
+                <wp:docPr id="25" name="Text Box 25"/>
+                <wp:cNvGraphicFramePr/>
+                <a:graphic xmlns:a="http://schemas.openxmlformats.org/drawingml/2006/main">
+                  <a:graphicData uri="http://schemas.microsoft.com/office/word/2010/wordprocessingShape">
+                    <wps:wsp>
+                      <wps:cNvSpPr txBox="1"/>
+                      <wps:spPr>
+                        <a:xfrm>
+                          <a:off x="0" y="0"/>
+                          <a:ext cx="3172460" cy="161925"/>
+                        </a:xfrm>
+                        <a:prstGeom prst="rect">
+                          <a:avLst/>
+                        </a:prstGeom>
+                        <a:solidFill>
+                          <a:prstClr val="white"/>
+                        </a:solidFill>
+                        <a:ln>
+                          <a:noFill/>
+                        </a:ln>
+                      </wps:spPr>
+                      <wps:txbx>
+                        <w:txbxContent>
+                          <w:p>
+                            <w:pPr>
+                              <w:pStyle w:val="Caption"/>
+                              <w:rPr>
+                                <w:noProof/>
+                                <w:sz w:val="20"/>
+                                <w:szCs w:val="24"/>
+                              </w:rPr>
+                            </w:pPr>
+                            <w:r>
+                              <w:t>Figure 5: the optimised code generation properties.</w:t>
+                            </w:r>
+                          </w:p>
+                        </w:txbxContent>
+                      </wps:txbx>
+                      <wps:bodyPr rot="0" spcFirstLastPara="0" vertOverflow="overflow" horzOverflow="overflow" vert="horz" wrap="square" lIns="0" tIns="0" rIns="0" bIns="0" numCol="1" spcCol="0" rtlCol="0" fromWordArt="0" anchor="t" anchorCtr="0" forceAA="0" compatLnSpc="1">
+                        <a:prstTxWarp prst="textNoShape">
+                          <a:avLst/>
+                        </a:prstTxWarp>
+                        <a:noAutofit/>
+                      </wps:bodyPr>
+                    </wps:wsp>
+                  </a:graphicData>
+                </a:graphic>
+                <wp14:sizeRelV relativeFrom="margin">
+                  <wp14:pctHeight>0</wp14:pctHeight>
+                </wp14:sizeRelV>
+              </wp:anchor>
+            </w:drawing>
+          </mc:Choice>
+          <mc:Fallback>
+            <w:pict>
+              <v:shape w14:anchorId="69D58A3A" id="Text Box 25" o:spid="_x0000_s1029" type="#_x0000_t202" style="position:absolute;left:0;text-align:left;margin-left:246.25pt;margin-top:125.4pt;width:249.8pt;height:12.75pt;z-index:-251610112;visibility:visible;mso-wrap-style:square;mso-height-percent:0;mso-wrap-distance-left:9pt;mso-wrap-distance-top:0;mso-wrap-distance-right:9pt;mso-wrap-distance-bottom:0;mso-position-horizontal:absolute;mso-position-horizontal-relative:text;mso-position-vertical:absolute;mso-position-vertical-relative:text;mso-height-percent:0;mso-height-relative:margin;v-text-anchor:top" o:gfxdata="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" stroked="f">
+                <v:textbox inset="0,0,0,0">
+                  <w:txbxContent>
+                    <w:p>
+                      <w:pPr>
+                        <w:pStyle w:val="Caption"/>
+                        <w:rPr>
+                          <w:noProof/>
+                          <w:sz w:val="20"/>
+                          <w:szCs w:val="24"/>
+                        </w:rPr>
+                      </w:pPr>
+                      <w:r>
+                        <w:t>Figure 5: the optimised code generation properties.</w:t>
+                      </w:r>
+                    </w:p>
+                  </w:txbxContent>
+                </v:textbox>
+                <w10:wrap type="tight"/>
+              </v:shape>
+            </w:pict>
+          </mc:Fallback>
+        </mc:AlternateContent>
+      </w:r>
+      <w:r>
+        <w:rPr>
+          <w:noProof/>
+        </w:rPr>
+        <mc:AlternateContent>
+          <mc:Choice Requires="wps">
+            <w:drawing>
+              <wp:anchor distT="0" distB="0" distL="114300" distR="114300" simplePos="0" relativeHeight="251704320" behindDoc="1" locked="0" layoutInCell="1" allowOverlap="1" wp14:anchorId="40DA02EA" wp14:editId="585EEA89">
+                <wp:simplePos x="0" y="0"/>
+                <wp:positionH relativeFrom="column">
+                  <wp:posOffset>-215265</wp:posOffset>
+                </wp:positionH>
+                <wp:positionV relativeFrom="paragraph">
+                  <wp:posOffset>1600835</wp:posOffset>
                 </wp:positionV>
                 <wp:extent cx="3257550" cy="190500"/>
                 <wp:effectExtent l="0" t="0" r="0" b="0"/>
@@ -2288,7 +2702,7 @@
           </mc:Choice>
           <mc:Fallback>
             <w:pict>
-              <v:shape w14:anchorId="40DA02EA" id="Text Box 24" o:spid="_x0000_s1029" type="#_x0000_t202" style="position:absolute;left:0;text-align:left;margin-left:259.8pt;margin-top:9.6pt;width:256.5pt;height:15pt;z-index:-251612160;visibility:visible;mso-wrap-style:square;mso-height-percent:0;mso-wrap-distance-left:9pt;mso-wrap-distance-top:0;mso-wrap-distance-right:9pt;mso-wrap-distance-bottom:0;mso-position-horizontal:absolute;mso-position-horizontal-relative:text;mso-position-vertical:absolute;mso-position-vertical-relative:text;mso-height-percent:0;mso-height-relative:margin;v-text-anchor:top" o:gfxdata="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" stroked="f">
+              <v:shape w14:anchorId="40DA02EA" id="Text Box 24" o:spid="_x0000_s1030" type="#_x0000_t202" style="position:absolute;left:0;text-align:left;margin-left:-16.95pt;margin-top:126.05pt;width:256.5pt;height:15pt;z-index:-251612160;visibility:visible;mso-wrap-style:square;mso-height-percent:0;mso-wrap-distance-left:9pt;mso-wrap-distance-top:0;mso-wrap-distance-right:9pt;mso-wrap-distance-bottom:0;mso-position-horizontal:absolute;mso-position-horizontal-relative:text;mso-position-vertical:absolute;mso-position-vertical-relative:text;mso-height-percent:0;mso-height-relative:margin;v-text-anchor:top" o:gfxdata="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" stroked="f">
                 <v:textbox inset="0,0,0,0">
                   <w:txbxContent>
                     <w:p>
@@ -2314,44 +2728,93 @@
       </w:r>
       <w:r>
         <w:rPr>
-          <w:rFonts w:asciiTheme="minorHAnsi" w:hAnsiTheme="minorHAnsi" w:cstheme="minorHAnsi"/>
-          <w:bCs/>
-          <w:i/>
-          <w:iCs/>
-          <w:sz w:val="22"/>
-          <w:szCs w:val="22"/>
-        </w:rPr>
-        <w:t>Compiler Settings: Turn down/off compiler optimisation and demonstrate a difference.</w:t>
-      </w:r>
-    </w:p>
-    <w:p>
-      <w:pPr>
-        <w:pStyle w:val="ColorfulList-Accent11"/>
-        <w:numPr>
-          <w:ilvl w:val="1"/>
-          <w:numId w:val="1"/>
-        </w:numPr>
-        <w:jc w:val="both"/>
-        <w:rPr>
-          <w:rFonts w:asciiTheme="minorHAnsi" w:hAnsiTheme="minorHAnsi" w:cstheme="minorHAnsi"/>
-          <w:bCs/>
-          <w:sz w:val="22"/>
-          <w:szCs w:val="22"/>
-        </w:rPr>
-      </w:pPr>
-      <w:r>
-        <w:rPr>
           <w:noProof/>
         </w:rPr>
-        <w:lastRenderedPageBreak/>
         <w:drawing>
-          <wp:anchor distT="0" distB="0" distL="114300" distR="114300" simplePos="0" relativeHeight="251692032" behindDoc="0" locked="0" layoutInCell="1" allowOverlap="1" wp14:anchorId="352BA242" wp14:editId="66B74CD9">
+          <wp:anchor distT="0" distB="0" distL="114300" distR="114300" simplePos="0" relativeHeight="251693056" behindDoc="0" locked="0" layoutInCell="1" allowOverlap="1" wp14:anchorId="24E62F48" wp14:editId="7DEBC12E">
             <wp:simplePos x="0" y="0"/>
             <wp:positionH relativeFrom="column">
-              <wp:posOffset>3282315</wp:posOffset>
+              <wp:posOffset>-253365</wp:posOffset>
             </wp:positionH>
             <wp:positionV relativeFrom="paragraph">
-              <wp:posOffset>43180</wp:posOffset>
+              <wp:posOffset>208915</wp:posOffset>
+            </wp:positionV>
+            <wp:extent cx="3257550" cy="1211580"/>
+            <wp:effectExtent l="0" t="0" r="0" b="7620"/>
+            <wp:wrapTight wrapText="bothSides">
+              <wp:wrapPolygon edited="0">
+                <wp:start x="0" y="0"/>
+                <wp:lineTo x="0" y="21396"/>
+                <wp:lineTo x="21474" y="21396"/>
+                <wp:lineTo x="21474" y="0"/>
+                <wp:lineTo x="0" y="0"/>
+              </wp:wrapPolygon>
+            </wp:wrapTight>
+            <wp:docPr id="15" name="Picture 15"/>
+            <wp:cNvGraphicFramePr>
+              <a:graphicFrameLocks xmlns:a="http://schemas.openxmlformats.org/drawingml/2006/main" noChangeAspect="1"/>
+            </wp:cNvGraphicFramePr>
+            <a:graphic xmlns:a="http://schemas.openxmlformats.org/drawingml/2006/main">
+              <a:graphicData uri="http://schemas.openxmlformats.org/drawingml/2006/picture">
+                <pic:pic xmlns:pic="http://schemas.openxmlformats.org/drawingml/2006/picture">
+                  <pic:nvPicPr>
+                    <pic:cNvPr id="1" name=""/>
+                    <pic:cNvPicPr/>
+                  </pic:nvPicPr>
+                  <pic:blipFill rotWithShape="1">
+                    <a:blip r:embed="rId10"/>
+                    <a:srcRect l="8890" t="3698" r="19108" b="57683"/>
+                    <a:stretch/>
+                  </pic:blipFill>
+                  <pic:spPr bwMode="auto">
+                    <a:xfrm>
+                      <a:off x="0" y="0"/>
+                      <a:ext cx="3257550" cy="1211580"/>
+                    </a:xfrm>
+                    <a:prstGeom prst="rect">
+                      <a:avLst/>
+                    </a:prstGeom>
+                    <a:ln>
+                      <a:noFill/>
+                    </a:ln>
+                    <a:extLst>
+                      <a:ext uri="{53640926-AAD7-44D8-BBD7-CCE9431645EC}">
+                        <a14:shadowObscured xmlns:a14="http://schemas.microsoft.com/office/drawing/2010/main"/>
+                      </a:ext>
+                    </a:extLst>
+                  </pic:spPr>
+                </pic:pic>
+              </a:graphicData>
+            </a:graphic>
+            <wp14:sizeRelH relativeFrom="margin">
+              <wp14:pctWidth>0</wp14:pctWidth>
+            </wp14:sizeRelH>
+            <wp14:sizeRelV relativeFrom="margin">
+              <wp14:pctHeight>0</wp14:pctHeight>
+            </wp14:sizeRelV>
+          </wp:anchor>
+        </w:drawing>
+      </w:r>
+    </w:p>
+    <w:p>
+      <w:pPr>
+        <w:jc w:val="both"/>
+        <w:rPr>
+          <w:noProof/>
+        </w:rPr>
+      </w:pPr>
+      <w:r>
+        <w:rPr>
+          <w:noProof/>
+        </w:rPr>
+        <w:drawing>
+          <wp:anchor distT="0" distB="0" distL="114300" distR="114300" simplePos="0" relativeHeight="251692032" behindDoc="0" locked="0" layoutInCell="1" allowOverlap="1" wp14:anchorId="352BA242" wp14:editId="29541EA8">
+            <wp:simplePos x="0" y="0"/>
+            <wp:positionH relativeFrom="column">
+              <wp:posOffset>3129280</wp:posOffset>
+            </wp:positionH>
+            <wp:positionV relativeFrom="paragraph">
+              <wp:posOffset>34925</wp:posOffset>
             </wp:positionV>
             <wp:extent cx="3172460" cy="1381125"/>
             <wp:effectExtent l="0" t="0" r="8890" b="0"/>
@@ -2409,238 +2872,6 @@
           </wp:anchor>
         </w:drawing>
       </w:r>
-      <w:r>
-        <w:rPr>
-          <w:rFonts w:asciiTheme="minorHAnsi" w:hAnsiTheme="minorHAnsi" w:cstheme="minorHAnsi"/>
-          <w:bCs/>
-          <w:sz w:val="22"/>
-          <w:szCs w:val="22"/>
-        </w:rPr>
-        <w:t>I took the linear ramp-up method with the modifications for the IDE Settings testing, and tweaked it to iterate 20 times rather than 5, to increase efficiency of data entry for me.</w:t>
-      </w:r>
-    </w:p>
-    <w:p>
-      <w:pPr>
-        <w:pStyle w:val="ColorfulList-Accent11"/>
-        <w:numPr>
-          <w:ilvl w:val="1"/>
-          <w:numId w:val="1"/>
-        </w:numPr>
-        <w:jc w:val="both"/>
-        <w:rPr>
-          <w:rFonts w:asciiTheme="minorHAnsi" w:hAnsiTheme="minorHAnsi" w:cstheme="minorHAnsi"/>
-          <w:bCs/>
-          <w:sz w:val="22"/>
-          <w:szCs w:val="22"/>
-        </w:rPr>
-      </w:pPr>
-      <w:r>
-        <w:rPr>
-          <w:noProof/>
-        </w:rPr>
-        <mc:AlternateContent>
-          <mc:Choice Requires="wps">
-            <w:drawing>
-              <wp:anchor distT="0" distB="0" distL="114300" distR="114300" simplePos="0" relativeHeight="251706368" behindDoc="1" locked="0" layoutInCell="1" allowOverlap="1" wp14:anchorId="69D58A3A" wp14:editId="15EEF960">
-                <wp:simplePos x="0" y="0"/>
-                <wp:positionH relativeFrom="column">
-                  <wp:posOffset>3280410</wp:posOffset>
-                </wp:positionH>
-                <wp:positionV relativeFrom="paragraph">
-                  <wp:posOffset>688340</wp:posOffset>
-                </wp:positionV>
-                <wp:extent cx="3172460" cy="161925"/>
-                <wp:effectExtent l="0" t="0" r="8890" b="9525"/>
-                <wp:wrapTight wrapText="bothSides">
-                  <wp:wrapPolygon edited="0">
-                    <wp:start x="0" y="0"/>
-                    <wp:lineTo x="0" y="20329"/>
-                    <wp:lineTo x="21531" y="20329"/>
-                    <wp:lineTo x="21531" y="0"/>
-                    <wp:lineTo x="0" y="0"/>
-                  </wp:wrapPolygon>
-                </wp:wrapTight>
-                <wp:docPr id="25" name="Text Box 25"/>
-                <wp:cNvGraphicFramePr/>
-                <a:graphic xmlns:a="http://schemas.openxmlformats.org/drawingml/2006/main">
-                  <a:graphicData uri="http://schemas.microsoft.com/office/word/2010/wordprocessingShape">
-                    <wps:wsp>
-                      <wps:cNvSpPr txBox="1"/>
-                      <wps:spPr>
-                        <a:xfrm>
-                          <a:off x="0" y="0"/>
-                          <a:ext cx="3172460" cy="161925"/>
-                        </a:xfrm>
-                        <a:prstGeom prst="rect">
-                          <a:avLst/>
-                        </a:prstGeom>
-                        <a:solidFill>
-                          <a:prstClr val="white"/>
-                        </a:solidFill>
-                        <a:ln>
-                          <a:noFill/>
-                        </a:ln>
-                      </wps:spPr>
-                      <wps:txbx>
-                        <w:txbxContent>
-                          <w:p>
-                            <w:pPr>
-                              <w:pStyle w:val="Caption"/>
-                              <w:rPr>
-                                <w:noProof/>
-                                <w:sz w:val="20"/>
-                                <w:szCs w:val="24"/>
-                              </w:rPr>
-                            </w:pPr>
-                            <w:r>
-                              <w:t>Figure 5: the optimised code generation properties.</w:t>
-                            </w:r>
-                          </w:p>
-                        </w:txbxContent>
-                      </wps:txbx>
-                      <wps:bodyPr rot="0" spcFirstLastPara="0" vertOverflow="overflow" horzOverflow="overflow" vert="horz" wrap="square" lIns="0" tIns="0" rIns="0" bIns="0" numCol="1" spcCol="0" rtlCol="0" fromWordArt="0" anchor="t" anchorCtr="0" forceAA="0" compatLnSpc="1">
-                        <a:prstTxWarp prst="textNoShape">
-                          <a:avLst/>
-                        </a:prstTxWarp>
-                        <a:noAutofit/>
-                      </wps:bodyPr>
-                    </wps:wsp>
-                  </a:graphicData>
-                </a:graphic>
-                <wp14:sizeRelV relativeFrom="margin">
-                  <wp14:pctHeight>0</wp14:pctHeight>
-                </wp14:sizeRelV>
-              </wp:anchor>
-            </w:drawing>
-          </mc:Choice>
-          <mc:Fallback>
-            <w:pict>
-              <v:shape w14:anchorId="69D58A3A" id="Text Box 25" o:spid="_x0000_s1030" type="#_x0000_t202" style="position:absolute;left:0;text-align:left;margin-left:258.3pt;margin-top:54.2pt;width:249.8pt;height:12.75pt;z-index:-251610112;visibility:visible;mso-wrap-style:square;mso-height-percent:0;mso-wrap-distance-left:9pt;mso-wrap-distance-top:0;mso-wrap-distance-right:9pt;mso-wrap-distance-bottom:0;mso-position-horizontal:absolute;mso-position-horizontal-relative:text;mso-position-vertical:absolute;mso-position-vertical-relative:text;mso-height-percent:0;mso-height-relative:margin;v-text-anchor:top" o:gfxdata="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" stroked="f">
-                <v:textbox inset="0,0,0,0">
-                  <w:txbxContent>
-                    <w:p>
-                      <w:pPr>
-                        <w:pStyle w:val="Caption"/>
-                        <w:rPr>
-                          <w:noProof/>
-                          <w:sz w:val="20"/>
-                          <w:szCs w:val="24"/>
-                        </w:rPr>
-                      </w:pPr>
-                      <w:r>
-                        <w:t>Figure 5: the optimised code generation properties.</w:t>
-                      </w:r>
-                    </w:p>
-                  </w:txbxContent>
-                </v:textbox>
-                <w10:wrap type="tight"/>
-              </v:shape>
-            </w:pict>
-          </mc:Fallback>
-        </mc:AlternateContent>
-      </w:r>
-      <w:r>
-        <w:rPr>
-          <w:rFonts w:asciiTheme="minorHAnsi" w:hAnsiTheme="minorHAnsi" w:cstheme="minorHAnsi"/>
-          <w:bCs/>
-          <w:sz w:val="22"/>
-          <w:szCs w:val="22"/>
-        </w:rPr>
-        <w:t xml:space="preserve">To enable and disable </w:t>
-      </w:r>
-      <w:r>
-        <w:rPr>
-          <w:rFonts w:asciiTheme="minorHAnsi" w:hAnsiTheme="minorHAnsi" w:cstheme="minorHAnsi"/>
-          <w:bCs/>
-          <w:sz w:val="22"/>
-          <w:szCs w:val="22"/>
-        </w:rPr>
-        <w:t>optimisation settings for the code, I went into the solution explorer, right clicked on the project, and clicked on “Properties” at the bottom of the context menu (fig. 1). This opened up the project properties window, which had the default values shown in fig. 2 and fig. 3.</w:t>
-      </w:r>
-    </w:p>
-    <w:p>
-      <w:pPr>
-        <w:pStyle w:val="ColorfulList-Accent11"/>
-        <w:numPr>
-          <w:ilvl w:val="1"/>
-          <w:numId w:val="1"/>
-        </w:numPr>
-        <w:jc w:val="both"/>
-        <w:rPr>
-          <w:rFonts w:asciiTheme="minorHAnsi" w:hAnsiTheme="minorHAnsi" w:cstheme="minorHAnsi"/>
-          <w:bCs/>
-          <w:sz w:val="22"/>
-          <w:szCs w:val="22"/>
-        </w:rPr>
-      </w:pPr>
-      <w:r>
-        <w:rPr>
-          <w:rFonts w:asciiTheme="minorHAnsi" w:hAnsiTheme="minorHAnsi" w:cstheme="minorHAnsi"/>
-          <w:bCs/>
-          <w:sz w:val="22"/>
-          <w:szCs w:val="22"/>
-        </w:rPr>
-        <w:t>For the test with the optimisation off, I left the values as they were and executed the code, recording the results. For the test with the optimisation on, I altered the optimisation and code generation settings to what is shown in fig. 4 and fig. 5, turning on as much optimisation as I could without generating errors about conflicting settings. The “Optimisation” setting wouldn’t accept any value other than “Disabled” without throwing an error unless the “Basic Runtime Checks” field was changed to “Default”. Once the optimisation settings were configured, I ran the code</w:t>
-      </w:r>
-      <w:r>
-        <w:rPr>
-          <w:rFonts w:asciiTheme="minorHAnsi" w:hAnsiTheme="minorHAnsi" w:cstheme="minorHAnsi"/>
-          <w:bCs/>
-          <w:sz w:val="22"/>
-          <w:szCs w:val="22"/>
-        </w:rPr>
-        <w:t xml:space="preserve"> again</w:t>
-      </w:r>
-      <w:r>
-        <w:rPr>
-          <w:rFonts w:asciiTheme="minorHAnsi" w:hAnsiTheme="minorHAnsi" w:cstheme="minorHAnsi"/>
-          <w:bCs/>
-          <w:sz w:val="22"/>
-          <w:szCs w:val="22"/>
-        </w:rPr>
-        <w:t xml:space="preserve"> and recorded the results.</w:t>
-      </w:r>
-    </w:p>
-    <w:p>
-      <w:pPr>
-        <w:pStyle w:val="ColorfulList-Accent11"/>
-        <w:numPr>
-          <w:ilvl w:val="1"/>
-          <w:numId w:val="1"/>
-        </w:numPr>
-        <w:jc w:val="both"/>
-        <w:rPr>
-          <w:rFonts w:asciiTheme="minorHAnsi" w:hAnsiTheme="minorHAnsi" w:cstheme="minorHAnsi"/>
-          <w:bCs/>
-          <w:sz w:val="22"/>
-          <w:szCs w:val="22"/>
-        </w:rPr>
-      </w:pPr>
-      <w:r>
-        <w:rPr>
-          <w:rFonts w:asciiTheme="minorHAnsi" w:hAnsiTheme="minorHAnsi" w:cstheme="minorHAnsi"/>
-          <w:bCs/>
-          <w:sz w:val="22"/>
-          <w:szCs w:val="22"/>
-        </w:rPr>
-        <w:t>Once all the results were recorded, I generated a scatterplot of the two data sets, comparing them directly, and a bar chart comparing the averages of the data sets.</w:t>
-      </w:r>
-    </w:p>
-    <w:p>
-      <w:pPr>
-        <w:jc w:val="both"/>
-        <w:rPr>
-          <w:noProof/>
-        </w:rPr>
-      </w:pPr>
-    </w:p>
-    <w:p>
-      <w:pPr>
-        <w:jc w:val="both"/>
-        <w:rPr>
-          <w:noProof/>
-        </w:rPr>
-      </w:pPr>
     </w:p>
     <w:p>
       <w:pPr>
@@ -2933,6 +3164,8 @@
         </w:rPr>
         <w:t xml:space="preserve"> seconds. From these times, it would seem my computer was struggling a bit when it was doing the exponential ramp-up method on its own, as its average time was greater than the combined average of it and the linear ramp-up method.</w:t>
       </w:r>
+      <w:bookmarkStart w:id="0" w:name="_GoBack"/>
+      <w:bookmarkEnd w:id="0"/>
     </w:p>
     <w:p>
       <w:pPr>
@@ -3367,7 +3600,76 @@
         <w:pStyle w:val="Heading3"/>
       </w:pPr>
       <w:r>
+        <w:rPr>
+          <w:noProof/>
+        </w:rPr>
         <w:lastRenderedPageBreak/>
+        <w:drawing>
+          <wp:anchor distT="0" distB="0" distL="114300" distR="114300" simplePos="0" relativeHeight="251728896" behindDoc="0" locked="0" layoutInCell="1" allowOverlap="1" wp14:anchorId="21BF15FB" wp14:editId="6F2D7207">
+            <wp:simplePos x="0" y="0"/>
+            <wp:positionH relativeFrom="column">
+              <wp:posOffset>3994785</wp:posOffset>
+            </wp:positionH>
+            <wp:positionV relativeFrom="paragraph">
+              <wp:posOffset>333375</wp:posOffset>
+            </wp:positionV>
+            <wp:extent cx="2372995" cy="2038350"/>
+            <wp:effectExtent l="0" t="0" r="8255" b="0"/>
+            <wp:wrapTight wrapText="bothSides">
+              <wp:wrapPolygon edited="0">
+                <wp:start x="0" y="0"/>
+                <wp:lineTo x="0" y="21398"/>
+                <wp:lineTo x="21502" y="21398"/>
+                <wp:lineTo x="21502" y="0"/>
+                <wp:lineTo x="0" y="0"/>
+              </wp:wrapPolygon>
+            </wp:wrapTight>
+            <wp:docPr id="31" name="Picture 31"/>
+            <wp:cNvGraphicFramePr>
+              <a:graphicFrameLocks xmlns:a="http://schemas.openxmlformats.org/drawingml/2006/main" noChangeAspect="1"/>
+            </wp:cNvGraphicFramePr>
+            <a:graphic xmlns:a="http://schemas.openxmlformats.org/drawingml/2006/main">
+              <a:graphicData uri="http://schemas.openxmlformats.org/drawingml/2006/picture">
+                <pic:pic xmlns:pic="http://schemas.openxmlformats.org/drawingml/2006/picture">
+                  <pic:nvPicPr>
+                    <pic:cNvPr id="1" name=""/>
+                    <pic:cNvPicPr/>
+                  </pic:nvPicPr>
+                  <pic:blipFill rotWithShape="1">
+                    <a:blip r:embed="rId16"/>
+                    <a:srcRect l="3185" t="2612" r="-1"/>
+                    <a:stretch/>
+                  </pic:blipFill>
+                  <pic:spPr bwMode="auto">
+                    <a:xfrm>
+                      <a:off x="0" y="0"/>
+                      <a:ext cx="2372995" cy="2038350"/>
+                    </a:xfrm>
+                    <a:prstGeom prst="rect">
+                      <a:avLst/>
+                    </a:prstGeom>
+                    <a:ln>
+                      <a:noFill/>
+                    </a:ln>
+                    <a:extLst>
+                      <a:ext uri="{53640926-AAD7-44D8-BBD7-CCE9431645EC}">
+                        <a14:shadowObscured xmlns:a14="http://schemas.microsoft.com/office/drawing/2010/main"/>
+                      </a:ext>
+                    </a:extLst>
+                  </pic:spPr>
+                </pic:pic>
+              </a:graphicData>
+            </a:graphic>
+            <wp14:sizeRelH relativeFrom="margin">
+              <wp14:pctWidth>0</wp14:pctWidth>
+            </wp14:sizeRelH>
+            <wp14:sizeRelV relativeFrom="margin">
+              <wp14:pctHeight>0</wp14:pctHeight>
+            </wp14:sizeRelV>
+          </wp:anchor>
+        </w:drawing>
+      </w:r>
+      <w:r>
         <w:t xml:space="preserve">3: </w:t>
       </w:r>
       <w:r>
@@ -3380,18 +3682,8 @@
         <w:ind w:left="0"/>
         <w:jc w:val="both"/>
         <w:rPr>
-          <w:rFonts w:asciiTheme="minorHAnsi" w:hAnsiTheme="minorHAnsi" w:cstheme="minorHAnsi"/>
-          <w:bCs/>
-          <w:sz w:val="22"/>
-          <w:szCs w:val="22"/>
-        </w:rPr>
-      </w:pPr>
-      <w:bookmarkStart w:id="0" w:name="_GoBack"/>
-      <w:bookmarkEnd w:id="0"/>
-    </w:p>
-    <w:p>
-      <w:pPr>
-        <w:pStyle w:val="Heading3"/>
+          <w:noProof/>
+        </w:rPr>
       </w:pPr>
       <w:r>
         <w:rPr>
@@ -3400,26 +3692,26 @@
         <mc:AlternateContent>
           <mc:Choice Requires="wps">
             <w:drawing>
-              <wp:anchor distT="0" distB="0" distL="114300" distR="114300" simplePos="0" relativeHeight="251661312" behindDoc="1" locked="0" layoutInCell="1" allowOverlap="1" wp14:anchorId="0B6E83CD" wp14:editId="275D2F6A">
+              <wp:anchor distT="0" distB="0" distL="114300" distR="114300" simplePos="0" relativeHeight="251726848" behindDoc="1" locked="0" layoutInCell="1" allowOverlap="1" wp14:anchorId="04CE2886" wp14:editId="3958ECFB">
                 <wp:simplePos x="0" y="0"/>
                 <wp:positionH relativeFrom="column">
-                  <wp:posOffset>89535</wp:posOffset>
+                  <wp:posOffset>3994785</wp:posOffset>
                 </wp:positionH>
                 <wp:positionV relativeFrom="paragraph">
-                  <wp:posOffset>3880485</wp:posOffset>
+                  <wp:posOffset>2328545</wp:posOffset>
                 </wp:positionV>
-                <wp:extent cx="6116320" cy="685800"/>
-                <wp:effectExtent l="0" t="0" r="0" b="0"/>
+                <wp:extent cx="2366010" cy="635"/>
+                <wp:effectExtent l="0" t="0" r="0" b="8255"/>
                 <wp:wrapTight wrapText="bothSides">
                   <wp:wrapPolygon edited="0">
                     <wp:start x="0" y="0"/>
-                    <wp:lineTo x="0" y="21000"/>
-                    <wp:lineTo x="21528" y="21000"/>
-                    <wp:lineTo x="21528" y="0"/>
+                    <wp:lineTo x="0" y="20698"/>
+                    <wp:lineTo x="21391" y="20698"/>
+                    <wp:lineTo x="21391" y="0"/>
                     <wp:lineTo x="0" y="0"/>
                   </wp:wrapPolygon>
                 </wp:wrapTight>
-                <wp:docPr id="2" name="Text Box 2"/>
+                <wp:docPr id="29" name="Text Box 29"/>
                 <wp:cNvGraphicFramePr/>
                 <a:graphic xmlns:a="http://schemas.openxmlformats.org/drawingml/2006/main">
                   <a:graphicData uri="http://schemas.microsoft.com/office/word/2010/wordprocessingShape">
@@ -3428,7 +3720,7 @@
                       <wps:spPr>
                         <a:xfrm>
                           <a:off x="0" y="0"/>
-                          <a:ext cx="6116320" cy="685800"/>
+                          <a:ext cx="2366010" cy="635"/>
                         </a:xfrm>
                         <a:prstGeom prst="rect">
                           <a:avLst/>
@@ -3451,13 +3743,163 @@
                               </w:rPr>
                             </w:pPr>
                             <w:r>
-                              <w:t>Graph</w:t>
+                              <w:t>Graph 3b: the lowest, mean (average) and me</w:t>
                             </w:r>
                             <w:r>
-                              <w:t xml:space="preserve"> 4: </w:t>
+                              <w:softHyphen/>
+                              <w:t>dian (centre-most) values are pretty unremark</w:t>
                             </w:r>
                             <w:r>
-                              <w:t>the time each method took to process the strings was, on average, proportionate to the length of the string. Diversity of characters seemed to affect efficiency as well (compare the three strings of length 111). The using count method, for whatever reason, showed the most variability, struggling particularly with the third string (“This is . . .”) but the using find first of method exhibited the steeper trendline. Whether that’s because of the former method’s variability or poorer handling of longer strings on its own part is unclear from the data collected.</w:t>
+                              <w:softHyphen/>
+                              <w:t>ably bunched together. The highest value, how</w:t>
+                            </w:r>
+                            <w:r>
+                              <w:softHyphen/>
+                              <w:t>ever, is a significant outlier, and likely skews the mean somewhat higher than it would otherwise be.</w:t>
+                            </w:r>
+                          </w:p>
+                        </w:txbxContent>
+                      </wps:txbx>
+                      <wps:bodyPr rot="0" spcFirstLastPara="0" vertOverflow="overflow" horzOverflow="overflow" vert="horz" wrap="square" lIns="0" tIns="0" rIns="0" bIns="0" numCol="1" spcCol="0" rtlCol="0" fromWordArt="0" anchor="t" anchorCtr="0" forceAA="0" compatLnSpc="1">
+                        <a:prstTxWarp prst="textNoShape">
+                          <a:avLst/>
+                        </a:prstTxWarp>
+                        <a:spAutoFit/>
+                      </wps:bodyPr>
+                    </wps:wsp>
+                  </a:graphicData>
+                </a:graphic>
+                <wp14:sizeRelH relativeFrom="margin">
+                  <wp14:pctWidth>0</wp14:pctWidth>
+                </wp14:sizeRelH>
+              </wp:anchor>
+            </w:drawing>
+          </mc:Choice>
+          <mc:Fallback>
+            <w:pict>
+              <v:shape w14:anchorId="04CE2886" id="Text Box 29" o:spid="_x0000_s1033" type="#_x0000_t202" style="position:absolute;left:0;text-align:left;margin-left:314.55pt;margin-top:183.35pt;width:186.3pt;height:.05pt;z-index:-251589632;visibility:visible;mso-wrap-style:square;mso-width-percent:0;mso-wrap-distance-left:9pt;mso-wrap-distance-top:0;mso-wrap-distance-right:9pt;mso-wrap-distance-bottom:0;mso-position-horizontal:absolute;mso-position-horizontal-relative:text;mso-position-vertical:absolute;mso-position-vertical-relative:text;mso-width-percent:0;mso-width-relative:margin;v-text-anchor:top" o:gfxdata="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" stroked="f">
+                <v:textbox style="mso-fit-shape-to-text:t" inset="0,0,0,0">
+                  <w:txbxContent>
+                    <w:p>
+                      <w:pPr>
+                        <w:pStyle w:val="Caption"/>
+                        <w:jc w:val="both"/>
+                        <w:rPr>
+                          <w:noProof/>
+                        </w:rPr>
+                      </w:pPr>
+                      <w:r>
+                        <w:t>Graph 3b: the lowest, mean (average) and me</w:t>
+                      </w:r>
+                      <w:r>
+                        <w:softHyphen/>
+                        <w:t>dian (centre-most) values are pretty unremark</w:t>
+                      </w:r>
+                      <w:r>
+                        <w:softHyphen/>
+                        <w:t>ably bunched together. The highest value, how</w:t>
+                      </w:r>
+                      <w:r>
+                        <w:softHyphen/>
+                        <w:t>ever, is a significant outlier, and likely skews the mean somewhat higher than it would otherwise be.</w:t>
+                      </w:r>
+                    </w:p>
+                  </w:txbxContent>
+                </v:textbox>
+                <w10:wrap type="tight"/>
+              </v:shape>
+            </w:pict>
+          </mc:Fallback>
+        </mc:AlternateContent>
+      </w:r>
+      <w:r>
+        <w:rPr>
+          <w:noProof/>
+        </w:rPr>
+        <mc:AlternateContent>
+          <mc:Choice Requires="wps">
+            <w:drawing>
+              <wp:anchor distT="0" distB="0" distL="114300" distR="114300" simplePos="0" relativeHeight="251724800" behindDoc="1" locked="0" layoutInCell="1" allowOverlap="1" wp14:anchorId="7A1A220F" wp14:editId="39FBBC12">
+                <wp:simplePos x="0" y="0"/>
+                <wp:positionH relativeFrom="column">
+                  <wp:posOffset>-43815</wp:posOffset>
+                </wp:positionH>
+                <wp:positionV relativeFrom="paragraph">
+                  <wp:posOffset>2328545</wp:posOffset>
+                </wp:positionV>
+                <wp:extent cx="3971925" cy="676275"/>
+                <wp:effectExtent l="0" t="0" r="9525" b="9525"/>
+                <wp:wrapTight wrapText="bothSides">
+                  <wp:wrapPolygon edited="0">
+                    <wp:start x="0" y="0"/>
+                    <wp:lineTo x="0" y="21296"/>
+                    <wp:lineTo x="21548" y="21296"/>
+                    <wp:lineTo x="21548" y="0"/>
+                    <wp:lineTo x="0" y="0"/>
+                  </wp:wrapPolygon>
+                </wp:wrapTight>
+                <wp:docPr id="28" name="Text Box 28"/>
+                <wp:cNvGraphicFramePr/>
+                <a:graphic xmlns:a="http://schemas.openxmlformats.org/drawingml/2006/main">
+                  <a:graphicData uri="http://schemas.microsoft.com/office/word/2010/wordprocessingShape">
+                    <wps:wsp>
+                      <wps:cNvSpPr txBox="1"/>
+                      <wps:spPr>
+                        <a:xfrm>
+                          <a:off x="0" y="0"/>
+                          <a:ext cx="3971925" cy="676275"/>
+                        </a:xfrm>
+                        <a:prstGeom prst="rect">
+                          <a:avLst/>
+                        </a:prstGeom>
+                        <a:solidFill>
+                          <a:prstClr val="white"/>
+                        </a:solidFill>
+                        <a:ln>
+                          <a:noFill/>
+                        </a:ln>
+                      </wps:spPr>
+                      <wps:txbx>
+                        <w:txbxContent>
+                          <w:p>
+                            <w:pPr>
+                              <w:pStyle w:val="Caption"/>
+                              <w:jc w:val="both"/>
+                              <w:rPr>
+                                <w:noProof/>
+                              </w:rPr>
+                            </w:pPr>
+                            <w:r>
+                              <w:t xml:space="preserve">Graph 3a: a bell curve of </w:t>
+                            </w:r>
+                            <w:r>
+                              <w:t>all 50</w:t>
+                            </w:r>
+                            <w:r>
+                              <w:t xml:space="preserve"> times recorded for the duration of the linear ramp-up method. The </w:t>
+                            </w:r>
+                            <w:r>
+                              <w:t>values recorded are mostly bunched up below the 0.05 sec</w:t>
+                            </w:r>
+                            <w:r>
+                              <w:softHyphen/>
+                              <w:t xml:space="preserve">onds mark. Occasionally </w:t>
+                            </w:r>
+                            <w:proofErr w:type="spellStart"/>
+                            <w:r>
+                              <w:t>linear_ramp_</w:t>
+                            </w:r>
+                            <w:proofErr w:type="gramStart"/>
+                            <w:r>
+                              <w:t>up</w:t>
+                            </w:r>
+                            <w:proofErr w:type="spellEnd"/>
+                            <w:r>
+                              <w:t>(</w:t>
+                            </w:r>
+                            <w:proofErr w:type="gramEnd"/>
+                            <w:r>
+                              <w:t>) does run substantially longer, but for the most part the variability in its duration is minimal.</w:t>
                             </w:r>
                           </w:p>
                         </w:txbxContent>
@@ -3471,6 +3913,9 @@
                     </wps:wsp>
                   </a:graphicData>
                 </a:graphic>
+                <wp14:sizeRelH relativeFrom="margin">
+                  <wp14:pctWidth>0</wp14:pctWidth>
+                </wp14:sizeRelH>
                 <wp14:sizeRelV relativeFrom="margin">
                   <wp14:pctHeight>0</wp14:pctHeight>
                 </wp14:sizeRelV>
@@ -3479,7 +3924,7 @@
           </mc:Choice>
           <mc:Fallback>
             <w:pict>
-              <v:shape w14:anchorId="0B6E83CD" id="Text Box 2" o:spid="_x0000_s1033" type="#_x0000_t202" style="position:absolute;margin-left:7.05pt;margin-top:305.55pt;width:481.6pt;height:54pt;z-index:-251655168;visibility:visible;mso-wrap-style:square;mso-height-percent:0;mso-wrap-distance-left:9pt;mso-wrap-distance-top:0;mso-wrap-distance-right:9pt;mso-wrap-distance-bottom:0;mso-position-horizontal:absolute;mso-position-horizontal-relative:text;mso-position-vertical:absolute;mso-position-vertical-relative:text;mso-height-percent:0;mso-height-relative:margin;v-text-anchor:top" o:gfxdata="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" stroked="f">
+              <v:shape w14:anchorId="7A1A220F" id="Text Box 28" o:spid="_x0000_s1034" type="#_x0000_t202" style="position:absolute;left:0;text-align:left;margin-left:-3.45pt;margin-top:183.35pt;width:312.75pt;height:53.25pt;z-index:-251591680;visibility:visible;mso-wrap-style:square;mso-width-percent:0;mso-height-percent:0;mso-wrap-distance-left:9pt;mso-wrap-distance-top:0;mso-wrap-distance-right:9pt;mso-wrap-distance-bottom:0;mso-position-horizontal:absolute;mso-position-horizontal-relative:text;mso-position-vertical:absolute;mso-position-vertical-relative:text;mso-width-percent:0;mso-height-percent:0;mso-width-relative:margin;mso-height-relative:margin;v-text-anchor:top" o:gfxdata="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" stroked="f">
                 <v:textbox inset="0,0,0,0">
                   <w:txbxContent>
                     <w:p>
@@ -3491,13 +3936,36 @@
                         </w:rPr>
                       </w:pPr>
                       <w:r>
-                        <w:t>Graph</w:t>
+                        <w:t xml:space="preserve">Graph 3a: a bell curve of </w:t>
                       </w:r>
                       <w:r>
-                        <w:t xml:space="preserve"> 4: </w:t>
+                        <w:t>all 50</w:t>
                       </w:r>
                       <w:r>
-                        <w:t>the time each method took to process the strings was, on average, proportionate to the length of the string. Diversity of characters seemed to affect efficiency as well (compare the three strings of length 111). The using count method, for whatever reason, showed the most variability, struggling particularly with the third string (“This is . . .”) but the using find first of method exhibited the steeper trendline. Whether that’s because of the former method’s variability or poorer handling of longer strings on its own part is unclear from the data collected.</w:t>
+                        <w:t xml:space="preserve"> times recorded for the duration of the linear ramp-up method. The </w:t>
+                      </w:r>
+                      <w:r>
+                        <w:t>values recorded are mostly bunched up below the 0.05 sec</w:t>
+                      </w:r>
+                      <w:r>
+                        <w:softHyphen/>
+                        <w:t xml:space="preserve">onds mark. Occasionally </w:t>
+                      </w:r>
+                      <w:proofErr w:type="spellStart"/>
+                      <w:r>
+                        <w:t>linear_ramp_</w:t>
+                      </w:r>
+                      <w:proofErr w:type="gramStart"/>
+                      <w:r>
+                        <w:t>up</w:t>
+                      </w:r>
+                      <w:proofErr w:type="spellEnd"/>
+                      <w:r>
+                        <w:t>(</w:t>
+                      </w:r>
+                      <w:proofErr w:type="gramEnd"/>
+                      <w:r>
+                        <w:t>) does run substantially longer, but for the most part the variability in its duration is minimal.</w:t>
                       </w:r>
                     </w:p>
                   </w:txbxContent>
@@ -3513,13 +3981,216 @@
           <w:noProof/>
         </w:rPr>
         <w:drawing>
-          <wp:anchor distT="0" distB="0" distL="114300" distR="114300" simplePos="0" relativeHeight="251659264" behindDoc="0" locked="0" layoutInCell="1" allowOverlap="1" wp14:anchorId="6FE33BD1" wp14:editId="642C54C0">
+          <wp:anchor distT="0" distB="0" distL="114300" distR="114300" simplePos="0" relativeHeight="251730944" behindDoc="0" locked="0" layoutInCell="1" allowOverlap="1" wp14:anchorId="7FBD23F9" wp14:editId="6D4FA581">
             <wp:simplePos x="0" y="0"/>
             <wp:positionH relativeFrom="column">
-              <wp:posOffset>89535</wp:posOffset>
+              <wp:posOffset>-43815</wp:posOffset>
             </wp:positionH>
             <wp:positionV relativeFrom="paragraph">
-              <wp:posOffset>275590</wp:posOffset>
+              <wp:posOffset>90170</wp:posOffset>
+            </wp:positionV>
+            <wp:extent cx="3971925" cy="2153920"/>
+            <wp:effectExtent l="0" t="0" r="9525" b="0"/>
+            <wp:wrapTight wrapText="bothSides">
+              <wp:wrapPolygon edited="0">
+                <wp:start x="0" y="0"/>
+                <wp:lineTo x="0" y="21396"/>
+                <wp:lineTo x="21548" y="21396"/>
+                <wp:lineTo x="21548" y="0"/>
+                <wp:lineTo x="0" y="0"/>
+              </wp:wrapPolygon>
+            </wp:wrapTight>
+            <wp:docPr id="32" name="Picture 32"/>
+            <wp:cNvGraphicFramePr>
+              <a:graphicFrameLocks xmlns:a="http://schemas.openxmlformats.org/drawingml/2006/main" noChangeAspect="1"/>
+            </wp:cNvGraphicFramePr>
+            <a:graphic xmlns:a="http://schemas.openxmlformats.org/drawingml/2006/main">
+              <a:graphicData uri="http://schemas.openxmlformats.org/drawingml/2006/picture">
+                <pic:pic xmlns:pic="http://schemas.openxmlformats.org/drawingml/2006/picture">
+                  <pic:nvPicPr>
+                    <pic:cNvPr id="1" name=""/>
+                    <pic:cNvPicPr/>
+                  </pic:nvPicPr>
+                  <pic:blipFill rotWithShape="1">
+                    <a:blip r:embed="rId17"/>
+                    <a:srcRect l="2959" t="3191" r="1775" b="3901"/>
+                    <a:stretch/>
+                  </pic:blipFill>
+                  <pic:spPr bwMode="auto">
+                    <a:xfrm>
+                      <a:off x="0" y="0"/>
+                      <a:ext cx="3971925" cy="2153920"/>
+                    </a:xfrm>
+                    <a:prstGeom prst="rect">
+                      <a:avLst/>
+                    </a:prstGeom>
+                    <a:ln>
+                      <a:noFill/>
+                    </a:ln>
+                    <a:extLst>
+                      <a:ext uri="{53640926-AAD7-44D8-BBD7-CCE9431645EC}">
+                        <a14:shadowObscured xmlns:a14="http://schemas.microsoft.com/office/drawing/2010/main"/>
+                      </a:ext>
+                    </a:extLst>
+                  </pic:spPr>
+                </pic:pic>
+              </a:graphicData>
+            </a:graphic>
+            <wp14:sizeRelH relativeFrom="margin">
+              <wp14:pctWidth>0</wp14:pctWidth>
+            </wp14:sizeRelH>
+            <wp14:sizeRelV relativeFrom="margin">
+              <wp14:pctHeight>0</wp14:pctHeight>
+            </wp14:sizeRelV>
+          </wp:anchor>
+        </w:drawing>
+      </w:r>
+    </w:p>
+    <w:p>
+      <w:pPr>
+        <w:pStyle w:val="ColorfulList-Accent11"/>
+        <w:ind w:left="0"/>
+        <w:jc w:val="both"/>
+        <w:rPr>
+          <w:rFonts w:asciiTheme="minorHAnsi" w:hAnsiTheme="minorHAnsi" w:cstheme="minorHAnsi"/>
+          <w:bCs/>
+          <w:sz w:val="22"/>
+          <w:szCs w:val="22"/>
+        </w:rPr>
+      </w:pPr>
+    </w:p>
+    <w:p>
+      <w:pPr>
+        <w:pStyle w:val="ColorfulList-Accent11"/>
+        <w:ind w:left="0"/>
+        <w:jc w:val="both"/>
+        <w:rPr>
+          <w:noProof/>
+        </w:rPr>
+      </w:pPr>
+    </w:p>
+    <w:p>
+      <w:pPr>
+        <w:pStyle w:val="Heading3"/>
+      </w:pPr>
+      <w:r>
+        <w:rPr>
+          <w:noProof/>
+        </w:rPr>
+        <mc:AlternateContent>
+          <mc:Choice Requires="wps">
+            <w:drawing>
+              <wp:anchor distT="0" distB="0" distL="114300" distR="114300" simplePos="0" relativeHeight="251734016" behindDoc="1" locked="0" layoutInCell="1" allowOverlap="1" wp14:anchorId="443A9E53" wp14:editId="2FB7B811">
+                <wp:simplePos x="0" y="0"/>
+                <wp:positionH relativeFrom="column">
+                  <wp:posOffset>0</wp:posOffset>
+                </wp:positionH>
+                <wp:positionV relativeFrom="paragraph">
+                  <wp:posOffset>3841115</wp:posOffset>
+                </wp:positionV>
+                <wp:extent cx="6059170" cy="685800"/>
+                <wp:effectExtent l="0" t="0" r="0" b="0"/>
+                <wp:wrapTight wrapText="bothSides">
+                  <wp:wrapPolygon edited="0">
+                    <wp:start x="0" y="0"/>
+                    <wp:lineTo x="0" y="21000"/>
+                    <wp:lineTo x="21528" y="21000"/>
+                    <wp:lineTo x="21528" y="0"/>
+                    <wp:lineTo x="0" y="0"/>
+                  </wp:wrapPolygon>
+                </wp:wrapTight>
+                <wp:docPr id="2" name="Text Box 2"/>
+                <wp:cNvGraphicFramePr/>
+                <a:graphic xmlns:a="http://schemas.openxmlformats.org/drawingml/2006/main">
+                  <a:graphicData uri="http://schemas.microsoft.com/office/word/2010/wordprocessingShape">
+                    <wps:wsp>
+                      <wps:cNvSpPr txBox="1"/>
+                      <wps:spPr>
+                        <a:xfrm>
+                          <a:off x="0" y="0"/>
+                          <a:ext cx="6059170" cy="685800"/>
+                        </a:xfrm>
+                        <a:prstGeom prst="rect">
+                          <a:avLst/>
+                        </a:prstGeom>
+                        <a:solidFill>
+                          <a:prstClr val="white"/>
+                        </a:solidFill>
+                        <a:ln>
+                          <a:noFill/>
+                        </a:ln>
+                      </wps:spPr>
+                      <wps:txbx>
+                        <w:txbxContent>
+                          <w:p>
+                            <w:pPr>
+                              <w:pStyle w:val="Caption"/>
+                              <w:jc w:val="both"/>
+                              <w:rPr>
+                                <w:noProof/>
+                              </w:rPr>
+                            </w:pPr>
+                            <w:r>
+                              <w:t>Graph 4: the time each method took to process the strings was, on average, proportionate to the length of the string. Diversity of characters seemed to affect efficiency as well (compare the three strings of length 111). The using count method, for whatever reason, showed the most variability, struggling particularly with the third string (“This is . . .”) but the using find first of method exhibited the steeper trendline. Whether that’s because of the former method’s variability or poorer handling of longer strings on its own part is unclear from the data collected.</w:t>
+                            </w:r>
+                          </w:p>
+                        </w:txbxContent>
+                      </wps:txbx>
+                      <wps:bodyPr rot="0" spcFirstLastPara="0" vertOverflow="overflow" horzOverflow="overflow" vert="horz" wrap="square" lIns="0" tIns="0" rIns="0" bIns="0" numCol="1" spcCol="0" rtlCol="0" fromWordArt="0" anchor="t" anchorCtr="0" forceAA="0" compatLnSpc="1">
+                        <a:prstTxWarp prst="textNoShape">
+                          <a:avLst/>
+                        </a:prstTxWarp>
+                        <a:noAutofit/>
+                      </wps:bodyPr>
+                    </wps:wsp>
+                  </a:graphicData>
+                </a:graphic>
+                <wp14:sizeRelH relativeFrom="margin">
+                  <wp14:pctWidth>0</wp14:pctWidth>
+                </wp14:sizeRelH>
+                <wp14:sizeRelV relativeFrom="margin">
+                  <wp14:pctHeight>0</wp14:pctHeight>
+                </wp14:sizeRelV>
+              </wp:anchor>
+            </w:drawing>
+          </mc:Choice>
+          <mc:Fallback>
+            <w:pict>
+              <v:shape w14:anchorId="443A9E53" id="Text Box 2" o:spid="_x0000_s1035" type="#_x0000_t202" style="position:absolute;margin-left:0;margin-top:302.45pt;width:477.1pt;height:54pt;z-index:-251582464;visibility:visible;mso-wrap-style:square;mso-width-percent:0;mso-height-percent:0;mso-wrap-distance-left:9pt;mso-wrap-distance-top:0;mso-wrap-distance-right:9pt;mso-wrap-distance-bottom:0;mso-position-horizontal:absolute;mso-position-horizontal-relative:text;mso-position-vertical:absolute;mso-position-vertical-relative:text;mso-width-percent:0;mso-height-percent:0;mso-width-relative:margin;mso-height-relative:margin;v-text-anchor:top" o:gfxdata="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" stroked="f">
+                <v:textbox inset="0,0,0,0">
+                  <w:txbxContent>
+                    <w:p>
+                      <w:pPr>
+                        <w:pStyle w:val="Caption"/>
+                        <w:jc w:val="both"/>
+                        <w:rPr>
+                          <w:noProof/>
+                        </w:rPr>
+                      </w:pPr>
+                      <w:r>
+                        <w:t>Graph 4: the time each method took to process the strings was, on average, proportionate to the length of the string. Diversity of characters seemed to affect efficiency as well (compare the three strings of length 111). The using count method, for whatever reason, showed the most variability, struggling particularly with the third string (“This is . . .”) but the using find first of method exhibited the steeper trendline. Whether that’s because of the former method’s variability or poorer handling of longer strings on its own part is unclear from the data collected.</w:t>
+                      </w:r>
+                    </w:p>
+                  </w:txbxContent>
+                </v:textbox>
+                <w10:wrap type="tight"/>
+              </v:shape>
+            </w:pict>
+          </mc:Fallback>
+        </mc:AlternateContent>
+      </w:r>
+      <w:r>
+        <w:rPr>
+          <w:noProof/>
+        </w:rPr>
+        <w:drawing>
+          <wp:anchor distT="0" distB="0" distL="114300" distR="114300" simplePos="0" relativeHeight="251732992" behindDoc="0" locked="0" layoutInCell="1" allowOverlap="1" wp14:anchorId="4F811D18" wp14:editId="55923993">
+            <wp:simplePos x="0" y="0"/>
+            <wp:positionH relativeFrom="column">
+              <wp:posOffset>1270</wp:posOffset>
+            </wp:positionH>
+            <wp:positionV relativeFrom="paragraph">
+              <wp:posOffset>229870</wp:posOffset>
             </wp:positionV>
             <wp:extent cx="6057900" cy="3607435"/>
             <wp:effectExtent l="0" t="0" r="0" b="0"/>
@@ -3544,7 +4215,7 @@
                     <pic:cNvPicPr/>
                   </pic:nvPicPr>
                   <pic:blipFill rotWithShape="1">
-                    <a:blip r:embed="rId16"/>
+                    <a:blip r:embed="rId18"/>
                     <a:srcRect l="1246" r="1733" b="4381"/>
                     <a:stretch/>
                   </pic:blipFill>
@@ -3584,6 +4255,7 @@
         <w:t>Function Comparison</w:t>
       </w:r>
     </w:p>
+    <w:p/>
     <w:p>
       <w:pPr>
         <w:pStyle w:val="Heading3"/>
@@ -3592,16 +4264,295 @@
         <w:rPr>
           <w:noProof/>
         </w:rPr>
+        <w:lastRenderedPageBreak/>
         <mc:AlternateContent>
           <mc:Choice Requires="wps">
             <w:drawing>
-              <wp:anchor distT="0" distB="0" distL="114300" distR="114300" simplePos="0" relativeHeight="251670528" behindDoc="1" locked="0" layoutInCell="1" allowOverlap="1" wp14:anchorId="4DE71902" wp14:editId="4A3936FD">
+              <wp:anchor distT="0" distB="0" distL="114300" distR="114300" simplePos="0" relativeHeight="251672576" behindDoc="1" locked="0" layoutInCell="1" allowOverlap="1" wp14:anchorId="2730FB88" wp14:editId="7CFFB7E9">
                 <wp:simplePos x="0" y="0"/>
                 <wp:positionH relativeFrom="column">
-                  <wp:posOffset>-53340</wp:posOffset>
+                  <wp:posOffset>4025900</wp:posOffset>
                 </wp:positionH>
                 <wp:positionV relativeFrom="paragraph">
-                  <wp:posOffset>7024370</wp:posOffset>
+                  <wp:posOffset>2611120</wp:posOffset>
+                </wp:positionV>
+                <wp:extent cx="2322830" cy="635"/>
+                <wp:effectExtent l="0" t="0" r="0" b="0"/>
+                <wp:wrapTight wrapText="bothSides">
+                  <wp:wrapPolygon edited="0">
+                    <wp:start x="0" y="0"/>
+                    <wp:lineTo x="0" y="21600"/>
+                    <wp:lineTo x="21600" y="21600"/>
+                    <wp:lineTo x="21600" y="0"/>
+                  </wp:wrapPolygon>
+                </wp:wrapTight>
+                <wp:docPr id="8" name="Text Box 8"/>
+                <wp:cNvGraphicFramePr/>
+                <a:graphic xmlns:a="http://schemas.openxmlformats.org/drawingml/2006/main">
+                  <a:graphicData uri="http://schemas.microsoft.com/office/word/2010/wordprocessingShape">
+                    <wps:wsp>
+                      <wps:cNvSpPr txBox="1"/>
+                      <wps:spPr>
+                        <a:xfrm>
+                          <a:off x="0" y="0"/>
+                          <a:ext cx="2322830" cy="635"/>
+                        </a:xfrm>
+                        <a:prstGeom prst="rect">
+                          <a:avLst/>
+                        </a:prstGeom>
+                        <a:solidFill>
+                          <a:prstClr val="white"/>
+                        </a:solidFill>
+                        <a:ln>
+                          <a:noFill/>
+                        </a:ln>
+                      </wps:spPr>
+                      <wps:txbx>
+                        <w:txbxContent>
+                          <w:p>
+                            <w:pPr>
+                              <w:pStyle w:val="Caption"/>
+                              <w:jc w:val="both"/>
+                              <w:rPr>
+                                <w:noProof/>
+                              </w:rPr>
+                            </w:pPr>
+                            <w:r>
+                              <w:t>Graph</w:t>
+                            </w:r>
+                            <w:r>
+                              <w:t xml:space="preserve"> 5b: the average times taken for the lin</w:t>
+                            </w:r>
+                            <w:r>
+                              <w:softHyphen/>
+                              <w:t>ear ramp-up method to iterate through all 100,000 items using debug settings and re</w:t>
+                            </w:r>
+                            <w:r>
+                              <w:softHyphen/>
+                              <w:t>lease settings. On average, the latter reduced the duration by about 0.015 seconds.</w:t>
+                            </w:r>
+                          </w:p>
+                        </w:txbxContent>
+                      </wps:txbx>
+                      <wps:bodyPr rot="0" spcFirstLastPara="0" vertOverflow="overflow" horzOverflow="overflow" vert="horz" wrap="square" lIns="0" tIns="0" rIns="0" bIns="0" numCol="1" spcCol="0" rtlCol="0" fromWordArt="0" anchor="t" anchorCtr="0" forceAA="0" compatLnSpc="1">
+                        <a:prstTxWarp prst="textNoShape">
+                          <a:avLst/>
+                        </a:prstTxWarp>
+                        <a:spAutoFit/>
+                      </wps:bodyPr>
+                    </wps:wsp>
+                  </a:graphicData>
+                </a:graphic>
+              </wp:anchor>
+            </w:drawing>
+          </mc:Choice>
+          <mc:Fallback>
+            <w:pict>
+              <v:shape w14:anchorId="2730FB88" id="Text Box 8" o:spid="_x0000_s1036" type="#_x0000_t202" style="position:absolute;margin-left:317pt;margin-top:205.6pt;width:182.9pt;height:.05pt;z-index:-251643904;visibility:visible;mso-wrap-style:square;mso-wrap-distance-left:9pt;mso-wrap-distance-top:0;mso-wrap-distance-right:9pt;mso-wrap-distance-bottom:0;mso-position-horizontal:absolute;mso-position-horizontal-relative:text;mso-position-vertical:absolute;mso-position-vertical-relative:text;v-text-anchor:top" o:gfxdata="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" stroked="f">
+                <v:textbox style="mso-fit-shape-to-text:t" inset="0,0,0,0">
+                  <w:txbxContent>
+                    <w:p>
+                      <w:pPr>
+                        <w:pStyle w:val="Caption"/>
+                        <w:jc w:val="both"/>
+                        <w:rPr>
+                          <w:noProof/>
+                        </w:rPr>
+                      </w:pPr>
+                      <w:r>
+                        <w:t>Graph</w:t>
+                      </w:r>
+                      <w:r>
+                        <w:t xml:space="preserve"> 5b: the average times taken for the lin</w:t>
+                      </w:r>
+                      <w:r>
+                        <w:softHyphen/>
+                        <w:t>ear ramp-up method to iterate through all 100,000 items using debug settings and re</w:t>
+                      </w:r>
+                      <w:r>
+                        <w:softHyphen/>
+                        <w:t>lease settings. On average, the latter reduced the duration by about 0.015 seconds.</w:t>
+                      </w:r>
+                    </w:p>
+                  </w:txbxContent>
+                </v:textbox>
+                <w10:wrap type="tight"/>
+              </v:shape>
+            </w:pict>
+          </mc:Fallback>
+        </mc:AlternateContent>
+      </w:r>
+      <w:r>
+        <w:rPr>
+          <w:noProof/>
+        </w:rPr>
+        <w:drawing>
+          <wp:anchor distT="0" distB="0" distL="114300" distR="114300" simplePos="0" relativeHeight="251668480" behindDoc="0" locked="0" layoutInCell="1" allowOverlap="1" wp14:anchorId="5C8E1123" wp14:editId="71A5B438">
+            <wp:simplePos x="0" y="0"/>
+            <wp:positionH relativeFrom="column">
+              <wp:posOffset>4025900</wp:posOffset>
+            </wp:positionH>
+            <wp:positionV relativeFrom="paragraph">
+              <wp:posOffset>294640</wp:posOffset>
+            </wp:positionV>
+            <wp:extent cx="2322830" cy="2271395"/>
+            <wp:effectExtent l="0" t="0" r="1270" b="0"/>
+            <wp:wrapTight wrapText="bothSides">
+              <wp:wrapPolygon edited="0">
+                <wp:start x="0" y="0"/>
+                <wp:lineTo x="0" y="21377"/>
+                <wp:lineTo x="21435" y="21377"/>
+                <wp:lineTo x="21435" y="0"/>
+                <wp:lineTo x="0" y="0"/>
+              </wp:wrapPolygon>
+            </wp:wrapTight>
+            <wp:docPr id="6" name="Picture 6"/>
+            <wp:cNvGraphicFramePr>
+              <a:graphicFrameLocks xmlns:a="http://schemas.openxmlformats.org/drawingml/2006/main" noChangeAspect="1"/>
+            </wp:cNvGraphicFramePr>
+            <a:graphic xmlns:a="http://schemas.openxmlformats.org/drawingml/2006/main">
+              <a:graphicData uri="http://schemas.openxmlformats.org/drawingml/2006/picture">
+                <pic:pic xmlns:pic="http://schemas.openxmlformats.org/drawingml/2006/picture">
+                  <pic:nvPicPr>
+                    <pic:cNvPr id="1" name=""/>
+                    <pic:cNvPicPr/>
+                  </pic:nvPicPr>
+                  <pic:blipFill rotWithShape="1">
+                    <a:blip r:embed="rId19"/>
+                    <a:srcRect l="3750" t="3404" r="2500" b="2979"/>
+                    <a:stretch/>
+                  </pic:blipFill>
+                  <pic:spPr bwMode="auto">
+                    <a:xfrm>
+                      <a:off x="0" y="0"/>
+                      <a:ext cx="2322830" cy="2271395"/>
+                    </a:xfrm>
+                    <a:prstGeom prst="rect">
+                      <a:avLst/>
+                    </a:prstGeom>
+                    <a:ln>
+                      <a:noFill/>
+                    </a:ln>
+                    <a:extLst>
+                      <a:ext uri="{53640926-AAD7-44D8-BBD7-CCE9431645EC}">
+                        <a14:shadowObscured xmlns:a14="http://schemas.microsoft.com/office/drawing/2010/main"/>
+                      </a:ext>
+                    </a:extLst>
+                  </pic:spPr>
+                </pic:pic>
+              </a:graphicData>
+            </a:graphic>
+            <wp14:sizeRelH relativeFrom="margin">
+              <wp14:pctWidth>0</wp14:pctWidth>
+            </wp14:sizeRelH>
+            <wp14:sizeRelV relativeFrom="margin">
+              <wp14:pctHeight>0</wp14:pctHeight>
+            </wp14:sizeRelV>
+          </wp:anchor>
+        </w:drawing>
+      </w:r>
+      <w:r>
+        <w:t xml:space="preserve">5: </w:t>
+      </w:r>
+      <w:r>
+        <w:t>IDE Settings</w:t>
+      </w:r>
+    </w:p>
+    <w:p>
+      <w:pPr>
+        <w:pStyle w:val="ColorfulList-Accent11"/>
+        <w:ind w:left="0"/>
+        <w:jc w:val="both"/>
+        <w:rPr>
+          <w:rFonts w:asciiTheme="minorHAnsi" w:hAnsiTheme="minorHAnsi" w:cstheme="minorHAnsi"/>
+          <w:bCs/>
+          <w:sz w:val="22"/>
+          <w:szCs w:val="22"/>
+        </w:rPr>
+      </w:pPr>
+      <w:r>
+        <w:rPr>
+          <w:noProof/>
+        </w:rPr>
+        <w:drawing>
+          <wp:anchor distT="0" distB="0" distL="114300" distR="114300" simplePos="0" relativeHeight="251667456" behindDoc="0" locked="0" layoutInCell="1" allowOverlap="1" wp14:anchorId="10864F84" wp14:editId="0A105DE9">
+            <wp:simplePos x="0" y="0"/>
+            <wp:positionH relativeFrom="column">
+              <wp:posOffset>3810</wp:posOffset>
+            </wp:positionH>
+            <wp:positionV relativeFrom="paragraph">
+              <wp:posOffset>30480</wp:posOffset>
+            </wp:positionV>
+            <wp:extent cx="3876675" cy="2271395"/>
+            <wp:effectExtent l="0" t="0" r="9525" b="0"/>
+            <wp:wrapTight wrapText="bothSides">
+              <wp:wrapPolygon edited="0">
+                <wp:start x="0" y="0"/>
+                <wp:lineTo x="0" y="21377"/>
+                <wp:lineTo x="21547" y="21377"/>
+                <wp:lineTo x="21547" y="0"/>
+                <wp:lineTo x="0" y="0"/>
+              </wp:wrapPolygon>
+            </wp:wrapTight>
+            <wp:docPr id="5" name="Picture 5"/>
+            <wp:cNvGraphicFramePr>
+              <a:graphicFrameLocks xmlns:a="http://schemas.openxmlformats.org/drawingml/2006/main" noChangeAspect="1"/>
+            </wp:cNvGraphicFramePr>
+            <a:graphic xmlns:a="http://schemas.openxmlformats.org/drawingml/2006/main">
+              <a:graphicData uri="http://schemas.openxmlformats.org/drawingml/2006/picture">
+                <pic:pic xmlns:pic="http://schemas.openxmlformats.org/drawingml/2006/picture">
+                  <pic:nvPicPr>
+                    <pic:cNvPr id="1" name=""/>
+                    <pic:cNvPicPr/>
+                  </pic:nvPicPr>
+                  <pic:blipFill rotWithShape="1">
+                    <a:blip r:embed="rId20"/>
+                    <a:srcRect l="2163" t="2002" r="1442" b="3974"/>
+                    <a:stretch/>
+                  </pic:blipFill>
+                  <pic:spPr bwMode="auto">
+                    <a:xfrm>
+                      <a:off x="0" y="0"/>
+                      <a:ext cx="3876675" cy="2271395"/>
+                    </a:xfrm>
+                    <a:prstGeom prst="rect">
+                      <a:avLst/>
+                    </a:prstGeom>
+                    <a:ln>
+                      <a:noFill/>
+                    </a:ln>
+                    <a:extLst>
+                      <a:ext uri="{53640926-AAD7-44D8-BBD7-CCE9431645EC}">
+                        <a14:shadowObscured xmlns:a14="http://schemas.microsoft.com/office/drawing/2010/main"/>
+                      </a:ext>
+                    </a:extLst>
+                  </pic:spPr>
+                </pic:pic>
+              </a:graphicData>
+            </a:graphic>
+            <wp14:sizeRelH relativeFrom="margin">
+              <wp14:pctWidth>0</wp14:pctWidth>
+            </wp14:sizeRelH>
+            <wp14:sizeRelV relativeFrom="margin">
+              <wp14:pctHeight>0</wp14:pctHeight>
+            </wp14:sizeRelV>
+          </wp:anchor>
+        </w:drawing>
+      </w:r>
+      <w:r>
+        <w:rPr>
+          <w:noProof/>
+        </w:rPr>
+        <mc:AlternateContent>
+          <mc:Choice Requires="wps">
+            <w:drawing>
+              <wp:anchor distT="0" distB="0" distL="114300" distR="114300" simplePos="0" relativeHeight="251670528" behindDoc="1" locked="0" layoutInCell="1" allowOverlap="1" wp14:anchorId="4DE71902" wp14:editId="30EF6686">
+                <wp:simplePos x="0" y="0"/>
+                <wp:positionH relativeFrom="column">
+                  <wp:posOffset>3810</wp:posOffset>
+                </wp:positionH>
+                <wp:positionV relativeFrom="paragraph">
+                  <wp:posOffset>2355215</wp:posOffset>
                 </wp:positionV>
                 <wp:extent cx="3810000" cy="635"/>
                 <wp:effectExtent l="0" t="0" r="0" b="0"/>
@@ -3688,7 +4639,7 @@
           </mc:Choice>
           <mc:Fallback>
             <w:pict>
-              <v:shape w14:anchorId="4DE71902" id="Text Box 7" o:spid="_x0000_s1034" type="#_x0000_t202" style="position:absolute;margin-left:-4.2pt;margin-top:553.1pt;width:300pt;height:.05pt;z-index:-251645952;visibility:visible;mso-wrap-style:square;mso-width-percent:0;mso-wrap-distance-left:9pt;mso-wrap-distance-top:0;mso-wrap-distance-right:9pt;mso-wrap-distance-bottom:0;mso-position-horizontal:absolute;mso-position-horizontal-relative:text;mso-position-vertical:absolute;mso-position-vertical-relative:text;mso-width-percent:0;mso-width-relative:margin;v-text-anchor:top" o:gfxdata="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" stroked="f">
+              <v:shape w14:anchorId="4DE71902" id="Text Box 7" o:spid="_x0000_s1037" type="#_x0000_t202" style="position:absolute;left:0;text-align:left;margin-left:.3pt;margin-top:185.45pt;width:300pt;height:.05pt;z-index:-251645952;visibility:visible;mso-wrap-style:square;mso-width-percent:0;mso-wrap-distance-left:9pt;mso-wrap-distance-top:0;mso-wrap-distance-right:9pt;mso-wrap-distance-bottom:0;mso-position-horizontal:absolute;mso-position-horizontal-relative:text;mso-position-vertical:absolute;mso-position-vertical-relative:text;mso-width-percent:0;mso-width-relative:margin;v-text-anchor:top" o:gfxdata="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" stroked="f">
                 <v:textbox style="mso-fit-shape-to-text:t" inset="0,0,0,0">
                   <w:txbxContent>
                     <w:p>
@@ -3731,6 +4682,11 @@
           </mc:Fallback>
         </mc:AlternateContent>
       </w:r>
+    </w:p>
+    <w:p>
+      <w:pPr>
+        <w:pStyle w:val="Heading3"/>
+      </w:pPr>
       <w:r>
         <w:rPr>
           <w:noProof/>
@@ -3738,329 +4694,7 @@
         <mc:AlternateContent>
           <mc:Choice Requires="wps">
             <w:drawing>
-              <wp:anchor distT="0" distB="0" distL="114300" distR="114300" simplePos="0" relativeHeight="251672576" behindDoc="1" locked="0" layoutInCell="1" allowOverlap="1" wp14:anchorId="2730FB88" wp14:editId="69E04AD9">
-                <wp:simplePos x="0" y="0"/>
-                <wp:positionH relativeFrom="column">
-                  <wp:posOffset>3883025</wp:posOffset>
-                </wp:positionH>
-                <wp:positionV relativeFrom="paragraph">
-                  <wp:posOffset>7028180</wp:posOffset>
-                </wp:positionV>
-                <wp:extent cx="2322830" cy="635"/>
-                <wp:effectExtent l="0" t="0" r="0" b="0"/>
-                <wp:wrapTight wrapText="bothSides">
-                  <wp:wrapPolygon edited="0">
-                    <wp:start x="0" y="0"/>
-                    <wp:lineTo x="0" y="21600"/>
-                    <wp:lineTo x="21600" y="21600"/>
-                    <wp:lineTo x="21600" y="0"/>
-                  </wp:wrapPolygon>
-                </wp:wrapTight>
-                <wp:docPr id="8" name="Text Box 8"/>
-                <wp:cNvGraphicFramePr/>
-                <a:graphic xmlns:a="http://schemas.openxmlformats.org/drawingml/2006/main">
-                  <a:graphicData uri="http://schemas.microsoft.com/office/word/2010/wordprocessingShape">
-                    <wps:wsp>
-                      <wps:cNvSpPr txBox="1"/>
-                      <wps:spPr>
-                        <a:xfrm>
-                          <a:off x="0" y="0"/>
-                          <a:ext cx="2322830" cy="635"/>
-                        </a:xfrm>
-                        <a:prstGeom prst="rect">
-                          <a:avLst/>
-                        </a:prstGeom>
-                        <a:solidFill>
-                          <a:prstClr val="white"/>
-                        </a:solidFill>
-                        <a:ln>
-                          <a:noFill/>
-                        </a:ln>
-                      </wps:spPr>
-                      <wps:txbx>
-                        <w:txbxContent>
-                          <w:p>
-                            <w:pPr>
-                              <w:pStyle w:val="Caption"/>
-                              <w:jc w:val="both"/>
-                              <w:rPr>
-                                <w:noProof/>
-                              </w:rPr>
-                            </w:pPr>
-                            <w:r>
-                              <w:t>Graph</w:t>
-                            </w:r>
-                            <w:r>
-                              <w:t xml:space="preserve"> 5b: the average times taken for the lin</w:t>
-                            </w:r>
-                            <w:r>
-                              <w:softHyphen/>
-                              <w:t>ear ramp-up method to iterate through all 100,000 items using debug settings and re</w:t>
-                            </w:r>
-                            <w:r>
-                              <w:softHyphen/>
-                              <w:t>lease settings. On average, the latter reduced the duration by about 0.015 seconds.</w:t>
-                            </w:r>
-                          </w:p>
-                        </w:txbxContent>
-                      </wps:txbx>
-                      <wps:bodyPr rot="0" spcFirstLastPara="0" vertOverflow="overflow" horzOverflow="overflow" vert="horz" wrap="square" lIns="0" tIns="0" rIns="0" bIns="0" numCol="1" spcCol="0" rtlCol="0" fromWordArt="0" anchor="t" anchorCtr="0" forceAA="0" compatLnSpc="1">
-                        <a:prstTxWarp prst="textNoShape">
-                          <a:avLst/>
-                        </a:prstTxWarp>
-                        <a:spAutoFit/>
-                      </wps:bodyPr>
-                    </wps:wsp>
-                  </a:graphicData>
-                </a:graphic>
-              </wp:anchor>
-            </w:drawing>
-          </mc:Choice>
-          <mc:Fallback>
-            <w:pict>
-              <v:shape w14:anchorId="2730FB88" id="Text Box 8" o:spid="_x0000_s1035" type="#_x0000_t202" style="position:absolute;margin-left:305.75pt;margin-top:553.4pt;width:182.9pt;height:.05pt;z-index:-251643904;visibility:visible;mso-wrap-style:square;mso-wrap-distance-left:9pt;mso-wrap-distance-top:0;mso-wrap-distance-right:9pt;mso-wrap-distance-bottom:0;mso-position-horizontal:absolute;mso-position-horizontal-relative:text;mso-position-vertical:absolute;mso-position-vertical-relative:text;v-text-anchor:top" o:gfxdata="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" stroked="f">
-                <v:textbox style="mso-fit-shape-to-text:t" inset="0,0,0,0">
-                  <w:txbxContent>
-                    <w:p>
-                      <w:pPr>
-                        <w:pStyle w:val="Caption"/>
-                        <w:jc w:val="both"/>
-                        <w:rPr>
-                          <w:noProof/>
-                        </w:rPr>
-                      </w:pPr>
-                      <w:r>
-                        <w:t>Graph</w:t>
-                      </w:r>
-                      <w:r>
-                        <w:t xml:space="preserve"> 5b: the average times taken for the lin</w:t>
-                      </w:r>
-                      <w:r>
-                        <w:softHyphen/>
-                        <w:t>ear ramp-up method to iterate through all 100,000 items using debug settings and re</w:t>
-                      </w:r>
-                      <w:r>
-                        <w:softHyphen/>
-                        <w:t>lease settings. On average, the latter reduced the duration by about 0.015 seconds.</w:t>
-                      </w:r>
-                    </w:p>
-                  </w:txbxContent>
-                </v:textbox>
-                <w10:wrap type="tight"/>
-              </v:shape>
-            </w:pict>
-          </mc:Fallback>
-        </mc:AlternateContent>
-      </w:r>
-      <w:r>
-        <w:rPr>
-          <w:noProof/>
-        </w:rPr>
-        <w:drawing>
-          <wp:anchor distT="0" distB="0" distL="114300" distR="114300" simplePos="0" relativeHeight="251668480" behindDoc="0" locked="0" layoutInCell="1" allowOverlap="1" wp14:anchorId="5C8E1123" wp14:editId="24E9CDC4">
-            <wp:simplePos x="0" y="0"/>
-            <wp:positionH relativeFrom="column">
-              <wp:posOffset>3883025</wp:posOffset>
-            </wp:positionH>
-            <wp:positionV relativeFrom="paragraph">
-              <wp:posOffset>4699635</wp:posOffset>
-            </wp:positionV>
-            <wp:extent cx="2322830" cy="2271395"/>
-            <wp:effectExtent l="0" t="0" r="1270" b="0"/>
-            <wp:wrapTight wrapText="bothSides">
-              <wp:wrapPolygon edited="0">
-                <wp:start x="0" y="0"/>
-                <wp:lineTo x="0" y="21377"/>
-                <wp:lineTo x="21435" y="21377"/>
-                <wp:lineTo x="21435" y="0"/>
-                <wp:lineTo x="0" y="0"/>
-              </wp:wrapPolygon>
-            </wp:wrapTight>
-            <wp:docPr id="6" name="Picture 6"/>
-            <wp:cNvGraphicFramePr>
-              <a:graphicFrameLocks xmlns:a="http://schemas.openxmlformats.org/drawingml/2006/main" noChangeAspect="1"/>
-            </wp:cNvGraphicFramePr>
-            <a:graphic xmlns:a="http://schemas.openxmlformats.org/drawingml/2006/main">
-              <a:graphicData uri="http://schemas.openxmlformats.org/drawingml/2006/picture">
-                <pic:pic xmlns:pic="http://schemas.openxmlformats.org/drawingml/2006/picture">
-                  <pic:nvPicPr>
-                    <pic:cNvPr id="1" name=""/>
-                    <pic:cNvPicPr/>
-                  </pic:nvPicPr>
-                  <pic:blipFill rotWithShape="1">
-                    <a:blip r:embed="rId17"/>
-                    <a:srcRect l="3750" t="3404" r="2500" b="2979"/>
-                    <a:stretch/>
-                  </pic:blipFill>
-                  <pic:spPr bwMode="auto">
-                    <a:xfrm>
-                      <a:off x="0" y="0"/>
-                      <a:ext cx="2322830" cy="2271395"/>
-                    </a:xfrm>
-                    <a:prstGeom prst="rect">
-                      <a:avLst/>
-                    </a:prstGeom>
-                    <a:ln>
-                      <a:noFill/>
-                    </a:ln>
-                    <a:extLst>
-                      <a:ext uri="{53640926-AAD7-44D8-BBD7-CCE9431645EC}">
-                        <a14:shadowObscured xmlns:a14="http://schemas.microsoft.com/office/drawing/2010/main"/>
-                      </a:ext>
-                    </a:extLst>
-                  </pic:spPr>
-                </pic:pic>
-              </a:graphicData>
-            </a:graphic>
-            <wp14:sizeRelH relativeFrom="margin">
-              <wp14:pctWidth>0</wp14:pctWidth>
-            </wp14:sizeRelH>
-            <wp14:sizeRelV relativeFrom="margin">
-              <wp14:pctHeight>0</wp14:pctHeight>
-            </wp14:sizeRelV>
-          </wp:anchor>
-        </w:drawing>
-      </w:r>
-      <w:r>
-        <w:rPr>
-          <w:noProof/>
-        </w:rPr>
-        <w:drawing>
-          <wp:anchor distT="0" distB="0" distL="114300" distR="114300" simplePos="0" relativeHeight="251667456" behindDoc="0" locked="0" layoutInCell="1" allowOverlap="1" wp14:anchorId="10864F84" wp14:editId="7C20E27F">
-            <wp:simplePos x="0" y="0"/>
-            <wp:positionH relativeFrom="column">
-              <wp:posOffset>-53340</wp:posOffset>
-            </wp:positionH>
-            <wp:positionV relativeFrom="paragraph">
-              <wp:posOffset>4699635</wp:posOffset>
-            </wp:positionV>
-            <wp:extent cx="3876675" cy="2271395"/>
-            <wp:effectExtent l="0" t="0" r="9525" b="0"/>
-            <wp:wrapTight wrapText="bothSides">
-              <wp:wrapPolygon edited="0">
-                <wp:start x="0" y="0"/>
-                <wp:lineTo x="0" y="21377"/>
-                <wp:lineTo x="21547" y="21377"/>
-                <wp:lineTo x="21547" y="0"/>
-                <wp:lineTo x="0" y="0"/>
-              </wp:wrapPolygon>
-            </wp:wrapTight>
-            <wp:docPr id="5" name="Picture 5"/>
-            <wp:cNvGraphicFramePr>
-              <a:graphicFrameLocks xmlns:a="http://schemas.openxmlformats.org/drawingml/2006/main" noChangeAspect="1"/>
-            </wp:cNvGraphicFramePr>
-            <a:graphic xmlns:a="http://schemas.openxmlformats.org/drawingml/2006/main">
-              <a:graphicData uri="http://schemas.openxmlformats.org/drawingml/2006/picture">
-                <pic:pic xmlns:pic="http://schemas.openxmlformats.org/drawingml/2006/picture">
-                  <pic:nvPicPr>
-                    <pic:cNvPr id="1" name=""/>
-                    <pic:cNvPicPr/>
-                  </pic:nvPicPr>
-                  <pic:blipFill rotWithShape="1">
-                    <a:blip r:embed="rId18"/>
-                    <a:srcRect l="2163" t="2002" r="1442" b="3974"/>
-                    <a:stretch/>
-                  </pic:blipFill>
-                  <pic:spPr bwMode="auto">
-                    <a:xfrm>
-                      <a:off x="0" y="0"/>
-                      <a:ext cx="3876675" cy="2271395"/>
-                    </a:xfrm>
-                    <a:prstGeom prst="rect">
-                      <a:avLst/>
-                    </a:prstGeom>
-                    <a:ln>
-                      <a:noFill/>
-                    </a:ln>
-                    <a:extLst>
-                      <a:ext uri="{53640926-AAD7-44D8-BBD7-CCE9431645EC}">
-                        <a14:shadowObscured xmlns:a14="http://schemas.microsoft.com/office/drawing/2010/main"/>
-                      </a:ext>
-                    </a:extLst>
-                  </pic:spPr>
-                </pic:pic>
-              </a:graphicData>
-            </a:graphic>
-            <wp14:sizeRelH relativeFrom="margin">
-              <wp14:pctWidth>0</wp14:pctWidth>
-            </wp14:sizeRelH>
-            <wp14:sizeRelV relativeFrom="margin">
-              <wp14:pctHeight>0</wp14:pctHeight>
-            </wp14:sizeRelV>
-          </wp:anchor>
-        </w:drawing>
-      </w:r>
-      <w:r>
-        <w:t xml:space="preserve">5: </w:t>
-      </w:r>
-      <w:r>
-        <w:t>IDE Settings</w:t>
-      </w:r>
-    </w:p>
-    <w:p>
-      <w:pPr>
-        <w:pStyle w:val="ColorfulList-Accent11"/>
-        <w:ind w:left="0"/>
-        <w:jc w:val="both"/>
-        <w:rPr>
-          <w:rFonts w:asciiTheme="minorHAnsi" w:hAnsiTheme="minorHAnsi" w:cstheme="minorHAnsi"/>
-          <w:bCs/>
-          <w:sz w:val="22"/>
-          <w:szCs w:val="22"/>
-        </w:rPr>
-      </w:pPr>
-    </w:p>
-    <w:p>
-      <w:pPr>
-        <w:pStyle w:val="ColorfulList-Accent11"/>
-        <w:ind w:left="0"/>
-        <w:jc w:val="both"/>
-        <w:rPr>
-          <w:rFonts w:asciiTheme="minorHAnsi" w:hAnsiTheme="minorHAnsi" w:cstheme="minorHAnsi"/>
-          <w:bCs/>
-          <w:sz w:val="22"/>
-          <w:szCs w:val="22"/>
-        </w:rPr>
-      </w:pPr>
-    </w:p>
-    <w:p>
-      <w:pPr>
-        <w:pStyle w:val="ColorfulList-Accent11"/>
-        <w:ind w:left="0"/>
-        <w:jc w:val="both"/>
-        <w:rPr>
-          <w:rFonts w:asciiTheme="minorHAnsi" w:hAnsiTheme="minorHAnsi" w:cstheme="minorHAnsi"/>
-          <w:bCs/>
-          <w:sz w:val="22"/>
-          <w:szCs w:val="22"/>
-        </w:rPr>
-      </w:pPr>
-    </w:p>
-    <w:p>
-      <w:pPr>
-        <w:pStyle w:val="ColorfulList-Accent11"/>
-        <w:ind w:left="0"/>
-        <w:jc w:val="both"/>
-        <w:rPr>
-          <w:rFonts w:asciiTheme="minorHAnsi" w:hAnsiTheme="minorHAnsi" w:cstheme="minorHAnsi"/>
-          <w:bCs/>
-          <w:sz w:val="22"/>
-          <w:szCs w:val="22"/>
-        </w:rPr>
-      </w:pPr>
-    </w:p>
-    <w:p>
-      <w:pPr>
-        <w:pStyle w:val="Heading3"/>
-      </w:pPr>
-      <w:r>
-        <w:rPr>
-          <w:noProof/>
-        </w:rPr>
-        <mc:AlternateContent>
-          <mc:Choice Requires="wps">
-            <w:drawing>
-              <wp:anchor distT="0" distB="0" distL="114300" distR="114300" simplePos="0" relativeHeight="251714560" behindDoc="1" locked="0" layoutInCell="1" allowOverlap="1" wp14:anchorId="7FC035AD" wp14:editId="1BAB1703">
+              <wp:anchor distT="0" distB="0" distL="114300" distR="114300" simplePos="0" relativeHeight="251714560" behindDoc="1" locked="0" layoutInCell="1" allowOverlap="1" wp14:anchorId="7FC035AD" wp14:editId="0AB47177">
                 <wp:simplePos x="0" y="0"/>
                 <wp:positionH relativeFrom="column">
                   <wp:posOffset>4080510</wp:posOffset>
@@ -4141,7 +4775,7 @@
           </mc:Choice>
           <mc:Fallback>
             <w:pict>
-              <v:shape w14:anchorId="7FC035AD" id="Text Box 10" o:spid="_x0000_s1036" type="#_x0000_t202" style="position:absolute;margin-left:321.3pt;margin-top:234pt;width:179.25pt;height:.05pt;z-index:-251601920;visibility:visible;mso-wrap-style:square;mso-width-percent:0;mso-wrap-distance-left:9pt;mso-wrap-distance-top:0;mso-wrap-distance-right:9pt;mso-wrap-distance-bottom:0;mso-position-horizontal:absolute;mso-position-horizontal-relative:text;mso-position-vertical:absolute;mso-position-vertical-relative:text;mso-width-percent:0;mso-width-relative:margin;v-text-anchor:top" o:gfxdata="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" stroked="f">
+              <v:shape w14:anchorId="7FC035AD" id="Text Box 10" o:spid="_x0000_s1038" type="#_x0000_t202" style="position:absolute;margin-left:321.3pt;margin-top:234pt;width:179.25pt;height:.05pt;z-index:-251601920;visibility:visible;mso-wrap-style:square;mso-width-percent:0;mso-wrap-distance-left:9pt;mso-wrap-distance-top:0;mso-wrap-distance-right:9pt;mso-wrap-distance-bottom:0;mso-position-horizontal:absolute;mso-position-horizontal-relative:text;mso-position-vertical:absolute;mso-position-vertical-relative:text;mso-width-percent:0;mso-width-relative:margin;v-text-anchor:top" o:gfxdata="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" stroked="f">
                 <v:textbox style="mso-fit-shape-to-text:t" inset="0,0,0,0">
                   <w:txbxContent>
                     <w:p>
@@ -4177,7 +4811,7 @@
           <w:noProof/>
         </w:rPr>
         <w:drawing>
-          <wp:anchor distT="0" distB="0" distL="114300" distR="114300" simplePos="0" relativeHeight="251708416" behindDoc="0" locked="0" layoutInCell="1" allowOverlap="1" wp14:anchorId="08C0C967" wp14:editId="01808CD9">
+          <wp:anchor distT="0" distB="0" distL="114300" distR="114300" simplePos="0" relativeHeight="251708416" behindDoc="0" locked="0" layoutInCell="1" allowOverlap="1" wp14:anchorId="08C0C967" wp14:editId="47718C57">
             <wp:simplePos x="0" y="0"/>
             <wp:positionH relativeFrom="column">
               <wp:posOffset>-5715</wp:posOffset>
@@ -4208,7 +4842,7 @@
                     <pic:cNvPicPr/>
                   </pic:nvPicPr>
                   <pic:blipFill rotWithShape="1">
-                    <a:blip r:embed="rId19"/>
+                    <a:blip r:embed="rId21"/>
                     <a:srcRect l="1520" t="1250" r="1182" b="3500"/>
                     <a:stretch/>
                   </pic:blipFill>
@@ -4248,7 +4882,7 @@
         <mc:AlternateContent>
           <mc:Choice Requires="wps">
             <w:drawing>
-              <wp:anchor distT="0" distB="0" distL="114300" distR="114300" simplePos="0" relativeHeight="251712512" behindDoc="1" locked="0" layoutInCell="1" allowOverlap="1" wp14:anchorId="522A95E0" wp14:editId="605866B2">
+              <wp:anchor distT="0" distB="0" distL="114300" distR="114300" simplePos="0" relativeHeight="251712512" behindDoc="1" locked="0" layoutInCell="1" allowOverlap="1" wp14:anchorId="522A95E0" wp14:editId="6A21C297">
                 <wp:simplePos x="0" y="0"/>
                 <wp:positionH relativeFrom="column">
                   <wp:posOffset>-5715</wp:posOffset>
@@ -4343,7 +4977,7 @@
           </mc:Choice>
           <mc:Fallback>
             <w:pict>
-              <v:shape w14:anchorId="522A95E0" id="Text Box 9" o:spid="_x0000_s1037" type="#_x0000_t202" style="position:absolute;margin-left:-.45pt;margin-top:234pt;width:312pt;height:.05pt;z-index:-251603968;visibility:visible;mso-wrap-style:square;mso-width-percent:0;mso-wrap-distance-left:9pt;mso-wrap-distance-top:0;mso-wrap-distance-right:9pt;mso-wrap-distance-bottom:0;mso-position-horizontal:absolute;mso-position-horizontal-relative:text;mso-position-vertical:absolute;mso-position-vertical-relative:text;mso-width-percent:0;mso-width-relative:margin;v-text-anchor:top" o:gfxdata="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" stroked="f">
+              <v:shape w14:anchorId="522A95E0" id="Text Box 9" o:spid="_x0000_s1039" type="#_x0000_t202" style="position:absolute;margin-left:-.45pt;margin-top:234pt;width:312pt;height:.05pt;z-index:-251603968;visibility:visible;mso-wrap-style:square;mso-width-percent:0;mso-wrap-distance-left:9pt;mso-wrap-distance-top:0;mso-wrap-distance-right:9pt;mso-wrap-distance-bottom:0;mso-position-horizontal:absolute;mso-position-horizontal-relative:text;mso-position-vertical:absolute;mso-position-vertical-relative:text;mso-width-percent:0;mso-width-relative:margin;v-text-anchor:top" o:gfxdata="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" stroked="f">
                 <v:textbox style="mso-fit-shape-to-text:t" inset="0,0,0,0">
                   <w:txbxContent>
                     <w:p>
@@ -4393,7 +5027,7 @@
           <w:noProof/>
         </w:rPr>
         <w:drawing>
-          <wp:anchor distT="0" distB="0" distL="114300" distR="114300" simplePos="0" relativeHeight="251710464" behindDoc="0" locked="0" layoutInCell="1" allowOverlap="1" wp14:anchorId="1BED6BCF" wp14:editId="7CDF87C4">
+          <wp:anchor distT="0" distB="0" distL="114300" distR="114300" simplePos="0" relativeHeight="251710464" behindDoc="0" locked="0" layoutInCell="1" allowOverlap="1" wp14:anchorId="1BED6BCF" wp14:editId="2C3304A8">
             <wp:simplePos x="0" y="0"/>
             <wp:positionH relativeFrom="column">
               <wp:posOffset>4025900</wp:posOffset>
@@ -4424,7 +5058,7 @@
                     <pic:cNvPicPr/>
                   </pic:nvPicPr>
                   <pic:blipFill rotWithShape="1">
-                    <a:blip r:embed="rId20"/>
+                    <a:blip r:embed="rId22"/>
                     <a:srcRect l="2973" t="1519" r="2162" b="1772"/>
                     <a:stretch/>
                   </pic:blipFill>
@@ -4582,7 +5216,7 @@
       </w:pPr>
     </w:p>
     <w:sectPr>
-      <w:headerReference w:type="default" r:id="rId21"/>
+      <w:headerReference w:type="default" r:id="rId23"/>
       <w:pgSz w:w="11900" w:h="16840"/>
       <w:pgMar w:top="1440" w:right="1134" w:bottom="1440" w:left="1134" w:header="709" w:footer="709" w:gutter="0"/>
       <w:cols w:space="708"/>

</xml_diff>